<commit_message>
worked on the Methods section.
</commit_message>
<xml_diff>
--- a/plos.docx
+++ b/plos.docx
@@ -5662,15 +5662,7 @@
       </w:r>
       <w:proofErr w:type="gramEnd"/>
       <w:r>
-        <w:t xml:space="preserve"> two </w:t>
-      </w:r>
-      <w:proofErr w:type="spellStart"/>
-      <w:r>
-        <w:t>hyperparameters</w:t>
-      </w:r>
-      <w:proofErr w:type="spellEnd"/>
-      <w:r>
-        <w:t xml:space="preserve">: the number of factors $d$ and shrinkage intensity $\lambda$. The target estimate $F$ </w:t>
+        <w:t xml:space="preserve"> two hyperparameters: the number of factors $d$ and shrinkage intensity $\lambda$. The target estimate $F$ </w:t>
       </w:r>
       <w:r>
         <w:t>has the structure that arises when</w:t>
@@ -5768,23 +5760,117 @@
         <w:t>\</w:t>
       </w:r>
       <w:proofErr w:type="spellStart"/>
+      <w:proofErr w:type="gramStart"/>
       <w:r>
         <w:t>figref</w:t>
       </w:r>
       <w:proofErr w:type="spellEnd"/>
-      <w:proofErr w:type="gramStart"/>
       <w:r>
         <w:t>{</w:t>
       </w:r>
+      <w:proofErr w:type="gramEnd"/>
+      <w:r>
+        <w:t>02}{</w:t>
+      </w:r>
+      <w:r>
+        <w:t>C</w:t>
+      </w:r>
+      <w:r>
+        <w:t>}</w:t>
+      </w:r>
+      <w:r>
+        <w:t xml:space="preserve">).  </w:t>
+      </w:r>
+      <w:proofErr w:type="gramStart"/>
+      <w:r>
+        <w:t xml:space="preserve">This assumption is enforced by setting to zero an </w:t>
+      </w:r>
+      <w:commentRangeStart w:id="20"/>
+      <w:r>
+        <w:t>optimal</w:t>
+      </w:r>
+      <w:commentRangeEnd w:id="20"/>
+      <w:r>
+        <w:rPr>
+          <w:rStyle w:val="CommentReference"/>
+        </w:rPr>
+        <w:commentReference w:id="20"/>
+      </w:r>
+      <w:r>
+        <w:t xml:space="preserve"> subset of the off-diagonal elements of the precision matrix</w:t>
+      </w:r>
+      <w:proofErr w:type="gramEnd"/>
+      <w:r>
+        <w:t>.  Therefore, $C_{\</w:t>
+      </w:r>
+      <w:proofErr w:type="spellStart"/>
+      <w:r>
+        <w:t>sf</w:t>
+      </w:r>
+      <w:proofErr w:type="spellEnd"/>
+      <w:r>
+        <w:t xml:space="preserve"> sparse}$ is biased toward</w:t>
+      </w:r>
+      <w:r>
+        <w:t>s</w:t>
+      </w:r>
+      <w:r>
+        <w:t xml:space="preserve"> correlation</w:t>
+      </w:r>
       <w:r>
         <w:t xml:space="preserve"> </w:t>
       </w:r>
       <w:r>
-        <w:t>02</w:t>
-      </w:r>
-      <w:proofErr w:type="gramEnd"/>
-      <w:r>
-        <w:t>}{</w:t>
+        <w:t>s</w:t>
+      </w:r>
+      <w:r>
+        <w:t>tructures</w:t>
+      </w:r>
+      <w:r>
+        <w:t xml:space="preserve"> </w:t>
+      </w:r>
+      <w:r>
+        <w:t xml:space="preserve">that </w:t>
+      </w:r>
+      <w:r>
+        <w:t xml:space="preserve">arise </w:t>
+      </w:r>
+      <w:r>
+        <w:t>in networks of</w:t>
+      </w:r>
+      <w:r>
+        <w:t xml:space="preserve"> linear</w:t>
+      </w:r>
+      <w:r>
+        <w:t>ly</w:t>
+      </w:r>
+      <w:r>
+        <w:t xml:space="preserve"> interact</w:t>
+      </w:r>
+      <w:r>
+        <w:t>ing</w:t>
+      </w:r>
+      <w:r>
+        <w:t xml:space="preserve"> pairs of neurons (</w:t>
+      </w:r>
+      <w:r>
+        <w:t>\</w:t>
+      </w:r>
+      <w:proofErr w:type="spellStart"/>
+      <w:proofErr w:type="gramStart"/>
+      <w:r>
+        <w:t>figref</w:t>
+      </w:r>
+      <w:proofErr w:type="spellEnd"/>
+      <w:r>
+        <w:t>{</w:t>
+      </w:r>
+      <w:proofErr w:type="gramEnd"/>
+      <w:r>
+        <w:t>02}</w:t>
+      </w:r>
+      <w:r>
+        <w:t>{</w:t>
       </w:r>
       <w:r>
         <w:t>C</w:t>
@@ -5793,29 +5879,48 @@
         <w:t>}</w:t>
       </w:r>
       <w:r>
-        <w:t xml:space="preserve">).  </w:t>
-      </w:r>
-      <w:proofErr w:type="gramStart"/>
-      <w:r>
-        <w:t xml:space="preserve">This assumption is enforced by setting to zero an </w:t>
-      </w:r>
-      <w:commentRangeStart w:id="20"/>
-      <w:r>
-        <w:t>optimal</w:t>
-      </w:r>
-      <w:commentRangeEnd w:id="20"/>
-      <w:r>
-        <w:rPr>
-          <w:rStyle w:val="CommentReference"/>
-        </w:rPr>
-        <w:commentReference w:id="20"/>
-      </w:r>
-      <w:r>
-        <w:t xml:space="preserve"> subset of the off-diagonal elements of the precision matrix</w:t>
-      </w:r>
-      <w:proofErr w:type="gramEnd"/>
-      <w:r>
-        <w:t>.  Therefore, $C_{\</w:t>
+        <w:t xml:space="preserve">). </w:t>
+      </w:r>
+      <w:r>
+        <w:t>T</w:t>
+      </w:r>
+      <w:r>
+        <w:t xml:space="preserve">he estimator </w:t>
+      </w:r>
+      <w:r>
+        <w:t>takes the form</w:t>
+      </w:r>
+    </w:p>
+    <w:p>
+      <w:pPr>
+        <w:pStyle w:val="LaTeXcode"/>
+      </w:pPr>
+      <w:r>
+        <w:t>\</w:t>
+      </w:r>
+      <w:proofErr w:type="gramStart"/>
+      <w:r>
+        <w:t>begin</w:t>
+      </w:r>
+      <w:proofErr w:type="gramEnd"/>
+      <w:r>
+        <w:t>{equation}</w:t>
+      </w:r>
+      <w:r>
+        <w:t>\label{</w:t>
+      </w:r>
+      <w:proofErr w:type="spellStart"/>
+      <w:r>
+        <w:t>eq:c-sparse</w:t>
+      </w:r>
+      <w:proofErr w:type="spellEnd"/>
+      <w:r>
+        <w:t>}</w:t>
+      </w:r>
+    </w:p>
+    <w:p>
+      <w:r>
+        <w:t>C_{\</w:t>
       </w:r>
       <w:proofErr w:type="spellStart"/>
       <w:r>
@@ -5823,92 +5928,10 @@
       </w:r>
       <w:proofErr w:type="spellEnd"/>
       <w:r>
-        <w:t xml:space="preserve"> sparse}$ is biased toward</w:t>
-      </w:r>
-      <w:r>
-        <w:t>s</w:t>
-      </w:r>
-      <w:r>
-        <w:t xml:space="preserve"> correlation</w:t>
-      </w:r>
-      <w:r>
-        <w:t xml:space="preserve"> </w:t>
-      </w:r>
-      <w:r>
-        <w:t>s</w:t>
-      </w:r>
-      <w:r>
-        <w:t>tructures</w:t>
-      </w:r>
-      <w:r>
-        <w:t xml:space="preserve"> </w:t>
-      </w:r>
-      <w:r>
-        <w:t xml:space="preserve">that </w:t>
-      </w:r>
-      <w:r>
-        <w:t xml:space="preserve">arise </w:t>
-      </w:r>
-      <w:r>
-        <w:t>in networks of</w:t>
-      </w:r>
-      <w:r>
-        <w:t xml:space="preserve"> linear</w:t>
-      </w:r>
-      <w:r>
-        <w:t>ly</w:t>
-      </w:r>
-      <w:r>
-        <w:t xml:space="preserve"> interact</w:t>
-      </w:r>
-      <w:r>
-        <w:t>ing</w:t>
-      </w:r>
-      <w:r>
-        <w:t xml:space="preserve"> pairs of neurons (</w:t>
-      </w:r>
-      <w:r>
-        <w:t>\</w:t>
-      </w:r>
-      <w:proofErr w:type="spellStart"/>
-      <w:r>
-        <w:t>figref</w:t>
-      </w:r>
-      <w:proofErr w:type="spellEnd"/>
-      <w:proofErr w:type="gramStart"/>
-      <w:r>
-        <w:t>{</w:t>
-      </w:r>
-      <w:r>
-        <w:t xml:space="preserve"> </w:t>
-      </w:r>
-      <w:r>
-        <w:t>02</w:t>
-      </w:r>
-      <w:proofErr w:type="gramEnd"/>
-      <w:r>
-        <w:t>}</w:t>
-      </w:r>
-      <w:r>
-        <w:t>{</w:t>
-      </w:r>
-      <w:r>
-        <w:t>C</w:t>
-      </w:r>
-      <w:r>
-        <w:t>}</w:t>
-      </w:r>
-      <w:r>
-        <w:t xml:space="preserve">). </w:t>
-      </w:r>
-      <w:r>
-        <w:t>T</w:t>
-      </w:r>
-      <w:r>
-        <w:t xml:space="preserve">he estimator </w:t>
-      </w:r>
-      <w:r>
-        <w:t>takes the form</w:t>
+        <w:t xml:space="preserve"> sparse} = S^{-1}</w:t>
+      </w:r>
+      <w:r>
+        <w:t>,</w:t>
       </w:r>
     </w:p>
     <w:p>
@@ -5920,55 +5943,12 @@
       </w:r>
       <w:proofErr w:type="gramStart"/>
       <w:r>
-        <w:t>begin</w:t>
+        <w:t>end</w:t>
       </w:r>
       <w:proofErr w:type="gramEnd"/>
       <w:r>
         <w:t>{equation}</w:t>
       </w:r>
-      <w:r>
-        <w:t>\label{</w:t>
-      </w:r>
-      <w:proofErr w:type="spellStart"/>
-      <w:r>
-        <w:t>eq:c-sparse</w:t>
-      </w:r>
-      <w:proofErr w:type="spellEnd"/>
-      <w:r>
-        <w:t>}</w:t>
-      </w:r>
-    </w:p>
-    <w:p>
-      <w:r>
-        <w:t>C_{\</w:t>
-      </w:r>
-      <w:proofErr w:type="spellStart"/>
-      <w:r>
-        <w:t>sf</w:t>
-      </w:r>
-      <w:proofErr w:type="spellEnd"/>
-      <w:r>
-        <w:t xml:space="preserve"> sparse} = S^{-1}</w:t>
-      </w:r>
-      <w:r>
-        <w:t>,</w:t>
-      </w:r>
-    </w:p>
-    <w:p>
-      <w:pPr>
-        <w:pStyle w:val="LaTeXcode"/>
-      </w:pPr>
-      <w:r>
-        <w:t>\</w:t>
-      </w:r>
-      <w:proofErr w:type="gramStart"/>
-      <w:r>
-        <w:t>end</w:t>
-      </w:r>
-      <w:proofErr w:type="gramEnd"/>
-      <w:r>
-        <w:t>{equation}</w:t>
-      </w:r>
     </w:p>
     <w:p>
       <w:proofErr w:type="gramStart"/>
@@ -5983,15 +5963,7 @@
         <w:t>off the diagonal</w:t>
       </w:r>
       <w:r>
-        <w:t xml:space="preserve">. The estimate has one </w:t>
-      </w:r>
-      <w:proofErr w:type="spellStart"/>
-      <w:r>
-        <w:t>hyperparameter</w:t>
-      </w:r>
-      <w:proofErr w:type="spellEnd"/>
-      <w:r>
-        <w:t xml:space="preserve"> t</w:t>
+        <w:t>. The estimate has one hyperparameter t</w:t>
       </w:r>
       <w:r>
         <w:t>hat</w:t>
@@ -6136,6 +6108,9 @@
         <w:t>{equation}</w:t>
       </w:r>
       <w:r>
+        <w:t>\label</w:t>
+      </w:r>
+      <w:r>
         <w:t>{</w:t>
       </w:r>
       <w:proofErr w:type="spellStart"/>
@@ -6191,15 +6166,7 @@
       </w:r>
       <w:proofErr w:type="gramEnd"/>
       <w:r>
-        <w:t xml:space="preserve">, as above, $S$ is a sparse matrix and $L$ is a $d\times p$ matrix of factor loadings. The estimator has two </w:t>
-      </w:r>
-      <w:proofErr w:type="spellStart"/>
-      <w:r>
-        <w:t>hyperparameters</w:t>
-      </w:r>
-      <w:proofErr w:type="spellEnd"/>
-      <w:r>
-        <w:t xml:space="preserve">: the number of latent units $d$ and the </w:t>
+        <w:t xml:space="preserve">, as above, $S$ is a sparse matrix and $L$ is a $d\times p$ matrix of factor loadings. The estimator has two hyperparameters: the number of latent units $d$ and the </w:t>
       </w:r>
       <w:proofErr w:type="spellStart"/>
       <w:r>
@@ -6272,6 +6239,9 @@
         <w:t>{</w:t>
       </w:r>
       <w:r>
+        <w:t>\,</w:t>
+      </w:r>
+      <w:r>
         <w:t>Row 2</w:t>
       </w:r>
       <w:r>
@@ -6303,7 +6273,13 @@
       </w:r>
       <w:proofErr w:type="gramEnd"/>
       <w:r>
-        <w:t>02}{Row 3})</w:t>
+        <w:t>02}{</w:t>
+      </w:r>
+      <w:r>
+        <w:t>\,</w:t>
+      </w:r>
+      <w:r>
+        <w:t>Row 3})</w:t>
       </w:r>
       <w:r>
         <w:t xml:space="preserve"> that makes the correlation structure less obvious</w:t>
@@ -6376,156 +6352,7 @@
       </w:pPr>
     </w:p>
     <w:p>
-      <w:r>
-        <w:t>In this study, we adopted \</w:t>
-      </w:r>
-      <w:proofErr w:type="spellStart"/>
-      <w:proofErr w:type="gramStart"/>
-      <w:r>
-        <w:t>emph</w:t>
-      </w:r>
-      <w:proofErr w:type="spellEnd"/>
-      <w:r>
-        <w:t>{</w:t>
-      </w:r>
-      <w:proofErr w:type="gramEnd"/>
-      <w:r>
-        <w:t>negative normal log-likelihood loss}\footnote{</w:t>
-      </w:r>
-    </w:p>
-    <w:p>
-      <w:r>
-        <w:t>The loss function $\loss{C</w:t>
-      </w:r>
-      <w:proofErr w:type="gramStart"/>
-      <w:r>
-        <w:t>,\</w:t>
-      </w:r>
-      <w:proofErr w:type="gramEnd"/>
-      <w:r>
-        <w:t>Sigma}$ is related to the multivariate log-likelihood function $L(\</w:t>
-      </w:r>
-      <w:proofErr w:type="spellStart"/>
-      <w:r>
-        <w:t>Sigma|C</w:t>
-      </w:r>
-      <w:proofErr w:type="spellEnd"/>
-      <w:r>
-        <w:t>_{\</w:t>
-      </w:r>
-      <w:proofErr w:type="spellStart"/>
-      <w:r>
-        <w:t>sf</w:t>
-      </w:r>
-      <w:proofErr w:type="spellEnd"/>
-      <w:r>
-        <w:t xml:space="preserve"> 0})$ as</w:t>
-      </w:r>
-    </w:p>
-    <w:p>
-      <w:pPr>
-        <w:pStyle w:val="LaTeXcode"/>
-      </w:pPr>
-      <w:r>
-        <w:t>\</w:t>
-      </w:r>
-      <w:proofErr w:type="gramStart"/>
-      <w:r>
-        <w:t>begin</w:t>
-      </w:r>
-      <w:proofErr w:type="gramEnd"/>
-      <w:r>
-        <w:t>{equation*}</w:t>
-      </w:r>
-    </w:p>
-    <w:p>
-      <w:r>
-        <w:t xml:space="preserve">    </w:t>
-      </w:r>
-      <w:proofErr w:type="gramStart"/>
-      <w:r>
-        <w:t>L(</w:t>
-      </w:r>
-      <w:proofErr w:type="gramEnd"/>
-      <w:r>
-        <w:t>\</w:t>
-      </w:r>
-      <w:proofErr w:type="spellStart"/>
-      <w:r>
-        <w:t>Sigma|C</w:t>
-      </w:r>
-      <w:proofErr w:type="spellEnd"/>
-      <w:r>
-        <w:t>_{\</w:t>
-      </w:r>
-      <w:proofErr w:type="spellStart"/>
-      <w:r>
-        <w:t>sf</w:t>
-      </w:r>
-      <w:proofErr w:type="spellEnd"/>
-      <w:r>
-        <w:t xml:space="preserve"> 0}) = -\</w:t>
-      </w:r>
-      <w:proofErr w:type="spellStart"/>
-      <w:r>
-        <w:t>frac</w:t>
-      </w:r>
-      <w:proofErr w:type="spellEnd"/>
-      <w:r>
-        <w:t xml:space="preserve"> p 2 \</w:t>
-      </w:r>
-      <w:proofErr w:type="spellStart"/>
-      <w:r>
-        <w:t>ln</w:t>
-      </w:r>
-      <w:proofErr w:type="spellEnd"/>
-      <w:r>
-        <w:t>(2\pi) -\</w:t>
-      </w:r>
-      <w:proofErr w:type="spellStart"/>
-      <w:r>
-        <w:t>frac</w:t>
-      </w:r>
-      <w:proofErr w:type="spellEnd"/>
-      <w:r>
-        <w:t xml:space="preserve"> p 2 \loss{\</w:t>
-      </w:r>
-      <w:proofErr w:type="spellStart"/>
-      <w:r>
-        <w:t>Sigma,C</w:t>
-      </w:r>
-      <w:proofErr w:type="spellEnd"/>
-      <w:r>
-        <w:t>_{\</w:t>
-      </w:r>
-      <w:proofErr w:type="spellStart"/>
-      <w:r>
-        <w:t>sf</w:t>
-      </w:r>
-      <w:proofErr w:type="spellEnd"/>
-      <w:r>
-        <w:t xml:space="preserve"> 0}}</w:t>
-      </w:r>
-    </w:p>
-    <w:p>
-      <w:pPr>
-        <w:pStyle w:val="LaTeXcode"/>
-      </w:pPr>
-      <w:r>
-        <w:t>\</w:t>
-      </w:r>
-      <w:proofErr w:type="gramStart"/>
-      <w:r>
-        <w:t>end</w:t>
-      </w:r>
-      <w:proofErr w:type="gramEnd"/>
-      <w:r>
-        <w:t>{equation*}</w:t>
-      </w:r>
-    </w:p>
-    <w:p>
-      <w:pPr>
-        <w:pStyle w:val="PlainText"/>
+      <w:pPr>
         <w:rPr>
           <w:rFonts w:ascii="Times" w:hAnsi="Times"/>
           <w:sz w:val="20"/>
@@ -6533,22 +6360,103 @@
         </w:rPr>
       </w:pPr>
       <w:r>
+        <w:t>In this study, we adopted \</w:t>
+      </w:r>
+      <w:proofErr w:type="spellStart"/>
+      <w:proofErr w:type="gramStart"/>
+      <w:r>
+        <w:t>emph</w:t>
+      </w:r>
+      <w:proofErr w:type="spellEnd"/>
+      <w:r>
+        <w:t>{</w:t>
+      </w:r>
+      <w:proofErr w:type="gramEnd"/>
+      <w:r>
+        <w:t>negative normal log-likelihood loss}</w:t>
+      </w:r>
+      <w:r>
         <w:rPr>
           <w:rFonts w:ascii="Times" w:hAnsi="Times"/>
           <w:sz w:val="20"/>
           <w:szCs w:val="20"/>
         </w:rPr>
+        <w:t xml:space="preserve"> </w:t>
+      </w:r>
+      <w:r>
+        <w:t>defined as</w:t>
+      </w:r>
+    </w:p>
+    <w:p>
+      <w:pPr>
+        <w:pStyle w:val="LaTeXcode"/>
+      </w:pPr>
+      <w:r>
+        <w:t>\</w:t>
+      </w:r>
+      <w:proofErr w:type="gramStart"/>
+      <w:r>
+        <w:t>begin</w:t>
+      </w:r>
+      <w:proofErr w:type="gramEnd"/>
+      <w:r>
+        <w:t>{equation}\label{</w:t>
+      </w:r>
+      <w:proofErr w:type="spellStart"/>
+      <w:r>
+        <w:t>eq:loss</w:t>
+      </w:r>
+      <w:proofErr w:type="spellEnd"/>
+      <w:r>
         <w:t>}</w:t>
       </w:r>
     </w:p>
     <w:p>
-      <w:proofErr w:type="gramStart"/>
-      <w:r>
-        <w:t>defined</w:t>
-      </w:r>
-      <w:proofErr w:type="gramEnd"/>
-      <w:r>
-        <w:t xml:space="preserve"> as</w:t>
+      <w:r>
+        <w:t xml:space="preserve">    \</w:t>
+      </w:r>
+      <w:proofErr w:type="gramStart"/>
+      <w:r>
+        <w:t>loss</w:t>
+      </w:r>
+      <w:proofErr w:type="gramEnd"/>
+      <w:r>
+        <w:t>{C,\Sigma} = \</w:t>
+      </w:r>
+      <w:proofErr w:type="spellStart"/>
+      <w:r>
+        <w:t>frac</w:t>
+      </w:r>
+      <w:proofErr w:type="spellEnd"/>
+      <w:r>
+        <w:t xml:space="preserve"> 1 p\left[\</w:t>
+      </w:r>
+      <w:proofErr w:type="spellStart"/>
+      <w:r>
+        <w:t>ln</w:t>
+      </w:r>
+      <w:proofErr w:type="spellEnd"/>
+      <w:r>
+        <w:t xml:space="preserve"> \</w:t>
+      </w:r>
+      <w:proofErr w:type="spellStart"/>
+      <w:r>
+        <w:t>det</w:t>
+      </w:r>
+      <w:proofErr w:type="spellEnd"/>
+      <w:r>
+        <w:t xml:space="preserve"> </w:t>
+      </w:r>
+      <w:r>
+        <w:t>C + \</w:t>
+      </w:r>
+      <w:proofErr w:type="spellStart"/>
+      <w:r>
+        <w:t>Tr</w:t>
+      </w:r>
+      <w:proofErr w:type="spellEnd"/>
+      <w:r>
+        <w:t>(C^{-1}\Sigma)\right]</w:t>
       </w:r>
     </w:p>
     <w:p>
@@ -6560,32 +6468,88 @@
       </w:r>
       <w:proofErr w:type="gramStart"/>
       <w:r>
+        <w:t>end</w:t>
+      </w:r>
+      <w:proofErr w:type="gramEnd"/>
+      <w:r>
+        <w:t>{equation}</w:t>
+      </w:r>
+    </w:p>
+    <w:p>
+      <w:r>
+        <w:t>The loss function $\loss{C</w:t>
+      </w:r>
+      <w:proofErr w:type="gramStart"/>
+      <w:r>
+        <w:t>,\</w:t>
+      </w:r>
+      <w:proofErr w:type="gramEnd"/>
+      <w:r>
+        <w:t>Sigma}$ is related to the multivariate log-likelihood function $L(\</w:t>
+      </w:r>
+      <w:proofErr w:type="spellStart"/>
+      <w:r>
+        <w:t>Sigma|C</w:t>
+      </w:r>
+      <w:proofErr w:type="spellEnd"/>
+      <w:r>
+        <w:t>_{\</w:t>
+      </w:r>
+      <w:proofErr w:type="spellStart"/>
+      <w:r>
+        <w:t>sf</w:t>
+      </w:r>
+      <w:proofErr w:type="spellEnd"/>
+      <w:r>
+        <w:t xml:space="preserve"> 0})$ as</w:t>
+      </w:r>
+    </w:p>
+    <w:p>
+      <w:pPr>
+        <w:pStyle w:val="LaTeXcode"/>
+      </w:pPr>
+      <w:r>
+        <w:t>\</w:t>
+      </w:r>
+      <w:proofErr w:type="gramStart"/>
+      <w:r>
         <w:t>begin</w:t>
       </w:r>
       <w:proofErr w:type="gramEnd"/>
       <w:r>
-        <w:t>{equation}\label{</w:t>
-      </w:r>
-      <w:proofErr w:type="spellStart"/>
-      <w:r>
-        <w:t>eq:loss</w:t>
-      </w:r>
-      <w:proofErr w:type="spellEnd"/>
+        <w:t>{equation</w:t>
+      </w:r>
       <w:r>
         <w:t>}</w:t>
       </w:r>
     </w:p>
     <w:p>
       <w:r>
-        <w:t xml:space="preserve">    \</w:t>
-      </w:r>
-      <w:proofErr w:type="gramStart"/>
-      <w:r>
-        <w:t>loss</w:t>
-      </w:r>
-      <w:proofErr w:type="gramEnd"/>
-      <w:r>
-        <w:t>{C,\Sigma} = \</w:t>
+        <w:t xml:space="preserve">    </w:t>
+      </w:r>
+      <w:proofErr w:type="gramStart"/>
+      <w:r>
+        <w:t>L(</w:t>
+      </w:r>
+      <w:proofErr w:type="gramEnd"/>
+      <w:r>
+        <w:t>\</w:t>
+      </w:r>
+      <w:proofErr w:type="spellStart"/>
+      <w:r>
+        <w:t>Sigma|C</w:t>
+      </w:r>
+      <w:proofErr w:type="spellEnd"/>
+      <w:r>
+        <w:t>_{\</w:t>
+      </w:r>
+      <w:proofErr w:type="spellStart"/>
+      <w:r>
+        <w:t>sf</w:t>
+      </w:r>
+      <w:proofErr w:type="spellEnd"/>
+      <w:r>
+        <w:t xml:space="preserve"> 0}) = -\</w:t>
       </w:r>
       <w:proofErr w:type="spellStart"/>
       <w:r>
@@ -6593,7 +6557,7 @@
       </w:r>
       <w:proofErr w:type="spellEnd"/>
       <w:r>
-        <w:t xml:space="preserve"> 1 p\left[\</w:t>
+        <w:t xml:space="preserve"> p 2 \</w:t>
       </w:r>
       <w:proofErr w:type="spellStart"/>
       <w:r>
@@ -6601,26 +6565,31 @@
       </w:r>
       <w:proofErr w:type="spellEnd"/>
       <w:r>
-        <w:t xml:space="preserve"> \</w:t>
-      </w:r>
-      <w:proofErr w:type="spellStart"/>
-      <w:r>
-        <w:t>det</w:t>
-      </w:r>
-      <w:proofErr w:type="spellEnd"/>
-      <w:r>
-        <w:t xml:space="preserve"> </w:t>
-      </w:r>
-      <w:r>
-        <w:t>C + \</w:t>
-      </w:r>
-      <w:proofErr w:type="spellStart"/>
-      <w:r>
-        <w:t>Tr</w:t>
-      </w:r>
-      <w:proofErr w:type="spellEnd"/>
-      <w:r>
-        <w:t>(C^{-1}\Sigma)\right]</w:t>
+        <w:t>(2\pi) -\</w:t>
+      </w:r>
+      <w:proofErr w:type="spellStart"/>
+      <w:r>
+        <w:t>frac</w:t>
+      </w:r>
+      <w:proofErr w:type="spellEnd"/>
+      <w:r>
+        <w:t xml:space="preserve"> p 2 \loss{\</w:t>
+      </w:r>
+      <w:proofErr w:type="spellStart"/>
+      <w:r>
+        <w:t>Sigma,C</w:t>
+      </w:r>
+      <w:proofErr w:type="spellEnd"/>
+      <w:r>
+        <w:t>_{\</w:t>
+      </w:r>
+      <w:proofErr w:type="spellStart"/>
+      <w:r>
+        <w:t>sf</w:t>
+      </w:r>
+      <w:proofErr w:type="spellEnd"/>
+      <w:r>
+        <w:t xml:space="preserve"> 0}}</w:t>
       </w:r>
     </w:p>
     <w:p>
@@ -6636,7 +6605,10 @@
       </w:r>
       <w:proofErr w:type="gramEnd"/>
       <w:r>
-        <w:t>{equation}</w:t>
+        <w:t>{equation</w:t>
+      </w:r>
+      <w:r>
+        <w:t>}</w:t>
       </w:r>
     </w:p>
     <w:p>
@@ -6854,15 +6826,7 @@
       </w:r>
       <w:proofErr w:type="gramEnd"/>
       <w:r>
-        <w:t xml:space="preserve">fig:02}, row 4 shows the mean excess losses and their standard errors calculated from 30 samples of sizes n=250, 500, 1000, 2000, and 4000 for each estimator and each ground truth. For each estimator, </w:t>
-      </w:r>
-      <w:proofErr w:type="spellStart"/>
-      <w:r>
-        <w:t>hyperparameters</w:t>
-      </w:r>
-      <w:proofErr w:type="spellEnd"/>
-      <w:r>
-        <w:t xml:space="preserve"> were estimated by nested cross-validation (See Methods for more details.)</w:t>
+        <w:t>fig:02}, row 4 shows the mean excess losses and their standard errors calculated from 30 samples of sizes n=250, 500, 1000, 2000, and 4000 for each estimator and each ground truth. For each estimator, hyperparameters were estimated by nested cross-validation (See Methods for more details.)</w:t>
       </w:r>
     </w:p>
     <w:p>
@@ -7788,23 +7752,66 @@
       </w:r>
       <w:proofErr w:type="gramEnd"/>
       <w:r>
-        <w:t>Reddy:2005,Katona:2012,Cotton:2013}. We presented 300 repetitions of full-field drifting gratings with two directions of motion or 150 repetitions with five directions (Fig.~\</w:t>
-      </w:r>
-      <w:proofErr w:type="gramStart"/>
-      <w:r>
-        <w:t>ref{</w:t>
-      </w:r>
-      <w:proofErr w:type="gramEnd"/>
-      <w:r>
-        <w:t>fig:03}\,A) on one side of the visual field of anesthetized mice. Groups of cells loaded with a calcium-sensitive fluorescent dye were imaged and localized in 3D space (Fig.~\</w:t>
-      </w:r>
-      <w:proofErr w:type="gramStart"/>
-      <w:r>
-        <w:t>ref{</w:t>
-      </w:r>
-      <w:proofErr w:type="gramEnd"/>
-      <w:r>
-        <w:t xml:space="preserve">fig:03}\,B and E) in the visual cortex on the contralateral side to the stimulus. </w:t>
+        <w:t>Reddy:2005,</w:t>
+      </w:r>
+      <w:r>
+        <w:t xml:space="preserve"> </w:t>
+      </w:r>
+      <w:r>
+        <w:t>Katona:2012,</w:t>
+      </w:r>
+      <w:r>
+        <w:t xml:space="preserve"> </w:t>
+      </w:r>
+      <w:r>
+        <w:t>Cotton:2013}. We presented 300 repetitions of full-field drifting gratings with two directions of motion or 150 repetitions with five directions (</w:t>
+      </w:r>
+      <w:r>
+        <w:t>\</w:t>
+      </w:r>
+      <w:proofErr w:type="spellStart"/>
+      <w:proofErr w:type="gramStart"/>
+      <w:r>
+        <w:t>figref</w:t>
+      </w:r>
+      <w:proofErr w:type="spellEnd"/>
+      <w:r>
+        <w:t>{</w:t>
+      </w:r>
+      <w:proofErr w:type="gramEnd"/>
+      <w:r>
+        <w:t>03}{</w:t>
+      </w:r>
+      <w:r>
+        <w:t>A</w:t>
+      </w:r>
+      <w:r>
+        <w:t>}</w:t>
+      </w:r>
+      <w:r>
+        <w:t>) on one side of the visual field of anesthetized mice. Groups of cells loaded with a calcium-sensitive fluorescent dye were imaged and localized in 3D space (</w:t>
+      </w:r>
+      <w:r>
+        <w:t>\</w:t>
+      </w:r>
+      <w:proofErr w:type="spellStart"/>
+      <w:proofErr w:type="gramStart"/>
+      <w:r>
+        <w:t>figref</w:t>
+      </w:r>
+      <w:proofErr w:type="spellEnd"/>
+      <w:r>
+        <w:t>{</w:t>
+      </w:r>
+      <w:proofErr w:type="gramEnd"/>
+      <w:r>
+        <w:t>03}{</w:t>
+      </w:r>
+      <w:r>
+        <w:t>B and E}</w:t>
+      </w:r>
+      <w:r>
+        <w:t xml:space="preserve"> in the visual cortex on the contralateral side to the stimulus. </w:t>
       </w:r>
       <w:commentRangeStart w:id="22"/>
       <w:ins w:id="23" w:author="Andreas Tolias" w:date="2013-12-21T17:16:00Z">
@@ -11212,11 +11219,14 @@
       </w:r>
       <w:proofErr w:type="gramStart"/>
       <w:r>
-        <w:t>;S1</w:t>
-      </w:r>
-      <w:proofErr w:type="gramEnd"/>
-      <w:r>
-        <w:t xml:space="preserve"> E). Furthermore, estimation became still more efficient when low-rank components </w:t>
+        <w:t>;S</w:t>
+      </w:r>
+      <w:proofErr w:type="gramEnd"/>
+      <w:r>
+        <w:t>\ref{supp:01}\;</w:t>
+      </w:r>
+      <w:r>
+        <w:t xml:space="preserve">E). Furthermore, estimation became still more efficient when low-rank components </w:t>
       </w:r>
       <w:proofErr w:type="gramStart"/>
       <w:r>
@@ -11572,15 +11582,7 @@
       </w:r>
       <w:proofErr w:type="gramEnd"/>
       <w:r>
-        <w:t xml:space="preserve">Arlot:2010} and, when models have </w:t>
-      </w:r>
-      <w:proofErr w:type="spellStart"/>
-      <w:r>
-        <w:t>hyperparameters</w:t>
-      </w:r>
-      <w:proofErr w:type="spellEnd"/>
-      <w:r>
-        <w:t>, nested cross-validation to select their values. It is commonly assumed that probabilistic models that demonstrate the highest average cross-validated log likelihood yield a better representation of the functional connectivity. For example, \</w:t>
+        <w:t>Arlot:2010} and, when models have hyperparameters, nested cross-validation to select their values. It is commonly assumed that probabilistic models that demonstrate the highest average cross-validated log likelihood yield a better representation of the functional connectivity. For example, \</w:t>
       </w:r>
       <w:proofErr w:type="gramStart"/>
       <w:r>
@@ -11786,7 +11788,18 @@
       </w:r>
       <w:proofErr w:type="spellEnd"/>
       <w:r>
-        <w:t>}) we selected, the covariance matrix estimation methods are equivalent to fitting a multivariate Gaussian model and selecting the best structure on the basis of cross-validated log-likelihood. However, the ranking of models was preserved under other loss functions (Fig.~\</w:t>
+        <w:t>}) we selected, the covariance matrix estimation methods are equivalent to fitting a multivariate Gaussian model and selecting the best structure on the basis of cross-validated log-likelihood. However, the ranking of models was preserved under other loss functions (</w:t>
+      </w:r>
+      <w:proofErr w:type="spellStart"/>
+      <w:r>
+        <w:t>Fig.~</w:t>
+      </w:r>
+      <w:r>
+        <w:t>S</w:t>
+      </w:r>
+      <w:proofErr w:type="spellEnd"/>
+      <w:r>
+        <w:t>\</w:t>
       </w:r>
       <w:proofErr w:type="gramStart"/>
       <w:r>
@@ -11794,7 +11807,10 @@
       </w:r>
       <w:proofErr w:type="gramEnd"/>
       <w:r>
-        <w:t xml:space="preserve">fig:Supp02}), indicating that model selection results were not strongly dependent on the assumption of </w:t>
+        <w:t>fig:s</w:t>
+      </w:r>
+      <w:r>
+        <w:t xml:space="preserve">upp02}), indicating that model selection results were not strongly dependent on the assumption of </w:t>
       </w:r>
       <w:proofErr w:type="spellStart"/>
       <w:r>
@@ -12359,23 +12375,7 @@
     <w:p/>
     <w:p>
       <w:r>
-        <w:t xml:space="preserve">Each regularized estimator had one or two </w:t>
-      </w:r>
-      <w:proofErr w:type="spellStart"/>
-      <w:r>
-        <w:t>hyperparameters</w:t>
-      </w:r>
-      <w:proofErr w:type="spellEnd"/>
-      <w:r>
-        <w:t xml:space="preserve">.   We estimated the optimal values of the </w:t>
-      </w:r>
-      <w:proofErr w:type="spellStart"/>
-      <w:r>
-        <w:t>hyperparameters</w:t>
-      </w:r>
-      <w:proofErr w:type="spellEnd"/>
-      <w:r>
-        <w:t xml:space="preserve"> independently in each </w:t>
+        <w:t xml:space="preserve">Each regularized estimator had one or two hyperparameters.   We estimated the optimal values of the hyperparameters independently in each </w:t>
       </w:r>
       <w:r>
         <w:t xml:space="preserve">of the 10 folds by </w:t>
@@ -12421,57 +12421,167 @@
         <w:t xml:space="preserve">for </w:t>
       </w:r>
       <w:r>
-        <w:t xml:space="preserve">given </w:t>
-      </w:r>
-      <w:proofErr w:type="spellStart"/>
-      <w:r>
-        <w:t>hyperparameter</w:t>
-      </w:r>
-      <w:proofErr w:type="spellEnd"/>
+        <w:t>given hyperparameter</w:t>
+      </w:r>
       <w:r>
         <w:t xml:space="preserve"> values</w:t>
       </w:r>
       <w:r>
         <w:t xml:space="preserve">.  The search for optimal </w:t>
       </w:r>
-      <w:proofErr w:type="spellStart"/>
-      <w:r>
-        <w:t>hyperparameter</w:t>
+      <w:r>
+        <w:t xml:space="preserve">hyperparameter </w:t>
+      </w:r>
+      <w:r>
+        <w:t>values consistent of two phases: random search to find a good starting point and pattern search to find the global minimum.</w:t>
+      </w:r>
+    </w:p>
+    <w:p/>
+    <w:p>
+      <w:pPr>
+        <w:pStyle w:val="Heading2"/>
+      </w:pPr>
+      <w:r>
+        <w:t>\</w:t>
+      </w:r>
+      <w:proofErr w:type="gramStart"/>
+      <w:r>
+        <w:t>paragraph</w:t>
+      </w:r>
+      <w:proofErr w:type="gramEnd"/>
+      <w:r>
+        <w:t>{Covariance Estimation}</w:t>
+      </w:r>
+    </w:p>
+    <w:p>
+      <w:r>
+        <w:t>Each regularized estimator start</w:t>
+      </w:r>
+      <w:r>
+        <w:t>s</w:t>
+      </w:r>
+      <w:r>
+        <w:t xml:space="preserve"> with the sample covariance matrix $C_{\</w:t>
+      </w:r>
+      <w:proofErr w:type="spellStart"/>
+      <w:r>
+        <w:t>sf</w:t>
+      </w:r>
+      <w:proofErr w:type="spellEnd"/>
+      <w:r>
+        <w:t xml:space="preserve"> 0}$ </w:t>
+      </w:r>
+      <w:r>
+        <w:t xml:space="preserve">computed from the training dataset </w:t>
+      </w:r>
+      <w:r>
+        <w:t xml:space="preserve">and </w:t>
+      </w:r>
+      <w:proofErr w:type="spellStart"/>
+      <w:r>
+        <w:t>calculat</w:t>
+      </w:r>
+      <w:r>
+        <w:t>s</w:t>
       </w:r>
       <w:proofErr w:type="spellEnd"/>
       <w:r>
         <w:t xml:space="preserve"> </w:t>
       </w:r>
       <w:r>
-        <w:t>values consistent of two phases: random search to find a good starting point and pattern search to find the global minimum.</w:t>
+        <w:t>their</w:t>
+      </w:r>
+      <w:r>
+        <w:t xml:space="preserve"> low-dimensional approximation</w:t>
+      </w:r>
+      <w:r>
+        <w:t xml:space="preserve"> called the target estimate. </w:t>
+      </w:r>
+      <w:r>
+        <w:t xml:space="preserve"> In the last two estimators ($C_{\</w:t>
+      </w:r>
+      <w:proofErr w:type="spellStart"/>
+      <w:r>
+        <w:t>sf</w:t>
+      </w:r>
+      <w:proofErr w:type="spellEnd"/>
+      <w:r>
+        <w:t xml:space="preserve"> sparse}$ and $C_{\</w:t>
+      </w:r>
+      <w:proofErr w:type="spellStart"/>
+      <w:r>
+        <w:t>sf</w:t>
+      </w:r>
+      <w:proofErr w:type="spellEnd"/>
+      <w:r>
+        <w:t xml:space="preserve"> </w:t>
+      </w:r>
+      <w:proofErr w:type="spellStart"/>
+      <w:r>
+        <w:t>sparse+latent</w:t>
+      </w:r>
+      <w:proofErr w:type="spellEnd"/>
+      <w:r>
+        <w:t xml:space="preserve">}$), the target estimate is sufficiently flexible and is used directly.  </w:t>
+      </w:r>
+      <w:r>
+        <w:t>The first two estimators ($C_{\</w:t>
+      </w:r>
+      <w:proofErr w:type="spellStart"/>
+      <w:r>
+        <w:t>sf</w:t>
+      </w:r>
+      <w:proofErr w:type="spellEnd"/>
+      <w:r>
+        <w:t xml:space="preserve"> </w:t>
+      </w:r>
+      <w:proofErr w:type="spellStart"/>
+      <w:r>
+        <w:t>diag</w:t>
+      </w:r>
+      <w:proofErr w:type="spellEnd"/>
+      <w:r>
+        <w:t>}$ and $C_{\</w:t>
+      </w:r>
+      <w:proofErr w:type="spellStart"/>
+      <w:r>
+        <w:t>sf</w:t>
+      </w:r>
+      <w:proofErr w:type="spellEnd"/>
+      <w:r>
+        <w:t xml:space="preserve"> factor}$)</w:t>
+      </w:r>
+      <w:r>
+        <w:t xml:space="preserve"> are computed as linear mixture (shrinkage) of</w:t>
+      </w:r>
+      <w:r>
+        <w:t xml:space="preserve"> $C_{\</w:t>
+      </w:r>
+      <w:proofErr w:type="spellStart"/>
+      <w:r>
+        <w:t>sf</w:t>
+      </w:r>
+      <w:proofErr w:type="spellEnd"/>
+      <w:r>
+        <w:t xml:space="preserve"> 0}$</w:t>
+      </w:r>
+      <w:r>
+        <w:t xml:space="preserve"> with the target estimate</w:t>
+      </w:r>
+      <w:r>
+        <w:t xml:space="preserve">. </w:t>
       </w:r>
     </w:p>
     <w:p/>
     <w:p>
-      <w:pPr>
-        <w:pStyle w:val="Heading2"/>
-      </w:pPr>
-      <w:r>
-        <w:t>\</w:t>
-      </w:r>
-      <w:proofErr w:type="gramStart"/>
-      <w:r>
-        <w:t>paragraph</w:t>
-      </w:r>
-      <w:proofErr w:type="gramEnd"/>
-      <w:r>
-        <w:t>{Covariance Estimation}</w:t>
-      </w:r>
-    </w:p>
-    <w:p>
-      <w:r>
-        <w:t>Each regularized estimator start</w:t>
-      </w:r>
-      <w:r>
-        <w:t>s</w:t>
-      </w:r>
-      <w:r>
-        <w:t xml:space="preserve"> with the sample covariance matrix $C_{\</w:t>
+      <w:r>
+        <w:t>The diagonal matrix $</w:t>
+      </w:r>
+      <w:r>
+        <w:t>D</w:t>
+      </w:r>
+      <w:r>
+        <w:t>_{\</w:t>
       </w:r>
       <w:proofErr w:type="spellStart"/>
       <w:r>
@@ -12479,36 +12589,129 @@
       </w:r>
       <w:proofErr w:type="spellEnd"/>
       <w:r>
-        <w:t xml:space="preserve"> 0}$ </w:t>
-      </w:r>
-      <w:r>
-        <w:t xml:space="preserve">computed from the training dataset </w:t>
-      </w:r>
-      <w:r>
-        <w:t xml:space="preserve">and </w:t>
-      </w:r>
-      <w:proofErr w:type="spellStart"/>
-      <w:r>
-        <w:t>calculat</w:t>
-      </w:r>
-      <w:r>
-        <w:t>s</w:t>
+        <w:t xml:space="preserve"> 0}=C_{\</w:t>
+      </w:r>
+      <w:proofErr w:type="spellStart"/>
+      <w:r>
+        <w:t>sf</w:t>
+      </w:r>
+      <w:proofErr w:type="spellEnd"/>
+      <w:r>
+        <w:t xml:space="preserve"> 0}\</w:t>
+      </w:r>
+      <w:proofErr w:type="spellStart"/>
+      <w:r>
+        <w:t>circ</w:t>
+      </w:r>
+      <w:proofErr w:type="spellEnd"/>
+      <w:r>
+        <w:t xml:space="preserve"> I$ </w:t>
+      </w:r>
+      <w:r>
+        <w:t xml:space="preserve">contains the sample variances.  The mean sample variance is </w:t>
+      </w:r>
+      <w:r>
+        <w:t xml:space="preserve">computed as the normalized matrix trace of the sample covariance matrix: </w:t>
+      </w:r>
+      <w:r>
+        <w:t xml:space="preserve"> $</w:t>
+      </w:r>
+      <w:r>
+        <w:t>v_{\</w:t>
+      </w:r>
+      <w:proofErr w:type="spellStart"/>
+      <w:r>
+        <w:t>sf</w:t>
+      </w:r>
+      <w:proofErr w:type="spellEnd"/>
+      <w:r>
+        <w:t xml:space="preserve"> 0} = </w:t>
+      </w:r>
+      <w:r>
+        <w:t>\</w:t>
+      </w:r>
+      <w:proofErr w:type="spellStart"/>
+      <w:r>
+        <w:t>frac</w:t>
+      </w:r>
+      <w:proofErr w:type="spellEnd"/>
+      <w:r>
+        <w:t xml:space="preserve"> 1 p \</w:t>
+      </w:r>
+      <w:proofErr w:type="spellStart"/>
+      <w:r>
+        <w:t>Tr</w:t>
+      </w:r>
+      <w:proofErr w:type="spellEnd"/>
+      <w:r>
+        <w:t>(</w:t>
+      </w:r>
+      <w:r>
+        <w:t>C</w:t>
+      </w:r>
+      <w:r>
+        <w:t>_{\</w:t>
+      </w:r>
+      <w:proofErr w:type="spellStart"/>
+      <w:r>
+        <w:t>sf</w:t>
+      </w:r>
+      <w:proofErr w:type="spellEnd"/>
+      <w:r>
+        <w:t xml:space="preserve"> 0})$.  </w:t>
+      </w:r>
+    </w:p>
+    <w:p/>
+    <w:p>
+      <w:r>
+        <w:t>In estimator $C_{\</w:t>
+      </w:r>
+      <w:proofErr w:type="spellStart"/>
+      <w:r>
+        <w:t>sf</w:t>
       </w:r>
       <w:proofErr w:type="spellEnd"/>
       <w:r>
         <w:t xml:space="preserve"> </w:t>
       </w:r>
-      <w:r>
-        <w:t>their</w:t>
-      </w:r>
-      <w:r>
-        <w:t xml:space="preserve"> low-dimensional approximation</w:t>
-      </w:r>
-      <w:r>
-        <w:t xml:space="preserve"> called the target estimate. </w:t>
-      </w:r>
-      <w:r>
-        <w:t xml:space="preserve"> In the last two estimators ($C_{\</w:t>
+      <w:proofErr w:type="spellStart"/>
+      <w:r>
+        <w:t>diag</w:t>
+      </w:r>
+      <w:proofErr w:type="spellEnd"/>
+      <w:r>
+        <w:t>}$</w:t>
+      </w:r>
+      <w:r>
+        <w:t xml:space="preserve"> (Eq.~\</w:t>
+      </w:r>
+      <w:proofErr w:type="gramStart"/>
+      <w:r>
+        <w:t>ref{</w:t>
+      </w:r>
+      <w:proofErr w:type="spellStart"/>
+      <w:proofErr w:type="gramEnd"/>
+      <w:r>
+        <w:t>eq:c-diag</w:t>
+      </w:r>
+      <w:proofErr w:type="spellEnd"/>
+      <w:r>
+        <w:t>})</w:t>
+      </w:r>
+      <w:r>
+        <w:t>, the diagonal matrix of regularized variances $</w:t>
+      </w:r>
+      <w:r>
+        <w:t>D</w:t>
+      </w:r>
+      <w:r>
+        <w:t>$ is estimated by  linearly shrinking of $</w:t>
+      </w:r>
+      <w:r>
+        <w:t>D</w:t>
+      </w:r>
+      <w:r>
+        <w:t>_{\</w:t>
       </w:r>
       <w:proofErr w:type="spellStart"/>
       <w:r>
@@ -12516,7 +12719,51 @@
       </w:r>
       <w:proofErr w:type="spellEnd"/>
       <w:r>
-        <w:t xml:space="preserve"> sparse}$ and $C_{\</w:t>
+        <w:t xml:space="preserve"> 0}$ toward the mean variance with</w:t>
+      </w:r>
+      <w:r>
+        <w:t xml:space="preserve"> shrinkage intensity $\alpha$:</w:t>
+      </w:r>
+    </w:p>
+    <w:p>
+      <w:pPr>
+        <w:pStyle w:val="LaTeXcode"/>
+      </w:pPr>
+      <w:r>
+        <w:t>\</w:t>
+      </w:r>
+      <w:proofErr w:type="gramStart"/>
+      <w:r>
+        <w:t>begin</w:t>
+      </w:r>
+      <w:proofErr w:type="gramEnd"/>
+      <w:r>
+        <w:t>{equation}</w:t>
+      </w:r>
+    </w:p>
+    <w:p>
+      <w:r>
+        <w:t>D</w:t>
+      </w:r>
+      <w:r>
+        <w:t xml:space="preserve"> = </w:t>
+      </w:r>
+      <w:r>
+        <w:t>(1-\</w:t>
+      </w:r>
+      <w:proofErr w:type="gramStart"/>
+      <w:r>
+        <w:t>alpha)D</w:t>
+      </w:r>
+      <w:proofErr w:type="gramEnd"/>
+      <w:r>
+        <w:t xml:space="preserve">_0 + </w:t>
+      </w:r>
+      <w:r>
+        <w:t xml:space="preserve">\alpha </w:t>
+      </w:r>
+      <w:r>
+        <w:t>v_{\</w:t>
       </w:r>
       <w:proofErr w:type="spellStart"/>
       <w:r>
@@ -12524,18 +12771,130 @@
       </w:r>
       <w:proofErr w:type="spellEnd"/>
       <w:r>
+        <w:t xml:space="preserve"> 0}</w:t>
+      </w:r>
+      <w:r>
+        <w:t xml:space="preserve">I </w:t>
+      </w:r>
+    </w:p>
+    <w:p>
+      <w:pPr>
+        <w:pStyle w:val="LaTeXcode"/>
+      </w:pPr>
+      <w:r>
+        <w:t>\</w:t>
+      </w:r>
+      <w:proofErr w:type="gramStart"/>
+      <w:r>
+        <w:t>end</w:t>
+      </w:r>
+      <w:proofErr w:type="gramEnd"/>
+      <w:r>
+        <w:t xml:space="preserve">{equation} </w:t>
+      </w:r>
+    </w:p>
+    <w:p>
+      <w:r>
+        <w:t xml:space="preserve">Then the </w:t>
+      </w:r>
+      <w:r>
+        <w:t xml:space="preserve">overall </w:t>
+      </w:r>
+      <w:r>
+        <w:t>estimate is computed by linearly shrinking the samp</w:t>
+      </w:r>
+      <w:r>
+        <w:t>le covariance matrix toward $V$ with shrinkage</w:t>
+      </w:r>
+      <w:r>
+        <w:t xml:space="preserve"> intensity $\lambda$ (Eq.~\</w:t>
+      </w:r>
+      <w:proofErr w:type="gramStart"/>
+      <w:r>
+        <w:t>ref{</w:t>
+      </w:r>
+      <w:proofErr w:type="spellStart"/>
+      <w:proofErr w:type="gramEnd"/>
+      <w:r>
+        <w:t>eq:c-diag</w:t>
+      </w:r>
+      <w:proofErr w:type="spellEnd"/>
+      <w:r>
+        <w:t>}).</w:t>
+      </w:r>
+      <w:r>
         <w:t xml:space="preserve"> </w:t>
       </w:r>
-      <w:proofErr w:type="spellStart"/>
-      <w:r>
-        <w:t>sparse+latent</w:t>
-      </w:r>
-      <w:proofErr w:type="spellEnd"/>
-      <w:r>
-        <w:t xml:space="preserve">}$), the target estimate is sufficiently flexible and is used directly.  </w:t>
-      </w:r>
-      <w:r>
-        <w:t>The first two estimators ($C_{\</w:t>
+      <w:r>
+        <w:t>The</w:t>
+      </w:r>
+      <w:r>
+        <w:t xml:space="preserve"> {\</w:t>
+      </w:r>
+      <w:proofErr w:type="spellStart"/>
+      <w:r>
+        <w:t>tt</w:t>
+      </w:r>
+      <w:proofErr w:type="spellEnd"/>
+      <w:r>
+        <w:t xml:space="preserve"> </w:t>
+      </w:r>
+      <w:proofErr w:type="spellStart"/>
+      <w:r>
+        <w:t>corpcor</w:t>
+      </w:r>
+      <w:proofErr w:type="spellEnd"/>
+      <w:r>
+        <w:t xml:space="preserve">} package in </w:t>
+      </w:r>
+      <w:r>
+        <w:t xml:space="preserve">the programming language </w:t>
+      </w:r>
+      <w:r>
+        <w:t>R</w:t>
+      </w:r>
+      <w:r>
+        <w:t xml:space="preserve"> </w:t>
+      </w:r>
+      <w:r>
+        <w:t>also</w:t>
+      </w:r>
+      <w:r>
+        <w:t xml:space="preserve"> implements this estimator</w:t>
+      </w:r>
+      <w:r>
+        <w:t xml:space="preserve"> \</w:t>
+      </w:r>
+      <w:proofErr w:type="gramStart"/>
+      <w:r>
+        <w:t>cite</w:t>
+      </w:r>
+      <w:r>
+        <w:t>{</w:t>
+      </w:r>
+      <w:proofErr w:type="gramEnd"/>
+      <w:r>
+        <w:t>Schafer:2010}</w:t>
+      </w:r>
+      <w:r>
+        <w:t>, although its analytical optimization of the shrinkage intensities is based on the mean square error whereas we optimized them with respect to the loss function in Eq.~\ref{</w:t>
+      </w:r>
+      <w:proofErr w:type="spellStart"/>
+      <w:r>
+        <w:t>eq:loss</w:t>
+      </w:r>
+      <w:proofErr w:type="spellEnd"/>
+      <w:r>
+        <w:t>}.</w:t>
+      </w:r>
+    </w:p>
+    <w:p/>
+    <w:p>
+      <w:r>
+        <w:t>Es</w:t>
+      </w:r>
+      <w:r>
+        <w:t>timator $C_{\</w:t>
       </w:r>
       <w:proofErr w:type="spellStart"/>
       <w:r>
@@ -12543,15 +12902,130 @@
       </w:r>
       <w:proofErr w:type="spellEnd"/>
       <w:r>
+        <w:t xml:space="preserve"> factor}$</w:t>
+      </w:r>
+      <w:r>
+        <w:t xml:space="preserve"> is the linear shrinkage </w:t>
+      </w:r>
+      <w:r>
+        <w:t>the factor analysi</w:t>
+      </w:r>
+      <w:r>
+        <w:t>s approximation of $C_{\</w:t>
+      </w:r>
+      <w:proofErr w:type="spellStart"/>
+      <w:r>
+        <w:t>sf</w:t>
+      </w:r>
+      <w:proofErr w:type="spellEnd"/>
+      <w:r>
+        <w:t xml:space="preserve"> 0}$ (Eq.~\</w:t>
+      </w:r>
+      <w:proofErr w:type="gramStart"/>
+      <w:r>
+        <w:t>ref{</w:t>
+      </w:r>
+      <w:proofErr w:type="spellStart"/>
+      <w:proofErr w:type="gramEnd"/>
+      <w:r>
+        <w:t>eq:c-factor</w:t>
+      </w:r>
+      <w:proofErr w:type="spellEnd"/>
+      <w:r>
+        <w:t xml:space="preserve">}). The target $F$ by </w:t>
+      </w:r>
+      <w:r>
+        <w:t>minimizing the loss $\</w:t>
+      </w:r>
+      <w:proofErr w:type="gramStart"/>
+      <w:r>
+        <w:t>loss{</w:t>
+      </w:r>
+      <w:proofErr w:type="gramEnd"/>
+      <w:r>
+        <w:t>F,C_{\</w:t>
+      </w:r>
+      <w:proofErr w:type="spellStart"/>
+      <w:r>
+        <w:t>sf</w:t>
+      </w:r>
+      <w:proofErr w:type="spellEnd"/>
+      <w:r>
+        <w:t xml:space="preserve">}}$, which is equivalent to maximizing </w:t>
+      </w:r>
+      <w:r>
+        <w:t>the Gaussian log-likelihood with respect to $C_{\</w:t>
+      </w:r>
+      <w:proofErr w:type="spellStart"/>
+      <w:r>
+        <w:t>sf</w:t>
+      </w:r>
+      <w:proofErr w:type="spellEnd"/>
+      <w:r>
+        <w:t xml:space="preserve"> 0}$</w:t>
+      </w:r>
+      <w:r>
+        <w:t xml:space="preserve">. To solve this minimization problem, we used </w:t>
+      </w:r>
+      <w:r>
+        <w:t>the expectation-maximization (EM) algorithm.</w:t>
+      </w:r>
+    </w:p>
+    <w:p/>
+    <w:p>
+      <w:r>
+        <w:t>Estimator $C_{\</w:t>
+      </w:r>
+      <w:proofErr w:type="spellStart"/>
+      <w:r>
+        <w:t>sf</w:t>
+      </w:r>
+      <w:proofErr w:type="spellEnd"/>
+      <w:r>
+        <w:t xml:space="preserve"> sparse</w:t>
+      </w:r>
+      <w:r>
+        <w:t>}$</w:t>
+      </w:r>
+      <w:r>
+        <w:t xml:space="preserve"> (Eq.~\</w:t>
+      </w:r>
+      <w:proofErr w:type="gramStart"/>
+      <w:r>
+        <w:t>ref{</w:t>
+      </w:r>
+      <w:proofErr w:type="spellStart"/>
+      <w:proofErr w:type="gramEnd"/>
+      <w:r>
+        <w:t>eq:</w:t>
+      </w:r>
+      <w:r>
+        <w:t>c-</w:t>
+      </w:r>
+      <w:r>
+        <w:t>sparse</w:t>
+      </w:r>
+      <w:proofErr w:type="spellEnd"/>
+      <w:r>
+        <w:t>}</w:t>
+      </w:r>
+      <w:r>
+        <w:t>)</w:t>
+      </w:r>
+      <w:r>
         <w:t xml:space="preserve"> </w:t>
       </w:r>
-      <w:proofErr w:type="spellStart"/>
-      <w:r>
-        <w:t>diag</w:t>
-      </w:r>
-      <w:proofErr w:type="spellEnd"/>
-      <w:r>
-        <w:t>}$ and $C_{\</w:t>
+      <w:r>
+        <w:t xml:space="preserve">finds the </w:t>
+      </w:r>
+      <w:r>
+        <w:t>sparse</w:t>
+      </w:r>
+      <w:r>
+        <w:t xml:space="preserve"> precision matrix </w:t>
+      </w:r>
+      <w:r>
+        <w:t>$S$ that minimizes the loss $\loss{S^{-1},C_{\</w:t>
       </w:r>
       <w:proofErr w:type="spellStart"/>
       <w:r>
@@ -12559,13 +13033,91 @@
       </w:r>
       <w:proofErr w:type="spellEnd"/>
       <w:r>
-        <w:t xml:space="preserve"> factor}$)</w:t>
-      </w:r>
-      <w:r>
-        <w:t xml:space="preserve"> are computed as linear mixture (shrinkage) of</w:t>
-      </w:r>
-      <w:r>
-        <w:t xml:space="preserve"> $C_{\</w:t>
+        <w:t xml:space="preserve"> 0}}$</w:t>
+      </w:r>
+      <w:r>
+        <w:t xml:space="preserve">.  It is computed in two steps.  First, the zero structure of the precision matrix is obtained by </w:t>
+      </w:r>
+      <w:r>
+        <w:t xml:space="preserve">minimizing </w:t>
+      </w:r>
+      <w:r>
+        <w:t xml:space="preserve">the </w:t>
+      </w:r>
+      <w:r>
+        <w:t>$L_1$-</w:t>
+      </w:r>
+      <w:r>
+        <w:t>loss</w:t>
+      </w:r>
+      <w:r>
+        <w:t>:</w:t>
+      </w:r>
+    </w:p>
+    <w:p>
+      <w:r>
+        <w:t>\</w:t>
+      </w:r>
+      <w:proofErr w:type="gramStart"/>
+      <w:r>
+        <w:t>begin</w:t>
+      </w:r>
+      <w:proofErr w:type="gramEnd"/>
+      <w:r>
+        <w:t>{equation}</w:t>
+      </w:r>
+    </w:p>
+    <w:p>
+      <w:r>
+        <w:t>S</w:t>
+      </w:r>
+      <w:r>
+        <w:t xml:space="preserve"> = </w:t>
+      </w:r>
+      <w:r>
+        <w:t>\</w:t>
+      </w:r>
+      <w:proofErr w:type="spellStart"/>
+      <w:r>
+        <w:t>argmin</w:t>
+      </w:r>
+      <w:proofErr w:type="spellEnd"/>
+      <w:r>
+        <w:t>\limits</w:t>
+      </w:r>
+      <w:r>
+        <w:t>_</w:t>
+      </w:r>
+      <w:r>
+        <w:t>{</w:t>
+      </w:r>
+      <w:r>
+        <w:t>S^\prime</w:t>
+      </w:r>
+      <w:r>
+        <w:t xml:space="preserve"> \</w:t>
+      </w:r>
+      <w:proofErr w:type="spellStart"/>
+      <w:r>
+        <w:t>succ</w:t>
+      </w:r>
+      <w:proofErr w:type="spellEnd"/>
+      <w:r>
+        <w:t xml:space="preserve"> 0} \</w:t>
+      </w:r>
+      <w:proofErr w:type="gramStart"/>
+      <w:r>
+        <w:t>loss{</w:t>
+      </w:r>
+      <w:proofErr w:type="gramEnd"/>
+      <w:r>
+        <w:t>{S^\prime }</w:t>
+      </w:r>
+      <w:r>
+        <w:t>^{-</w:t>
+      </w:r>
+      <w:r>
+        <w:t>1},C_{\</w:t>
       </w:r>
       <w:proofErr w:type="spellStart"/>
       <w:r>
@@ -12573,19 +13125,129 @@
       </w:r>
       <w:proofErr w:type="spellEnd"/>
       <w:r>
-        <w:t xml:space="preserve"> 0}$</w:t>
-      </w:r>
-      <w:r>
-        <w:t xml:space="preserve"> with the target estimate</w:t>
-      </w:r>
-      <w:r>
-        <w:t xml:space="preserve">. </w:t>
+        <w:t xml:space="preserve"> 0}} + \lambda \|S</w:t>
+      </w:r>
+      <w:r>
+        <w:t>^\prime</w:t>
+      </w:r>
+      <w:r>
+        <w:t>\|_1</w:t>
+      </w:r>
+    </w:p>
+    <w:p>
+      <w:r>
+        <w:t>\</w:t>
+      </w:r>
+      <w:proofErr w:type="gramStart"/>
+      <w:r>
+        <w:t>end</w:t>
+      </w:r>
+      <w:proofErr w:type="gramEnd"/>
+      <w:r>
+        <w:t>{equation}</w:t>
+      </w:r>
+    </w:p>
+    <w:p>
+      <w:proofErr w:type="gramStart"/>
+      <w:r>
+        <w:t>where</w:t>
+      </w:r>
+      <w:proofErr w:type="gramEnd"/>
+      <w:r>
+        <w:t xml:space="preserve"> $S \</w:t>
+      </w:r>
+      <w:proofErr w:type="spellStart"/>
+      <w:r>
+        <w:t>succ</w:t>
+      </w:r>
+      <w:proofErr w:type="spellEnd"/>
+      <w:r>
+        <w:t xml:space="preserve"> 0$ is the constraint that $S$ be a positive definite matrix and $\|S\|_1$ is the element-wise $L_1$ norm of the matrix $S$. This formulation is known as</w:t>
+      </w:r>
+      <w:r>
+        <w:t xml:space="preserve"> \</w:t>
+      </w:r>
+      <w:proofErr w:type="spellStart"/>
+      <w:proofErr w:type="gramStart"/>
+      <w:r>
+        <w:t>emph</w:t>
+      </w:r>
+      <w:proofErr w:type="spellEnd"/>
+      <w:r>
+        <w:t>{</w:t>
+      </w:r>
+      <w:proofErr w:type="gramEnd"/>
+      <w:r>
+        <w:t>graphical lasso</w:t>
+      </w:r>
+      <w:r>
+        <w:t>}</w:t>
+      </w:r>
+      <w:r>
+        <w:t xml:space="preserve"> </w:t>
+      </w:r>
+      <w:r>
+        <w:t>\cite{Friedman:2</w:t>
+      </w:r>
+      <w:r>
+        <w:t>008}</w:t>
+      </w:r>
+      <w:r>
+        <w:t>. T</w:t>
+      </w:r>
+      <w:r>
+        <w:t>o solve this minimization problem, we modified the alternative-direction method of multipliers (ADMM) algorithm developed by \</w:t>
+      </w:r>
+      <w:proofErr w:type="gramStart"/>
+      <w:r>
+        <w:t>cite{</w:t>
+      </w:r>
+      <w:proofErr w:type="gramEnd"/>
+      <w:r>
+        <w:t>Ma:2013}.  Then,</w:t>
+      </w:r>
+      <w:r>
+        <w:t xml:space="preserve"> the $L_1$ penalty was lifted and</w:t>
+      </w:r>
+      <w:r>
+        <w:t xml:space="preserve"> </w:t>
+      </w:r>
+      <w:r>
+        <w:t xml:space="preserve">only </w:t>
+      </w:r>
+      <w:r>
+        <w:t xml:space="preserve">the </w:t>
+      </w:r>
+      <w:r>
+        <w:t>non-zero elements of $S$ where fitted to minimize the loss function $\</w:t>
+      </w:r>
+      <w:proofErr w:type="gramStart"/>
+      <w:r>
+        <w:t>l</w:t>
+      </w:r>
+      <w:r>
+        <w:t>oss{</w:t>
+      </w:r>
+      <w:proofErr w:type="gramEnd"/>
+      <w:r>
+        <w:t>S</w:t>
+      </w:r>
+      <w:r>
+        <w:t>^{-1},C_{\</w:t>
+      </w:r>
+      <w:proofErr w:type="spellStart"/>
+      <w:r>
+        <w:t>sf</w:t>
+      </w:r>
+      <w:proofErr w:type="spellEnd"/>
+      <w:r>
+        <w:t xml:space="preserve"> 0}}$.</w:t>
       </w:r>
     </w:p>
     <w:p/>
     <w:p>
       <w:r>
-        <w:t>The diagonal matrix $V_{\</w:t>
+        <w:t>Estimator $C_{\</w:t>
       </w:r>
       <w:proofErr w:type="spellStart"/>
       <w:r>
@@ -12593,101 +13255,15 @@
       </w:r>
       <w:proofErr w:type="spellEnd"/>
       <w:r>
-        <w:t xml:space="preserve"> 0}=C_{\</w:t>
-      </w:r>
-      <w:proofErr w:type="spellStart"/>
-      <w:r>
-        <w:t>sf</w:t>
-      </w:r>
-      <w:proofErr w:type="spellEnd"/>
-      <w:r>
-        <w:t xml:space="preserve"> 0}\</w:t>
-      </w:r>
-      <w:proofErr w:type="spellStart"/>
-      <w:r>
-        <w:t>circ</w:t>
-      </w:r>
-      <w:proofErr w:type="spellEnd"/>
-      <w:r>
-        <w:t xml:space="preserve"> I$ </w:t>
-      </w:r>
-      <w:r>
-        <w:t xml:space="preserve">contains the sample variances.  The mean sample variance is </w:t>
-      </w:r>
-      <w:r>
-        <w:t xml:space="preserve">computed as the normalized matrix trace of the sample covariance matrix: </w:t>
-      </w:r>
-      <w:r>
-        <w:t xml:space="preserve"> $</w:t>
-      </w:r>
-      <w:r>
-        <w:t>v_{\</w:t>
-      </w:r>
-      <w:proofErr w:type="spellStart"/>
-      <w:r>
-        <w:t>sf</w:t>
-      </w:r>
-      <w:proofErr w:type="spellEnd"/>
-      <w:r>
-        <w:t xml:space="preserve"> 0} = </w:t>
-      </w:r>
-      <w:r>
-        <w:t>\</w:t>
-      </w:r>
-      <w:proofErr w:type="spellStart"/>
-      <w:r>
-        <w:t>frac</w:t>
-      </w:r>
-      <w:proofErr w:type="spellEnd"/>
-      <w:r>
-        <w:t xml:space="preserve"> 1 p \</w:t>
-      </w:r>
-      <w:proofErr w:type="spellStart"/>
-      <w:r>
-        <w:t>Tr</w:t>
-      </w:r>
-      <w:proofErr w:type="spellEnd"/>
-      <w:r>
-        <w:t>(</w:t>
-      </w:r>
-      <w:r>
-        <w:t>C</w:t>
-      </w:r>
-      <w:r>
-        <w:t>_{\</w:t>
-      </w:r>
-      <w:proofErr w:type="spellStart"/>
-      <w:r>
-        <w:t>sf</w:t>
-      </w:r>
-      <w:proofErr w:type="spellEnd"/>
-      <w:r>
-        <w:t xml:space="preserve"> 0})$.  </w:t>
-      </w:r>
-    </w:p>
-    <w:p/>
-    <w:p>
-      <w:r>
-        <w:t>In estimator $C_{\</w:t>
-      </w:r>
-      <w:proofErr w:type="spellStart"/>
-      <w:r>
-        <w:t>sf</w:t>
-      </w:r>
-      <w:proofErr w:type="spellEnd"/>
-      <w:r>
         <w:t xml:space="preserve"> </w:t>
       </w:r>
       <w:proofErr w:type="spellStart"/>
       <w:r>
-        <w:t>diag</w:t>
-      </w:r>
-      <w:proofErr w:type="spellEnd"/>
-      <w:r>
-        <w:t>}$</w:t>
-      </w:r>
-      <w:r>
-        <w:t xml:space="preserve"> (Eq.~\</w:t>
+        <w:t>sparse+lowrank</w:t>
+      </w:r>
+      <w:proofErr w:type="spellEnd"/>
+      <w:r>
+        <w:t>}$ (Eq.~\</w:t>
       </w:r>
       <w:proofErr w:type="gramStart"/>
       <w:r>
@@ -12696,31 +13272,30 @@
       <w:proofErr w:type="spellStart"/>
       <w:proofErr w:type="gramEnd"/>
       <w:r>
-        <w:t>eq:c-diag</w:t>
-      </w:r>
-      <w:proofErr w:type="spellEnd"/>
-      <w:r>
-        <w:t>})</w:t>
-      </w:r>
-      <w:r>
-        <w:t>, the diagonal matrix of regularized variances $V$ is estimated by  linearly shrinking of $V_{\</w:t>
-      </w:r>
-      <w:proofErr w:type="spellStart"/>
-      <w:r>
-        <w:t>sf</w:t>
-      </w:r>
-      <w:proofErr w:type="spellEnd"/>
-      <w:r>
-        <w:t xml:space="preserve"> 0}$ toward the mean variance with</w:t>
-      </w:r>
-      <w:r>
-        <w:t xml:space="preserve"> shrinkage intensity $\alpha$:</w:t>
-      </w:r>
-    </w:p>
-    <w:p>
-      <w:pPr>
-        <w:pStyle w:val="LaTeXcode"/>
-      </w:pPr>
+        <w:t>eq:c-sl</w:t>
+      </w:r>
+      <w:proofErr w:type="spellEnd"/>
+      <w:r>
+        <w:t>}) finds a precision matrix $S^*$ of dimensions $(</w:t>
+      </w:r>
+      <w:proofErr w:type="spellStart"/>
+      <w:r>
+        <w:t>p+d</w:t>
+      </w:r>
+      <w:proofErr w:type="spellEnd"/>
+      <w:r>
+        <w:t>)\times(</w:t>
+      </w:r>
+      <w:proofErr w:type="spellStart"/>
+      <w:r>
+        <w:t>p+d</w:t>
+      </w:r>
+      <w:proofErr w:type="spellEnd"/>
+      <w:r>
+        <w:t>)$, where $d$ is the number of latent units</w:t>
+      </w:r>
+    </w:p>
+    <w:p>
       <w:r>
         <w:t>\</w:t>
       </w:r>
@@ -12735,16 +13310,95 @@
     </w:p>
     <w:p>
       <w:r>
-        <w:t xml:space="preserve">V = </w:t>
-      </w:r>
-      <w:r>
-        <w:t xml:space="preserve">V_0 + </w:t>
-      </w:r>
-      <w:r>
-        <w:t xml:space="preserve">\alpha </w:t>
-      </w:r>
-      <w:r>
-        <w:t>\</w:t>
+        <w:t>S^*=</w:t>
+      </w:r>
+    </w:p>
+    <w:p>
+      <w:r>
+        <w:t>\</w:t>
+      </w:r>
+      <w:proofErr w:type="gramStart"/>
+      <w:r>
+        <w:t>begin</w:t>
+      </w:r>
+      <w:proofErr w:type="gramEnd"/>
+      <w:r>
+        <w:t>{</w:t>
+      </w:r>
+      <w:proofErr w:type="spellStart"/>
+      <w:r>
+        <w:t>pmatrix</w:t>
+      </w:r>
+      <w:proofErr w:type="spellEnd"/>
+      <w:r>
+        <w:t>}</w:t>
+      </w:r>
+    </w:p>
+    <w:p>
+      <w:r>
+        <w:t>S_{11} &amp; S_{12} \\</w:t>
+      </w:r>
+    </w:p>
+    <w:p>
+      <w:r>
+        <w:t>S_{12}^\T &amp; S_{22}</w:t>
+      </w:r>
+    </w:p>
+    <w:p>
+      <w:r>
+        <w:t>\</w:t>
+      </w:r>
+      <w:proofErr w:type="gramStart"/>
+      <w:r>
+        <w:t>end</w:t>
+      </w:r>
+      <w:proofErr w:type="gramEnd"/>
+      <w:r>
+        <w:t>{</w:t>
+      </w:r>
+      <w:proofErr w:type="spellStart"/>
+      <w:r>
+        <w:t>pmatrix</w:t>
+      </w:r>
+      <w:proofErr w:type="spellEnd"/>
+      <w:r>
+        <w:t>}</w:t>
+      </w:r>
+    </w:p>
+    <w:p>
+      <w:r>
+        <w:t>\</w:t>
+      </w:r>
+      <w:proofErr w:type="gramStart"/>
+      <w:r>
+        <w:t>end</w:t>
+      </w:r>
+      <w:proofErr w:type="gramEnd"/>
+      <w:r>
+        <w:t>{equation}</w:t>
+      </w:r>
+    </w:p>
+    <w:p>
+      <w:r>
+        <w:t xml:space="preserve">Then the covariance matrix of the observed population is </w:t>
+      </w:r>
+    </w:p>
+    <w:p>
+      <w:r>
+        <w:t>\</w:t>
+      </w:r>
+      <w:proofErr w:type="gramStart"/>
+      <w:r>
+        <w:t>begin</w:t>
+      </w:r>
+      <w:proofErr w:type="gramEnd"/>
+      <w:r>
+        <w:t>{equation}</w:t>
+      </w:r>
+    </w:p>
+    <w:p>
+      <w:r>
+        <w:t>C = \</w:t>
       </w:r>
       <w:proofErr w:type="gramStart"/>
       <w:r>
@@ -12752,41 +13406,13 @@
       </w:r>
       <w:proofErr w:type="gramEnd"/>
       <w:r>
-        <w:t>v_{\</w:t>
-      </w:r>
-      <w:proofErr w:type="spellStart"/>
-      <w:r>
-        <w:t>sf</w:t>
-      </w:r>
-      <w:proofErr w:type="spellEnd"/>
-      <w:r>
-        <w:t xml:space="preserve"> 0}</w:t>
-      </w:r>
-      <w:r>
-        <w:t xml:space="preserve"> I </w:t>
-      </w:r>
-      <w:r>
-        <w:t xml:space="preserve">- </w:t>
-      </w:r>
-      <w:r>
-        <w:t>V_{\</w:t>
-      </w:r>
-      <w:proofErr w:type="spellStart"/>
-      <w:r>
-        <w:t>sf</w:t>
-      </w:r>
-      <w:proofErr w:type="spellEnd"/>
-      <w:r>
-        <w:t xml:space="preserve"> 0}</w:t>
-      </w:r>
-      <w:r>
-        <w:t>\right)</w:t>
-      </w:r>
-    </w:p>
-    <w:p>
-      <w:pPr>
-        <w:pStyle w:val="LaTeXcode"/>
-      </w:pPr>
+        <w:t>S_{11}-S_{12}S_{22}^{-1}S_{12}^\T\right)</w:t>
+      </w:r>
+      <w:r>
+        <w:t>^{-1}</w:t>
+      </w:r>
+    </w:p>
+    <w:p>
       <w:r>
         <w:t>\</w:t>
       </w:r>
@@ -12796,236 +13422,34 @@
       </w:r>
       <w:proofErr w:type="gramEnd"/>
       <w:r>
-        <w:t xml:space="preserve">{equation} </w:t>
-      </w:r>
-    </w:p>
-    <w:p>
-      <w:pPr>
-        <w:pStyle w:val="LaTeXcode"/>
-      </w:pPr>
-    </w:p>
-    <w:p>
-      <w:r>
-        <w:t xml:space="preserve">Then the </w:t>
-      </w:r>
-      <w:r>
-        <w:t xml:space="preserve">overall </w:t>
-      </w:r>
-      <w:r>
-        <w:t>estimate is computed by linearly shrinking the samp</w:t>
-      </w:r>
-      <w:r>
-        <w:t>le covariance matrix toward $V$ with shrinkage</w:t>
-      </w:r>
-      <w:r>
-        <w:t xml:space="preserve"> intensity $\lambda$:</w:t>
-      </w:r>
-    </w:p>
-    <w:p>
-      <w:pPr>
-        <w:pStyle w:val="LaTeXcode"/>
-      </w:pPr>
-      <w:r>
-        <w:t>\</w:t>
-      </w:r>
-      <w:proofErr w:type="gramStart"/>
-      <w:r>
-        <w:t>begin</w:t>
-      </w:r>
-      <w:proofErr w:type="gramEnd"/>
-      <w:r>
         <w:t>{equation}</w:t>
       </w:r>
     </w:p>
     <w:p>
       <w:r>
-        <w:t>C_{\</w:t>
-      </w:r>
-      <w:proofErr w:type="spellStart"/>
-      <w:r>
-        <w:t>sf</w:t>
-      </w:r>
-      <w:proofErr w:type="spellEnd"/>
-      <w:r>
-        <w:t xml:space="preserve"> </w:t>
-      </w:r>
-      <w:proofErr w:type="spellStart"/>
-      <w:r>
-        <w:t>diag</w:t>
-      </w:r>
-      <w:proofErr w:type="spellEnd"/>
-      <w:r>
-        <w:t>} = C_{\</w:t>
-      </w:r>
-      <w:proofErr w:type="spellStart"/>
-      <w:r>
-        <w:t>sf</w:t>
-      </w:r>
-      <w:proofErr w:type="spellEnd"/>
-      <w:r>
-        <w:t xml:space="preserve"> 0}</w:t>
-      </w:r>
-      <w:r>
-        <w:t xml:space="preserve"> +</w:t>
-      </w:r>
-      <w:r>
-        <w:t xml:space="preserve"> \lambda </w:t>
-      </w:r>
-      <w:r>
-        <w:t>\</w:t>
-      </w:r>
-      <w:proofErr w:type="gramStart"/>
-      <w:r>
-        <w:t>left[</w:t>
-      </w:r>
-      <w:proofErr w:type="gramEnd"/>
-      <w:r>
-        <w:t xml:space="preserve">V </w:t>
-      </w:r>
-      <w:r>
-        <w:t>-</w:t>
-      </w:r>
-      <w:r>
-        <w:t xml:space="preserve"> C_{\</w:t>
-      </w:r>
-      <w:proofErr w:type="spellStart"/>
-      <w:r>
-        <w:t>sf</w:t>
-      </w:r>
-      <w:proofErr w:type="spellEnd"/>
-      <w:r>
-        <w:t xml:space="preserve"> 0}\right</w:t>
-      </w:r>
-      <w:r>
-        <w:t>]</w:t>
-      </w:r>
-      <w:r>
-        <w:t xml:space="preserve"> </w:t>
-      </w:r>
-    </w:p>
-    <w:p>
-      <w:pPr>
-        <w:pStyle w:val="LaTeXcode"/>
-      </w:pPr>
-      <w:r>
-        <w:t>\</w:t>
-      </w:r>
-      <w:proofErr w:type="gramStart"/>
-      <w:r>
-        <w:t>end</w:t>
-      </w:r>
-      <w:proofErr w:type="gramEnd"/>
-      <w:r>
-        <w:t>{equation}</w:t>
-      </w:r>
-    </w:p>
-    <w:p>
-      <w:r>
-        <w:t>The</w:t>
-      </w:r>
-      <w:r>
-        <w:t xml:space="preserve"> {\</w:t>
-      </w:r>
-      <w:proofErr w:type="spellStart"/>
-      <w:r>
-        <w:t>tt</w:t>
-      </w:r>
-      <w:proofErr w:type="spellEnd"/>
-      <w:r>
-        <w:t xml:space="preserve"> </w:t>
-      </w:r>
-      <w:proofErr w:type="spellStart"/>
-      <w:r>
-        <w:t>corpcor</w:t>
-      </w:r>
-      <w:proofErr w:type="spellEnd"/>
-      <w:r>
-        <w:t xml:space="preserve">} package in </w:t>
-      </w:r>
-      <w:r>
-        <w:t xml:space="preserve">the programming language </w:t>
-      </w:r>
-      <w:r>
-        <w:t>R</w:t>
-      </w:r>
-      <w:r>
-        <w:t xml:space="preserve"> </w:t>
-      </w:r>
-      <w:r>
-        <w:t>also</w:t>
-      </w:r>
-      <w:r>
-        <w:t xml:space="preserve"> implements this estimator</w:t>
-      </w:r>
-      <w:r>
-        <w:t xml:space="preserve"> \</w:t>
-      </w:r>
-      <w:proofErr w:type="gramStart"/>
-      <w:r>
-        <w:t>cite</w:t>
-      </w:r>
-      <w:r>
-        <w:t>{</w:t>
-      </w:r>
-      <w:proofErr w:type="gramEnd"/>
-      <w:r>
-        <w:t>Schafer:2010}</w:t>
-      </w:r>
-      <w:r>
-        <w:t>, although its analytical optimization of the shrinkage intensities is based on the mean square error whereas we optimized them with respect to the loss function in Eq.~\ref{</w:t>
-      </w:r>
-      <w:proofErr w:type="spellStart"/>
-      <w:r>
-        <w:t>eq:loss</w:t>
-      </w:r>
-      <w:proofErr w:type="spellEnd"/>
-      <w:r>
-        <w:t>}.</w:t>
-      </w:r>
-    </w:p>
-    <w:p/>
-    <w:p>
-      <w:r>
-        <w:t>Es</w:t>
-      </w:r>
-      <w:r>
-        <w:t>timator $C_{\</w:t>
-      </w:r>
-      <w:proofErr w:type="spellStart"/>
-      <w:r>
-        <w:t>sf</w:t>
-      </w:r>
-      <w:proofErr w:type="spellEnd"/>
-      <w:r>
-        <w:t xml:space="preserve"> factor}$</w:t>
-      </w:r>
-      <w:r>
-        <w:t xml:space="preserve"> (Eq.~\</w:t>
-      </w:r>
-      <w:proofErr w:type="gramStart"/>
-      <w:r>
-        <w:t>ref{</w:t>
-      </w:r>
-      <w:proofErr w:type="spellStart"/>
-      <w:proofErr w:type="gramEnd"/>
-      <w:r>
-        <w:t>eq:c-factor</w:t>
-      </w:r>
-      <w:proofErr w:type="spellEnd"/>
-      <w:r>
-        <w:t xml:space="preserve">}) is the linear shrinkage </w:t>
-      </w:r>
-      <w:r>
-        <w:t>the factor analysis approximation of $C_{\</w:t>
-      </w:r>
-      <w:proofErr w:type="spellStart"/>
-      <w:r>
-        <w:t>sf</w:t>
-      </w:r>
-      <w:proofErr w:type="spellEnd"/>
-      <w:r>
-        <w:t xml:space="preserve"> 0}$: </w:t>
-      </w:r>
+        <w:t xml:space="preserve">We require that $S_{11}$ be sparse. Rather then estimate $S_{12}$ and $S_{22}$ individually, we </w:t>
+      </w:r>
+      <w:r>
+        <w:t>estimate the $p\times d$ matrix $L$ such that $</w:t>
+      </w:r>
+      <w:r>
+        <w:t>S_{</w:t>
+      </w:r>
+      <w:proofErr w:type="gramStart"/>
+      <w:r>
+        <w:t>12}S</w:t>
+      </w:r>
+      <w:proofErr w:type="gramEnd"/>
+      <w:r>
+        <w:t>_{22}^{-1}S_{12}</w:t>
+      </w:r>
+      <w:r>
+        <w:t>=LL^\T$.</w:t>
+      </w:r>
+    </w:p>
+    <w:p>
+      <w:bookmarkStart w:id="82" w:name="_GoBack"/>
+      <w:bookmarkEnd w:id="82"/>
     </w:p>
     <w:p/>
     <w:p>
@@ -13211,8 +13635,6 @@
       <w:r>
         <w:t>\section*{Supplementary Figures}</w:t>
       </w:r>
-      <w:bookmarkStart w:id="82" w:name="_GoBack"/>
-      <w:bookmarkEnd w:id="82"/>
     </w:p>
     <w:p>
       <w:pPr>
@@ -13236,6 +13658,25 @@
       <w:pPr>
         <w:pStyle w:val="LaTeXFigure"/>
       </w:pPr>
+      <w:r>
+        <w:t>\</w:t>
+      </w:r>
+      <w:proofErr w:type="gramStart"/>
+      <w:r>
+        <w:t>begin</w:t>
+      </w:r>
+      <w:proofErr w:type="gramEnd"/>
+      <w:r>
+        <w:t>{figure}[!</w:t>
+      </w:r>
+      <w:proofErr w:type="spellStart"/>
+      <w:r>
+        <w:t>ht</w:t>
+      </w:r>
+      <w:proofErr w:type="spellEnd"/>
+      <w:r>
+        <w:t>]</w:t>
+      </w:r>
     </w:p>
     <w:p>
       <w:pPr>
@@ -13250,15 +13691,7 @@
       </w:r>
       <w:proofErr w:type="gramEnd"/>
       <w:r>
-        <w:t>{figure}[!</w:t>
-      </w:r>
-      <w:proofErr w:type="spellStart"/>
-      <w:r>
-        <w:t>ht</w:t>
-      </w:r>
-      <w:proofErr w:type="spellEnd"/>
-      <w:r>
-        <w:t>]</w:t>
+        <w:t>{center}</w:t>
       </w:r>
     </w:p>
     <w:p>
@@ -13268,9 +13701,27 @@
       <w:r>
         <w:t>\</w:t>
       </w:r>
-      <w:proofErr w:type="gramStart"/>
-      <w:r>
-        <w:t>begin</w:t>
+      <w:proofErr w:type="spellStart"/>
+      <w:proofErr w:type="gramStart"/>
+      <w:r>
+        <w:t>includegraphics</w:t>
+      </w:r>
+      <w:proofErr w:type="spellEnd"/>
+      <w:proofErr w:type="gramEnd"/>
+      <w:r>
+        <w:t>{./figures/Figure-Supp01.pdf}</w:t>
+      </w:r>
+    </w:p>
+    <w:p>
+      <w:pPr>
+        <w:pStyle w:val="LaTeXFigure"/>
+      </w:pPr>
+      <w:r>
+        <w:t>\</w:t>
+      </w:r>
+      <w:proofErr w:type="gramStart"/>
+      <w:r>
+        <w:t>end</w:t>
       </w:r>
       <w:proofErr w:type="gramEnd"/>
       <w:r>
@@ -13284,15 +13735,13 @@
       <w:r>
         <w:t>\</w:t>
       </w:r>
-      <w:proofErr w:type="spellStart"/>
-      <w:proofErr w:type="gramStart"/>
-      <w:r>
-        <w:t>includegraphics</w:t>
-      </w:r>
-      <w:proofErr w:type="spellEnd"/>
-      <w:proofErr w:type="gramEnd"/>
-      <w:r>
-        <w:t>{./figures/Figure-Supp01.pdf}</w:t>
+      <w:proofErr w:type="gramStart"/>
+      <w:r>
+        <w:t>caption</w:t>
+      </w:r>
+      <w:proofErr w:type="gramEnd"/>
+      <w:r>
+        <w:t>{{\bf All-to-all performance comparisons of the sample covariance matrix and the four regularized estimators.}</w:t>
       </w:r>
     </w:p>
     <w:p>
@@ -13300,6 +13749,30 @@
         <w:pStyle w:val="LaTeXFigure"/>
       </w:pPr>
       <w:r>
+        <w:t>}</w:t>
+      </w:r>
+    </w:p>
+    <w:p>
+      <w:pPr>
+        <w:pStyle w:val="LaTeXFigure"/>
+      </w:pPr>
+      <w:r>
+        <w:t>\</w:t>
+      </w:r>
+      <w:proofErr w:type="gramStart"/>
+      <w:r>
+        <w:t>label</w:t>
+      </w:r>
+      <w:proofErr w:type="gramEnd"/>
+      <w:r>
+        <w:t>{supp:01}</w:t>
+      </w:r>
+    </w:p>
+    <w:p>
+      <w:pPr>
+        <w:pStyle w:val="LaTeXFigure"/>
+      </w:pPr>
+      <w:r>
         <w:t>\</w:t>
       </w:r>
       <w:proofErr w:type="gramStart"/>
@@ -13308,90 +13781,8 @@
       </w:r>
       <w:proofErr w:type="gramEnd"/>
       <w:r>
-        <w:t>{center}</w:t>
-      </w:r>
-    </w:p>
-    <w:p>
-      <w:pPr>
-        <w:pStyle w:val="LaTeXFigure"/>
-      </w:pPr>
-      <w:r>
-        <w:t>\</w:t>
-      </w:r>
-      <w:proofErr w:type="gramStart"/>
-      <w:r>
-        <w:t>caption</w:t>
-      </w:r>
-      <w:proofErr w:type="gramEnd"/>
-      <w:r>
-        <w:t>{{\bf All-to-all performance comparisons of the sample covariance matrix and the four regularized estimators.}</w:t>
-      </w:r>
-    </w:p>
-    <w:p>
-      <w:pPr>
-        <w:pStyle w:val="LaTeXFigure"/>
-      </w:pPr>
-      <w:r>
-        <w:t>}</w:t>
-      </w:r>
-    </w:p>
-    <w:p>
-      <w:pPr>
-        <w:pStyle w:val="LaTeXFigure"/>
-      </w:pPr>
-      <w:r>
-        <w:t>\</w:t>
-      </w:r>
-      <w:proofErr w:type="gramStart"/>
-      <w:r>
-        <w:t>label</w:t>
-      </w:r>
-      <w:proofErr w:type="gramEnd"/>
-      <w:r>
-        <w:t>{supp:01}</w:t>
-      </w:r>
-    </w:p>
-    <w:p>
-      <w:pPr>
-        <w:pStyle w:val="LaTeXFigure"/>
-      </w:pPr>
-      <w:r>
-        <w:t>\</w:t>
-      </w:r>
-      <w:proofErr w:type="gramStart"/>
-      <w:r>
-        <w:t>end</w:t>
-      </w:r>
-      <w:proofErr w:type="gramEnd"/>
-      <w:r>
         <w:t>{figure}</w:t>
       </w:r>
-    </w:p>
-    <w:p>
-      <w:pPr>
-        <w:pStyle w:val="NormalWeb"/>
-        <w:spacing w:before="0" w:beforeAutospacing="0" w:after="0" w:afterAutospacing="0"/>
-      </w:pPr>
-    </w:p>
-    <w:p>
-      <w:pPr>
-        <w:pStyle w:val="PlainText"/>
-        <w:rPr>
-          <w:rFonts w:ascii="Times" w:hAnsi="Times"/>
-          <w:sz w:val="20"/>
-          <w:szCs w:val="20"/>
-        </w:rPr>
-      </w:pPr>
-    </w:p>
-    <w:p>
-      <w:pPr>
-        <w:pStyle w:val="PlainText"/>
-        <w:rPr>
-          <w:rFonts w:ascii="Times" w:hAnsi="Times"/>
-          <w:sz w:val="20"/>
-          <w:szCs w:val="20"/>
-        </w:rPr>
-      </w:pPr>
     </w:p>
     <w:p>
       <w:pPr>
@@ -14997,7 +15388,6 @@
   <w:style w:type="character" w:default="1" w:styleId="DefaultParagraphFont">
     <w:name w:val="Default Paragraph Font"/>
     <w:uiPriority w:val="1"/>
-    <w:semiHidden/>
     <w:unhideWhenUsed/>
   </w:style>
   <w:style w:type="table" w:default="1" w:styleId="TableNormal">
@@ -15510,7 +15900,6 @@
   <w:style w:type="character" w:default="1" w:styleId="DefaultParagraphFont">
     <w:name w:val="Default Paragraph Font"/>
     <w:uiPriority w:val="1"/>
-    <w:semiHidden/>
     <w:unhideWhenUsed/>
   </w:style>
   <w:style w:type="table" w:default="1" w:styleId="TableNormal">

</xml_diff>

<commit_message>
rev31 - update of Discussion after conversation with Kreso.
</commit_message>
<xml_diff>
--- a/plos.docx
+++ b/plos.docx
@@ -2271,9 +2271,6 @@
       </w:pPr>
     </w:p>
     <w:p>
-      <w:pPr>
-        <w:pStyle w:val="CommentText"/>
-      </w:pPr>
       <w:r>
         <w:t>In this study, we sought most statistically efficient estimator</w:t>
       </w:r>
@@ -9124,31 +9121,91 @@
       </w:r>
       <w:proofErr w:type="spellEnd"/>
       <w:r>
-        <w:t xml:space="preserve"> sample correlation matrix (Fig.~\</w:t>
-      </w:r>
-      <w:proofErr w:type="gramStart"/>
-      <w:r>
-        <w:t>ref{</w:t>
-      </w:r>
-      <w:proofErr w:type="gramEnd"/>
-      <w:r>
-        <w:t>fig:05}\,A and D). However, the corresponding partial correlation matrices differed dramatically (Fig.~\</w:t>
-      </w:r>
-      <w:proofErr w:type="gramStart"/>
-      <w:r>
-        <w:t>ref{</w:t>
-      </w:r>
-      <w:proofErr w:type="gramEnd"/>
-      <w:r>
-        <w:t>fig:05}\,B and E). The partial correlation was decomposed into sparse and low-rank components (Fig.\</w:t>
-      </w:r>
-      <w:proofErr w:type="gramStart"/>
-      <w:r>
-        <w:t>,\</w:t>
-      </w:r>
-      <w:proofErr w:type="gramEnd"/>
-      <w:r>
-        <w:t xml:space="preserve">ref{fig:05}\,C). </w:t>
+        <w:t xml:space="preserve"> sample correlation matrix (</w:t>
+      </w:r>
+      <w:r>
+        <w:t>\</w:t>
+      </w:r>
+      <w:proofErr w:type="spellStart"/>
+      <w:proofErr w:type="gramStart"/>
+      <w:r>
+        <w:t>figref</w:t>
+      </w:r>
+      <w:proofErr w:type="spellEnd"/>
+      <w:r>
+        <w:t>{</w:t>
+      </w:r>
+      <w:proofErr w:type="gramEnd"/>
+      <w:r>
+        <w:t>05}{</w:t>
+      </w:r>
+      <w:r>
+        <w:t>A and D</w:t>
+      </w:r>
+      <w:r>
+        <w:t>}</w:t>
+      </w:r>
+      <w:r>
+        <w:t>). However, the corresponding partial correlation matrices differed dramatically (</w:t>
+      </w:r>
+      <w:r>
+        <w:t>\</w:t>
+      </w:r>
+      <w:proofErr w:type="spellStart"/>
+      <w:proofErr w:type="gramStart"/>
+      <w:r>
+        <w:t>figref</w:t>
+      </w:r>
+      <w:proofErr w:type="spellEnd"/>
+      <w:r>
+        <w:t>{</w:t>
+      </w:r>
+      <w:proofErr w:type="gramEnd"/>
+      <w:r>
+        <w:t>05}{</w:t>
+      </w:r>
+      <w:r>
+        <w:t>B and E</w:t>
+      </w:r>
+      <w:r>
+        <w:t>}</w:t>
+      </w:r>
+      <w:r>
+        <w:t>). The partial correlation was decomposed into sparse and low-rank components (</w:t>
+      </w:r>
+      <w:r>
+        <w:t>\</w:t>
+      </w:r>
+      <w:proofErr w:type="spellStart"/>
+      <w:r>
+        <w:t>figref</w:t>
+      </w:r>
+      <w:proofErr w:type="spellEnd"/>
+      <w:proofErr w:type="gramStart"/>
+      <w:r>
+        <w:t>{</w:t>
+      </w:r>
+      <w:r>
+        <w:t xml:space="preserve"> </w:t>
+      </w:r>
+      <w:r>
+        <w:t>05</w:t>
+      </w:r>
+      <w:proofErr w:type="gramEnd"/>
+      <w:r>
+        <w:t>}</w:t>
+      </w:r>
+      <w:r>
+        <w:t>{</w:t>
+      </w:r>
+      <w:r>
+        <w:t>C</w:t>
+      </w:r>
+      <w:r>
+        <w:t>}</w:t>
+      </w:r>
+      <w:r>
+        <w:t xml:space="preserve">). </w:t>
       </w:r>
       <w:commentRangeStart w:id="41"/>
       <w:r>
@@ -9186,15 +9243,38 @@
       </w:r>
       <w:commentRangeStart w:id="42"/>
       <w:r>
-        <w:t>The sparse component had 82.1\% sparsity (or 17.9\% connectivity), which corresponded to the average node degree (interactions per cell) of 52.5 (Fig.\;\</w:t>
-      </w:r>
-      <w:proofErr w:type="gramStart"/>
-      <w:r>
-        <w:t>ref{</w:t>
-      </w:r>
-      <w:proofErr w:type="gramEnd"/>
-      <w:r>
-        <w:t xml:space="preserve">fig:05}\,G). The low-rank component </w:t>
+        <w:t>The sparse component had 82.1\% sparsity (or</w:t>
+      </w:r>
+      <w:r>
+        <w:t>, conversely,</w:t>
+      </w:r>
+      <w:r>
+        <w:t xml:space="preserve"> 17.9\% connectivity), which corresponded to the average node degree (interactions per cell) of 52.5 (</w:t>
+      </w:r>
+      <w:r>
+        <w:t>\</w:t>
+      </w:r>
+      <w:proofErr w:type="spellStart"/>
+      <w:proofErr w:type="gramStart"/>
+      <w:r>
+        <w:t>figref</w:t>
+      </w:r>
+      <w:proofErr w:type="spellEnd"/>
+      <w:r>
+        <w:t>{</w:t>
+      </w:r>
+      <w:proofErr w:type="gramEnd"/>
+      <w:r>
+        <w:t>05}{</w:t>
+      </w:r>
+      <w:r>
+        <w:t>G</w:t>
+      </w:r>
+      <w:r>
+        <w:t>}</w:t>
+      </w:r>
+      <w:r>
+        <w:t xml:space="preserve">). The low-rank component </w:t>
       </w:r>
       <w:r>
         <w:t>had</w:t>
@@ -9757,7 +9837,7 @@
       </w:r>
       <w:proofErr w:type="gramEnd"/>
       <w:r>
-        <w:t>fig:06}{</w:t>
+        <w:t>06}{</w:t>
       </w:r>
       <w:r>
         <w:t>D</w:t>
@@ -10709,7 +10789,6 @@
       <w:r>
         <w:t xml:space="preserve">, </w:t>
       </w:r>
-      <w:commentRangeStart w:id="46"/>
       <w:r>
         <w:t>\</w:t>
       </w:r>
@@ -10738,54 +10817,17 @@
       <w:r>
         <w:t xml:space="preserve">reflect internal, recurrent connectivity in neural circuits. </w:t>
       </w:r>
-      <w:commentRangeEnd w:id="46"/>
-      <w:r>
-        <w:rPr>
-          <w:rStyle w:val="CommentReference"/>
-        </w:rPr>
-        <w:commentReference w:id="46"/>
-      </w:r>
-      <w:r>
-        <w:t xml:space="preserve"> This line of inquiry ascribes greater significance to the brain's intrinsic activity (often dismissed as `noise') \</w:t>
-      </w:r>
-      <w:proofErr w:type="gramStart"/>
-      <w:r>
-        <w:t>cite</w:t>
-      </w:r>
-      <w:commentRangeStart w:id="47"/>
-      <w:r>
-        <w:t>{</w:t>
-      </w:r>
-      <w:proofErr w:type="gramEnd"/>
-      <w:r>
-        <w:t>Yuste:2005}</w:t>
-      </w:r>
-      <w:commentRangeEnd w:id="47"/>
-      <w:r>
-        <w:rPr>
-          <w:rStyle w:val="CommentReference"/>
-        </w:rPr>
-        <w:commentReference w:id="47"/>
-      </w:r>
-      <w:r>
-        <w:t xml:space="preserve">. </w:t>
+      <w:r>
+        <w:t xml:space="preserve"> </w:t>
+      </w:r>
+      <w:r>
+        <w:t xml:space="preserve"> </w:t>
       </w:r>
       <w:r>
         <w:t xml:space="preserve">However, </w:t>
       </w:r>
       <w:r>
-        <w:t>r</w:t>
-      </w:r>
-      <w:commentRangeStart w:id="48"/>
-      <w:r>
-        <w:t xml:space="preserve">elatively little progress has been made in understanding the role of functional connectivity and its relationship to the anatomical connectivity. </w:t>
-      </w:r>
-      <w:commentRangeEnd w:id="48"/>
-      <w:r>
-        <w:rPr>
-          <w:rStyle w:val="CommentReference"/>
-        </w:rPr>
-        <w:commentReference w:id="48"/>
+        <w:t xml:space="preserve">less experimental evidence has been garnered to for links between functional and anatomical connectivity. </w:t>
       </w:r>
     </w:p>
     <w:p>
@@ -10797,17 +10839,9 @@
       </w:pPr>
     </w:p>
     <w:p>
-      <w:commentRangeStart w:id="49"/>
       <w:r>
         <w:t xml:space="preserve">Neural correlations </w:t>
       </w:r>
-      <w:commentRangeEnd w:id="49"/>
-      <w:r>
-        <w:rPr>
-          <w:rStyle w:val="CommentReference"/>
-        </w:rPr>
-        <w:commentReference w:id="49"/>
-      </w:r>
       <w:r>
         <w:t>boast a rich history as indicators of functional connectivity. When measured on temporal scales of milliseconds, sharp peaks or troughs in the cross-</w:t>
       </w:r>
@@ -10825,7 +10859,19 @@
       </w:r>
       <w:proofErr w:type="gramEnd"/>
       <w:r>
-        <w:t>Moore:1970,Alonso:1998,Denman:2013} (although other processes can also generate sharp peaks in the cross-</w:t>
+        <w:t>Moore:1970,</w:t>
+      </w:r>
+      <w:r>
+        <w:t xml:space="preserve"> </w:t>
+      </w:r>
+      <w:r>
+        <w:t>Alonso:1998,</w:t>
+      </w:r>
+      <w:r>
+        <w:t xml:space="preserve"> </w:t>
+      </w:r>
+      <w:r>
+        <w:t>Denman:2013} (although other processes can also generate sharp peaks in the cross-</w:t>
       </w:r>
       <w:proofErr w:type="spellStart"/>
       <w:r>
@@ -10833,7 +10879,13 @@
       </w:r>
       <w:proofErr w:type="spellEnd"/>
       <w:r>
-        <w:t xml:space="preserve"> while many synaptic connections may not produce such signatures). Without targeted stimulation of specific cells or measurement</w:t>
+        <w:t xml:space="preserve"> while many </w:t>
+      </w:r>
+      <w:r>
+        <w:t>mono</w:t>
+      </w:r>
+      <w:r>
+        <w:t>synaptic connections may not produce such signatures). Without targeted stimulation of specific cells or measurement</w:t>
       </w:r>
       <w:r>
         <w:t>s</w:t>
@@ -10850,7 +10902,13 @@
         <w:t xml:space="preserve"> intracellular events</w:t>
       </w:r>
       <w:r>
-        <w:t xml:space="preserve">, such analysis remains the best method for detecting probable monosynaptic connections in vivo. When measured at longer temporal scales, neural correlations reflect activations involving large ensembles of neurons and may reflect direct causal anatomical interactions, indirect causal interactions, or complex network-wide emergent </w:t>
+        <w:t xml:space="preserve">, such analysis remains the best method for detecting probable monosynaptic connections in vivo. </w:t>
+      </w:r>
+    </w:p>
+    <w:p/>
+    <w:p>
+      <w:r>
+        <w:t xml:space="preserve">When measured at longer temporal scales, neural correlations reflect activations involving large ensembles of neurons and may reflect direct causal anatomical interactions, indirect causal interactions, or complex network-wide emergent </w:t>
       </w:r>
       <w:r>
         <w:t>features of activity</w:t>
@@ -10865,48 +10923,32 @@
         <w:t xml:space="preserve">local </w:t>
       </w:r>
       <w:r>
-        <w:t xml:space="preserve">anatomical connectivity. These slower correlations correspond more closely to the </w:t>
-      </w:r>
-      <w:commentRangeStart w:id="50"/>
-      <w:r>
-        <w:t xml:space="preserve">computation </w:t>
-      </w:r>
-      <w:commentRangeEnd w:id="50"/>
-      <w:r>
-        <w:rPr>
-          <w:rStyle w:val="CommentReference"/>
-        </w:rPr>
-        <w:commentReference w:id="50"/>
-      </w:r>
-      <w:r>
-        <w:t>performed by the circuit than to its anatomical organization. For this reason, firing rate correlations at scales of tens to hundreds milliseconds have been studied for their effect on coding under the assumption of rate codes and linear downstream decoder \</w:t>
-      </w:r>
-      <w:proofErr w:type="gramStart"/>
-      <w:r>
-        <w:t>cite{</w:t>
-      </w:r>
-      <w:proofErr w:type="gramEnd"/>
-      <w:r>
-        <w:t xml:space="preserve">Averbeck:2006} with little interest in anatomy. </w:t>
+        <w:t>anatomical connectivity. Calcium imaging allows simultaneous measurements of the activity of large populations of cells \</w:t>
+      </w:r>
+      <w:proofErr w:type="spellStart"/>
+      <w:proofErr w:type="gramStart"/>
+      <w:r>
+        <w:t>emph</w:t>
+      </w:r>
+      <w:proofErr w:type="spellEnd"/>
+      <w:r>
+        <w:t>{</w:t>
+      </w:r>
+      <w:proofErr w:type="gramEnd"/>
+      <w:r>
+        <w:t>in vivo} \cite{Katona:2012,</w:t>
       </w:r>
       <w:r>
         <w:t xml:space="preserve"> </w:t>
       </w:r>
       <w:r>
-        <w:t>Calcium imaging allows simultaneous measurements of the activity of large populations of cells \</w:t>
-      </w:r>
-      <w:proofErr w:type="spellStart"/>
-      <w:proofErr w:type="gramStart"/>
-      <w:r>
-        <w:t>emph</w:t>
-      </w:r>
-      <w:proofErr w:type="spellEnd"/>
-      <w:r>
-        <w:t>{</w:t>
-      </w:r>
-      <w:proofErr w:type="gramEnd"/>
-      <w:r>
-        <w:t>in vivo} \cite{Katona:2012,Cotton:2013} and even of entire nervous systems \cite{Leung:2013,Ahrens:2013}, but its temporal bandwidth is limited to the scale of tens or hundreds milliseconds by the kinetics of calcium-sensitive dyes, limiting its use to slower temporal scales at which correspondence between functional and anatomical connectivity is less direct.</w:t>
+        <w:t>Cotton:2013} and even of entire nervous systems \cite{Leung:2013,</w:t>
+      </w:r>
+      <w:r>
+        <w:t xml:space="preserve"> </w:t>
+      </w:r>
+      <w:r>
+        <w:t>Ahrens:2013}, but its temporal bandwidth is limited to the scale of tens or hundreds milliseconds by the kinetics of calcium-sensitive dyes, limiting its use to slower temporal scales at which correspondence between functional and anatomical connectivity is less direct.</w:t>
       </w:r>
     </w:p>
     <w:p>
@@ -10920,19 +10962,24 @@
       </w:pPr>
     </w:p>
     <w:p>
-      <w:commentRangeStart w:id="51"/>
-      <w:r>
-        <w:t xml:space="preserve">Our study </w:t>
-      </w:r>
-      <w:commentRangeEnd w:id="51"/>
-      <w:r>
-        <w:rPr>
-          <w:rStyle w:val="CommentReference"/>
-        </w:rPr>
-        <w:commentReference w:id="51"/>
-      </w:r>
-      <w:r>
-        <w:t>is part of the effort to find descriptions of functional connectivity with the greatest chance of correspondence to anatomical, causal organization of the circuit.</w:t>
+      <w:pPr>
+        <w:pStyle w:val="Heading2"/>
+      </w:pPr>
+      <w:r>
+        <w:t>\</w:t>
+      </w:r>
+      <w:proofErr w:type="gramStart"/>
+      <w:r>
+        <w:t>paragraph</w:t>
+      </w:r>
+      <w:proofErr w:type="gramEnd"/>
+      <w:r>
+        <w:t>{Extraction of the correlation structure}</w:t>
+      </w:r>
+    </w:p>
+    <w:p>
+      <w:r>
+        <w:t>The word `structure' implies a succinct, simplified representation that captures only the essential, significant features. Several forms of correlations structure can be extracted from the same data and used to describe functional connectivity in different ways.</w:t>
       </w:r>
     </w:p>
     <w:p>
@@ -10946,24 +10993,40 @@
       </w:pPr>
     </w:p>
     <w:p>
-      <w:pPr>
-        <w:pStyle w:val="Heading2"/>
-      </w:pPr>
-      <w:r>
-        <w:t>\</w:t>
-      </w:r>
-      <w:proofErr w:type="gramStart"/>
-      <w:r>
-        <w:t>paragraph</w:t>
-      </w:r>
-      <w:proofErr w:type="gramEnd"/>
-      <w:r>
-        <w:t>{Extraction of the correlation structure}</w:t>
-      </w:r>
-    </w:p>
-    <w:p>
-      <w:r>
-        <w:t>The word `structure' implies a succinct, simplified representation that captures only the essential, significant features. Several forms of correlations structure can be extracted from the same data and used to describe functional connectivity in different ways.</w:t>
+      <w:r>
+        <w:t xml:space="preserve">Perhaps the least sophisticated yet common approach for extracting the structure of correlations is to threshold above a selected level of significance. Part of the appeal of </w:t>
+      </w:r>
+      <w:proofErr w:type="spellStart"/>
+      <w:r>
+        <w:t>thresholded</w:t>
+      </w:r>
+      <w:proofErr w:type="spellEnd"/>
+      <w:r>
+        <w:t xml:space="preserve"> correlations is their representation in the form of graphs that can be related to graphs of synaptic connectivity and made amenable to network analysis \</w:t>
+      </w:r>
+      <w:proofErr w:type="gramStart"/>
+      <w:r>
+        <w:t>cite{</w:t>
+      </w:r>
+      <w:proofErr w:type="gramEnd"/>
+      <w:r>
+        <w:t>Bullmore:2012}. For example, \</w:t>
+      </w:r>
+      <w:proofErr w:type="gramStart"/>
+      <w:r>
+        <w:t>cite{</w:t>
+      </w:r>
+      <w:proofErr w:type="gramEnd"/>
+      <w:r>
+        <w:t xml:space="preserve">Malmersjo:2013} analyzed the graph theoretical properties of networks of </w:t>
+      </w:r>
+      <w:proofErr w:type="spellStart"/>
+      <w:r>
+        <w:t>thresholded</w:t>
+      </w:r>
+      <w:proofErr w:type="spellEnd"/>
+      <w:r>
+        <w:t xml:space="preserve"> correlations in development. </w:t>
       </w:r>
     </w:p>
     <w:p>
@@ -10978,15 +11041,7 @@
     </w:p>
     <w:p>
       <w:r>
-        <w:t xml:space="preserve">Perhaps the least sophisticated yet common approach for extracting the structure of correlations is to threshold above a selected level of significance. Part of the appeal of </w:t>
-      </w:r>
-      <w:proofErr w:type="spellStart"/>
-      <w:r>
-        <w:t>thresholded</w:t>
-      </w:r>
-      <w:proofErr w:type="spellEnd"/>
-      <w:r>
-        <w:t xml:space="preserve"> correlations is their representation in the form of graphs that can be related to graphs of synaptic connectivity and made amenable to network analysis \</w:t>
+        <w:t>Alternatively, the correlation structure may be extracted in the form of low-rank approximations computed by principal component analysis, factor analysis, or activation maps conditioned on the activity of a single neuron. Low-rank components show synchronous multineuronal activation patterns without revealing graphs of interactions between neurons. They are often interpreted as emergent patterns of large circuits or brain state fluctuations \</w:t>
       </w:r>
       <w:proofErr w:type="gramStart"/>
       <w:r>
@@ -10994,23 +11049,7 @@
       </w:r>
       <w:proofErr w:type="gramEnd"/>
       <w:r>
-        <w:t>Bullmore:2012}. For example, \</w:t>
-      </w:r>
-      <w:proofErr w:type="gramStart"/>
-      <w:r>
-        <w:t>cite{</w:t>
-      </w:r>
-      <w:proofErr w:type="gramEnd"/>
-      <w:r>
-        <w:t xml:space="preserve">Malmersjo:2013} analyzed the graph theoretical properties of networks of </w:t>
-      </w:r>
-      <w:proofErr w:type="spellStart"/>
-      <w:r>
-        <w:t>thresholded</w:t>
-      </w:r>
-      <w:proofErr w:type="spellEnd"/>
-      <w:r>
-        <w:t xml:space="preserve"> correlations in development. </w:t>
+        <w:t>Kenet:2003}.</w:t>
       </w:r>
     </w:p>
     <w:p>
@@ -11025,7 +11064,28 @@
     </w:p>
     <w:p>
       <w:r>
-        <w:t>Alternatively, the correlation structure may be extracted in the form of low-rank approximations computed by principal component analysis, factor analysis, or activation maps conditioned on the activity of a single neuron. Low-rank components show synchronous multineuronal activation patterns without revealing graphs of interactions between neurons. They are often interpreted as emergent patterns of large circuits or brain state fluctuations \</w:t>
+        <w:t xml:space="preserve">Another reduced representation of correlation matrices is obtained by </w:t>
+      </w:r>
+      <w:proofErr w:type="spellStart"/>
+      <w:r>
+        <w:t>sparsifying</w:t>
+      </w:r>
+      <w:proofErr w:type="spellEnd"/>
+      <w:r>
+        <w:t xml:space="preserve"> its inverse, resulting in a graph of partial correlations. Under the assumption of a multivariate normal distribution or, more generally, an elliptical distribution, sparse partial correlations suggest a sparse network of dependencies, \</w:t>
+      </w:r>
+      <w:proofErr w:type="spellStart"/>
+      <w:proofErr w:type="gramStart"/>
+      <w:r>
+        <w:t>emph</w:t>
+      </w:r>
+      <w:proofErr w:type="spellEnd"/>
+      <w:r>
+        <w:t>{</w:t>
+      </w:r>
+      <w:proofErr w:type="gramEnd"/>
+      <w:r>
+        <w:t>i.e.}\;a probabilistic graphical model. This property has led some investigators to propose that sparse inverse approximation of correlations may serve as closer estimates of direct anatomical interactions between brain regions in imaging studies than correlations \</w:t>
       </w:r>
       <w:proofErr w:type="gramStart"/>
       <w:r>
@@ -11033,7 +11093,21 @@
       </w:r>
       <w:proofErr w:type="gramEnd"/>
       <w:r>
-        <w:t>Kenet:2003}.</w:t>
+        <w:t>Varoquaux:2012,Ryali:2012}. However, since deviations from elliptical distribution disrupt the correspondence between partial correlations and linear dependencies \</w:t>
+      </w:r>
+      <w:proofErr w:type="gramStart"/>
+      <w:r>
+        <w:t>cite{</w:t>
+      </w:r>
+      <w:proofErr w:type="gramEnd"/>
+      <w:r>
+        <w:t>Loh:2012}, it</w:t>
+      </w:r>
+      <w:r>
+        <w:t xml:space="preserve"> is not clear whether this is indeed </w:t>
+      </w:r>
+      <w:r>
+        <w:t xml:space="preserve"> the case. Partial correlations are meaningful when most interacting variables are observed. Perhaps for this reason, until now, partial correlations had not been considered in analysis of multineuronal recordings.</w:t>
       </w:r>
     </w:p>
     <w:p>
@@ -11048,20 +11122,77 @@
     </w:p>
     <w:p>
       <w:r>
-        <w:t xml:space="preserve">Another reduced representation of correlation matrices is obtained by </w:t>
-      </w:r>
-      <w:proofErr w:type="spellStart"/>
-      <w:r>
-        <w:t>sparsifying</w:t>
-      </w:r>
-      <w:proofErr w:type="spellEnd"/>
-      <w:r>
-        <w:t xml:space="preserve"> its inverse, resulting in a graph of partial correlations. Under the assumption of a multivariate normal distribution or, more generally, an elliptical distribution, sparse partial correlations suggest a sparse network of dependencies, \</w:t>
-      </w:r>
-      <w:proofErr w:type="spellStart"/>
-      <w:proofErr w:type="gramStart"/>
-      <w:r>
-        <w:t>emph</w:t>
+        <w:t xml:space="preserve">In this study, we sought to uncover the optimal low-dimensional approximation of the covariance matrix for efficient estimation of the true covariance matrices in cortical microcircuits on the temporal scale of 100--200 </w:t>
+      </w:r>
+      <w:proofErr w:type="spellStart"/>
+      <w:r>
+        <w:t>ms</w:t>
+      </w:r>
+      <w:proofErr w:type="spellEnd"/>
+      <w:r>
+        <w:t xml:space="preserve"> corresponding to the temporal resolution of spike rates from somatic calcium signals \</w:t>
+      </w:r>
+      <w:proofErr w:type="gramStart"/>
+      <w:r>
+        <w:t>cite{</w:t>
+      </w:r>
+      <w:proofErr w:type="gramEnd"/>
+      <w:r>
+        <w:t>Cotton:2013}.  We found that networks of partial correlations were more statistically efficient than low-rank approximations of correlation matrices (Fig.\</w:t>
+      </w:r>
+      <w:proofErr w:type="gramStart"/>
+      <w:r>
+        <w:t>;S</w:t>
+      </w:r>
+      <w:proofErr w:type="gramEnd"/>
+      <w:r>
+        <w:t>\ref{supp:01}\;</w:t>
+      </w:r>
+      <w:r>
+        <w:t xml:space="preserve">E). Furthermore, estimation became still more efficient when low-rank components </w:t>
+      </w:r>
+      <w:proofErr w:type="gramStart"/>
+      <w:r>
+        <w:t>were allowed to be combined</w:t>
+      </w:r>
+      <w:proofErr w:type="gramEnd"/>
+      <w:r>
+        <w:t xml:space="preserve"> with sparse partial correlations. We propose that correlation structures that are supported by the </w:t>
+      </w:r>
+      <w:proofErr w:type="gramStart"/>
+      <w:r>
+        <w:t>data  are</w:t>
+      </w:r>
+      <w:proofErr w:type="gramEnd"/>
+      <w:r>
+        <w:t xml:space="preserve"> more likely to reflect anatomical, causal interactions. The network of sparse partial correlations suggests interactions between specific pairs whereas the </w:t>
+      </w:r>
+      <w:proofErr w:type="gramStart"/>
+      <w:r>
+        <w:t>low-rank</w:t>
+      </w:r>
+      <w:proofErr w:type="gramEnd"/>
+      <w:r>
+        <w:t xml:space="preserve"> represents emergent activity patterns involving collective activations of larger circuits or global fluctuations. The revealed network of partial interactions was substantially different from </w:t>
+      </w:r>
+      <w:r>
+        <w:t xml:space="preserve">that revealed by </w:t>
+      </w:r>
+      <w:proofErr w:type="spellStart"/>
+      <w:r>
+        <w:t>thresholding</w:t>
+      </w:r>
+      <w:proofErr w:type="spellEnd"/>
+      <w:r>
+        <w:t xml:space="preserve"> correlations (</w:t>
+      </w:r>
+      <w:r>
+        <w:t>\</w:t>
+      </w:r>
+      <w:proofErr w:type="spellStart"/>
+      <w:proofErr w:type="gramStart"/>
+      <w:r>
+        <w:t>figref</w:t>
       </w:r>
       <w:proofErr w:type="spellEnd"/>
       <w:r>
@@ -11069,106 +11200,16 @@
       </w:r>
       <w:proofErr w:type="gramEnd"/>
       <w:r>
-        <w:t>i.e.}\;a probabilistic graphical model. This property has led some investigators to propose that sparse inverse approximation of correlations may serve as closer estimates of direct anatomical interactions between brain regions in imaging studies than correlations \</w:t>
-      </w:r>
-      <w:proofErr w:type="gramStart"/>
-      <w:r>
-        <w:t>cite{</w:t>
-      </w:r>
-      <w:proofErr w:type="gramEnd"/>
-      <w:r>
-        <w:t>Varoquaux:2012,Ryali:2012}. However, since deviations from elliptical distribution disrupt the correspondence between partial correlations and linear dependencies \</w:t>
-      </w:r>
-      <w:proofErr w:type="gramStart"/>
-      <w:r>
-        <w:t>cite{</w:t>
-      </w:r>
-      <w:proofErr w:type="gramEnd"/>
-      <w:r>
-        <w:t>Loh:2012}, it</w:t>
-      </w:r>
-      <w:r>
-        <w:t xml:space="preserve"> is not clear whether this is indeed </w:t>
-      </w:r>
-      <w:r>
-        <w:t xml:space="preserve"> the case. Partial correlations are meaningful when most interacting variables are observed. Perhaps for this reason, until now, partial correlations had not been considered in analysis of multineuronal recordings.</w:t>
-      </w:r>
-    </w:p>
-    <w:p>
-      <w:pPr>
-        <w:pStyle w:val="PlainText"/>
-        <w:rPr>
-          <w:rFonts w:ascii="Times" w:hAnsi="Times"/>
-          <w:sz w:val="20"/>
-          <w:szCs w:val="20"/>
-        </w:rPr>
-      </w:pPr>
-    </w:p>
-    <w:p>
-      <w:r>
-        <w:t xml:space="preserve">In this study, we sought to uncover the optimal low-dimensional approximation of the covariance matrix for efficient estimation of the true covariance matrices in cortical microcircuits on the temporal scale of 100--200 </w:t>
-      </w:r>
-      <w:proofErr w:type="spellStart"/>
-      <w:r>
-        <w:t>ms</w:t>
-      </w:r>
-      <w:proofErr w:type="spellEnd"/>
-      <w:r>
-        <w:t xml:space="preserve"> corresponding to the temporal resolution of spike rates from somatic calcium signals \</w:t>
-      </w:r>
-      <w:proofErr w:type="gramStart"/>
-      <w:r>
-        <w:t>cite{</w:t>
-      </w:r>
-      <w:proofErr w:type="gramEnd"/>
-      <w:r>
-        <w:t>Cotton:2013}.  We found that networks of partial correlations were more statistically efficient than low-rank approximations of correlation matrices (Fig.\</w:t>
-      </w:r>
-      <w:proofErr w:type="gramStart"/>
-      <w:r>
-        <w:t>;S</w:t>
-      </w:r>
-      <w:proofErr w:type="gramEnd"/>
-      <w:r>
-        <w:t>\ref{supp:01}\;</w:t>
-      </w:r>
-      <w:r>
-        <w:t xml:space="preserve">E). Furthermore, estimation became still more efficient when low-rank components </w:t>
-      </w:r>
-      <w:proofErr w:type="gramStart"/>
-      <w:r>
-        <w:t>were allowed to be combined</w:t>
-      </w:r>
-      <w:proofErr w:type="gramEnd"/>
-      <w:r>
-        <w:t xml:space="preserve"> with sparse partial correlations. We propose that correlation structures that are supported by the </w:t>
-      </w:r>
-      <w:proofErr w:type="gramStart"/>
-      <w:r>
-        <w:t>data  are</w:t>
-      </w:r>
-      <w:proofErr w:type="gramEnd"/>
-      <w:r>
-        <w:t xml:space="preserve"> more likely to reflect anatomical, causal interactions. The network of sparse partial correlations suggests interactions between specific pairs whereas the </w:t>
-      </w:r>
-      <w:proofErr w:type="gramStart"/>
-      <w:r>
-        <w:t>low-rank</w:t>
-      </w:r>
-      <w:proofErr w:type="gramEnd"/>
-      <w:r>
-        <w:t xml:space="preserve"> represents emergent activity patterns involving collective activations of larger circuits or global fluctuations. The revealed network of partial interactions was substantially different from </w:t>
-      </w:r>
-      <w:r>
-        <w:t xml:space="preserve">that revealed by </w:t>
-      </w:r>
-      <w:proofErr w:type="spellStart"/>
-      <w:r>
-        <w:t>thresholding</w:t>
-      </w:r>
-      <w:proofErr w:type="spellEnd"/>
-      <w:r>
-        <w:t xml:space="preserve"> correlations (</w:t>
+        <w:t>05}{</w:t>
+      </w:r>
+      <w:r>
+        <w:t>C, F, H, I</w:t>
+      </w:r>
+      <w:r>
+        <w:t>}</w:t>
+      </w:r>
+      <w:r>
+        <w:t>). In particular, it shows that many low correlations correspond to strong negative interactions (</w:t>
       </w:r>
       <w:r>
         <w:t>\</w:t>
@@ -11187,44 +11228,15 @@
         <w:t>05}{</w:t>
       </w:r>
       <w:r>
-        <w:t>C, F, H, I</w:t>
+        <w:t>F</w:t>
       </w:r>
       <w:r>
         <w:t>}</w:t>
       </w:r>
       <w:r>
-        <w:t>). In particular, it shows that many low correlations correspond to strong negative interactions (</w:t>
-      </w:r>
-      <w:r>
-        <w:t>\</w:t>
-      </w:r>
-      <w:proofErr w:type="spellStart"/>
-      <w:proofErr w:type="gramStart"/>
-      <w:r>
-        <w:t>figref</w:t>
-      </w:r>
-      <w:proofErr w:type="spellEnd"/>
-      <w:r>
-        <w:t>{</w:t>
-      </w:r>
-      <w:proofErr w:type="gramEnd"/>
-      <w:r>
-        <w:t>05}{</w:t>
-      </w:r>
-      <w:r>
-        <w:t>F</w:t>
-      </w:r>
-      <w:r>
-        <w:t>}</w:t>
-      </w:r>
-      <w:r>
-        <w:t xml:space="preserve">). Intuitively, this suggests that many low interactions are as surprising or significant considering the common correlations with other neurons. </w:t>
-      </w:r>
-      <w:commentRangeStart w:id="52"/>
-      <w:r>
-        <w:t>The analysis of sample correlations does</w:t>
-      </w:r>
-      <w:ins w:id="53" w:author="Dimitri Yatsenko" w:date="2013-12-22T10:16:00Z">
+        <w:t>). Intuitively, this suggests that many low interactions are as surprising or significant considering the common correlations with other neurons. The analysis of sample correlations does</w:t>
+      </w:r>
+      <w:ins w:id="46" w:author="Dimitri Yatsenko" w:date="2013-12-22T10:16:00Z">
         <w:r>
           <w:t xml:space="preserve"> not</w:t>
         </w:r>
@@ -11232,17 +11244,17 @@
       <w:r>
         <w:t xml:space="preserve"> </w:t>
       </w:r>
-      <w:ins w:id="54" w:author="Dimitri Yatsenko" w:date="2013-12-21T23:06:00Z">
+      <w:ins w:id="47" w:author="Dimitri Yatsenko" w:date="2013-12-21T23:06:00Z">
         <w:r>
           <w:t>as</w:t>
         </w:r>
       </w:ins>
-      <w:ins w:id="55" w:author="Dimitri Yatsenko" w:date="2013-12-22T10:17:00Z">
+      <w:ins w:id="48" w:author="Dimitri Yatsenko" w:date="2013-12-22T10:17:00Z">
         <w:r>
           <w:t>cribe</w:t>
         </w:r>
       </w:ins>
-      <w:ins w:id="56" w:author="Dimitri Yatsenko" w:date="2013-12-21T23:06:00Z">
+      <w:ins w:id="49" w:author="Dimitri Yatsenko" w:date="2013-12-21T23:06:00Z">
         <w:r>
           <w:t xml:space="preserve"> significance to correlation coefficients that are</w:t>
         </w:r>
@@ -11250,12 +11262,12 @@
       <w:r>
         <w:t xml:space="preserve"> surprisingly low</w:t>
       </w:r>
-      <w:ins w:id="57" w:author="Dimitri Yatsenko" w:date="2013-12-21T23:06:00Z">
+      <w:ins w:id="50" w:author="Dimitri Yatsenko" w:date="2013-12-21T23:06:00Z">
         <w:r>
           <w:t xml:space="preserve">, based on their </w:t>
         </w:r>
       </w:ins>
-      <w:ins w:id="58" w:author="Dimitri Yatsenko" w:date="2013-12-21T23:07:00Z">
+      <w:ins w:id="51" w:author="Dimitri Yatsenko" w:date="2013-12-21T23:07:00Z">
         <w:r>
           <w:t xml:space="preserve">common correlations </w:t>
         </w:r>
@@ -11263,18 +11275,11 @@
       <w:r>
         <w:t>to</w:t>
       </w:r>
-      <w:ins w:id="59" w:author="Dimitri Yatsenko" w:date="2013-12-21T23:07:00Z">
+      <w:ins w:id="52" w:author="Dimitri Yatsenko" w:date="2013-12-21T23:07:00Z">
         <w:r>
           <w:t xml:space="preserve"> other cells.</w:t>
         </w:r>
       </w:ins>
-      <w:commentRangeEnd w:id="52"/>
-      <w:r>
-        <w:rPr>
-          <w:rStyle w:val="CommentReference"/>
-        </w:rPr>
-        <w:commentReference w:id="52"/>
-      </w:r>
     </w:p>
     <w:p>
       <w:pPr>
@@ -11300,7 +11305,7 @@
       <w:pPr>
         <w:pStyle w:val="Heading2"/>
       </w:pPr>
-      <w:commentRangeStart w:id="60"/>
+      <w:commentRangeStart w:id="53"/>
       <w:r>
         <w:t>\</w:t>
       </w:r>
@@ -11312,7 +11317,7 @@
       <w:r>
         <w:t>{Functional connectivity from probabilistic models}</w:t>
       </w:r>
-      <w:commentRangeEnd w:id="60"/>
+      <w:commentRangeEnd w:id="53"/>
       <w:r>
         <w:rPr>
           <w:rStyle w:val="CommentReference"/>
@@ -11321,11 +11326,11 @@
           <w:bCs w:val="0"/>
           <w:color w:val="auto"/>
         </w:rPr>
-        <w:commentReference w:id="60"/>
-      </w:r>
-    </w:p>
-    <w:p>
-      <w:commentRangeStart w:id="61"/>
+        <w:commentReference w:id="53"/>
+      </w:r>
+    </w:p>
+    <w:p>
+      <w:commentRangeStart w:id="54"/>
       <w:r>
         <w:t>Increasingly, functional connectivity is inferred by fitting probabilistic models such as various forms of multivariate Gaussian models, linear-nonlinear models, Generalized Linear Models \</w:t>
       </w:r>
@@ -11355,12 +11360,12 @@
       <w:r>
         <w:t xml:space="preserve">Shlens:2009}. In probabilistic models, functional dependencies are defined by multiplicative terms comprising the model. If the model can be decomposed as a product of terms so that a pair of variables can be segregated into separate terms, the two variables are conditionally independent: the activity of one neuron can be predicted from other neurons just as well with or without considering the second neuron, suggesting a lack of a direct causal interaction between them. Probabilistic models allow inferring latent variables to account for the activity of unobserved circuitry.  </w:t>
       </w:r>
-      <w:commentRangeEnd w:id="61"/>
+      <w:commentRangeEnd w:id="54"/>
       <w:r>
         <w:rPr>
           <w:rStyle w:val="CommentReference"/>
         </w:rPr>
-        <w:commentReference w:id="61"/>
+        <w:commentReference w:id="54"/>
       </w:r>
     </w:p>
     <w:p>
@@ -11415,7 +11420,7 @@
       <w:r>
         <w:t xml:space="preserve">? How does one determine which functional connectivity structure is best supported by the empirical data? The field of machine learning offers a rich toolbox of model selection criteria. Parametric criteria such as the </w:t>
       </w:r>
-      <w:commentRangeStart w:id="62"/>
+      <w:commentRangeStart w:id="55"/>
       <w:r>
         <w:t>\</w:t>
       </w:r>
@@ -11448,12 +11453,12 @@
       <w:r>
         <w:t xml:space="preserve"> Information criterion</w:t>
       </w:r>
-      <w:commentRangeEnd w:id="62"/>
+      <w:commentRangeEnd w:id="55"/>
       <w:r>
         <w:rPr>
           <w:rStyle w:val="CommentReference"/>
         </w:rPr>
-        <w:commentReference w:id="62"/>
+        <w:commentReference w:id="55"/>
       </w:r>
       <w:r>
         <w:t>}</w:t>
@@ -11469,16 +11474,16 @@
       <w:r>
         <w:t xml:space="preserve">{Bayes (or Schwartz) Information Criterion} (BIC) are computationally efficient but rely on generally </w:t>
       </w:r>
-      <w:commentRangeStart w:id="63"/>
+      <w:commentRangeStart w:id="56"/>
       <w:r>
         <w:t>unsupportable assumptions</w:t>
       </w:r>
-      <w:commentRangeEnd w:id="63"/>
+      <w:commentRangeEnd w:id="56"/>
       <w:r>
         <w:rPr>
           <w:rStyle w:val="CommentReference"/>
         </w:rPr>
-        <w:commentReference w:id="63"/>
+        <w:commentReference w:id="56"/>
       </w:r>
       <w:r>
         <w:t xml:space="preserve"> about the data generating process.  The most assumption-free yet more computationally intensive are procedures based on cross-validation \</w:t>
@@ -11564,21 +11569,21 @@
       <w:r>
         <w:t>),</w:t>
       </w:r>
-      <w:commentRangeStart w:id="64"/>
+      <w:commentRangeStart w:id="57"/>
       <w:r>
         <w:t xml:space="preserve"> only because these more constrained models were less sensitive to sampling noise. </w:t>
       </w:r>
-      <w:commentRangeEnd w:id="64"/>
+      <w:commentRangeEnd w:id="57"/>
       <w:r>
         <w:rPr>
           <w:rStyle w:val="CommentReference"/>
         </w:rPr>
-        <w:commentReference w:id="64"/>
+        <w:commentReference w:id="57"/>
       </w:r>
       <w:r>
         <w:t xml:space="preserve">Therefore, by itself, better cross-validation performance of a model does imply closer correspondence of its structure to the functional structure of the data generating process. </w:t>
       </w:r>
-      <w:commentRangeStart w:id="65"/>
+      <w:commentRangeStart w:id="58"/>
       <w:r>
         <w:t xml:space="preserve">For example, a properly </w:t>
       </w:r>
@@ -11622,12 +11627,12 @@
       <w:r>
         <w:t xml:space="preserve"> model.</w:t>
       </w:r>
-      <w:commentRangeEnd w:id="65"/>
+      <w:commentRangeEnd w:id="58"/>
       <w:r>
         <w:rPr>
           <w:rStyle w:val="CommentReference"/>
         </w:rPr>
-        <w:commentReference w:id="65"/>
+        <w:commentReference w:id="58"/>
       </w:r>
     </w:p>
     <w:p>
@@ -11644,18 +11649,18 @@
       <w:r>
         <w:t xml:space="preserve">In our study we selected between families of models based on their cross-validation performance. </w:t>
       </w:r>
-      <w:commentRangeStart w:id="66"/>
+      <w:commentRangeStart w:id="59"/>
       <w:r>
         <w:t>The winning model family was more flexible than the others and therefore more susceptible to noise.</w:t>
       </w:r>
-      <w:commentRangeEnd w:id="66"/>
+      <w:commentRangeEnd w:id="59"/>
       <w:r>
         <w:rPr>
           <w:rStyle w:val="CommentReference"/>
         </w:rPr>
-        <w:commentReference w:id="66"/>
-      </w:r>
-      <w:ins w:id="67" w:author="Andreas S. Tolias" w:date="2013-12-21T19:13:00Z">
+        <w:commentReference w:id="59"/>
+      </w:r>
+      <w:ins w:id="60" w:author="Andreas S. Tolias" w:date="2013-12-21T19:13:00Z">
         <w:r>
           <w:t xml:space="preserve"> </w:t>
         </w:r>
@@ -11727,27 +11732,27 @@
       <w:r>
         <w:t xml:space="preserve">. </w:t>
       </w:r>
-      <w:commentRangeStart w:id="68"/>
+      <w:commentRangeStart w:id="61"/>
       <w:r>
         <w:t xml:space="preserve">We defend the practice of evaluating and optimizing probabilistic models with respect to their parameters that are more relevant for functional connectivity rather than maximizing their cross-validated log likelihoods, which are sensitive to all parameters. </w:t>
       </w:r>
-      <w:commentRangeEnd w:id="68"/>
+      <w:commentRangeEnd w:id="61"/>
       <w:r>
         <w:rPr>
           <w:rStyle w:val="CommentReference"/>
         </w:rPr>
-        <w:commentReference w:id="68"/>
-      </w:r>
-      <w:commentRangeStart w:id="69"/>
+        <w:commentReference w:id="61"/>
+      </w:r>
+      <w:commentRangeStart w:id="62"/>
       <w:r>
         <w:t xml:space="preserve">For example, model A may attain higher cross-validated log likelihood than model B due to its better ability to capture the tails of the distribution while model B better estimates the correlation matrix. We maintained that model B must be more relevant for studies of functional connectivity because correlations do reflect aspects of functional connectivity. </w:t>
       </w:r>
-      <w:commentRangeEnd w:id="69"/>
+      <w:commentRangeEnd w:id="62"/>
       <w:r>
         <w:rPr>
           <w:rStyle w:val="CommentReference"/>
         </w:rPr>
-        <w:commentReference w:id="69"/>
+        <w:commentReference w:id="62"/>
       </w:r>
     </w:p>
     <w:p>
@@ -11780,7 +11785,7 @@
       <w:r>
         <w:t xml:space="preserve"> for best cross-validated estimation of the covariance matrix, could suggest very different forms of low-dimensional representations (structures) of the covariance matrix. </w:t>
       </w:r>
-      <w:commentRangeStart w:id="70"/>
+      <w:commentRangeStart w:id="63"/>
       <w:r>
         <w:t xml:space="preserve">For example, spatiotemporal </w:t>
       </w:r>
@@ -11792,12 +11797,12 @@
       <w:r>
         <w:t xml:space="preserve"> models, marginalized to reproduce the correlation matrix at the same temporal scale, would suggest an alternative correlation structure from the same data. </w:t>
       </w:r>
-      <w:commentRangeEnd w:id="70"/>
+      <w:commentRangeEnd w:id="63"/>
       <w:r>
         <w:rPr>
           <w:rStyle w:val="CommentReference"/>
         </w:rPr>
-        <w:commentReference w:id="70"/>
+        <w:commentReference w:id="63"/>
       </w:r>
       <w:r>
         <w:t xml:space="preserve">At this time we do not have computationally efficient methods for finding sparse structures of dependencies in </w:t>
@@ -12007,12 +12012,12 @@
       <w:r>
         <w:t xml:space="preserve">). The inferred positive and negative partial correlations too had </w:t>
       </w:r>
-      <w:ins w:id="71" w:author="Andreas S. Tolias" w:date="2013-12-21T19:24:00Z">
+      <w:ins w:id="64" w:author="Andreas S. Tolias" w:date="2013-12-21T19:24:00Z">
         <w:r>
           <w:t xml:space="preserve">different structures </w:t>
         </w:r>
       </w:ins>
-      <w:ins w:id="72" w:author="Andreas S. Tolias" w:date="2013-12-21T19:25:00Z">
+      <w:ins w:id="65" w:author="Andreas S. Tolias" w:date="2013-12-21T19:25:00Z">
         <w:r>
           <w:t xml:space="preserve">COMPARED TO NOISE </w:t>
         </w:r>
@@ -12025,21 +12030,21 @@
           <w:t xml:space="preserve">? </w:t>
         </w:r>
       </w:ins>
-      <w:del w:id="73" w:author="Andreas S. Tolias" w:date="2013-12-21T19:25:00Z">
+      <w:del w:id="66" w:author="Andreas S. Tolias" w:date="2013-12-21T19:25:00Z">
         <w:r>
           <w:delText xml:space="preserve">distinct relationships to </w:delText>
         </w:r>
-        <w:commentRangeStart w:id="74"/>
+        <w:commentRangeStart w:id="67"/>
         <w:r>
           <w:delText xml:space="preserve">structure  </w:delText>
         </w:r>
       </w:del>
-      <w:commentRangeEnd w:id="74"/>
+      <w:commentRangeEnd w:id="67"/>
       <w:r>
         <w:rPr>
           <w:rStyle w:val="CommentReference"/>
         </w:rPr>
-        <w:commentReference w:id="74"/>
+        <w:commentReference w:id="67"/>
       </w:r>
       <w:r>
         <w:t>(</w:t>
@@ -12106,22 +12111,22 @@
       <w:r>
         <w:t>Additional studies with additional markers of circuit architecture such as cell types and synaptic connectivity could shed additional light on the ability of models to reveal meaningful functional connectivity.  For example, labeled interneurons could be studied for their distinct connectivity patterns contrasted with pyramidal cells.</w:t>
       </w:r>
-      <w:ins w:id="75" w:author="Andreas S. Tolias" w:date="2013-12-21T19:25:00Z">
+      <w:ins w:id="68" w:author="Andreas S. Tolias" w:date="2013-12-21T19:25:00Z">
         <w:r>
           <w:t xml:space="preserve"> I THIKN WE NEED ONE LAST SENTNECE HERE TO SAY THAT FUNCTIONAL CONNECTIVITY IF IT RELATED TO ANALTOMICAL IS IMPORTANT SINCE IT CAN TELL US HOW CIRCUITS INTERACT TO COMPUTE MENTION EXAMPLE OF STATES, SLEEP HERE ETC. I.E. </w:t>
         </w:r>
       </w:ins>
-      <w:ins w:id="76" w:author="Andreas S. Tolias" w:date="2013-12-21T19:26:00Z">
+      <w:ins w:id="69" w:author="Andreas S. Tolias" w:date="2013-12-21T19:26:00Z">
         <w:r>
           <w:t>GROUPS</w:t>
         </w:r>
       </w:ins>
-      <w:ins w:id="77" w:author="Andreas S. Tolias" w:date="2013-12-21T19:25:00Z">
+      <w:ins w:id="70" w:author="Andreas S. Tolias" w:date="2013-12-21T19:25:00Z">
         <w:r>
           <w:t xml:space="preserve"> CELLS MAY BE CONNECTED BUT ONLY INTERACTING </w:t>
         </w:r>
       </w:ins>
-      <w:ins w:id="78" w:author="Andreas S. Tolias" w:date="2013-12-21T19:26:00Z">
+      <w:ins w:id="71" w:author="Andreas S. Tolias" w:date="2013-12-21T19:26:00Z">
         <w:r>
           <w:t xml:space="preserve">IN STATE A AND NOT B. </w:t>
         </w:r>
@@ -13807,10 +13812,119 @@
     <w:p/>
     <w:p>
       <w:r>
-        <w:t>The MATLAB code for the</w:t>
-      </w:r>
-      <w:r>
-        <w:t>se computations is made publically available at {\</w:t>
+        <w:t>For plots in \</w:t>
+      </w:r>
+      <w:proofErr w:type="spellStart"/>
+      <w:proofErr w:type="gramStart"/>
+      <w:r>
+        <w:t>figref</w:t>
+      </w:r>
+      <w:proofErr w:type="spellEnd"/>
+      <w:r>
+        <w:t>{</w:t>
+      </w:r>
+      <w:proofErr w:type="gramEnd"/>
+      <w:r>
+        <w:t>05}{B and E}</w:t>
+      </w:r>
+      <w:r>
+        <w:t>, \</w:t>
+      </w:r>
+      <w:proofErr w:type="spellStart"/>
+      <w:r>
+        <w:t>figref</w:t>
+      </w:r>
+      <w:proofErr w:type="spellEnd"/>
+      <w:r>
+        <w:t>{06}{A}, and \</w:t>
+      </w:r>
+      <w:proofErr w:type="spellStart"/>
+      <w:r>
+        <w:t>figref</w:t>
+      </w:r>
+      <w:proofErr w:type="spellEnd"/>
+      <w:r>
+        <w:t>{</w:t>
+      </w:r>
+      <w:r>
+        <w:t>07}{A--C}</w:t>
+      </w:r>
+      <w:r>
+        <w:t>, the regularized partial correlations were obtained by normalizing the precision matrix</w:t>
+      </w:r>
+      <w:r>
+        <w:t xml:space="preserve"> (Eq.~\ref{</w:t>
+      </w:r>
+      <w:proofErr w:type="spellStart"/>
+      <w:r>
+        <w:t>eq:partial</w:t>
+      </w:r>
+      <w:proofErr w:type="spellEnd"/>
+      <w:r>
+        <w:t>}). The sparse and low-rank c</w:t>
+      </w:r>
+      <w:r>
+        <w:t>omponents in \</w:t>
+      </w:r>
+      <w:proofErr w:type="spellStart"/>
+      <w:proofErr w:type="gramStart"/>
+      <w:r>
+        <w:t>figref</w:t>
+      </w:r>
+      <w:proofErr w:type="spellEnd"/>
+      <w:r>
+        <w:t>{</w:t>
+      </w:r>
+      <w:proofErr w:type="gramEnd"/>
+      <w:r>
+        <w:t xml:space="preserve">05}{C} are the additive components of these normalized partial correlations. </w:t>
+      </w:r>
+    </w:p>
+    <w:p/>
+    <w:p>
+      <w:r>
+        <w:t xml:space="preserve">The sparse partial correlations </w:t>
+      </w:r>
+      <w:r>
+        <w:t>computed for the display</w:t>
+      </w:r>
+      <w:r>
+        <w:t xml:space="preserve"> of connectivi</w:t>
+      </w:r>
+      <w:r>
+        <w:t>ty in \</w:t>
+      </w:r>
+      <w:proofErr w:type="spellStart"/>
+      <w:proofErr w:type="gramStart"/>
+      <w:r>
+        <w:t>figref</w:t>
+      </w:r>
+      <w:proofErr w:type="spellEnd"/>
+      <w:r>
+        <w:t>{</w:t>
+      </w:r>
+      <w:proofErr w:type="gramEnd"/>
+      <w:r>
+        <w:t>05}{F, G, H}, was computed by normalizing only the sparse component of the precision matrix still using Eq.~\ref{</w:t>
+      </w:r>
+      <w:proofErr w:type="spellStart"/>
+      <w:r>
+        <w:t>eq:partial</w:t>
+      </w:r>
+      <w:proofErr w:type="spellEnd"/>
+      <w:r>
+        <w:t>}.</w:t>
+      </w:r>
+    </w:p>
+    <w:p/>
+    <w:p>
+      <w:r>
+        <w:t>The MATLAB code for t</w:t>
+      </w:r>
+      <w:bookmarkStart w:id="72" w:name="_GoBack"/>
+      <w:bookmarkEnd w:id="72"/>
+      <w:r>
+        <w:t>hese computations is available at {\</w:t>
       </w:r>
       <w:proofErr w:type="spellStart"/>
       <w:r>
@@ -13831,80 +13945,9 @@
       <w:r>
         <w:t>}.</w:t>
       </w:r>
-      <w:bookmarkStart w:id="79" w:name="_GoBack"/>
-      <w:bookmarkEnd w:id="79"/>
     </w:p>
     <w:p/>
-    <w:p>
-      <w:r>
-        <w:t>For plots in \</w:t>
-      </w:r>
-      <w:proofErr w:type="spellStart"/>
-      <w:proofErr w:type="gramStart"/>
-      <w:r>
-        <w:t>figref</w:t>
-      </w:r>
-      <w:proofErr w:type="spellEnd"/>
-      <w:r>
-        <w:t>{</w:t>
-      </w:r>
-      <w:proofErr w:type="gramEnd"/>
-      <w:r>
-        <w:t>fig:05}{B and E}</w:t>
-      </w:r>
-      <w:r>
-        <w:t>, \</w:t>
-      </w:r>
-      <w:proofErr w:type="spellStart"/>
-      <w:r>
-        <w:t>figref</w:t>
-      </w:r>
-      <w:proofErr w:type="spellEnd"/>
-      <w:r>
-        <w:t>{fig:06}{A}, and \</w:t>
-      </w:r>
-      <w:proofErr w:type="spellStart"/>
-      <w:r>
-        <w:t>figref</w:t>
-      </w:r>
-      <w:proofErr w:type="spellEnd"/>
-      <w:r>
-        <w:t>{fig:07}{A--C}</w:t>
-      </w:r>
-      <w:r>
-        <w:t>, the regularized partial correlations were obtained by normalizing the precision matrix</w:t>
-      </w:r>
-      <w:r>
-        <w:t xml:space="preserve"> (Eq.~\ref{</w:t>
-      </w:r>
-      <w:proofErr w:type="spellStart"/>
-      <w:r>
-        <w:t>eq:partial</w:t>
-      </w:r>
-      <w:proofErr w:type="spellEnd"/>
-      <w:r>
-        <w:t>}). The sparse and low-rank components in \</w:t>
-      </w:r>
-      <w:proofErr w:type="spellStart"/>
-      <w:proofErr w:type="gramStart"/>
-      <w:r>
-        <w:t>figref</w:t>
-      </w:r>
-      <w:proofErr w:type="spellEnd"/>
-      <w:r>
-        <w:t>{</w:t>
-      </w:r>
-      <w:proofErr w:type="gramEnd"/>
-      <w:r>
-        <w:t xml:space="preserve">fig;05}{C} are the additive components of these normalized partial correlations. </w:t>
-      </w:r>
-    </w:p>
     <w:p/>
-    <w:p>
-      <w:r>
-        <w:t xml:space="preserve">The sparse partial correlations </w:t>
-      </w:r>
-    </w:p>
     <w:p>
       <w:pPr>
         <w:pStyle w:val="Heading2"/>
@@ -15085,7 +15128,7 @@
       </w:r>
     </w:p>
   </w:comment>
-  <w:comment w:id="46" w:author="Kresimir Josic" w:date="2013-12-22T17:43:00Z" w:initials="KJ">
+  <w:comment w:id="53" w:author="Kresimir Josic" w:date="2013-12-22T17:46:00Z" w:initials="KJ">
     <w:p>
       <w:pPr>
         <w:pStyle w:val="CommentText"/>
@@ -15097,19 +15140,11 @@
         <w:annotationRef/>
       </w:r>
       <w:r>
-        <w:t xml:space="preserve">I think this is good! – </w:t>
-      </w:r>
-      <w:proofErr w:type="gramStart"/>
-      <w:r>
-        <w:t>however</w:t>
-      </w:r>
-      <w:proofErr w:type="gramEnd"/>
-      <w:r>
-        <w:t>, sentence is too long.</w:t>
+        <w:t xml:space="preserve">I am not sure if this stands on its own.  It is a general statement about probabilistic models.  What does it say about our approach?  </w:t>
       </w:r>
     </w:p>
   </w:comment>
-  <w:comment w:id="47" w:author="Andreas Tolias" w:date="2013-12-21T17:30:00Z" w:initials="AT">
+  <w:comment w:id="54" w:author="Andreas S. Tolias" w:date="2013-12-21T19:10:00Z" w:initials="AS">
     <w:p>
       <w:pPr>
         <w:pStyle w:val="CommentText"/>
@@ -15120,415 +15155,277 @@
         </w:rPr>
         <w:annotationRef/>
       </w:r>
+      <w:proofErr w:type="gramStart"/>
+      <w:r>
+        <w:t>this</w:t>
+      </w:r>
+      <w:proofErr w:type="gramEnd"/>
+      <w:r>
+        <w:t xml:space="preserve"> seems out of place .. </w:t>
+      </w:r>
+      <w:proofErr w:type="gramStart"/>
+      <w:r>
+        <w:t>we</w:t>
+      </w:r>
+      <w:proofErr w:type="gramEnd"/>
+      <w:r>
+        <w:t xml:space="preserve"> need to discuss GLMs </w:t>
+      </w:r>
+      <w:proofErr w:type="spellStart"/>
+      <w:r>
+        <w:t>etc</w:t>
+      </w:r>
+      <w:proofErr w:type="spellEnd"/>
+      <w:r>
+        <w:t xml:space="preserve"> and how they are different from what we do here and put everything within the same context i.e. statistical graphical models that can make predictions .. </w:t>
+      </w:r>
+    </w:p>
+  </w:comment>
+  <w:comment w:id="55" w:author="Kresimir Josic" w:date="2013-12-22T17:49:00Z" w:initials="KJ">
+    <w:p>
+      <w:pPr>
+        <w:pStyle w:val="CommentText"/>
+      </w:pPr>
+      <w:r>
+        <w:rPr>
+          <w:rStyle w:val="CommentReference"/>
+        </w:rPr>
+        <w:annotationRef/>
+      </w:r>
+      <w:r>
+        <w:t>These predate machine learning.</w:t>
+      </w:r>
+    </w:p>
+  </w:comment>
+  <w:comment w:id="56" w:author="Kresimir Josic" w:date="2013-12-22T17:50:00Z" w:initials="KJ">
+    <w:p>
+      <w:pPr>
+        <w:pStyle w:val="CommentText"/>
+      </w:pPr>
+      <w:r>
+        <w:rPr>
+          <w:rStyle w:val="CommentReference"/>
+        </w:rPr>
+        <w:annotationRef/>
+      </w:r>
+      <w:r>
+        <w:t xml:space="preserve">Why does BMC make assumption on the underlying process?  I </w:t>
+      </w:r>
+      <w:proofErr w:type="spellStart"/>
+      <w:r>
+        <w:t>agre</w:t>
+      </w:r>
+      <w:proofErr w:type="spellEnd"/>
+      <w:r>
+        <w:t xml:space="preserve"> with BIC and AIC, but BMC is pretty general.</w:t>
+      </w:r>
+    </w:p>
+  </w:comment>
+  <w:comment w:id="57" w:author="Andreas S. Tolias" w:date="2013-12-21T19:13:00Z" w:initials="AS">
+    <w:p>
+      <w:pPr>
+        <w:pStyle w:val="CommentText"/>
+      </w:pPr>
+      <w:r>
+        <w:rPr>
+          <w:rStyle w:val="CommentReference"/>
+        </w:rPr>
+        <w:annotationRef/>
+      </w:r>
+      <w:proofErr w:type="gramStart"/>
+      <w:r>
+        <w:t>this</w:t>
+      </w:r>
+      <w:proofErr w:type="gramEnd"/>
+      <w:r>
+        <w:t xml:space="preserve"> was true when we had low sample numbers right? But the question is as we are trying to learn larger structures i.e. more neurons then wont we suffer from the sample size i.e. we will like be in a regime where sample size is </w:t>
+      </w:r>
+      <w:proofErr w:type="gramStart"/>
+      <w:r>
+        <w:t>low ?</w:t>
+      </w:r>
+      <w:proofErr w:type="gramEnd"/>
+      <w:r>
+        <w:t>?</w:t>
+      </w:r>
+    </w:p>
+  </w:comment>
+  <w:comment w:id="58" w:author="Andreas S. Tolias" w:date="2013-12-21T19:13:00Z" w:initials="AS">
+    <w:p>
+      <w:pPr>
+        <w:pStyle w:val="CommentText"/>
+      </w:pPr>
+      <w:r>
+        <w:rPr>
+          <w:rStyle w:val="CommentReference"/>
+        </w:rPr>
+        <w:annotationRef/>
+      </w:r>
+      <w:proofErr w:type="gramStart"/>
+      <w:r>
+        <w:t>this</w:t>
+      </w:r>
+      <w:proofErr w:type="gramEnd"/>
+      <w:r>
+        <w:t xml:space="preserve"> is confusing ??? I am not sure I understand the point </w:t>
+      </w:r>
+      <w:proofErr w:type="gramStart"/>
+      <w:r>
+        <w:t>here ?</w:t>
+      </w:r>
+      <w:proofErr w:type="gramEnd"/>
+      <w:r>
+        <w:t>??</w:t>
+      </w:r>
+    </w:p>
+  </w:comment>
+  <w:comment w:id="59" w:author="Andreas S. Tolias" w:date="2013-12-21T19:16:00Z" w:initials="AS">
+    <w:p>
+      <w:pPr>
+        <w:pStyle w:val="CommentText"/>
+      </w:pPr>
+      <w:r>
+        <w:rPr>
+          <w:rStyle w:val="CommentReference"/>
+        </w:rPr>
+        <w:annotationRef/>
+      </w:r>
+      <w:proofErr w:type="gramStart"/>
+      <w:r>
+        <w:t>why</w:t>
+      </w:r>
+      <w:proofErr w:type="gramEnd"/>
+      <w:r>
+        <w:t xml:space="preserve"> is this the case ??? </w:t>
+      </w:r>
+      <w:proofErr w:type="gramStart"/>
+      <w:r>
+        <w:t>isn’t</w:t>
+      </w:r>
+      <w:proofErr w:type="gramEnd"/>
+      <w:r>
+        <w:t xml:space="preserve"> this the point of cross validation ??? </w:t>
+      </w:r>
+      <w:proofErr w:type="gramStart"/>
+      <w:r>
+        <w:t>in</w:t>
+      </w:r>
+      <w:proofErr w:type="gramEnd"/>
+      <w:r>
+        <w:t xml:space="preserve"> other words the best model wins in having predictive power in cross validation scheme even if this does not mean that it necessarily reflects the true physical model that generated the data. I think we hope that it does but ultimately one has to do more experiments to proof </w:t>
+      </w:r>
+      <w:proofErr w:type="gramStart"/>
+      <w:r>
+        <w:t>that ..</w:t>
+      </w:r>
+      <w:proofErr w:type="gramEnd"/>
+      <w:r>
+        <w:t xml:space="preserve"> </w:t>
+      </w:r>
+    </w:p>
+    <w:p>
+      <w:pPr>
+        <w:pStyle w:val="CommentText"/>
+      </w:pPr>
+    </w:p>
+    <w:p>
+      <w:pPr>
+        <w:pStyle w:val="CommentText"/>
+      </w:pPr>
+      <w:r>
+        <w:t xml:space="preserve">However, I guess what you are saying is that because the most complex model did better then the other simpler models are further away from the true physical generating </w:t>
+      </w:r>
+      <w:proofErr w:type="gramStart"/>
+      <w:r>
+        <w:t>model ?</w:t>
+      </w:r>
+      <w:proofErr w:type="gramEnd"/>
+      <w:r>
+        <w:t xml:space="preserve">?? </w:t>
+      </w:r>
+      <w:proofErr w:type="gramStart"/>
+      <w:r>
+        <w:t>is</w:t>
+      </w:r>
+      <w:proofErr w:type="gramEnd"/>
+      <w:r>
+        <w:t xml:space="preserve"> this a true mathematical statement… it makes sense intuitively to me but how true is it .. </w:t>
+      </w:r>
+    </w:p>
+  </w:comment>
+  <w:comment w:id="61" w:author="Andreas S. Tolias" w:date="2013-12-21T19:17:00Z" w:initials="AS">
+    <w:p>
+      <w:pPr>
+        <w:pStyle w:val="CommentText"/>
+      </w:pPr>
+      <w:r>
+        <w:rPr>
+          <w:rStyle w:val="CommentReference"/>
+        </w:rPr>
+        <w:annotationRef/>
+      </w:r>
+      <w:r>
+        <w:t xml:space="preserve">This is not clear what it means </w:t>
+      </w:r>
+      <w:proofErr w:type="gramStart"/>
+      <w:r>
+        <w:t>here ..</w:t>
+      </w:r>
+      <w:proofErr w:type="gramEnd"/>
+      <w:r>
+        <w:t xml:space="preserve"> </w:t>
+      </w:r>
+      <w:proofErr w:type="gramStart"/>
+      <w:r>
+        <w:t>sounds</w:t>
+      </w:r>
+      <w:proofErr w:type="gramEnd"/>
+      <w:r>
+        <w:t xml:space="preserve"> confusing to me </w:t>
+      </w:r>
+    </w:p>
+  </w:comment>
+  <w:comment w:id="62" w:author="Andreas S. Tolias" w:date="2013-12-21T19:18:00Z" w:initials="AS">
+    <w:p>
+      <w:pPr>
+        <w:pStyle w:val="CommentText"/>
+      </w:pPr>
+      <w:r>
+        <w:rPr>
+          <w:rStyle w:val="CommentReference"/>
+        </w:rPr>
+        <w:annotationRef/>
+      </w:r>
+      <w:r>
+        <w:t xml:space="preserve">This is also confusing … </w:t>
+      </w:r>
+    </w:p>
+  </w:comment>
+  <w:comment w:id="63" w:author="Andreas S. Tolias" w:date="2013-12-21T19:19:00Z" w:initials="AS">
+    <w:p>
+      <w:pPr>
+        <w:pStyle w:val="CommentText"/>
+      </w:pPr>
+      <w:r>
+        <w:rPr>
+          <w:rStyle w:val="CommentReference"/>
+        </w:rPr>
+        <w:annotationRef/>
+      </w:r>
+      <w:r>
+        <w:t xml:space="preserve">How do we know that for this </w:t>
+      </w:r>
+      <w:proofErr w:type="gramStart"/>
+      <w:r>
+        <w:t>data ?</w:t>
+      </w:r>
+      <w:proofErr w:type="gramEnd"/>
       <w:r>
         <w:t>???</w:t>
       </w:r>
     </w:p>
   </w:comment>
-  <w:comment w:id="48" w:author="Kresimir Josic" w:date="2013-12-22T17:40:00Z" w:initials="KJ">
-    <w:p>
-      <w:pPr>
-        <w:pStyle w:val="CommentText"/>
-      </w:pPr>
-      <w:r>
-        <w:rPr>
-          <w:rStyle w:val="CommentReference"/>
-        </w:rPr>
-        <w:annotationRef/>
-      </w:r>
-      <w:r>
-        <w:t xml:space="preserve">I think there has been some, at least when interactions are near linear.  In that you can work out the correlation structure analytically.  </w:t>
-      </w:r>
-    </w:p>
-  </w:comment>
-  <w:comment w:id="49" w:author="Kresimir Josic" w:date="2013-12-22T17:43:00Z" w:initials="KJ">
-    <w:p>
-      <w:pPr>
-        <w:pStyle w:val="CommentText"/>
-      </w:pPr>
-      <w:r>
-        <w:rPr>
-          <w:rStyle w:val="CommentReference"/>
-        </w:rPr>
-        <w:annotationRef/>
-      </w:r>
-      <w:r>
-        <w:t xml:space="preserve">This is a good paragraph, but I think it is a bit too long. There is one main point – correlations reveal something about connectivity, but we need to be careful in how to interpret them.  The later part of the paragraph veers into coding questions.  I would either remove it or discuss this in a separate paragraph, since it is a separate point. </w:t>
-      </w:r>
-    </w:p>
-  </w:comment>
-  <w:comment w:id="50" w:author="Andreas Tolias" w:date="2013-12-21T17:34:00Z" w:initials="AT">
-    <w:p>
-      <w:pPr>
-        <w:pStyle w:val="CommentText"/>
-      </w:pPr>
-      <w:r>
-        <w:rPr>
-          <w:rStyle w:val="CommentReference"/>
-        </w:rPr>
-        <w:annotationRef/>
-      </w:r>
-      <w:proofErr w:type="gramStart"/>
-      <w:r>
-        <w:t>isn’t</w:t>
-      </w:r>
-      <w:proofErr w:type="gramEnd"/>
-      <w:r>
-        <w:t xml:space="preserve"> everything to some extent computation ??? </w:t>
-      </w:r>
-      <w:proofErr w:type="gramStart"/>
-      <w:r>
-        <w:t>why</w:t>
-      </w:r>
-      <w:proofErr w:type="gramEnd"/>
-      <w:r>
-        <w:t xml:space="preserve"> bring computation here ???</w:t>
-      </w:r>
-    </w:p>
-  </w:comment>
-  <w:comment w:id="51" w:author="Kresimir Josic" w:date="2013-12-22T17:44:00Z" w:initials="KJ">
-    <w:p>
-      <w:pPr>
-        <w:pStyle w:val="CommentText"/>
-      </w:pPr>
-      <w:r>
-        <w:rPr>
-          <w:rStyle w:val="CommentReference"/>
-        </w:rPr>
-        <w:annotationRef/>
-      </w:r>
-      <w:r>
-        <w:t>This is a bit weak and nonspecific on its own.  Either elaborate or remove.</w:t>
-      </w:r>
-    </w:p>
-  </w:comment>
-  <w:comment w:id="52" w:author="Andreas Tolias" w:date="2013-12-21T17:38:00Z" w:initials="AT">
-    <w:p>
-      <w:pPr>
-        <w:pStyle w:val="CommentText"/>
-      </w:pPr>
-      <w:r>
-        <w:rPr>
-          <w:rStyle w:val="CommentReference"/>
-        </w:rPr>
-        <w:annotationRef/>
-      </w:r>
-      <w:proofErr w:type="gramStart"/>
-      <w:r>
-        <w:t>you</w:t>
-      </w:r>
-      <w:proofErr w:type="gramEnd"/>
-      <w:r>
-        <w:t xml:space="preserve"> mean after </w:t>
-      </w:r>
-      <w:proofErr w:type="spellStart"/>
-      <w:r>
-        <w:t>thresholding</w:t>
-      </w:r>
-      <w:proofErr w:type="spellEnd"/>
-      <w:r>
-        <w:t xml:space="preserve"> ???</w:t>
-      </w:r>
-    </w:p>
-  </w:comment>
-  <w:comment w:id="60" w:author="Kresimir Josic" w:date="2013-12-22T17:46:00Z" w:initials="KJ">
-    <w:p>
-      <w:pPr>
-        <w:pStyle w:val="CommentText"/>
-      </w:pPr>
-      <w:r>
-        <w:rPr>
-          <w:rStyle w:val="CommentReference"/>
-        </w:rPr>
-        <w:annotationRef/>
-      </w:r>
-      <w:r>
-        <w:t xml:space="preserve">I am not sure if this stands on its own.  It is a general statement about probabilistic models.  What does it say about our approach?  </w:t>
-      </w:r>
-    </w:p>
-  </w:comment>
-  <w:comment w:id="61" w:author="Andreas S. Tolias" w:date="2013-12-21T19:10:00Z" w:initials="AS">
-    <w:p>
-      <w:pPr>
-        <w:pStyle w:val="CommentText"/>
-      </w:pPr>
-      <w:r>
-        <w:rPr>
-          <w:rStyle w:val="CommentReference"/>
-        </w:rPr>
-        <w:annotationRef/>
-      </w:r>
-      <w:proofErr w:type="gramStart"/>
-      <w:r>
-        <w:t>this</w:t>
-      </w:r>
-      <w:proofErr w:type="gramEnd"/>
-      <w:r>
-        <w:t xml:space="preserve"> seems out of place .. </w:t>
-      </w:r>
-      <w:proofErr w:type="gramStart"/>
-      <w:r>
-        <w:t>we</w:t>
-      </w:r>
-      <w:proofErr w:type="gramEnd"/>
-      <w:r>
-        <w:t xml:space="preserve"> need to discuss GLMs </w:t>
-      </w:r>
-      <w:proofErr w:type="spellStart"/>
-      <w:r>
-        <w:t>etc</w:t>
-      </w:r>
-      <w:proofErr w:type="spellEnd"/>
-      <w:r>
-        <w:t xml:space="preserve"> and how they are different from what we do here and put everything within the same context i.e. statistical graphical models that can make predictions .. </w:t>
-      </w:r>
-    </w:p>
-  </w:comment>
-  <w:comment w:id="62" w:author="Kresimir Josic" w:date="2013-12-22T17:49:00Z" w:initials="KJ">
-    <w:p>
-      <w:pPr>
-        <w:pStyle w:val="CommentText"/>
-      </w:pPr>
-      <w:r>
-        <w:rPr>
-          <w:rStyle w:val="CommentReference"/>
-        </w:rPr>
-        <w:annotationRef/>
-      </w:r>
-      <w:r>
-        <w:t>These predate machine learning.</w:t>
-      </w:r>
-    </w:p>
-  </w:comment>
-  <w:comment w:id="63" w:author="Kresimir Josic" w:date="2013-12-22T17:50:00Z" w:initials="KJ">
-    <w:p>
-      <w:pPr>
-        <w:pStyle w:val="CommentText"/>
-      </w:pPr>
-      <w:r>
-        <w:rPr>
-          <w:rStyle w:val="CommentReference"/>
-        </w:rPr>
-        <w:annotationRef/>
-      </w:r>
-      <w:r>
-        <w:t xml:space="preserve">Why does BMC make assumption on the underlying process?  I </w:t>
-      </w:r>
-      <w:proofErr w:type="spellStart"/>
-      <w:r>
-        <w:t>agre</w:t>
-      </w:r>
-      <w:proofErr w:type="spellEnd"/>
-      <w:r>
-        <w:t xml:space="preserve"> with BIC and AIC, but BMC is pretty general.</w:t>
-      </w:r>
-    </w:p>
-  </w:comment>
-  <w:comment w:id="64" w:author="Andreas S. Tolias" w:date="2013-12-21T19:13:00Z" w:initials="AS">
-    <w:p>
-      <w:pPr>
-        <w:pStyle w:val="CommentText"/>
-      </w:pPr>
-      <w:r>
-        <w:rPr>
-          <w:rStyle w:val="CommentReference"/>
-        </w:rPr>
-        <w:annotationRef/>
-      </w:r>
-      <w:proofErr w:type="gramStart"/>
-      <w:r>
-        <w:t>this</w:t>
-      </w:r>
-      <w:proofErr w:type="gramEnd"/>
-      <w:r>
-        <w:t xml:space="preserve"> was true when we had low sample numbers right? But the question is as we are trying to learn larger structures i.e. more neurons then wont we suffer from the sample size i.e. we will like be in a regime where sample size is </w:t>
-      </w:r>
-      <w:proofErr w:type="gramStart"/>
-      <w:r>
-        <w:t>low ?</w:t>
-      </w:r>
-      <w:proofErr w:type="gramEnd"/>
-      <w:r>
-        <w:t>?</w:t>
-      </w:r>
-    </w:p>
-  </w:comment>
-  <w:comment w:id="65" w:author="Andreas S. Tolias" w:date="2013-12-21T19:13:00Z" w:initials="AS">
-    <w:p>
-      <w:pPr>
-        <w:pStyle w:val="CommentText"/>
-      </w:pPr>
-      <w:r>
-        <w:rPr>
-          <w:rStyle w:val="CommentReference"/>
-        </w:rPr>
-        <w:annotationRef/>
-      </w:r>
-      <w:proofErr w:type="gramStart"/>
-      <w:r>
-        <w:t>this</w:t>
-      </w:r>
-      <w:proofErr w:type="gramEnd"/>
-      <w:r>
-        <w:t xml:space="preserve"> is confusing ??? I am not sure I understand the point </w:t>
-      </w:r>
-      <w:proofErr w:type="gramStart"/>
-      <w:r>
-        <w:t>here ?</w:t>
-      </w:r>
-      <w:proofErr w:type="gramEnd"/>
-      <w:r>
-        <w:t>??</w:t>
-      </w:r>
-    </w:p>
-  </w:comment>
-  <w:comment w:id="66" w:author="Andreas S. Tolias" w:date="2013-12-21T19:16:00Z" w:initials="AS">
-    <w:p>
-      <w:pPr>
-        <w:pStyle w:val="CommentText"/>
-      </w:pPr>
-      <w:r>
-        <w:rPr>
-          <w:rStyle w:val="CommentReference"/>
-        </w:rPr>
-        <w:annotationRef/>
-      </w:r>
-      <w:proofErr w:type="gramStart"/>
-      <w:r>
-        <w:t>why</w:t>
-      </w:r>
-      <w:proofErr w:type="gramEnd"/>
-      <w:r>
-        <w:t xml:space="preserve"> is this the case ??? </w:t>
-      </w:r>
-      <w:proofErr w:type="gramStart"/>
-      <w:r>
-        <w:t>isn’t</w:t>
-      </w:r>
-      <w:proofErr w:type="gramEnd"/>
-      <w:r>
-        <w:t xml:space="preserve"> this the point of cross validation ??? </w:t>
-      </w:r>
-      <w:proofErr w:type="gramStart"/>
-      <w:r>
-        <w:t>in</w:t>
-      </w:r>
-      <w:proofErr w:type="gramEnd"/>
-      <w:r>
-        <w:t xml:space="preserve"> other words the best model wins in having predictive power in cross validation scheme even if this does not mean that it necessarily reflects the true physical model that generated the data. I think we hope that it does but ultimately one has to do more experiments to proof </w:t>
-      </w:r>
-      <w:proofErr w:type="gramStart"/>
-      <w:r>
-        <w:t>that ..</w:t>
-      </w:r>
-      <w:proofErr w:type="gramEnd"/>
-      <w:r>
-        <w:t xml:space="preserve"> </w:t>
-      </w:r>
-    </w:p>
-    <w:p>
-      <w:pPr>
-        <w:pStyle w:val="CommentText"/>
-      </w:pPr>
-    </w:p>
-    <w:p>
-      <w:pPr>
-        <w:pStyle w:val="CommentText"/>
-      </w:pPr>
-      <w:r>
-        <w:t xml:space="preserve">However, I guess what you are saying is that because the most complex model did better then the other simpler models are further away from the true physical generating </w:t>
-      </w:r>
-      <w:proofErr w:type="gramStart"/>
-      <w:r>
-        <w:t>model ?</w:t>
-      </w:r>
-      <w:proofErr w:type="gramEnd"/>
-      <w:r>
-        <w:t xml:space="preserve">?? </w:t>
-      </w:r>
-      <w:proofErr w:type="gramStart"/>
-      <w:r>
-        <w:t>is</w:t>
-      </w:r>
-      <w:proofErr w:type="gramEnd"/>
-      <w:r>
-        <w:t xml:space="preserve"> this a true mathematical statement… it makes sense intuitively to me but how true is it .. </w:t>
-      </w:r>
-    </w:p>
-  </w:comment>
-  <w:comment w:id="68" w:author="Andreas S. Tolias" w:date="2013-12-21T19:17:00Z" w:initials="AS">
-    <w:p>
-      <w:pPr>
-        <w:pStyle w:val="CommentText"/>
-      </w:pPr>
-      <w:r>
-        <w:rPr>
-          <w:rStyle w:val="CommentReference"/>
-        </w:rPr>
-        <w:annotationRef/>
-      </w:r>
-      <w:r>
-        <w:t xml:space="preserve">This is not clear what it means </w:t>
-      </w:r>
-      <w:proofErr w:type="gramStart"/>
-      <w:r>
-        <w:t>here ..</w:t>
-      </w:r>
-      <w:proofErr w:type="gramEnd"/>
-      <w:r>
-        <w:t xml:space="preserve"> </w:t>
-      </w:r>
-      <w:proofErr w:type="gramStart"/>
-      <w:r>
-        <w:t>sounds</w:t>
-      </w:r>
-      <w:proofErr w:type="gramEnd"/>
-      <w:r>
-        <w:t xml:space="preserve"> confusing to me </w:t>
-      </w:r>
-    </w:p>
-  </w:comment>
-  <w:comment w:id="69" w:author="Andreas S. Tolias" w:date="2013-12-21T19:18:00Z" w:initials="AS">
-    <w:p>
-      <w:pPr>
-        <w:pStyle w:val="CommentText"/>
-      </w:pPr>
-      <w:r>
-        <w:rPr>
-          <w:rStyle w:val="CommentReference"/>
-        </w:rPr>
-        <w:annotationRef/>
-      </w:r>
-      <w:r>
-        <w:t xml:space="preserve">This is also confusing … </w:t>
-      </w:r>
-    </w:p>
-  </w:comment>
-  <w:comment w:id="70" w:author="Andreas S. Tolias" w:date="2013-12-21T19:19:00Z" w:initials="AS">
-    <w:p>
-      <w:pPr>
-        <w:pStyle w:val="CommentText"/>
-      </w:pPr>
-      <w:r>
-        <w:rPr>
-          <w:rStyle w:val="CommentReference"/>
-        </w:rPr>
-        <w:annotationRef/>
-      </w:r>
-      <w:r>
-        <w:t xml:space="preserve">How do we know that for this </w:t>
-      </w:r>
-      <w:proofErr w:type="gramStart"/>
-      <w:r>
-        <w:t>data ?</w:t>
-      </w:r>
-      <w:proofErr w:type="gramEnd"/>
-      <w:r>
-        <w:t>???</w:t>
-      </w:r>
-    </w:p>
-  </w:comment>
-  <w:comment w:id="74" w:author="Andreas S. Tolias" w:date="2013-12-21T19:24:00Z" w:initials="AS">
+  <w:comment w:id="67" w:author="Andreas S. Tolias" w:date="2013-12-21T19:24:00Z" w:initials="AS">
     <w:p>
       <w:pPr>
         <w:pStyle w:val="CommentText"/>
@@ -15794,6 +15691,7 @@
   <w:style w:type="character" w:default="1" w:styleId="DefaultParagraphFont">
     <w:name w:val="Default Paragraph Font"/>
     <w:uiPriority w:val="1"/>
+    <w:semiHidden/>
     <w:unhideWhenUsed/>
   </w:style>
   <w:style w:type="table" w:default="1" w:styleId="TableNormal">
@@ -16304,6 +16202,7 @@
   <w:style w:type="character" w:default="1" w:styleId="DefaultParagraphFont">
     <w:name w:val="Default Paragraph Font"/>
     <w:uiPriority w:val="1"/>
+    <w:semiHidden/>
     <w:unhideWhenUsed/>
   </w:style>
   <w:style w:type="table" w:default="1" w:styleId="TableNormal">

</xml_diff>

<commit_message>
minor edits of Methods.
</commit_message>
<xml_diff>
--- a/plos.docx
+++ b/plos.docx
@@ -4247,23 +4247,17 @@
         <w:t>\</w:t>
       </w:r>
       <w:proofErr w:type="spellStart"/>
+      <w:proofErr w:type="gramStart"/>
       <w:r>
         <w:t>figref</w:t>
       </w:r>
       <w:proofErr w:type="spellEnd"/>
-      <w:proofErr w:type="gramStart"/>
       <w:r>
         <w:t>{</w:t>
       </w:r>
-      <w:r>
-        <w:t xml:space="preserve"> </w:t>
-      </w:r>
-      <w:r>
-        <w:t>01</w:t>
-      </w:r>
-      <w:proofErr w:type="gramEnd"/>
-      <w:r>
-        <w:t>}{</w:t>
+      <w:proofErr w:type="gramEnd"/>
+      <w:r>
+        <w:t>01}{</w:t>
       </w:r>
       <w:r>
         <w:t>B and C</w:t>
@@ -9177,23 +9171,17 @@
         <w:t>\</w:t>
       </w:r>
       <w:proofErr w:type="spellStart"/>
+      <w:proofErr w:type="gramStart"/>
       <w:r>
         <w:t>figref</w:t>
       </w:r>
       <w:proofErr w:type="spellEnd"/>
-      <w:proofErr w:type="gramStart"/>
       <w:r>
         <w:t>{</w:t>
       </w:r>
-      <w:r>
-        <w:t xml:space="preserve"> </w:t>
-      </w:r>
-      <w:r>
-        <w:t>05</w:t>
-      </w:r>
-      <w:proofErr w:type="gramEnd"/>
-      <w:r>
-        <w:t>}</w:t>
+      <w:proofErr w:type="gramEnd"/>
+      <w:r>
+        <w:t>05}</w:t>
       </w:r>
       <w:r>
         <w:t>{</w:t>
@@ -10157,7 +10145,7 @@
       </w:r>
       <w:proofErr w:type="gramEnd"/>
       <w:r>
-        <w:t>fig:07}{</w:t>
+        <w:t>07}{</w:t>
       </w:r>
       <w:r>
         <w:t>A and D</w:t>
@@ -13763,6 +13751,9 @@
       </w:r>
     </w:p>
     <w:p>
+      <w:pPr>
+        <w:pStyle w:val="LaTeXcode"/>
+      </w:pPr>
       <w:r>
         <w:t>\</w:t>
       </w:r>
@@ -13797,6 +13788,9 @@
       </w:r>
     </w:p>
     <w:p>
+      <w:pPr>
+        <w:pStyle w:val="LaTeXcode"/>
+      </w:pPr>
       <w:r>
         <w:t>\</w:t>
       </w:r>
@@ -13812,7 +13806,51 @@
     <w:p/>
     <w:p>
       <w:r>
-        <w:t>For plots in \</w:t>
+        <w:t>The partial correlation matrix computed from the overall estimate, computed from $C_{\</w:t>
+      </w:r>
+      <w:proofErr w:type="spellStart"/>
+      <w:r>
+        <w:t>sf</w:t>
+      </w:r>
+      <w:proofErr w:type="spellEnd"/>
+      <w:r>
+        <w:t xml:space="preserve"> </w:t>
+      </w:r>
+      <w:proofErr w:type="spellStart"/>
+      <w:r>
+        <w:t>sparse+lowrank</w:t>
+      </w:r>
+      <w:proofErr w:type="spellEnd"/>
+      <w:r>
+        <w:t>}$ according to</w:t>
+      </w:r>
+      <w:r>
+        <w:t xml:space="preserve"> </w:t>
+      </w:r>
+      <w:r>
+        <w:t>Eq.~\</w:t>
+      </w:r>
+      <w:proofErr w:type="gramStart"/>
+      <w:r>
+        <w:t>ref{</w:t>
+      </w:r>
+      <w:proofErr w:type="spellStart"/>
+      <w:proofErr w:type="gramEnd"/>
+      <w:r>
+        <w:t>eq:partial</w:t>
+      </w:r>
+      <w:proofErr w:type="spellEnd"/>
+      <w:r>
+        <w:t>}</w:t>
+      </w:r>
+      <w:r>
+        <w:t>, includes the effects of interactions between the visible and latent units.  This estimate of the parti</w:t>
+      </w:r>
+      <w:r>
+        <w:t>al correlations was used in analyses where sparsity was not required (</w:t>
+      </w:r>
+      <w:r>
+        <w:t>\</w:t>
       </w:r>
       <w:proofErr w:type="spellStart"/>
       <w:proofErr w:type="gramStart"/>
@@ -13828,7 +13866,10 @@
         <w:t>05}{B and E}</w:t>
       </w:r>
       <w:r>
-        <w:t>, \</w:t>
+        <w:t xml:space="preserve"> and </w:t>
+      </w:r>
+      <w:r>
+        <w:t>\</w:t>
       </w:r>
       <w:proofErr w:type="spellStart"/>
       <w:r>
@@ -13850,21 +13891,16 @@
         <w:t>07}{A--C}</w:t>
       </w:r>
       <w:r>
-        <w:t>, the regularized partial correlations were obtained by normalizing the precision matrix</w:t>
-      </w:r>
-      <w:r>
-        <w:t xml:space="preserve"> (Eq.~\ref{</w:t>
-      </w:r>
-      <w:proofErr w:type="spellStart"/>
-      <w:r>
-        <w:t>eq:partial</w:t>
-      </w:r>
-      <w:proofErr w:type="spellEnd"/>
-      <w:r>
-        <w:t>}). The sparse and low-rank c</w:t>
-      </w:r>
-      <w:r>
-        <w:t>omponents in \</w:t>
+        <w:t>).</w:t>
+      </w:r>
+      <w:r>
+        <w:t xml:space="preserve"> </w:t>
+      </w:r>
+      <w:r>
+        <w:t xml:space="preserve"> For analyses that required a sparse network (</w:t>
+      </w:r>
+      <w:r>
+        <w:t>\</w:t>
       </w:r>
       <w:proofErr w:type="spellStart"/>
       <w:proofErr w:type="gramStart"/>
@@ -13877,54 +13913,126 @@
       </w:r>
       <w:proofErr w:type="gramEnd"/>
       <w:r>
-        <w:t xml:space="preserve">05}{C} are the additive components of these normalized partial correlations. </w:t>
+        <w:t>05}{F, G, H} and \</w:t>
+      </w:r>
+      <w:proofErr w:type="spellStart"/>
+      <w:r>
+        <w:t>figref</w:t>
+      </w:r>
+      <w:proofErr w:type="spellEnd"/>
+      <w:r>
+        <w:t>{06}{B, D} and \</w:t>
+      </w:r>
+      <w:proofErr w:type="spellStart"/>
+      <w:r>
+        <w:t>figref</w:t>
+      </w:r>
+      <w:proofErr w:type="spellEnd"/>
+      <w:r>
+        <w:t>{07}{D--F})</w:t>
+      </w:r>
+      <w:r>
+        <w:t xml:space="preserve"> was</w:t>
+      </w:r>
+      <w:r>
+        <w:t xml:space="preserve"> computed using the extended precision matrix $S^\</w:t>
+      </w:r>
+      <w:proofErr w:type="spellStart"/>
+      <w:r>
+        <w:t>ast</w:t>
+      </w:r>
+      <w:proofErr w:type="spellEnd"/>
+      <w:r>
+        <w:t>$:</w:t>
+      </w:r>
+    </w:p>
+    <w:p>
+      <w:pPr>
+        <w:pStyle w:val="LaTeXcode"/>
+      </w:pPr>
+      <w:r>
+        <w:t>\</w:t>
+      </w:r>
+      <w:proofErr w:type="gramStart"/>
+      <w:r>
+        <w:t>begin</w:t>
+      </w:r>
+      <w:proofErr w:type="gramEnd"/>
+      <w:r>
+        <w:t>{equation}</w:t>
+      </w:r>
+    </w:p>
+    <w:p>
+      <w:r>
+        <w:t>P_{</w:t>
+      </w:r>
+      <w:r>
+        <w:t>\</w:t>
+      </w:r>
+      <w:proofErr w:type="spellStart"/>
+      <w:r>
+        <w:t>sf</w:t>
+      </w:r>
+      <w:proofErr w:type="spellEnd"/>
+      <w:r>
+        <w:t xml:space="preserve"> </w:t>
+      </w:r>
+      <w:r>
+        <w:t>sparse} = (S\</w:t>
+      </w:r>
+      <w:proofErr w:type="spellStart"/>
+      <w:r>
+        <w:t>circ</w:t>
+      </w:r>
+      <w:proofErr w:type="spellEnd"/>
+      <w:r>
+        <w:t xml:space="preserve"> I)^{-\</w:t>
+      </w:r>
+      <w:proofErr w:type="spellStart"/>
+      <w:r>
+        <w:t>frac</w:t>
+      </w:r>
+      <w:proofErr w:type="spellEnd"/>
+      <w:r>
+        <w:t xml:space="preserve"> 1 2} S  (S\</w:t>
+      </w:r>
+      <w:proofErr w:type="spellStart"/>
+      <w:r>
+        <w:t>circ</w:t>
+      </w:r>
+      <w:proofErr w:type="spellEnd"/>
+      <w:r>
+        <w:t xml:space="preserve"> I)^{-\</w:t>
+      </w:r>
+      <w:proofErr w:type="spellStart"/>
+      <w:r>
+        <w:t>frac</w:t>
+      </w:r>
+      <w:proofErr w:type="spellEnd"/>
+      <w:r>
+        <w:t xml:space="preserve"> 1 2}</w:t>
+      </w:r>
+    </w:p>
+    <w:p>
+      <w:pPr>
+        <w:pStyle w:val="LaTeXcode"/>
+      </w:pPr>
+      <w:r>
+        <w:t>\</w:t>
+      </w:r>
+      <w:proofErr w:type="gramStart"/>
+      <w:r>
+        <w:t>end</w:t>
+      </w:r>
+      <w:proofErr w:type="gramEnd"/>
+      <w:r>
+        <w:t>{equation}</w:t>
       </w:r>
     </w:p>
     <w:p/>
     <w:p>
       <w:r>
-        <w:t xml:space="preserve">The sparse partial correlations </w:t>
-      </w:r>
-      <w:r>
-        <w:t>computed for the display</w:t>
-      </w:r>
-      <w:r>
-        <w:t xml:space="preserve"> of connectivi</w:t>
-      </w:r>
-      <w:r>
-        <w:t>ty in \</w:t>
-      </w:r>
-      <w:proofErr w:type="spellStart"/>
-      <w:proofErr w:type="gramStart"/>
-      <w:r>
-        <w:t>figref</w:t>
-      </w:r>
-      <w:proofErr w:type="spellEnd"/>
-      <w:r>
-        <w:t>{</w:t>
-      </w:r>
-      <w:proofErr w:type="gramEnd"/>
-      <w:r>
-        <w:t>05}{F, G, H}, was computed by normalizing only the sparse component of the precision matrix still using Eq.~\ref{</w:t>
-      </w:r>
-      <w:proofErr w:type="spellStart"/>
-      <w:r>
-        <w:t>eq:partial</w:t>
-      </w:r>
-      <w:proofErr w:type="spellEnd"/>
-      <w:r>
-        <w:t>}.</w:t>
-      </w:r>
-    </w:p>
-    <w:p/>
-    <w:p>
-      <w:r>
-        <w:t>The MATLAB code for t</w:t>
-      </w:r>
-      <w:bookmarkStart w:id="72" w:name="_GoBack"/>
-      <w:bookmarkEnd w:id="72"/>
-      <w:r>
-        <w:t>hese computations is available at {\</w:t>
+        <w:t>The MATLAB code for these computations is available at {\</w:t>
       </w:r>
       <w:proofErr w:type="spellStart"/>
       <w:r>
@@ -13947,21 +14055,106 @@
       </w:r>
     </w:p>
     <w:p/>
+    <w:p>
+      <w:bookmarkStart w:id="72" w:name="_GoBack"/>
+      <w:bookmarkEnd w:id="72"/>
+    </w:p>
+    <w:p>
+      <w:pPr>
+        <w:pStyle w:val="Heading2"/>
+      </w:pPr>
+      <w:r>
+        <w:t>\</w:t>
+      </w:r>
+      <w:proofErr w:type="gramStart"/>
+      <w:r>
+        <w:t>paragraph</w:t>
+      </w:r>
+      <w:proofErr w:type="gramEnd"/>
+      <w:r>
+        <w:t>{Simulation}</w:t>
+      </w:r>
+    </w:p>
+    <w:p>
+      <w:r>
+        <w:t>For simulation, ground truth</w:t>
+      </w:r>
+      <w:r>
+        <w:t xml:space="preserve"> covariance</w:t>
+      </w:r>
+      <w:r>
+        <w:t xml:space="preserve"> matrices were produced by taking 150 independent samples </w:t>
+      </w:r>
+      <w:r>
+        <w:t>from an artificial population of 50 independent, identically normally distributed units. The covariance matrices were then subjected to the respective regularizations to produce the ground truth matrices in for simulated studies (\</w:t>
+      </w:r>
+      <w:proofErr w:type="spellStart"/>
+      <w:proofErr w:type="gramStart"/>
+      <w:r>
+        <w:t>figref</w:t>
+      </w:r>
+      <w:proofErr w:type="spellEnd"/>
+      <w:r>
+        <w:t>{</w:t>
+      </w:r>
+      <w:proofErr w:type="gramEnd"/>
+      <w:r>
+        <w:t>02}{\,row 2}.</w:t>
+      </w:r>
+    </w:p>
     <w:p/>
     <w:p>
       <w:pPr>
-        <w:pStyle w:val="Heading2"/>
-      </w:pPr>
-      <w:r>
-        <w:t>\</w:t>
-      </w:r>
-      <w:proofErr w:type="gramStart"/>
-      <w:r>
-        <w:t>paragraph</w:t>
-      </w:r>
-      <w:proofErr w:type="gramEnd"/>
-      <w:r>
-        <w:t>{Simulation}</w:t>
+        <w:pStyle w:val="Heading1"/>
+      </w:pPr>
+      <w:r>
+        <w:t>\</w:t>
+      </w:r>
+      <w:proofErr w:type="gramStart"/>
+      <w:r>
+        <w:t>section</w:t>
+      </w:r>
+      <w:proofErr w:type="gramEnd"/>
+      <w:r>
+        <w:t>*{Acknowledgments}</w:t>
+      </w:r>
+    </w:p>
+    <w:p>
+      <w:r>
+        <w:t xml:space="preserve">We </w:t>
+      </w:r>
+      <w:r>
+        <w:t xml:space="preserve">thank </w:t>
+      </w:r>
+      <w:proofErr w:type="spellStart"/>
+      <w:r>
+        <w:t>Genevera</w:t>
+      </w:r>
+      <w:proofErr w:type="spellEnd"/>
+      <w:r>
+        <w:t xml:space="preserve"> Allen</w:t>
+      </w:r>
+      <w:r>
+        <w:t xml:space="preserve"> for a helpful discussion.  We thank </w:t>
+      </w:r>
+      <w:proofErr w:type="spellStart"/>
+      <w:r>
+        <w:t>Eftychios</w:t>
+      </w:r>
+      <w:proofErr w:type="spellEnd"/>
+      <w:r>
+        <w:t xml:space="preserve"> </w:t>
+      </w:r>
+      <w:proofErr w:type="spellStart"/>
+      <w:r>
+        <w:t>Pnevmatikakis</w:t>
+      </w:r>
+      <w:proofErr w:type="spellEnd"/>
+      <w:r>
+        <w:t xml:space="preserve"> </w:t>
+      </w:r>
+      <w:r>
+        <w:t>for helpful suggestions and feedback.</w:t>
       </w:r>
     </w:p>
     <w:p>
@@ -13976,6 +14169,87 @@
     </w:p>
     <w:p>
       <w:pPr>
+        <w:pStyle w:val="LaTeXcode"/>
+      </w:pPr>
+      <w:r>
+        <w:t xml:space="preserve">% The </w:t>
+      </w:r>
+      <w:proofErr w:type="spellStart"/>
+      <w:r>
+        <w:t>bibtex</w:t>
+      </w:r>
+      <w:proofErr w:type="spellEnd"/>
+      <w:r>
+        <w:t xml:space="preserve"> filename</w:t>
+      </w:r>
+    </w:p>
+    <w:p>
+      <w:pPr>
+        <w:pStyle w:val="LaTeXcode"/>
+      </w:pPr>
+      <w:r>
+        <w:t>\</w:t>
+      </w:r>
+      <w:proofErr w:type="gramStart"/>
+      <w:r>
+        <w:t>bibliography</w:t>
+      </w:r>
+      <w:proofErr w:type="gramEnd"/>
+      <w:r>
+        <w:t>{</w:t>
+      </w:r>
+      <w:proofErr w:type="spellStart"/>
+      <w:r>
+        <w:t>references.bib</w:t>
+      </w:r>
+      <w:proofErr w:type="spellEnd"/>
+      <w:r>
+        <w:t>}</w:t>
+      </w:r>
+    </w:p>
+    <w:p>
+      <w:pPr>
+        <w:pStyle w:val="LaTeXcode"/>
+      </w:pPr>
+    </w:p>
+    <w:p>
+      <w:pPr>
+        <w:pStyle w:val="LaTeXcode"/>
+      </w:pPr>
+    </w:p>
+    <w:p>
+      <w:pPr>
+        <w:pStyle w:val="LaTeXcode"/>
+      </w:pPr>
+      <w:r>
+        <w:t>%\</w:t>
+      </w:r>
+      <w:proofErr w:type="gramStart"/>
+      <w:r>
+        <w:t>section</w:t>
+      </w:r>
+      <w:proofErr w:type="gramEnd"/>
+      <w:r>
+        <w:t>*{Figure Legends}</w:t>
+      </w:r>
+    </w:p>
+    <w:p>
+      <w:pPr>
+        <w:pStyle w:val="LaTeXcode"/>
+      </w:pPr>
+      <w:r>
+        <w:t>\</w:t>
+      </w:r>
+      <w:proofErr w:type="spellStart"/>
+      <w:proofErr w:type="gramStart"/>
+      <w:r>
+        <w:t>newpage</w:t>
+      </w:r>
+      <w:proofErr w:type="spellEnd"/>
+      <w:proofErr w:type="gramEnd"/>
+    </w:p>
+    <w:p>
+      <w:pPr>
         <w:pStyle w:val="Heading1"/>
       </w:pPr>
       <w:r>
@@ -13987,296 +14261,172 @@
       </w:r>
       <w:proofErr w:type="gramEnd"/>
       <w:r>
-        <w:t>*{Acknowledgments}</w:t>
-      </w:r>
-    </w:p>
-    <w:p>
-      <w:r>
-        <w:t xml:space="preserve">We </w:t>
-      </w:r>
-      <w:proofErr w:type="spellStart"/>
-      <w:r>
-        <w:t>Genevera</w:t>
-      </w:r>
-      <w:proofErr w:type="spellEnd"/>
-      <w:r>
-        <w:t xml:space="preserve"> Allen</w:t>
-      </w:r>
-    </w:p>
-    <w:p>
-      <w:pPr>
-        <w:pStyle w:val="PlainText"/>
-        <w:rPr>
-          <w:rFonts w:ascii="Times" w:hAnsi="Times"/>
-          <w:sz w:val="20"/>
-          <w:szCs w:val="20"/>
-        </w:rPr>
-      </w:pPr>
-    </w:p>
-    <w:p>
-      <w:proofErr w:type="spellStart"/>
-      <w:r>
-        <w:t>Eftychios</w:t>
-      </w:r>
-      <w:proofErr w:type="spellEnd"/>
-      <w:r>
-        <w:t xml:space="preserve"> </w:t>
-      </w:r>
-      <w:proofErr w:type="spellStart"/>
-      <w:r>
-        <w:t>Pnevmatikakis</w:t>
-      </w:r>
-      <w:proofErr w:type="spellEnd"/>
-      <w:r>
-        <w:t xml:space="preserve"> </w:t>
-      </w:r>
-    </w:p>
-    <w:p>
-      <w:pPr>
-        <w:pStyle w:val="PlainText"/>
-        <w:rPr>
-          <w:rFonts w:ascii="Times" w:hAnsi="Times"/>
-          <w:sz w:val="20"/>
-          <w:szCs w:val="20"/>
-        </w:rPr>
-      </w:pPr>
+        <w:t>*{Su</w:t>
+      </w:r>
+      <w:r>
+        <w:t>pporting Information</w:t>
+      </w:r>
+      <w:r>
+        <w:t>}</w:t>
+      </w:r>
     </w:p>
     <w:p>
       <w:pPr>
         <w:pStyle w:val="LaTeXcode"/>
       </w:pPr>
       <w:r>
-        <w:t xml:space="preserve">% The </w:t>
-      </w:r>
-      <w:proofErr w:type="spellStart"/>
-      <w:r>
-        <w:t>bibtex</w:t>
-      </w:r>
-      <w:proofErr w:type="spellEnd"/>
-      <w:r>
-        <w:t xml:space="preserve"> filename</w:t>
+        <w:t>\</w:t>
+      </w:r>
+      <w:proofErr w:type="spellStart"/>
+      <w:proofErr w:type="gramStart"/>
+      <w:r>
+        <w:t>setcounter</w:t>
+      </w:r>
+      <w:proofErr w:type="spellEnd"/>
+      <w:proofErr w:type="gramEnd"/>
+      <w:r>
+        <w:t>{figure}{0}</w:t>
       </w:r>
     </w:p>
     <w:p>
       <w:pPr>
         <w:pStyle w:val="LaTeXcode"/>
       </w:pPr>
-      <w:r>
-        <w:t>\</w:t>
-      </w:r>
-      <w:proofErr w:type="gramStart"/>
-      <w:r>
-        <w:t>bibliography</w:t>
-      </w:r>
-      <w:proofErr w:type="gramEnd"/>
-      <w:r>
-        <w:t>{</w:t>
-      </w:r>
-      <w:proofErr w:type="spellStart"/>
-      <w:r>
-        <w:t>references.bib</w:t>
-      </w:r>
-      <w:proofErr w:type="spellEnd"/>
+    </w:p>
+    <w:p>
+      <w:pPr>
+        <w:pStyle w:val="LaTeXFigure"/>
+      </w:pPr>
+      <w:r>
+        <w:t>\</w:t>
+      </w:r>
+      <w:proofErr w:type="gramStart"/>
+      <w:r>
+        <w:t>begin</w:t>
+      </w:r>
+      <w:proofErr w:type="gramEnd"/>
+      <w:r>
+        <w:t>{figure}[!</w:t>
+      </w:r>
+      <w:proofErr w:type="spellStart"/>
+      <w:r>
+        <w:t>ht</w:t>
+      </w:r>
+      <w:proofErr w:type="spellEnd"/>
+      <w:r>
+        <w:t>]</w:t>
+      </w:r>
+    </w:p>
+    <w:p>
+      <w:pPr>
+        <w:pStyle w:val="LaTeXFigure"/>
+      </w:pPr>
+      <w:r>
+        <w:t>\</w:t>
+      </w:r>
+      <w:proofErr w:type="gramStart"/>
+      <w:r>
+        <w:t>begin</w:t>
+      </w:r>
+      <w:proofErr w:type="gramEnd"/>
+      <w:r>
+        <w:t>{center}</w:t>
+      </w:r>
+    </w:p>
+    <w:p>
+      <w:pPr>
+        <w:pStyle w:val="LaTeXFigure"/>
+      </w:pPr>
+      <w:r>
+        <w:t>\</w:t>
+      </w:r>
+      <w:proofErr w:type="spellStart"/>
+      <w:proofErr w:type="gramStart"/>
+      <w:r>
+        <w:t>includegraphics</w:t>
+      </w:r>
+      <w:proofErr w:type="spellEnd"/>
+      <w:proofErr w:type="gramEnd"/>
+      <w:r>
+        <w:t>{./figures/Figure-Supp01.pdf}</w:t>
+      </w:r>
+    </w:p>
+    <w:p>
+      <w:pPr>
+        <w:pStyle w:val="LaTeXFigure"/>
+      </w:pPr>
+      <w:r>
+        <w:t>\</w:t>
+      </w:r>
+      <w:proofErr w:type="gramStart"/>
+      <w:r>
+        <w:t>end</w:t>
+      </w:r>
+      <w:proofErr w:type="gramEnd"/>
+      <w:r>
+        <w:t>{center}</w:t>
+      </w:r>
+    </w:p>
+    <w:p>
+      <w:pPr>
+        <w:pStyle w:val="LaTeXFigure"/>
+      </w:pPr>
+      <w:r>
+        <w:t>\</w:t>
+      </w:r>
+      <w:proofErr w:type="gramStart"/>
+      <w:r>
+        <w:t>caption</w:t>
+      </w:r>
+      <w:proofErr w:type="gramEnd"/>
+      <w:r>
+        <w:t>{{\bf All-to-all performance comparisons of the sample covariance matrix and the four regularized estimators.}</w:t>
+      </w:r>
+    </w:p>
+    <w:p>
+      <w:pPr>
+        <w:pStyle w:val="LaTeXFigure"/>
+      </w:pPr>
       <w:r>
         <w:t>}</w:t>
       </w:r>
     </w:p>
     <w:p>
       <w:pPr>
+        <w:pStyle w:val="LaTeXFigure"/>
+      </w:pPr>
+      <w:r>
+        <w:t>\</w:t>
+      </w:r>
+      <w:proofErr w:type="gramStart"/>
+      <w:r>
+        <w:t>label</w:t>
+      </w:r>
+      <w:proofErr w:type="gramEnd"/>
+      <w:r>
+        <w:t>{supp:01}</w:t>
+      </w:r>
+    </w:p>
+    <w:p>
+      <w:pPr>
+        <w:pStyle w:val="LaTeXFigure"/>
+      </w:pPr>
+      <w:r>
+        <w:t>\</w:t>
+      </w:r>
+      <w:proofErr w:type="gramStart"/>
+      <w:r>
+        <w:t>end</w:t>
+      </w:r>
+      <w:proofErr w:type="gramEnd"/>
+      <w:r>
+        <w:t>{figure}</w:t>
+      </w:r>
+    </w:p>
+    <w:p>
+      <w:pPr>
         <w:pStyle w:val="LaTeXcode"/>
       </w:pPr>
-    </w:p>
-    <w:p>
-      <w:pPr>
-        <w:pStyle w:val="LaTeXcode"/>
-      </w:pPr>
-    </w:p>
-    <w:p>
-      <w:pPr>
-        <w:pStyle w:val="LaTeXcode"/>
-      </w:pPr>
-      <w:r>
-        <w:t>%\</w:t>
-      </w:r>
-      <w:proofErr w:type="gramStart"/>
-      <w:r>
-        <w:t>section</w:t>
-      </w:r>
-      <w:proofErr w:type="gramEnd"/>
-      <w:r>
-        <w:t>*{Figure Legends}</w:t>
-      </w:r>
-    </w:p>
-    <w:p>
-      <w:pPr>
-        <w:pStyle w:val="LaTeXcode"/>
-      </w:pPr>
-      <w:r>
-        <w:t>\</w:t>
-      </w:r>
-      <w:proofErr w:type="spellStart"/>
-      <w:proofErr w:type="gramStart"/>
-      <w:r>
-        <w:t>newpage</w:t>
-      </w:r>
-      <w:proofErr w:type="spellEnd"/>
-      <w:proofErr w:type="gramEnd"/>
-    </w:p>
-    <w:p>
-      <w:pPr>
-        <w:pStyle w:val="Heading1"/>
-      </w:pPr>
-      <w:r>
-        <w:t>\section*{Supplementary Figures}</w:t>
-      </w:r>
-    </w:p>
-    <w:p>
-      <w:pPr>
-        <w:pStyle w:val="LaTeXcode"/>
-      </w:pPr>
-      <w:r>
-        <w:t>\</w:t>
-      </w:r>
-      <w:proofErr w:type="spellStart"/>
-      <w:proofErr w:type="gramStart"/>
-      <w:r>
-        <w:t>setcounter</w:t>
-      </w:r>
-      <w:proofErr w:type="spellEnd"/>
-      <w:proofErr w:type="gramEnd"/>
-      <w:r>
-        <w:t>{figure}{0}</w:t>
-      </w:r>
-    </w:p>
-    <w:p>
-      <w:pPr>
-        <w:pStyle w:val="LaTeXFigure"/>
-      </w:pPr>
-      <w:r>
-        <w:t>\</w:t>
-      </w:r>
-      <w:proofErr w:type="gramStart"/>
-      <w:r>
-        <w:t>begin</w:t>
-      </w:r>
-      <w:proofErr w:type="gramEnd"/>
-      <w:r>
-        <w:t>{figure}[!</w:t>
-      </w:r>
-      <w:proofErr w:type="spellStart"/>
-      <w:r>
-        <w:t>ht</w:t>
-      </w:r>
-      <w:proofErr w:type="spellEnd"/>
-      <w:r>
-        <w:t>]</w:t>
-      </w:r>
-    </w:p>
-    <w:p>
-      <w:pPr>
-        <w:pStyle w:val="LaTeXFigure"/>
-      </w:pPr>
-      <w:r>
-        <w:t>\</w:t>
-      </w:r>
-      <w:proofErr w:type="gramStart"/>
-      <w:r>
-        <w:t>begin</w:t>
-      </w:r>
-      <w:proofErr w:type="gramEnd"/>
-      <w:r>
-        <w:t>{center}</w:t>
-      </w:r>
-    </w:p>
-    <w:p>
-      <w:pPr>
-        <w:pStyle w:val="LaTeXFigure"/>
-      </w:pPr>
-      <w:r>
-        <w:t>\</w:t>
-      </w:r>
-      <w:proofErr w:type="spellStart"/>
-      <w:proofErr w:type="gramStart"/>
-      <w:r>
-        <w:t>includegraphics</w:t>
-      </w:r>
-      <w:proofErr w:type="spellEnd"/>
-      <w:proofErr w:type="gramEnd"/>
-      <w:r>
-        <w:t>{./figures/Figure-Supp01.pdf}</w:t>
-      </w:r>
-    </w:p>
-    <w:p>
-      <w:pPr>
-        <w:pStyle w:val="LaTeXFigure"/>
-      </w:pPr>
-      <w:r>
-        <w:t>\</w:t>
-      </w:r>
-      <w:proofErr w:type="gramStart"/>
-      <w:r>
-        <w:t>end</w:t>
-      </w:r>
-      <w:proofErr w:type="gramEnd"/>
-      <w:r>
-        <w:t>{center}</w:t>
-      </w:r>
-    </w:p>
-    <w:p>
-      <w:pPr>
-        <w:pStyle w:val="LaTeXFigure"/>
-      </w:pPr>
-      <w:r>
-        <w:t>\</w:t>
-      </w:r>
-      <w:proofErr w:type="gramStart"/>
-      <w:r>
-        <w:t>caption</w:t>
-      </w:r>
-      <w:proofErr w:type="gramEnd"/>
-      <w:r>
-        <w:t>{{\bf All-to-all performance comparisons of the sample covariance matrix and the four regularized estimators.}</w:t>
-      </w:r>
-    </w:p>
-    <w:p>
-      <w:pPr>
-        <w:pStyle w:val="LaTeXFigure"/>
-      </w:pPr>
-      <w:r>
-        <w:t>}</w:t>
-      </w:r>
-    </w:p>
-    <w:p>
-      <w:pPr>
-        <w:pStyle w:val="LaTeXFigure"/>
-      </w:pPr>
-      <w:r>
-        <w:t>\</w:t>
-      </w:r>
-      <w:proofErr w:type="gramStart"/>
-      <w:r>
-        <w:t>label</w:t>
-      </w:r>
-      <w:proofErr w:type="gramEnd"/>
-      <w:r>
-        <w:t>{supp:01}</w:t>
-      </w:r>
-    </w:p>
-    <w:p>
-      <w:pPr>
-        <w:pStyle w:val="LaTeXFigure"/>
-      </w:pPr>
-      <w:r>
-        <w:t>\</w:t>
-      </w:r>
-      <w:proofErr w:type="gramStart"/>
-      <w:r>
-        <w:t>end</w:t>
-      </w:r>
-      <w:proofErr w:type="gramEnd"/>
-      <w:r>
-        <w:t>{figure}</w:t>
-      </w:r>
     </w:p>
     <w:p>
       <w:pPr>

</xml_diff>

<commit_message>
completed Methods -- still needs some refining.
</commit_message>
<xml_diff>
--- a/plos.docx
+++ b/plos.docx
@@ -2180,36 +2180,10 @@
         <w:t>is</w:t>
       </w:r>
       <w:r>
-        <w:t xml:space="preserve"> challenging.  Estimation can be improved by regularization: biasing of the </w:t>
-      </w:r>
-      <w:r>
-        <w:t xml:space="preserve">usual unbiased </w:t>
-      </w:r>
-      <w:r>
-        <w:t xml:space="preserve">estimate </w:t>
-      </w:r>
-      <w:commentRangeStart w:id="0"/>
-      <w:r>
-        <w:t xml:space="preserve">toward </w:t>
-      </w:r>
-      <w:r>
-        <w:t>a</w:t>
-      </w:r>
-      <w:r>
-        <w:t xml:space="preserve"> </w:t>
-      </w:r>
-      <w:r>
-        <w:t>low-dimensional approximation</w:t>
-      </w:r>
-      <w:commentRangeEnd w:id="0"/>
-      <w:r>
-        <w:rPr>
-          <w:rStyle w:val="CommentReference"/>
-        </w:rPr>
-        <w:commentReference w:id="0"/>
-      </w:r>
-      <w:r>
-        <w:t>.</w:t>
+        <w:t xml:space="preserve"> challenging.  Estimation can be improved by regularization: </w:t>
+      </w:r>
+      <w:r>
+        <w:t>imposing some kind of structure on the estimate.</w:t>
       </w:r>
       <w:r>
         <w:t xml:space="preserve">  </w:t>
@@ -2218,31 +2192,10 @@
         <w:t xml:space="preserve">The amount of improvement </w:t>
       </w:r>
       <w:r>
-        <w:t xml:space="preserve">is greatest when </w:t>
-      </w:r>
-      <w:r>
-        <w:t>the approximation</w:t>
-      </w:r>
-      <w:r>
-        <w:t xml:space="preserve"> chosen as the </w:t>
-      </w:r>
-      <w:r>
-        <w:t xml:space="preserve">target </w:t>
-      </w:r>
-      <w:r>
-        <w:t xml:space="preserve">of </w:t>
-      </w:r>
-      <w:r>
-        <w:t>regularization</w:t>
-      </w:r>
-      <w:r>
-        <w:t xml:space="preserve"> </w:t>
-      </w:r>
-      <w:r>
-        <w:t>parsimoniously</w:t>
-      </w:r>
-      <w:r>
-        <w:t xml:space="preserve"> captures the dominant dependencies in the data.  </w:t>
+        <w:t xml:space="preserve">depends on how well the imposed structure accommodates the dominant </w:t>
+      </w:r>
+      <w:r>
+        <w:t xml:space="preserve">dependencies in the data.  </w:t>
       </w:r>
       <w:r>
         <w:t>Therefore, t</w:t>
@@ -2254,7 +2207,12 @@
         <w:t xml:space="preserve">selection </w:t>
       </w:r>
       <w:r>
-        <w:t xml:space="preserve">of the most efficient estimator of neural correlation matrices </w:t>
+        <w:t>of the most efficient</w:t>
+      </w:r>
+      <w:bookmarkStart w:id="0" w:name="_GoBack"/>
+      <w:bookmarkEnd w:id="0"/>
+      <w:r>
+        <w:t xml:space="preserve"> estimator of neural correlation matrices </w:t>
       </w:r>
       <w:r>
         <w:t>is an empirical question that informs about the types of dominant dependencies governing the system.</w:t>
@@ -11904,7 +11862,13 @@
       </w:r>
       <w:proofErr w:type="gramEnd"/>
       <w:r>
-        <w:t xml:space="preserve">Roudi:2009}.  Statistical models of population activity will need to have both correct mathematical forms of interactions and optimal ways of restricting them so that the total number of estimated parameters remains commensurate with the amount of measurements. </w:t>
+        <w:t>Roudi:2009}</w:t>
+      </w:r>
+      <w:r>
+        <w:t>)</w:t>
+      </w:r>
+      <w:r>
+        <w:t xml:space="preserve">.  Statistical models of population activity will need to have both correct mathematical forms of interactions and optimal ways of restricting them so that the total number of estimated parameters remains commensurate with the amount of measurements. </w:t>
       </w:r>
     </w:p>
     <w:p>
@@ -12207,12 +12171,440 @@
       </w:r>
       <w:proofErr w:type="gramEnd"/>
       <w:r>
-        <w:t>{Data Acquisition}</w:t>
-      </w:r>
-    </w:p>
-    <w:p>
-      <w:r>
-        <w:t>Fast 3D two-photon imaging of calcium signals \</w:t>
+        <w:t>{</w:t>
+      </w:r>
+      <w:r>
+        <w:t>Surgery and t</w:t>
+      </w:r>
+      <w:r>
+        <w:t>wo-photon Imaging</w:t>
+      </w:r>
+      <w:r>
+        <w:t>}</w:t>
+      </w:r>
+    </w:p>
+    <w:p>
+      <w:r>
+        <w:t xml:space="preserve">All procedures were conducted in accordance with the ethical guidelines of the National Institutes of Health and were approved by the Baylor College of Medicine IACUC.  </w:t>
+      </w:r>
+      <w:r>
+        <w:t xml:space="preserve">The surgical procedures and data acquisition were performed as </w:t>
+      </w:r>
+      <w:proofErr w:type="spellStart"/>
+      <w:r>
+        <w:t>descrbed</w:t>
+      </w:r>
+      <w:proofErr w:type="spellEnd"/>
+      <w:r>
+        <w:t xml:space="preserve"> in </w:t>
+      </w:r>
+      <w:r>
+        <w:t>\</w:t>
+      </w:r>
+      <w:proofErr w:type="gramStart"/>
+      <w:r>
+        <w:t>cite{</w:t>
+      </w:r>
+      <w:proofErr w:type="gramEnd"/>
+      <w:r>
+        <w:t>Cotton:2013}</w:t>
+      </w:r>
+      <w:r>
+        <w:t xml:space="preserve">. Briefly, C57BL/6J mice (aged p40--60) were used. Anesthesia was initiated with isoflurane (3%) and the mixture of fentanyl (0.05 mg/kg), midazolam (5 mg/kg), and </w:t>
+      </w:r>
+      <w:proofErr w:type="spellStart"/>
+      <w:r>
+        <w:t>medetomidine</w:t>
+      </w:r>
+      <w:proofErr w:type="spellEnd"/>
+      <w:r>
+        <w:t xml:space="preserve"> (0.5 mg/kg), with boosts of half the initial dose every 3 hours.  A crani</w:t>
+      </w:r>
+      <w:r>
+        <w:t>otomy was performed over the right primary visual area.  Membrane-</w:t>
+      </w:r>
+      <w:proofErr w:type="spellStart"/>
+      <w:r>
+        <w:t>permeant</w:t>
+      </w:r>
+      <w:proofErr w:type="spellEnd"/>
+      <w:r>
+        <w:t xml:space="preserve"> calcium indicator Oregon Green 488 BAPTA-1 </w:t>
+      </w:r>
+      <w:proofErr w:type="gramStart"/>
+      <w:r>
+        <w:t>AM</w:t>
+      </w:r>
+      <w:proofErr w:type="gramEnd"/>
+      <w:r>
+        <w:t xml:space="preserve"> (OGB-1, Invitrogen) was loaded by bolus injection.  The craniotomy was sealed using a glass coverslip secured with dental cement. </w:t>
+      </w:r>
+    </w:p>
+    <w:p/>
+    <w:p>
+      <w:r>
+        <w:t>Calcium imaging began 1 hour after dye injection.</w:t>
+      </w:r>
+      <w:r>
+        <w:t xml:space="preserve">  All imaging was performed using the 3D-RAMP two-photon microscope described in </w:t>
+      </w:r>
+      <w:r>
+        <w:t>\</w:t>
+      </w:r>
+      <w:proofErr w:type="gramStart"/>
+      <w:r>
+        <w:t>cite{</w:t>
+      </w:r>
+      <w:proofErr w:type="gramEnd"/>
+      <w:r>
+        <w:t>Cotton:2013}.</w:t>
+      </w:r>
+      <w:r>
+        <w:t xml:space="preserve"> First, A 3D stack was acquired and cells manually segmented.  To collect calcium signals, the system repeated hopped between the selected neurons. </w:t>
+      </w:r>
+    </w:p>
+    <w:p>
+      <w:pPr>
+        <w:pStyle w:val="Heading2"/>
+      </w:pPr>
+      <w:r>
+        <w:t>\</w:t>
+      </w:r>
+      <w:proofErr w:type="gramStart"/>
+      <w:r>
+        <w:t>paragraph</w:t>
+      </w:r>
+      <w:proofErr w:type="gramEnd"/>
+      <w:r>
+        <w:t>{Visual stimulus}</w:t>
+      </w:r>
+    </w:p>
+    <w:p>
+      <w:r>
+        <w:t>Full-field drifting gratings with 90\% contrast, luminance of 10 cd/m$^2$, spatial frequency of 0.08 cycles/degree, and temporal frequency of 2 cycles/s. Two sets of stimuli were presented for each imaging site: the first to map directional tuning and the second to estimate noise correlations. Directional tuning was map using a pseudo-random sequence of drifting gratings at sixteen equally spaced directional of motion changing at 2 Hz for 3 min without blanks. The data for covariance estimation were collected during presentations of full-field drifting gratings with the same parameters as those used in directional tuning except only two directions (in 9 dataset) or five directions (in 22 datasets) were used and the presentations lasted 1 second and, separated by 1-second blanks.</w:t>
+      </w:r>
+      <w:r>
+        <w:t xml:space="preserve">  Each stimulus condition was presented at least 180 times.</w:t>
+      </w:r>
+      <w:r>
+        <w:t xml:space="preserve"> </w:t>
+      </w:r>
+    </w:p>
+    <w:p>
+      <w:pPr>
+        <w:pStyle w:val="Heading2"/>
+      </w:pPr>
+      <w:r>
+        <w:t>\</w:t>
+      </w:r>
+      <w:proofErr w:type="gramStart"/>
+      <w:r>
+        <w:t>paragraph</w:t>
+      </w:r>
+      <w:proofErr w:type="gramEnd"/>
+      <w:r>
+        <w:t>{Data processing}</w:t>
+      </w:r>
+    </w:p>
+    <w:p>
+      <w:r>
+        <w:t xml:space="preserve">All data were processed in MATLAB using the </w:t>
+      </w:r>
+      <w:proofErr w:type="spellStart"/>
+      <w:r>
+        <w:t>DataJoint</w:t>
+      </w:r>
+      <w:proofErr w:type="spellEnd"/>
+      <w:r>
+        <w:t xml:space="preserve"> data processing chain </w:t>
+      </w:r>
+      <w:r>
+        <w:t xml:space="preserve">toolbox </w:t>
+      </w:r>
+      <w:r>
+        <w:t>({\</w:t>
+      </w:r>
+      <w:proofErr w:type="spellStart"/>
+      <w:r>
+        <w:t>tt</w:t>
+      </w:r>
+      <w:proofErr w:type="spellEnd"/>
+      <w:r>
+        <w:t xml:space="preserve"> </w:t>
+      </w:r>
+      <w:hyperlink r:id="rId8" w:history="1">
+        <w:r>
+          <w:rPr>
+            <w:rStyle w:val="Hyperlink"/>
+          </w:rPr>
+          <w:t>https://github.com/datajoint/</w:t>
+        </w:r>
+      </w:hyperlink>
+      <w:r>
+        <w:t xml:space="preserve">}) developed in our lab. </w:t>
+      </w:r>
+    </w:p>
+    <w:p/>
+    <w:p>
+      <w:r>
+        <w:t xml:space="preserve">The collected fluorescent traces were deconvolved to reconstruct the firing rates for each neuron. First, the first principal component was subtracted from the traces, which reduced common mode noise related to small movement artifacts and cardiovascular artifacts. The resulting traces were low-pass filtered below 0.1 Hz and </w:t>
+      </w:r>
+      <w:proofErr w:type="spellStart"/>
+      <w:r>
+        <w:t>downsampled</w:t>
+      </w:r>
+      <w:proofErr w:type="spellEnd"/>
+      <w:r>
+        <w:t xml:space="preserve"> to 20 Hz. Firing rates were estimated using a fast non-negative </w:t>
+      </w:r>
+      <w:proofErr w:type="spellStart"/>
+      <w:r>
+        <w:t>deconvolution</w:t>
+      </w:r>
+      <w:proofErr w:type="spellEnd"/>
+      <w:r>
+        <w:t xml:space="preserve"> algorithm \</w:t>
+      </w:r>
+      <w:proofErr w:type="gramStart"/>
+      <w:r>
+        <w:t>cite{</w:t>
+      </w:r>
+      <w:proofErr w:type="gramEnd"/>
+      <w:r>
+        <w:t>Vogelstein</w:t>
+      </w:r>
+      <w:r>
+        <w:t>:2010</w:t>
+      </w:r>
+      <w:r>
+        <w:t>}.</w:t>
+      </w:r>
+    </w:p>
+    <w:p/>
+    <w:p>
+      <w:r>
+        <w:t xml:space="preserve">Orientation </w:t>
+      </w:r>
+      <w:r>
+        <w:t>tuning was computed</w:t>
+      </w:r>
+      <w:r>
+        <w:t xml:space="preserve"> by fitting </w:t>
+      </w:r>
+      <w:r>
+        <w:t xml:space="preserve">the </w:t>
+      </w:r>
+      <w:r>
+        <w:t xml:space="preserve">mean firing rates in response to gratings of directions $\phi$ with </w:t>
+      </w:r>
+      <w:r>
+        <w:t xml:space="preserve">two-peaked von </w:t>
+      </w:r>
+      <w:proofErr w:type="spellStart"/>
+      <w:r>
+        <w:t>Mises</w:t>
+      </w:r>
+      <w:proofErr w:type="spellEnd"/>
+      <w:r>
+        <w:t xml:space="preserve"> tuning function</w:t>
+      </w:r>
+      <w:r>
+        <w:t>s</w:t>
+      </w:r>
+      <w:r>
+        <w:t xml:space="preserve"> of the form </w:t>
+      </w:r>
+      <w:r>
+        <w:t>$</w:t>
+      </w:r>
+      <w:proofErr w:type="gramStart"/>
+      <w:r>
+        <w:t>f(</w:t>
+      </w:r>
+      <w:proofErr w:type="gramEnd"/>
+      <w:r>
+        <w:t>\phi)=a + b\</w:t>
+      </w:r>
+      <w:proofErr w:type="spellStart"/>
+      <w:r>
+        <w:t>exp</w:t>
+      </w:r>
+      <w:proofErr w:type="spellEnd"/>
+      <w:r>
+        <w:t>\left[</w:t>
+      </w:r>
+      <w:r>
+        <w:t>(\</w:t>
+      </w:r>
+      <w:proofErr w:type="spellStart"/>
+      <w:r>
+        <w:t>c</w:t>
+      </w:r>
+      <w:r>
+        <w:t>os</w:t>
+      </w:r>
+      <w:proofErr w:type="spellEnd"/>
+      <w:r>
+        <w:t>(\phi-\theta)-1)/w\right]</w:t>
+      </w:r>
+      <w:r>
+        <w:t xml:space="preserve"> + c</w:t>
+      </w:r>
+      <w:r>
+        <w:t>\</w:t>
+      </w:r>
+      <w:proofErr w:type="spellStart"/>
+      <w:r>
+        <w:t>exp</w:t>
+      </w:r>
+      <w:proofErr w:type="spellEnd"/>
+      <w:r>
+        <w:t>\left[(-\</w:t>
+      </w:r>
+      <w:proofErr w:type="spellStart"/>
+      <w:r>
+        <w:t>cos</w:t>
+      </w:r>
+      <w:proofErr w:type="spellEnd"/>
+      <w:r>
+        <w:t>(\phi-\theta)-1)/w\right]</w:t>
+      </w:r>
+      <w:r>
+        <w:t>$ where $b</w:t>
+      </w:r>
+      <w:r>
+        <w:t>\</w:t>
+      </w:r>
+      <w:proofErr w:type="spellStart"/>
+      <w:r>
+        <w:t>ge</w:t>
+      </w:r>
+      <w:proofErr w:type="spellEnd"/>
+      <w:r>
+        <w:t xml:space="preserve"> </w:t>
+      </w:r>
+      <w:r>
+        <w:t>c$ are amplitudes</w:t>
+      </w:r>
+      <w:r>
+        <w:t xml:space="preserve"> of the two respective peaks,</w:t>
+      </w:r>
+      <w:r>
+        <w:t xml:space="preserve"> $w</w:t>
+      </w:r>
+      <w:r>
+        <w:t>$ is the</w:t>
+      </w:r>
+      <w:r>
+        <w:t xml:space="preserve"> tuning wi</w:t>
+      </w:r>
+      <w:r>
+        <w:t>dth, and  $\theta$ is the preferred direction.</w:t>
+      </w:r>
+      <w:r>
+        <w:t xml:space="preserve"> The significance of the fit was determined by the permutation test: the labels of the direction were randomly permuted 10,000 times.  The $p$-value of the fit was computed as the fraction of </w:t>
+      </w:r>
+      <w:r>
+        <w:t>permuted datasets for which the $R^2$ value of the tuning function fit exceeded that of the real data.  Cells were considered tuned for $p$-values not exceeding $0.05$.</w:t>
+      </w:r>
+    </w:p>
+    <w:p/>
+    <w:p>
+      <w:r>
+        <w:t>For covariance estimation, the analysi</w:t>
+      </w:r>
+      <w:r>
+        <w:t xml:space="preserve">s was limited to the period with 2 or 5 stimulus </w:t>
+      </w:r>
+      <w:r>
+        <w:t>conditions</w:t>
+      </w:r>
+      <w:r>
+        <w:t xml:space="preserve"> and lasted between 12 and 20 </w:t>
+      </w:r>
+      <w:proofErr w:type="spellStart"/>
+      <w:r>
+        <w:t>mins</w:t>
+      </w:r>
+      <w:proofErr w:type="spellEnd"/>
+      <w:r>
+        <w:t xml:space="preserve">.  </w:t>
+      </w:r>
+      <w:r>
+        <w:t>Only traces whose average deconvolved signal was greater than 1\% of the median of the recorded population were included in the analysis.</w:t>
+      </w:r>
+      <w:r>
+        <w:t xml:space="preserve"> </w:t>
+      </w:r>
+      <w:r>
+        <w:t xml:space="preserve"> </w:t>
+      </w:r>
+    </w:p>
+    <w:p>
+      <w:pPr>
+        <w:pStyle w:val="Heading2"/>
+      </w:pPr>
+      <w:r>
+        <w:t>\</w:t>
+      </w:r>
+      <w:proofErr w:type="gramStart"/>
+      <w:r>
+        <w:t>paragraph</w:t>
+      </w:r>
+      <w:proofErr w:type="gramEnd"/>
+      <w:r>
+        <w:t>{Cross-validation}</w:t>
+      </w:r>
+    </w:p>
+    <w:p>
+      <w:r>
+        <w:t>To compare the performance of the estimator against each other, w</w:t>
+      </w:r>
+      <w:r>
+        <w:t xml:space="preserve">e used conventional </w:t>
+      </w:r>
+      <w:r>
+        <w:t>10-fold cross validation to measure cross-validation loss (Eq.~\</w:t>
+      </w:r>
+      <w:proofErr w:type="gramStart"/>
+      <w:r>
+        <w:t>ref{</w:t>
+      </w:r>
+      <w:proofErr w:type="spellStart"/>
+      <w:proofErr w:type="gramEnd"/>
+      <w:r>
+        <w:t>eq:cv-loss</w:t>
+      </w:r>
+      <w:proofErr w:type="spellEnd"/>
+      <w:r>
+        <w:t>}). Bri</w:t>
+      </w:r>
+      <w:r>
+        <w:t>efly, each recording was split into 30 blocks of equal duration.  The 30 blocks were then grouped randomly into 10 datasets with 3 blocks in each.  This procedure ensured sufficient independence between the 10 datasets while still ensuring that each dataset included data from different parts of the recording.   Then, each dataset was used as the testing dataset with the rest of the data used for estimating the covariance matrix</w:t>
+      </w:r>
+      <w:r>
+        <w:t xml:space="preserve">.  </w:t>
+      </w:r>
+    </w:p>
+    <w:p/>
+    <w:p>
+      <w:r>
+        <w:t xml:space="preserve">Since each of the </w:t>
+      </w:r>
+      <w:r>
+        <w:t>regularized estimator</w:t>
+      </w:r>
+      <w:r>
+        <w:t>s</w:t>
+      </w:r>
+      <w:r>
+        <w:t xml:space="preserve"> </w:t>
+      </w:r>
+      <w:r>
+        <w:t xml:space="preserve">had one or two hyperparameters, we used </w:t>
+      </w:r>
+      <w:r>
+        <w:t>\</w:t>
       </w:r>
       <w:proofErr w:type="spellStart"/>
       <w:proofErr w:type="gramStart"/>
@@ -12225,11 +12617,76 @@
       </w:r>
       <w:proofErr w:type="gramEnd"/>
       <w:r>
-        <w:t>in vivo} was performed as described in \cite{Cotton:2013}</w:t>
+        <w:t>nested cross-validation</w:t>
+      </w:r>
+      <w:r>
+        <w:t>}</w:t>
+      </w:r>
+      <w:r>
+        <w:t>.  The outer loop evaluated the performance of the estimators with optimal values of the hyper</w:t>
+      </w:r>
+      <w:r>
+        <w:t>parameters.  The optimization of the hyperparameters was performed within the inner loop in two phases</w:t>
+      </w:r>
+      <w:r>
+        <w:t>: random search to find a good starting point and pattern search to find the global minimum.</w:t>
+      </w:r>
+      <w:r>
+        <w:t xml:space="preserve">  The inner cross-validation loop subdivided the training dataset from the outer loop to perform 10-fold cross-validation in order to evaluate each choice of the hyperparameter values.  Thus the size of the training dataset within the inner loop comprised 81% of the entire recording.</w:t>
       </w:r>
     </w:p>
     <w:p/>
     <w:p>
+      <w:r>
+        <w:t>When cross-validation loss was not required, only</w:t>
+      </w:r>
+      <w:r>
+        <w:t xml:space="preserve"> the inner</w:t>
+      </w:r>
+      <w:r>
+        <w:t xml:space="preserve"> loop of cross-validation was used, applied to the entire dataset.  This approach was used to compute the covariance matrix estimates and their excess-loss in the simulation study (\</w:t>
+      </w:r>
+      <w:proofErr w:type="spellStart"/>
+      <w:proofErr w:type="gramStart"/>
+      <w:r>
+        <w:t>figref</w:t>
+      </w:r>
+      <w:proofErr w:type="spellEnd"/>
+      <w:r>
+        <w:t>{</w:t>
+      </w:r>
+      <w:proofErr w:type="gramEnd"/>
+      <w:r>
+        <w:t>02}{\;rows 3 and 4}</w:t>
+      </w:r>
+      <w:r>
+        <w:t>)</w:t>
+      </w:r>
+      <w:r>
+        <w:t xml:space="preserve"> and t</w:t>
+      </w:r>
+      <w:r>
+        <w:t xml:space="preserve">o analyze the </w:t>
+      </w:r>
+      <w:r>
+        <w:t>partial correlation structure of</w:t>
+      </w:r>
+      <w:r>
+        <w:t xml:space="preserve"> the </w:t>
+      </w:r>
+      <w:proofErr w:type="spellStart"/>
+      <w:r>
+        <w:t>sparse+latent</w:t>
+      </w:r>
+      <w:proofErr w:type="spellEnd"/>
+      <w:r>
+        <w:t xml:space="preserve"> estimator (Fig.~\ref{fig:05}--\ref{fig:07})</w:t>
+      </w:r>
+      <w:r>
+        <w:t>.</w:t>
+      </w:r>
+    </w:p>
+    <w:p>
       <w:pPr>
         <w:pStyle w:val="Heading2"/>
       </w:pPr>
@@ -12242,18 +12699,87 @@
       </w:r>
       <w:proofErr w:type="gramEnd"/>
       <w:r>
-        <w:t>{Cross-validation}</w:t>
-      </w:r>
-    </w:p>
-    <w:p>
-      <w:r>
-        <w:t>To compare the performance of the estimator against each other, w</w:t>
-      </w:r>
-      <w:r>
-        <w:t xml:space="preserve">e used conventional </w:t>
-      </w:r>
-      <w:r>
-        <w:t>10-fold cross validation to measure cross-validation loss (Eq.~\</w:t>
+        <w:t>{Covariance Estimation}</w:t>
+      </w:r>
+    </w:p>
+    <w:p>
+      <w:r>
+        <w:t>Within the inner loop</w:t>
+      </w:r>
+      <w:r>
+        <w:t xml:space="preserve"> of cross-validation</w:t>
+      </w:r>
+      <w:r>
+        <w:t>, covariance matrix estimation was performed with fixed hyperparameter values</w:t>
+      </w:r>
+      <w:r>
+        <w:t xml:space="preserve"> provided by the search algorithm</w:t>
+      </w:r>
+      <w:r>
+        <w:t xml:space="preserve">.  </w:t>
+      </w:r>
+      <w:r>
+        <w:t>The computation of e</w:t>
+      </w:r>
+      <w:r>
+        <w:t xml:space="preserve">ach </w:t>
+      </w:r>
+      <w:r>
+        <w:t xml:space="preserve">regularized </w:t>
+      </w:r>
+      <w:r>
+        <w:t xml:space="preserve">estimator </w:t>
+      </w:r>
+      <w:r>
+        <w:t>only</w:t>
+      </w:r>
+      <w:r>
+        <w:t xml:space="preserve"> </w:t>
+      </w:r>
+      <w:r>
+        <w:t xml:space="preserve">required </w:t>
+      </w:r>
+      <w:r>
+        <w:t>the sample covariance matrix $C_{\</w:t>
+      </w:r>
+      <w:proofErr w:type="spellStart"/>
+      <w:r>
+        <w:t>s</w:t>
+      </w:r>
+      <w:r>
+        <w:t>f</w:t>
+      </w:r>
+      <w:proofErr w:type="spellEnd"/>
+      <w:r>
+        <w:t xml:space="preserve"> 0}$ of the training dataset</w:t>
+      </w:r>
+      <w:r>
+        <w:t>.</w:t>
+      </w:r>
+      <w:r>
+        <w:t xml:space="preserve"> </w:t>
+      </w:r>
+    </w:p>
+    <w:p/>
+    <w:p>
+      <w:r>
+        <w:t>Estimator $C_{\</w:t>
+      </w:r>
+      <w:proofErr w:type="spellStart"/>
+      <w:r>
+        <w:t>sf</w:t>
+      </w:r>
+      <w:proofErr w:type="spellEnd"/>
+      <w:r>
+        <w:t xml:space="preserve"> </w:t>
+      </w:r>
+      <w:proofErr w:type="spellStart"/>
+      <w:r>
+        <w:t>diag</w:t>
+      </w:r>
+      <w:proofErr w:type="spellEnd"/>
+      <w:r>
+        <w:t>}$ (Eq.~\</w:t>
       </w:r>
       <w:proofErr w:type="gramStart"/>
       <w:r>
@@ -12262,78 +12788,1380 @@
       <w:proofErr w:type="spellStart"/>
       <w:proofErr w:type="gramEnd"/>
       <w:r>
-        <w:t>eq:cv-loss</w:t>
-      </w:r>
-      <w:proofErr w:type="spellEnd"/>
-      <w:r>
-        <w:t>}). Bri</w:t>
-      </w:r>
-      <w:r>
-        <w:t>efly, each recording was split into 30 blocks of equal duration.  The 30 blocks were then grouped randomly into 10 datasets with 3 blocks in each.  This procedure ensured sufficient independence between the 10 datasets while still ensuring that each dataset included data from different parts of the recording.   Then, each dataset was used as the testing dataset with the rest of the data used for estimating the covariance matrix</w:t>
-      </w:r>
-      <w:r>
-        <w:t xml:space="preserve">.  </w:t>
+        <w:t>eq:c-diag</w:t>
+      </w:r>
+      <w:proofErr w:type="spellEnd"/>
+      <w:r>
+        <w:t xml:space="preserve">})  used two hyperparameters: the covariance shrinkage intensity $\lambda \in [0,1]$ and variance shrinkage intensity $\alpha \in [0,1]$.  </w:t>
+      </w:r>
+      <w:r>
+        <w:t>The variances (the diagonal of $C_{\</w:t>
+      </w:r>
+      <w:proofErr w:type="spellStart"/>
+      <w:r>
+        <w:t>sf</w:t>
+      </w:r>
+      <w:proofErr w:type="spellEnd"/>
+      <w:r>
+        <w:t xml:space="preserve"> 0}$</w:t>
+      </w:r>
+      <w:r>
+        <w:t>)</w:t>
+      </w:r>
+      <w:r>
+        <w:t xml:space="preserve"> were shrunk </w:t>
+      </w:r>
+      <w:r>
+        <w:t xml:space="preserve">toward </w:t>
+      </w:r>
+      <w:r>
+        <w:t>(linearly</w:t>
+      </w:r>
+      <w:r>
+        <w:t xml:space="preserve"> mixed with</w:t>
+      </w:r>
+      <w:r>
+        <w:t>) their mean value:</w:t>
+      </w:r>
+    </w:p>
+    <w:p>
+      <w:pPr>
+        <w:pStyle w:val="LaTeXcode"/>
+      </w:pPr>
+      <w:r>
+        <w:t>\</w:t>
+      </w:r>
+      <w:proofErr w:type="gramStart"/>
+      <w:r>
+        <w:t>begin</w:t>
+      </w:r>
+      <w:proofErr w:type="gramEnd"/>
+      <w:r>
+        <w:t>{equation}</w:t>
+      </w:r>
+    </w:p>
+    <w:p>
+      <w:r>
+        <w:t>D = (1-\</w:t>
+      </w:r>
+      <w:proofErr w:type="gramStart"/>
+      <w:r>
+        <w:t>alpha)C</w:t>
+      </w:r>
+      <w:proofErr w:type="gramEnd"/>
+      <w:r>
+        <w:t>_{\</w:t>
+      </w:r>
+      <w:proofErr w:type="spellStart"/>
+      <w:r>
+        <w:t>sf</w:t>
+      </w:r>
+      <w:proofErr w:type="spellEnd"/>
+      <w:r>
+        <w:t xml:space="preserve"> 0}\</w:t>
+      </w:r>
+      <w:proofErr w:type="spellStart"/>
+      <w:r>
+        <w:t>circ</w:t>
+      </w:r>
+      <w:proofErr w:type="spellEnd"/>
+      <w:r>
+        <w:t xml:space="preserve"> I + \alpha \</w:t>
+      </w:r>
+      <w:proofErr w:type="spellStart"/>
+      <w:r>
+        <w:t>frac</w:t>
+      </w:r>
+      <w:proofErr w:type="spellEnd"/>
+      <w:r>
+        <w:t xml:space="preserve"> 1 p \</w:t>
+      </w:r>
+      <w:proofErr w:type="spellStart"/>
+      <w:r>
+        <w:t>Tr</w:t>
+      </w:r>
+      <w:proofErr w:type="spellEnd"/>
+      <w:r>
+        <w:t>(C_{\</w:t>
+      </w:r>
+      <w:proofErr w:type="spellStart"/>
+      <w:r>
+        <w:t>sf</w:t>
+      </w:r>
+      <w:proofErr w:type="spellEnd"/>
+      <w:r>
+        <w:t xml:space="preserve"> 0}) I</w:t>
+      </w:r>
+    </w:p>
+    <w:p>
+      <w:pPr>
+        <w:pStyle w:val="LaTeXcode"/>
+      </w:pPr>
+      <w:r>
+        <w:t>\</w:t>
+      </w:r>
+      <w:proofErr w:type="gramStart"/>
+      <w:r>
+        <w:t>end</w:t>
+      </w:r>
+      <w:proofErr w:type="gramEnd"/>
+      <w:r>
+        <w:t>{equation}</w:t>
+      </w:r>
+    </w:p>
+    <w:p>
+      <w:r>
+        <w:t>Then the diagonal matrix $D$ was used as the target of covariance shrinkage (Eq.~\</w:t>
+      </w:r>
+      <w:proofErr w:type="gramStart"/>
+      <w:r>
+        <w:t>ref{</w:t>
+      </w:r>
+      <w:proofErr w:type="spellStart"/>
+      <w:proofErr w:type="gramEnd"/>
+      <w:r>
+        <w:t>eq:c-diag</w:t>
+      </w:r>
+      <w:proofErr w:type="spellEnd"/>
+      <w:r>
+        <w:t>}) to produce the final regularized estimate.</w:t>
       </w:r>
     </w:p>
     <w:p/>
     <w:p>
       <w:r>
-        <w:t xml:space="preserve">Since each of the </w:t>
-      </w:r>
-      <w:r>
-        <w:t>regularized estimator</w:t>
-      </w:r>
+        <w:t>T</w:t>
+      </w:r>
+      <w:r>
+        <w:t>he</w:t>
+      </w:r>
+      <w:r>
+        <w:t xml:space="preserve"> {\</w:t>
+      </w:r>
+      <w:proofErr w:type="spellStart"/>
+      <w:r>
+        <w:t>tt</w:t>
+      </w:r>
+      <w:proofErr w:type="spellEnd"/>
+      <w:r>
+        <w:t xml:space="preserve"> </w:t>
+      </w:r>
+      <w:proofErr w:type="spellStart"/>
+      <w:r>
+        <w:t>corpcor</w:t>
+      </w:r>
+      <w:proofErr w:type="spellEnd"/>
+      <w:r>
+        <w:t xml:space="preserve">} package in </w:t>
+      </w:r>
+      <w:r>
+        <w:t xml:space="preserve">the programming language </w:t>
+      </w:r>
+      <w:r>
+        <w:t>R</w:t>
+      </w:r>
+      <w:r>
+        <w:t xml:space="preserve"> </w:t>
+      </w:r>
+      <w:r>
+        <w:t>also</w:t>
+      </w:r>
+      <w:r>
+        <w:t xml:space="preserve"> implements this estimator</w:t>
+      </w:r>
+      <w:r>
+        <w:t xml:space="preserve"> \</w:t>
+      </w:r>
+      <w:proofErr w:type="gramStart"/>
+      <w:r>
+        <w:t>cite</w:t>
+      </w:r>
+      <w:r>
+        <w:t>{</w:t>
+      </w:r>
+      <w:proofErr w:type="gramEnd"/>
+      <w:r>
+        <w:t>Schafer:2010}</w:t>
+      </w:r>
+      <w:r>
+        <w:t>, although its analytical optimization of the shrinkage intensities is based on the mean square</w:t>
+      </w:r>
+      <w:r>
+        <w:t>d</w:t>
+      </w:r>
+      <w:r>
+        <w:t xml:space="preserve"> error whereas we optimized them with respect to the loss function in Eq.~\ref{</w:t>
+      </w:r>
+      <w:proofErr w:type="spellStart"/>
+      <w:r>
+        <w:t>eq:loss</w:t>
+      </w:r>
+      <w:proofErr w:type="spellEnd"/>
+      <w:r>
+        <w:t>}.</w:t>
+      </w:r>
+    </w:p>
+    <w:p/>
+    <w:p>
+      <w:r>
+        <w:t xml:space="preserve">Estimator </w:t>
+      </w:r>
+      <w:r>
+        <w:t>$C_{\</w:t>
+      </w:r>
+      <w:proofErr w:type="spellStart"/>
+      <w:r>
+        <w:t>sf</w:t>
+      </w:r>
+      <w:proofErr w:type="spellEnd"/>
+      <w:r>
+        <w:t xml:space="preserve"> factor}$</w:t>
+      </w:r>
+      <w:r>
+        <w:t xml:space="preserve"> used two hyperparameters: the number of latent factors $d$ and the shrinkage intensity $\lambda \in [0</w:t>
+      </w:r>
+      <w:r>
+        <w:t>,</w:t>
+      </w:r>
+      <w:r>
+        <w:t xml:space="preserve"> 1]$. </w:t>
+      </w:r>
+      <w:r>
+        <w:t xml:space="preserve"> </w:t>
+      </w:r>
+    </w:p>
+    <w:p>
+      <w:r>
+        <w:t>The</w:t>
+      </w:r>
+      <w:r>
+        <w:t xml:space="preserve"> </w:t>
+      </w:r>
+      <w:r>
+        <w:t xml:space="preserve">$p\times d$ </w:t>
+      </w:r>
+      <w:r>
+        <w:t>factor loading matrix $L$ and individual variances $\Psi$ were computed by solving the minimization problem</w:t>
+      </w:r>
+    </w:p>
+    <w:p>
+      <w:pPr>
+        <w:pStyle w:val="LaTeXcode"/>
+      </w:pPr>
+      <w:r>
+        <w:t>\</w:t>
+      </w:r>
+      <w:proofErr w:type="gramStart"/>
+      <w:r>
+        <w:t>begin</w:t>
+      </w:r>
+      <w:proofErr w:type="gramEnd"/>
+      <w:r>
+        <w:t>{equation}</w:t>
+      </w:r>
+    </w:p>
+    <w:p>
+      <w:r>
+        <w:t>(L</w:t>
+      </w:r>
+      <w:proofErr w:type="gramStart"/>
+      <w:r>
+        <w:t>,\</w:t>
+      </w:r>
+      <w:proofErr w:type="gramEnd"/>
+      <w:r>
+        <w:t>Psi)</w:t>
+      </w:r>
+      <w:r>
+        <w:t xml:space="preserve"> = \</w:t>
+      </w:r>
+      <w:proofErr w:type="spellStart"/>
+      <w:r>
+        <w:t>argmin</w:t>
+      </w:r>
+      <w:proofErr w:type="spellEnd"/>
+      <w:r>
+        <w:t>\limits_{</w:t>
+      </w:r>
+      <w:r>
+        <w:t xml:space="preserve">\tilde </w:t>
+      </w:r>
+      <w:r>
+        <w:t>L,</w:t>
+      </w:r>
+      <w:r>
+        <w:t>\tilde</w:t>
+      </w:r>
+      <w:r>
+        <w:t>\Psi</w:t>
+      </w:r>
+      <w:r>
+        <w:t>} \loss{</w:t>
+      </w:r>
+      <w:r>
+        <w:t xml:space="preserve">\tilde </w:t>
+      </w:r>
+      <w:r>
+        <w:t>L</w:t>
+      </w:r>
+      <w:r>
+        <w:t xml:space="preserve"> \tilde </w:t>
+      </w:r>
+      <w:r>
+        <w:t xml:space="preserve">L^\T + </w:t>
+      </w:r>
+      <w:r>
+        <w:t>\tilde</w:t>
+      </w:r>
+      <w:r>
+        <w:t>\</w:t>
+      </w:r>
+      <w:proofErr w:type="spellStart"/>
+      <w:r>
+        <w:t>Psi</w:t>
+      </w:r>
+      <w:r>
+        <w:t>,</w:t>
+      </w:r>
+      <w:r>
+        <w:t>C</w:t>
+      </w:r>
+      <w:proofErr w:type="spellEnd"/>
+      <w:r>
+        <w:t>_{\</w:t>
+      </w:r>
+      <w:proofErr w:type="spellStart"/>
+      <w:r>
+        <w:t>sf</w:t>
+      </w:r>
+      <w:proofErr w:type="spellEnd"/>
+      <w:r>
+        <w:t xml:space="preserve"> 0}</w:t>
+      </w:r>
+      <w:r>
+        <w:t>}</w:t>
+      </w:r>
+      <w:r>
+        <w:t>,</w:t>
+      </w:r>
+    </w:p>
+    <w:p>
+      <w:pPr>
+        <w:pStyle w:val="LaTeXcode"/>
+      </w:pPr>
+      <w:r>
+        <w:t>\</w:t>
+      </w:r>
+      <w:proofErr w:type="gramStart"/>
+      <w:r>
+        <w:t>end</w:t>
+      </w:r>
+      <w:proofErr w:type="gramEnd"/>
+      <w:r>
+        <w:t>{equation}</w:t>
+      </w:r>
+    </w:p>
+    <w:p>
+      <w:proofErr w:type="gramStart"/>
+      <w:r>
+        <w:t>which</w:t>
+      </w:r>
+      <w:proofErr w:type="gramEnd"/>
+      <w:r>
+        <w:t xml:space="preserve"> we solved by an </w:t>
+      </w:r>
+      <w:r>
+        <w:t>expectation-maximization (EM) algorithm.</w:t>
+      </w:r>
+      <w:r>
+        <w:t xml:space="preserve">  Under our chosen loss function</w:t>
+      </w:r>
+      <w:r>
+        <w:t xml:space="preserve"> (Eq.~\</w:t>
+      </w:r>
+      <w:proofErr w:type="gramStart"/>
+      <w:r>
+        <w:t>ref{</w:t>
+      </w:r>
+      <w:proofErr w:type="spellStart"/>
+      <w:proofErr w:type="gramEnd"/>
+      <w:r>
+        <w:t>eq:loss</w:t>
+      </w:r>
+      <w:proofErr w:type="spellEnd"/>
+      <w:r>
+        <w:t>})</w:t>
+      </w:r>
+      <w:r>
+        <w:t xml:space="preserve">, this is equivalent to maximum likelihood estimation of $L$ and $\Psi$ under the multivariate Gaussian distribution. </w:t>
+      </w:r>
+      <w:r>
+        <w:t xml:space="preserve"> The final regularized estimate is obtained by linear shrinkage towar</w:t>
+      </w:r>
+      <w:r>
+        <w:t>d the factor model (Eq.~\</w:t>
+      </w:r>
+      <w:proofErr w:type="gramStart"/>
+      <w:r>
+        <w:t>ref{</w:t>
+      </w:r>
+      <w:proofErr w:type="spellStart"/>
+      <w:proofErr w:type="gramEnd"/>
+      <w:r>
+        <w:t>eq</w:t>
+      </w:r>
+      <w:r>
+        <w:t>:c-factor</w:t>
+      </w:r>
+      <w:proofErr w:type="spellEnd"/>
+      <w:r>
+        <w:t xml:space="preserve">}). </w:t>
+      </w:r>
+    </w:p>
+    <w:p/>
+    <w:p>
+      <w:r>
+        <w:t>Estimator $C_{\</w:t>
+      </w:r>
+      <w:proofErr w:type="spellStart"/>
+      <w:r>
+        <w:t>sf</w:t>
+      </w:r>
+      <w:proofErr w:type="spellEnd"/>
+      <w:r>
+        <w:t xml:space="preserve"> sparse</w:t>
+      </w:r>
+      <w:r>
+        <w:t>}</w:t>
+      </w:r>
+      <w:proofErr w:type="gramStart"/>
+      <w:r>
+        <w:t>$</w:t>
+      </w:r>
+      <w:r>
+        <w:t xml:space="preserve"> </w:t>
+      </w:r>
+      <w:r>
+        <w:t xml:space="preserve"> </w:t>
+      </w:r>
+      <w:r>
+        <w:t>has</w:t>
+      </w:r>
+      <w:proofErr w:type="gramEnd"/>
+      <w:r>
+        <w:t xml:space="preserve"> one hyperparameter $\lambda$, which regulates the sparsity of its precision matrix $S$. The precision matrix is computed in two steps</w:t>
+      </w:r>
+      <w:r>
+        <w:t xml:space="preserve">: </w:t>
+      </w:r>
+      <w:r>
+        <w:t>First, the zero structure $Z$ is determined by minimizing the $L_1$-penalized loss.</w:t>
+      </w:r>
+    </w:p>
+    <w:p>
+      <w:pPr>
+        <w:pStyle w:val="LaTeXcode"/>
+      </w:pPr>
+      <w:r>
+        <w:t>\</w:t>
+      </w:r>
+      <w:proofErr w:type="gramStart"/>
+      <w:r>
+        <w:t>begin</w:t>
+      </w:r>
+      <w:proofErr w:type="gramEnd"/>
+      <w:r>
+        <w:t>{equation}</w:t>
+      </w:r>
+    </w:p>
+    <w:p>
+      <w:r>
+        <w:t>Z</w:t>
+      </w:r>
+      <w:r>
+        <w:t xml:space="preserve"> = </w:t>
+      </w:r>
+      <w:r>
+        <w:t>\</w:t>
+      </w:r>
+      <w:proofErr w:type="spellStart"/>
+      <w:r>
+        <w:t>argmin</w:t>
+      </w:r>
+      <w:proofErr w:type="spellEnd"/>
+      <w:r>
+        <w:t>\limits</w:t>
+      </w:r>
+      <w:r>
+        <w:t>_</w:t>
+      </w:r>
+      <w:r>
+        <w:t>{</w:t>
+      </w:r>
+      <w:r>
+        <w:t xml:space="preserve">\tilde </w:t>
+      </w:r>
+      <w:r>
+        <w:t>Z</w:t>
+      </w:r>
+      <w:r>
+        <w:t xml:space="preserve"> \</w:t>
+      </w:r>
+      <w:proofErr w:type="spellStart"/>
+      <w:r>
+        <w:t>succ</w:t>
+      </w:r>
+      <w:proofErr w:type="spellEnd"/>
+      <w:r>
+        <w:t xml:space="preserve"> 0} \</w:t>
+      </w:r>
+      <w:proofErr w:type="gramStart"/>
+      <w:r>
+        <w:t>loss{</w:t>
+      </w:r>
+      <w:proofErr w:type="gramEnd"/>
+      <w:r>
+        <w:t>{</w:t>
+      </w:r>
+      <w:r>
+        <w:t xml:space="preserve">\tilde </w:t>
+      </w:r>
+      <w:r>
+        <w:t>Z</w:t>
+      </w:r>
+      <w:r>
+        <w:t>}</w:t>
+      </w:r>
+      <w:r>
+        <w:t>^{-</w:t>
+      </w:r>
+      <w:r>
+        <w:t>1},C_{\</w:t>
+      </w:r>
+      <w:proofErr w:type="spellStart"/>
+      <w:r>
+        <w:t>sf</w:t>
+      </w:r>
+      <w:proofErr w:type="spellEnd"/>
+      <w:r>
+        <w:t xml:space="preserve"> 0}} + \lambda \|</w:t>
+      </w:r>
+      <w:r>
+        <w:t>\tilde Z</w:t>
+      </w:r>
+      <w:r>
+        <w:t xml:space="preserve"> </w:t>
+      </w:r>
+      <w:r>
+        <w:t>\|_1</w:t>
+      </w:r>
+    </w:p>
+    <w:p>
+      <w:pPr>
+        <w:pStyle w:val="LaTeXcode"/>
+      </w:pPr>
+      <w:r>
+        <w:t>\</w:t>
+      </w:r>
+      <w:proofErr w:type="gramStart"/>
+      <w:r>
+        <w:t>end</w:t>
+      </w:r>
+      <w:proofErr w:type="gramEnd"/>
+      <w:r>
+        <w:t>{equation}</w:t>
+      </w:r>
+    </w:p>
+    <w:p>
+      <w:proofErr w:type="gramStart"/>
+      <w:r>
+        <w:t>where</w:t>
+      </w:r>
+      <w:proofErr w:type="gramEnd"/>
+      <w:r>
+        <w:t xml:space="preserve"> $\tilde Z</w:t>
+      </w:r>
+      <w:r>
+        <w:t>\</w:t>
+      </w:r>
+      <w:proofErr w:type="spellStart"/>
       <w:r>
         <w:t>s</w:t>
       </w:r>
       <w:r>
+        <w:t>ucc</w:t>
+      </w:r>
+      <w:proofErr w:type="spellEnd"/>
+      <w:r>
+        <w:t xml:space="preserve"> 0$ denotes</w:t>
+      </w:r>
+      <w:r>
+        <w:t xml:space="preserve"> the constraint that $\tilde Z</w:t>
+      </w:r>
+      <w:r>
+        <w:t>$ be a p</w:t>
+      </w:r>
+      <w:r>
+        <w:t>ositive definite matrix and $\|\tilde Z</w:t>
+      </w:r>
+      <w:r>
+        <w:t>\|_1$ is the element-wise $L_1$ norm of the matr</w:t>
+      </w:r>
+      <w:r>
+        <w:t>ix $\tilde Z</w:t>
+      </w:r>
+      <w:r>
+        <w:t xml:space="preserve">$. This </w:t>
+      </w:r>
+      <w:r>
+        <w:t xml:space="preserve">problem </w:t>
+      </w:r>
+      <w:r>
+        <w:t>formulation is known as</w:t>
+      </w:r>
+      <w:r>
+        <w:t xml:space="preserve"> \</w:t>
+      </w:r>
+      <w:proofErr w:type="spellStart"/>
+      <w:proofErr w:type="gramStart"/>
+      <w:r>
+        <w:t>emph</w:t>
+      </w:r>
+      <w:proofErr w:type="spellEnd"/>
+      <w:r>
+        <w:t>{</w:t>
+      </w:r>
+      <w:proofErr w:type="gramEnd"/>
+      <w:r>
+        <w:t>graphical lasso</w:t>
+      </w:r>
+      <w:r>
+        <w:t>}</w:t>
+      </w:r>
+      <w:r>
         <w:t xml:space="preserve"> </w:t>
       </w:r>
       <w:r>
-        <w:t xml:space="preserve">had one or two hyperparameters, we used </w:t>
-      </w:r>
-      <w:r>
-        <w:t>\</w:t>
-      </w:r>
-      <w:proofErr w:type="spellStart"/>
-      <w:proofErr w:type="gramStart"/>
-      <w:r>
-        <w:t>emph</w:t>
-      </w:r>
-      <w:proofErr w:type="spellEnd"/>
+        <w:t>\cite{Friedman:2</w:t>
+      </w:r>
+      <w:r>
+        <w:t>008}</w:t>
+      </w:r>
+      <w:r>
+        <w:t>. T</w:t>
+      </w:r>
+      <w:r>
+        <w:t>o solve this minimization problem, we modified the alternative-direction method of multipliers (ADMM) algorith</w:t>
+      </w:r>
+      <w:r>
+        <w:t>m developed by \</w:t>
+      </w:r>
+      <w:proofErr w:type="gramStart"/>
+      <w:r>
+        <w:t>cite{</w:t>
+      </w:r>
+      <w:proofErr w:type="gramEnd"/>
+      <w:r>
+        <w:t xml:space="preserve">Ma:2013}. </w:t>
+      </w:r>
+    </w:p>
+    <w:p>
+      <w:r>
+        <w:t>Then, a</w:t>
+      </w:r>
+      <w:r>
+        <w:t>fter the zero structure was determined, the remaining coefficients were fitted without penalty:</w:t>
+      </w:r>
+    </w:p>
+    <w:p>
+      <w:pPr>
+        <w:pStyle w:val="LaTeXcode"/>
+      </w:pPr>
+      <w:r>
+        <w:t>\</w:t>
+      </w:r>
+      <w:proofErr w:type="gramStart"/>
+      <w:r>
+        <w:t>begin</w:t>
+      </w:r>
+      <w:proofErr w:type="gramEnd"/>
+      <w:r>
+        <w:t>{equation}</w:t>
+      </w:r>
+    </w:p>
+    <w:p>
+      <w:r>
+        <w:t>S = \</w:t>
+      </w:r>
+      <w:proofErr w:type="spellStart"/>
+      <w:r>
+        <w:t>argmin</w:t>
+      </w:r>
+      <w:proofErr w:type="spellEnd"/>
+      <w:r>
+        <w:t>\limits</w:t>
+      </w:r>
+      <w:r>
+        <w:t>_{\tilde S \in Z^</w:t>
+      </w:r>
+      <w:r>
+        <w:t>\</w:t>
+      </w:r>
+      <w:r>
+        <w:t>sharp</w:t>
+      </w:r>
+      <w:r>
+        <w:t>} \</w:t>
+      </w:r>
+      <w:proofErr w:type="gramStart"/>
+      <w:r>
+        <w:t>loss{</w:t>
+      </w:r>
+      <w:proofErr w:type="gramEnd"/>
+      <w:r>
+        <w:t>\tilde S,C_{\</w:t>
+      </w:r>
+      <w:proofErr w:type="spellStart"/>
+      <w:r>
+        <w:t>sf</w:t>
+      </w:r>
+      <w:proofErr w:type="spellEnd"/>
+      <w:r>
+        <w:t xml:space="preserve"> 0}},</w:t>
+      </w:r>
+    </w:p>
+    <w:p>
+      <w:pPr>
+        <w:pStyle w:val="LaTeXcode"/>
+      </w:pPr>
+      <w:r>
+        <w:t>\</w:t>
+      </w:r>
+      <w:proofErr w:type="gramStart"/>
+      <w:r>
+        <w:t>end</w:t>
+      </w:r>
+      <w:proofErr w:type="gramEnd"/>
+      <w:r>
+        <w:t>{equation}</w:t>
+      </w:r>
+    </w:p>
+    <w:p>
+      <w:proofErr w:type="gramStart"/>
+      <w:r>
+        <w:t>where</w:t>
+      </w:r>
+      <w:proofErr w:type="gramEnd"/>
+      <w:r>
+        <w:t xml:space="preserve"> $Z^</w:t>
+      </w:r>
+      <w:r>
+        <w:t>\</w:t>
+      </w:r>
+      <w:r>
+        <w:t>sharp</w:t>
+      </w:r>
+      <w:r>
+        <w:t xml:space="preserve">$ </w:t>
+      </w:r>
+      <w:r>
+        <w:t>denotes</w:t>
+      </w:r>
+      <w:r>
+        <w:t xml:space="preserve"> the set of positive-definite matrices with zeros in all entries where </w:t>
+      </w:r>
+      <w:r>
+        <w:t>entries</w:t>
+      </w:r>
+      <w:r>
+        <w:t xml:space="preserve"> of $Z$ equal zero.</w:t>
+      </w:r>
+      <w:r>
+        <w:t xml:space="preserve">  </w:t>
+      </w:r>
+      <w:r>
+        <w:t>This step was also solved by ADMM.  Then the final estimate</w:t>
+      </w:r>
+      <w:r>
+        <w:t xml:space="preserve"> is the inverse of $S$</w:t>
+      </w:r>
+      <w:r>
+        <w:t xml:space="preserve"> (Eq.~\</w:t>
+      </w:r>
+      <w:proofErr w:type="gramStart"/>
+      <w:r>
+        <w:t>ref{</w:t>
+      </w:r>
+      <w:proofErr w:type="spellStart"/>
+      <w:proofErr w:type="gramEnd"/>
+      <w:r>
+        <w:t>eq:c-sparse</w:t>
+      </w:r>
+      <w:proofErr w:type="spellEnd"/>
+      <w:r>
+        <w:t>})</w:t>
+      </w:r>
+      <w:r>
+        <w:t>. Unlike $C_{\</w:t>
+      </w:r>
+      <w:proofErr w:type="spellStart"/>
+      <w:r>
+        <w:t>sf</w:t>
+      </w:r>
+      <w:proofErr w:type="spellEnd"/>
+      <w:r>
+        <w:t xml:space="preserve"> </w:t>
+      </w:r>
+      <w:proofErr w:type="spellStart"/>
+      <w:r>
+        <w:t>diag</w:t>
+      </w:r>
+      <w:proofErr w:type="spellEnd"/>
+      <w:r>
+        <w:t>}$ and $C_{\</w:t>
+      </w:r>
+      <w:proofErr w:type="spellStart"/>
+      <w:r>
+        <w:t>sf</w:t>
+      </w:r>
+      <w:proofErr w:type="spellEnd"/>
+      <w:r>
+        <w:t xml:space="preserve"> fac</w:t>
+      </w:r>
+      <w:r>
+        <w:t>tor}$, this estimator does not include linear shrinkage: the selection of the sparsity level provides sufficient flexibility to fine tune the regularization level.</w:t>
+      </w:r>
+    </w:p>
+    <w:p/>
+    <w:p>
+      <w:r>
+        <w:t>Estimator $C_{\</w:t>
+      </w:r>
+      <w:proofErr w:type="spellStart"/>
+      <w:r>
+        <w:t>sf</w:t>
+      </w:r>
+      <w:proofErr w:type="spellEnd"/>
+      <w:r>
+        <w:t xml:space="preserve"> </w:t>
+      </w:r>
+      <w:proofErr w:type="spellStart"/>
+      <w:r>
+        <w:t>sparse+lowrank</w:t>
+      </w:r>
+      <w:proofErr w:type="spellEnd"/>
+      <w:r>
+        <w:t xml:space="preserve">}$ </w:t>
+      </w:r>
+      <w:r>
+        <w:t xml:space="preserve">has two hyperparameters: the number of latent units $d$ and the sparsity level $\lambda$. </w:t>
+      </w:r>
+      <w:r>
+        <w:t xml:space="preserve">It </w:t>
+      </w:r>
+      <w:r>
+        <w:t>estimates</w:t>
+      </w:r>
+      <w:r>
+        <w:t xml:space="preserve"> the larger</w:t>
+      </w:r>
+      <w:r>
+        <w:t xml:space="preserve"> sparse</w:t>
+      </w:r>
+      <w:r>
+        <w:t xml:space="preserve"> precision matrix</w:t>
+      </w:r>
+      <w:r>
+        <w:t xml:space="preserve"> $S^\</w:t>
+      </w:r>
+      <w:proofErr w:type="spellStart"/>
+      <w:r>
+        <w:t>ast</w:t>
+      </w:r>
+      <w:proofErr w:type="spellEnd"/>
+      <w:r>
+        <w:t>$ of the</w:t>
+      </w:r>
+      <w:r>
+        <w:t xml:space="preserve"> joint distribution of the</w:t>
+      </w:r>
+      <w:r>
+        <w:t xml:space="preserve"> $p$ obs</w:t>
+      </w:r>
+      <w:r>
+        <w:t>erved neurons and $d$ latent</w:t>
+      </w:r>
+      <w:r>
+        <w:t xml:space="preserve"> units.  </w:t>
+      </w:r>
+    </w:p>
+    <w:p>
+      <w:pPr>
+        <w:pStyle w:val="LaTeXcode"/>
+      </w:pPr>
+      <w:r>
+        <w:t>\</w:t>
+      </w:r>
+      <w:proofErr w:type="gramStart"/>
+      <w:r>
+        <w:t>begin</w:t>
+      </w:r>
+      <w:proofErr w:type="gramEnd"/>
+      <w:r>
+        <w:t>{equation}</w:t>
+      </w:r>
+    </w:p>
+    <w:p>
+      <w:r>
+        <w:t>S^\</w:t>
+      </w:r>
+      <w:proofErr w:type="spellStart"/>
+      <w:r>
+        <w:t>ast</w:t>
+      </w:r>
+      <w:proofErr w:type="spellEnd"/>
+      <w:r>
+        <w:t>=</w:t>
+      </w:r>
+    </w:p>
+    <w:p>
+      <w:r>
+        <w:t>\</w:t>
+      </w:r>
+      <w:proofErr w:type="gramStart"/>
+      <w:r>
+        <w:t>begin</w:t>
+      </w:r>
+      <w:proofErr w:type="gramEnd"/>
       <w:r>
         <w:t>{</w:t>
       </w:r>
-      <w:proofErr w:type="gramEnd"/>
-      <w:r>
-        <w:t>nested cross-validation</w:t>
-      </w:r>
+      <w:proofErr w:type="spellStart"/>
+      <w:r>
+        <w:t>pmatrix</w:t>
+      </w:r>
+      <w:proofErr w:type="spellEnd"/>
       <w:r>
         <w:t>}</w:t>
       </w:r>
-      <w:r>
-        <w:t>.  The outer loop evaluated the performance of the estimators with optimal values of the hyper</w:t>
-      </w:r>
-      <w:r>
-        <w:t>parameters.  The optimization of the hyperparameters was performed within the inner loop in two phases</w:t>
-      </w:r>
-      <w:r>
-        <w:t>: random search to find a good starting point and pattern search to find the global minimum.</w:t>
-      </w:r>
-      <w:r>
-        <w:t xml:space="preserve">  The inner cross-validation loop subdivided the training dataset from the outer loop to perform 10-fold cross-validation in order to evaluate each choice of the hyperparameter values.  Thus the size of the training dataset within the inner loop comprised 81% of the entire recording.</w:t>
+    </w:p>
+    <w:p>
+      <w:r>
+        <w:t>S</w:t>
+      </w:r>
+      <w:r>
+        <w:t xml:space="preserve"> &amp; S_{12} \\</w:t>
+      </w:r>
+    </w:p>
+    <w:p>
+      <w:r>
+        <w:t>S_{12}^\T &amp; S_{22}</w:t>
+      </w:r>
+    </w:p>
+    <w:p>
+      <w:r>
+        <w:t>\</w:t>
+      </w:r>
+      <w:proofErr w:type="gramStart"/>
+      <w:r>
+        <w:t>end</w:t>
+      </w:r>
+      <w:proofErr w:type="gramEnd"/>
+      <w:r>
+        <w:t>{</w:t>
+      </w:r>
+      <w:proofErr w:type="spellStart"/>
+      <w:r>
+        <w:t>pmatrix</w:t>
+      </w:r>
+      <w:proofErr w:type="spellEnd"/>
+      <w:r>
+        <w:t>}</w:t>
+      </w:r>
+      <w:r>
+        <w:t>,</w:t>
+      </w:r>
+    </w:p>
+    <w:p>
+      <w:pPr>
+        <w:pStyle w:val="LaTeXcode"/>
+      </w:pPr>
+      <w:r>
+        <w:t>\</w:t>
+      </w:r>
+      <w:proofErr w:type="gramStart"/>
+      <w:r>
+        <w:t>end</w:t>
+      </w:r>
+      <w:proofErr w:type="gramEnd"/>
+      <w:r>
+        <w:t>{equation}</w:t>
+      </w:r>
+    </w:p>
+    <w:p>
+      <w:proofErr w:type="gramStart"/>
+      <w:r>
+        <w:t>where</w:t>
+      </w:r>
+      <w:proofErr w:type="gramEnd"/>
+      <w:r>
+        <w:t xml:space="preserve"> t</w:t>
+      </w:r>
+      <w:r>
+        <w:t>he $p\times p$ partition $S</w:t>
+      </w:r>
+      <w:r>
+        <w:t xml:space="preserve">$ corresponds to the visible units and expresses their </w:t>
+      </w:r>
+      <w:r>
+        <w:t>partial correlation structure, and $S_{12}$ and $S_{22}$ are of size $p\times d$ and $d\times d$, respectively.</w:t>
+      </w:r>
+    </w:p>
+    <w:p>
+      <w:r>
+        <w:t xml:space="preserve">Then the covariance matrix of the observed population is </w:t>
+      </w:r>
+    </w:p>
+    <w:p>
+      <w:pPr>
+        <w:pStyle w:val="LaTeXcode"/>
+      </w:pPr>
+      <w:r>
+        <w:t>\</w:t>
+      </w:r>
+      <w:proofErr w:type="gramStart"/>
+      <w:r>
+        <w:t>begin</w:t>
+      </w:r>
+      <w:proofErr w:type="gramEnd"/>
+      <w:r>
+        <w:t>{equation}</w:t>
+      </w:r>
+    </w:p>
+    <w:p>
+      <w:r>
+        <w:t>C</w:t>
+      </w:r>
+      <w:r>
+        <w:t>_{\</w:t>
+      </w:r>
+      <w:proofErr w:type="spellStart"/>
+      <w:r>
+        <w:t>sf</w:t>
+      </w:r>
+      <w:proofErr w:type="spellEnd"/>
+      <w:r>
+        <w:t xml:space="preserve"> </w:t>
+      </w:r>
+      <w:proofErr w:type="spellStart"/>
+      <w:r>
+        <w:t>sparse+lowrank</w:t>
+      </w:r>
+      <w:proofErr w:type="spellEnd"/>
+      <w:r>
+        <w:t>}</w:t>
+      </w:r>
+      <w:r>
+        <w:t xml:space="preserve"> = </w:t>
+      </w:r>
+      <w:r>
+        <w:t>(S^\</w:t>
+      </w:r>
+      <w:proofErr w:type="spellStart"/>
+      <w:r>
+        <w:t>ast</w:t>
+      </w:r>
+      <w:proofErr w:type="spellEnd"/>
+      <w:r>
+        <w:t xml:space="preserve">)^{-1} = </w:t>
+      </w:r>
+      <w:r>
+        <w:t>\</w:t>
+      </w:r>
+      <w:proofErr w:type="gramStart"/>
+      <w:r>
+        <w:t>left(</w:t>
+      </w:r>
+      <w:proofErr w:type="gramEnd"/>
+      <w:r>
+        <w:t>S</w:t>
+      </w:r>
+      <w:r>
+        <w:t>-S_{12}S_{22}^{-1}S_{12}^\T\right)</w:t>
+      </w:r>
+      <w:r>
+        <w:t>^{-1}</w:t>
+      </w:r>
+    </w:p>
+    <w:p>
+      <w:pPr>
+        <w:pStyle w:val="LaTeXcode"/>
+      </w:pPr>
+      <w:r>
+        <w:t>\</w:t>
+      </w:r>
+      <w:proofErr w:type="gramStart"/>
+      <w:r>
+        <w:t>end</w:t>
+      </w:r>
+      <w:proofErr w:type="gramEnd"/>
+      <w:r>
+        <w:t>{equation}</w:t>
+      </w:r>
+    </w:p>
+    <w:p>
+      <w:r>
+        <w:t>The matrix $</w:t>
+      </w:r>
+      <w:r>
+        <w:t xml:space="preserve"> </w:t>
+      </w:r>
+      <w:r>
+        <w:t>S_{</w:t>
+      </w:r>
+      <w:proofErr w:type="gramStart"/>
+      <w:r>
+        <w:t>12}S</w:t>
+      </w:r>
+      <w:proofErr w:type="gramEnd"/>
+      <w:r>
+        <w:t xml:space="preserve">_{22}^{-1}S_{12}^\T$ has rank $d$. Rather than searching for the optimal sparse structure of </w:t>
+      </w:r>
+      <w:r>
+        <w:t>$S_{12}$ and $S_{22}$</w:t>
+      </w:r>
+      <w:r>
+        <w:t xml:space="preserve">, an ill-posed problem, </w:t>
+      </w:r>
+      <w:r>
+        <w:t xml:space="preserve">we estimated these components together as </w:t>
+      </w:r>
+      <w:r>
+        <w:t xml:space="preserve">a single </w:t>
+      </w:r>
+      <w:r>
+        <w:t>matrix $LL^\T$</w:t>
+      </w:r>
+      <w:r>
+        <w:t xml:space="preserve"> of rank $d$</w:t>
+      </w:r>
+      <w:r>
+        <w:t>, where $L$ is of size $p\times d$</w:t>
+      </w:r>
+      <w:r>
+        <w:t>.</w:t>
+      </w:r>
+    </w:p>
+    <w:p>
+      <w:r>
+        <w:t xml:space="preserve">The estimate is found in two steps. First, we use the ADMM algorithm to </w:t>
+      </w:r>
+      <w:r>
+        <w:t>find the zero structure of $S$ by minimizing</w:t>
+      </w:r>
+      <w:r>
+        <w:t xml:space="preserve"> the $L_1$-penalized loss</w:t>
+      </w:r>
+      <w:r>
+        <w:t xml:space="preserve"> \</w:t>
+      </w:r>
+      <w:proofErr w:type="gramStart"/>
+      <w:r>
+        <w:t>cite{</w:t>
+      </w:r>
+      <w:proofErr w:type="gramEnd"/>
+      <w:r>
+        <w:t>Chandrasekaran:2010,Ma:2013</w:t>
+      </w:r>
+      <w:r>
+        <w:t>}:</w:t>
+      </w:r>
+    </w:p>
+    <w:p>
+      <w:pPr>
+        <w:pStyle w:val="LaTeXcode"/>
+      </w:pPr>
+      <w:r>
+        <w:t>\</w:t>
+      </w:r>
+      <w:proofErr w:type="gramStart"/>
+      <w:r>
+        <w:t>begin</w:t>
+      </w:r>
+      <w:proofErr w:type="gramEnd"/>
+      <w:r>
+        <w:t>{equation}</w:t>
+      </w:r>
+    </w:p>
+    <w:p>
+      <w:r>
+        <w:t>(Z</w:t>
+      </w:r>
+      <w:proofErr w:type="gramStart"/>
+      <w:r>
+        <w:t>,\</w:t>
+      </w:r>
+      <w:proofErr w:type="spellStart"/>
+      <w:proofErr w:type="gramEnd"/>
+      <w:r>
+        <w:t>cdot</w:t>
+      </w:r>
+      <w:proofErr w:type="spellEnd"/>
+      <w:r>
+        <w:t>)</w:t>
+      </w:r>
+      <w:r>
+        <w:t xml:space="preserve"> = \</w:t>
+      </w:r>
+      <w:proofErr w:type="spellStart"/>
+      <w:r>
+        <w:t>argmin</w:t>
+      </w:r>
+      <w:proofErr w:type="spellEnd"/>
+      <w:r>
+        <w:t xml:space="preserve">\limits_{\tilde </w:t>
+      </w:r>
+      <w:r>
+        <w:t>Z</w:t>
+      </w:r>
+      <w:r>
+        <w:t xml:space="preserve">,\tilde L} \loss{\tilde </w:t>
+      </w:r>
+      <w:r>
+        <w:t>Z</w:t>
+      </w:r>
+      <w:r>
+        <w:t xml:space="preserve">-\tilde L\tilde L^\T} + \|\tilde </w:t>
+      </w:r>
+      <w:r>
+        <w:t>Z</w:t>
+      </w:r>
+      <w:r>
+        <w:t>\|_1</w:t>
+      </w:r>
+    </w:p>
+    <w:p>
+      <w:pPr>
+        <w:pStyle w:val="LaTeXcode"/>
+      </w:pPr>
+      <w:r>
+        <w:t>\</w:t>
+      </w:r>
+      <w:proofErr w:type="gramStart"/>
+      <w:r>
+        <w:t>end</w:t>
+      </w:r>
+      <w:proofErr w:type="gramEnd"/>
+      <w:r>
+        <w:t>{equation}</w:t>
+      </w:r>
+    </w:p>
+    <w:p>
+      <w:r>
+        <w:t xml:space="preserve">Then we find the sparse and low-rank components of the precision matrix by minimizing the loss </w:t>
+      </w:r>
+    </w:p>
+    <w:p>
+      <w:pPr>
+        <w:pStyle w:val="LaTeXcode"/>
+      </w:pPr>
+      <w:r>
+        <w:t>\</w:t>
+      </w:r>
+      <w:proofErr w:type="gramStart"/>
+      <w:r>
+        <w:t>begin</w:t>
+      </w:r>
+      <w:proofErr w:type="gramEnd"/>
+      <w:r>
+        <w:t>{equation}</w:t>
+      </w:r>
+    </w:p>
+    <w:p>
+      <w:r>
+        <w:t>(S</w:t>
+      </w:r>
+      <w:proofErr w:type="gramStart"/>
+      <w:r>
+        <w:t>,L</w:t>
+      </w:r>
+      <w:proofErr w:type="gramEnd"/>
+      <w:r>
+        <w:t>) = \</w:t>
+      </w:r>
+      <w:proofErr w:type="spellStart"/>
+      <w:r>
+        <w:t>argmin</w:t>
+      </w:r>
+      <w:proofErr w:type="spellEnd"/>
+      <w:r>
+        <w:t>\limits_{\tilde S \in Z^\sharp,\tilde L} \loss{\tilde S-\tilde L \tilde L^\T}</w:t>
+      </w:r>
+    </w:p>
+    <w:p>
+      <w:pPr>
+        <w:pStyle w:val="LaTeXcode"/>
+      </w:pPr>
+      <w:r>
+        <w:t>\</w:t>
+      </w:r>
+      <w:proofErr w:type="gramStart"/>
+      <w:r>
+        <w:t>end</w:t>
+      </w:r>
+      <w:proofErr w:type="gramEnd"/>
+      <w:r>
+        <w:t>{equation}</w:t>
       </w:r>
     </w:p>
     <w:p/>
     <w:p>
       <w:r>
-        <w:t>When cross-validation loss was not required, only</w:t>
-      </w:r>
-      <w:r>
-        <w:t xml:space="preserve"> the inner</w:t>
-      </w:r>
-      <w:r>
-        <w:t xml:space="preserve"> loop of cross-validation was used, applied to the entire dataset.  This approach was used to compute the covariance matrix estimates and their excess-loss in the simulation study (\</w:t>
+        <w:t>The partial correlation matrix computed from the overall estimate, computed from $C_{\</w:t>
+      </w:r>
+      <w:proofErr w:type="spellStart"/>
+      <w:r>
+        <w:t>sf</w:t>
+      </w:r>
+      <w:proofErr w:type="spellEnd"/>
+      <w:r>
+        <w:t xml:space="preserve"> </w:t>
+      </w:r>
+      <w:proofErr w:type="spellStart"/>
+      <w:r>
+        <w:t>sparse+lowrank</w:t>
+      </w:r>
+      <w:proofErr w:type="spellEnd"/>
+      <w:r>
+        <w:t>}$ according to</w:t>
+      </w:r>
+      <w:r>
+        <w:t xml:space="preserve"> </w:t>
+      </w:r>
+      <w:r>
+        <w:t>Eq.~\</w:t>
+      </w:r>
+      <w:proofErr w:type="gramStart"/>
+      <w:r>
+        <w:t>ref{</w:t>
+      </w:r>
+      <w:proofErr w:type="spellStart"/>
+      <w:proofErr w:type="gramEnd"/>
+      <w:r>
+        <w:t>eq:partial</w:t>
+      </w:r>
+      <w:proofErr w:type="spellEnd"/>
+      <w:r>
+        <w:t>}</w:t>
+      </w:r>
+      <w:r>
+        <w:t>, includes the effects of interactions between the visible and latent units.  This estimate of the parti</w:t>
+      </w:r>
+      <w:r>
+        <w:t>al correlations was used in analyses where sparsity was not required (</w:t>
+      </w:r>
+      <w:r>
+        <w:t>\</w:t>
       </w:r>
       <w:proofErr w:type="spellStart"/>
       <w:proofErr w:type="gramStart"/>
@@ -12346,1703 +14174,186 @@
       </w:r>
       <w:proofErr w:type="gramEnd"/>
       <w:r>
-        <w:t>02}{\;rows 3 and 4}</w:t>
-      </w:r>
-      <w:r>
-        <w:t>)</w:t>
-      </w:r>
-      <w:r>
-        <w:t xml:space="preserve"> and t</w:t>
-      </w:r>
-      <w:r>
-        <w:t xml:space="preserve">o analyze the </w:t>
-      </w:r>
-      <w:r>
-        <w:t>partial correlation structure of</w:t>
-      </w:r>
-      <w:r>
-        <w:t xml:space="preserve"> the </w:t>
-      </w:r>
-      <w:proofErr w:type="spellStart"/>
-      <w:r>
-        <w:t>sparse+latent</w:t>
-      </w:r>
-      <w:proofErr w:type="spellEnd"/>
-      <w:r>
-        <w:t xml:space="preserve"> estimator (Fig.~\ref{fig:05}--\ref{fig:07})</w:t>
-      </w:r>
-      <w:r>
-        <w:t>.</w:t>
-      </w:r>
-    </w:p>
-    <w:p>
-      <w:pPr>
-        <w:pStyle w:val="Heading2"/>
-      </w:pPr>
-      <w:r>
-        <w:t>\</w:t>
-      </w:r>
-      <w:proofErr w:type="gramStart"/>
-      <w:r>
-        <w:t>paragraph</w:t>
-      </w:r>
-      <w:proofErr w:type="gramEnd"/>
-      <w:r>
-        <w:t>{Covariance Estimation}</w:t>
-      </w:r>
-    </w:p>
-    <w:p>
-      <w:r>
-        <w:t>Within the inner loop</w:t>
-      </w:r>
-      <w:r>
-        <w:t xml:space="preserve"> of cross-validation</w:t>
-      </w:r>
-      <w:r>
-        <w:t>, covariance matrix estimation was performed with fixed hyperparameter values</w:t>
-      </w:r>
-      <w:r>
-        <w:t xml:space="preserve"> provided by the search algorithm</w:t>
-      </w:r>
-      <w:r>
-        <w:t xml:space="preserve">.  </w:t>
-      </w:r>
-      <w:r>
-        <w:t>The computation of e</w:t>
-      </w:r>
-      <w:r>
-        <w:t xml:space="preserve">ach </w:t>
-      </w:r>
-      <w:r>
-        <w:t xml:space="preserve">regularized </w:t>
-      </w:r>
-      <w:r>
-        <w:t xml:space="preserve">estimator </w:t>
-      </w:r>
-      <w:r>
-        <w:t>only</w:t>
+        <w:t>05}{B and E}</w:t>
+      </w:r>
+      <w:r>
+        <w:t xml:space="preserve"> and </w:t>
+      </w:r>
+      <w:r>
+        <w:t>\</w:t>
+      </w:r>
+      <w:proofErr w:type="spellStart"/>
+      <w:r>
+        <w:t>figref</w:t>
+      </w:r>
+      <w:proofErr w:type="spellEnd"/>
+      <w:r>
+        <w:t>{06}{A}, and \</w:t>
+      </w:r>
+      <w:proofErr w:type="spellStart"/>
+      <w:r>
+        <w:t>figref</w:t>
+      </w:r>
+      <w:proofErr w:type="spellEnd"/>
+      <w:r>
+        <w:t>{</w:t>
+      </w:r>
+      <w:r>
+        <w:t>07}{A--C}</w:t>
+      </w:r>
+      <w:r>
+        <w:t>).</w:t>
       </w:r>
       <w:r>
         <w:t xml:space="preserve"> </w:t>
       </w:r>
       <w:r>
-        <w:t xml:space="preserve">required </w:t>
-      </w:r>
-      <w:r>
-        <w:t>the sample covariance matrix $C_{\</w:t>
-      </w:r>
-      <w:proofErr w:type="spellStart"/>
-      <w:r>
-        <w:t>s</w:t>
-      </w:r>
-      <w:r>
-        <w:t>f</w:t>
-      </w:r>
-      <w:proofErr w:type="spellEnd"/>
-      <w:r>
-        <w:t xml:space="preserve"> 0}$ of the training dataset</w:t>
-      </w:r>
-      <w:r>
-        <w:t>.</w:t>
-      </w:r>
+        <w:t xml:space="preserve"> For analyses that required a sparse network (</w:t>
+      </w:r>
+      <w:r>
+        <w:t>\</w:t>
+      </w:r>
+      <w:proofErr w:type="spellStart"/>
+      <w:proofErr w:type="gramStart"/>
+      <w:r>
+        <w:t>figref</w:t>
+      </w:r>
+      <w:proofErr w:type="spellEnd"/>
+      <w:r>
+        <w:t>{</w:t>
+      </w:r>
+      <w:proofErr w:type="gramEnd"/>
+      <w:r>
+        <w:t>05}{F, G, H} and \</w:t>
+      </w:r>
+      <w:proofErr w:type="spellStart"/>
+      <w:r>
+        <w:t>figref</w:t>
+      </w:r>
+      <w:proofErr w:type="spellEnd"/>
+      <w:r>
+        <w:t>{06}{B, D} and \</w:t>
+      </w:r>
+      <w:proofErr w:type="spellStart"/>
+      <w:r>
+        <w:t>figref</w:t>
+      </w:r>
+      <w:proofErr w:type="spellEnd"/>
+      <w:r>
+        <w:t>{07}{D--F})</w:t>
+      </w:r>
+      <w:r>
+        <w:t xml:space="preserve"> was</w:t>
+      </w:r>
+      <w:r>
+        <w:t xml:space="preserve"> computed using the extended precision matrix $S^\</w:t>
+      </w:r>
+      <w:proofErr w:type="spellStart"/>
+      <w:r>
+        <w:t>ast</w:t>
+      </w:r>
+      <w:proofErr w:type="spellEnd"/>
+      <w:r>
+        <w:t>$:</w:t>
+      </w:r>
+    </w:p>
+    <w:p>
+      <w:pPr>
+        <w:pStyle w:val="LaTeXcode"/>
+      </w:pPr>
+      <w:r>
+        <w:t>\</w:t>
+      </w:r>
+      <w:proofErr w:type="gramStart"/>
+      <w:r>
+        <w:t>begin</w:t>
+      </w:r>
+      <w:proofErr w:type="gramEnd"/>
+      <w:r>
+        <w:t>{equation}</w:t>
+      </w:r>
+    </w:p>
+    <w:p>
+      <w:r>
+        <w:t>P_{</w:t>
+      </w:r>
+      <w:r>
+        <w:t>\</w:t>
+      </w:r>
+      <w:proofErr w:type="spellStart"/>
+      <w:r>
+        <w:t>sf</w:t>
+      </w:r>
+      <w:proofErr w:type="spellEnd"/>
       <w:r>
         <w:t xml:space="preserve"> </w:t>
       </w:r>
+      <w:r>
+        <w:t>sparse} = (S\</w:t>
+      </w:r>
+      <w:proofErr w:type="spellStart"/>
+      <w:r>
+        <w:t>circ</w:t>
+      </w:r>
+      <w:proofErr w:type="spellEnd"/>
+      <w:r>
+        <w:t xml:space="preserve"> I)^{-\</w:t>
+      </w:r>
+      <w:proofErr w:type="spellStart"/>
+      <w:r>
+        <w:t>frac</w:t>
+      </w:r>
+      <w:proofErr w:type="spellEnd"/>
+      <w:r>
+        <w:t xml:space="preserve"> 1 2} S  (S\</w:t>
+      </w:r>
+      <w:proofErr w:type="spellStart"/>
+      <w:r>
+        <w:t>circ</w:t>
+      </w:r>
+      <w:proofErr w:type="spellEnd"/>
+      <w:r>
+        <w:t xml:space="preserve"> I)^{-\</w:t>
+      </w:r>
+      <w:proofErr w:type="spellStart"/>
+      <w:r>
+        <w:t>frac</w:t>
+      </w:r>
+      <w:proofErr w:type="spellEnd"/>
+      <w:r>
+        <w:t xml:space="preserve"> 1 2}</w:t>
+      </w:r>
+    </w:p>
+    <w:p>
+      <w:pPr>
+        <w:pStyle w:val="LaTeXcode"/>
+      </w:pPr>
+      <w:r>
+        <w:t>\</w:t>
+      </w:r>
+      <w:proofErr w:type="gramStart"/>
+      <w:r>
+        <w:t>end</w:t>
+      </w:r>
+      <w:proofErr w:type="gramEnd"/>
+      <w:r>
+        <w:t>{equation}</w:t>
+      </w:r>
     </w:p>
     <w:p/>
     <w:p>
       <w:r>
-        <w:t>Estimator $C_{\</w:t>
-      </w:r>
-      <w:proofErr w:type="spellStart"/>
-      <w:r>
-        <w:t>sf</w:t>
+        <w:t>The MATLAB code for these computations is available at {\</w:t>
+      </w:r>
+      <w:proofErr w:type="spellStart"/>
+      <w:r>
+        <w:t>tt</w:t>
       </w:r>
       <w:proofErr w:type="spellEnd"/>
       <w:r>
         <w:t xml:space="preserve"> </w:t>
       </w:r>
-      <w:proofErr w:type="spellStart"/>
-      <w:r>
-        <w:t>diag</w:t>
-      </w:r>
-      <w:proofErr w:type="spellEnd"/>
-      <w:r>
-        <w:t>}$ (Eq.~\</w:t>
-      </w:r>
-      <w:proofErr w:type="gramStart"/>
-      <w:r>
-        <w:t>ref{</w:t>
-      </w:r>
-      <w:proofErr w:type="spellStart"/>
-      <w:proofErr w:type="gramEnd"/>
-      <w:r>
-        <w:t>eq:c-diag</w:t>
-      </w:r>
-      <w:proofErr w:type="spellEnd"/>
-      <w:r>
-        <w:t xml:space="preserve">})  used two hyperparameters: the covariance shrinkage intensity $\lambda \in [0,1]$ and variance shrinkage intensity $\alpha \in [0,1]$.  </w:t>
-      </w:r>
-      <w:r>
-        <w:t>The variances (the diagonal of $C_{\</w:t>
-      </w:r>
-      <w:proofErr w:type="spellStart"/>
-      <w:r>
-        <w:t>sf</w:t>
-      </w:r>
-      <w:proofErr w:type="spellEnd"/>
-      <w:r>
-        <w:t xml:space="preserve"> 0}$</w:t>
-      </w:r>
-      <w:r>
-        <w:t>)</w:t>
-      </w:r>
-      <w:r>
-        <w:t xml:space="preserve"> were shrunk </w:t>
-      </w:r>
-      <w:r>
-        <w:t xml:space="preserve">toward </w:t>
-      </w:r>
-      <w:r>
-        <w:t>(linearly</w:t>
-      </w:r>
-      <w:r>
-        <w:t xml:space="preserve"> mixed with</w:t>
-      </w:r>
-      <w:r>
-        <w:t>) their mean value:</w:t>
-      </w:r>
-    </w:p>
-    <w:p>
-      <w:pPr>
-        <w:pStyle w:val="LaTeXcode"/>
-      </w:pPr>
-      <w:r>
-        <w:t>\</w:t>
-      </w:r>
-      <w:proofErr w:type="gramStart"/>
-      <w:r>
-        <w:t>begin</w:t>
-      </w:r>
-      <w:proofErr w:type="gramEnd"/>
-      <w:r>
-        <w:t>{equation}</w:t>
-      </w:r>
-    </w:p>
-    <w:p>
-      <w:r>
-        <w:t>D = (1-\</w:t>
-      </w:r>
-      <w:proofErr w:type="gramStart"/>
-      <w:r>
-        <w:t>alpha)C</w:t>
-      </w:r>
-      <w:proofErr w:type="gramEnd"/>
-      <w:r>
-        <w:t>_{\</w:t>
-      </w:r>
-      <w:proofErr w:type="spellStart"/>
-      <w:r>
-        <w:t>sf</w:t>
-      </w:r>
-      <w:proofErr w:type="spellEnd"/>
-      <w:r>
-        <w:t xml:space="preserve"> 0}\</w:t>
-      </w:r>
-      <w:proofErr w:type="spellStart"/>
-      <w:r>
-        <w:t>circ</w:t>
-      </w:r>
-      <w:proofErr w:type="spellEnd"/>
-      <w:r>
-        <w:t xml:space="preserve"> I + \alpha \</w:t>
-      </w:r>
-      <w:proofErr w:type="spellStart"/>
-      <w:r>
-        <w:t>frac</w:t>
-      </w:r>
-      <w:proofErr w:type="spellEnd"/>
-      <w:r>
-        <w:t xml:space="preserve"> 1 p \</w:t>
-      </w:r>
-      <w:proofErr w:type="spellStart"/>
-      <w:r>
-        <w:t>Tr</w:t>
-      </w:r>
-      <w:proofErr w:type="spellEnd"/>
-      <w:r>
-        <w:t>(C_{\</w:t>
-      </w:r>
-      <w:proofErr w:type="spellStart"/>
-      <w:r>
-        <w:t>sf</w:t>
-      </w:r>
-      <w:proofErr w:type="spellEnd"/>
-      <w:r>
-        <w:t xml:space="preserve"> 0}) I</w:t>
-      </w:r>
-    </w:p>
-    <w:p>
-      <w:pPr>
-        <w:pStyle w:val="LaTeXcode"/>
-      </w:pPr>
-      <w:r>
-        <w:t>\</w:t>
-      </w:r>
-      <w:proofErr w:type="gramStart"/>
-      <w:r>
-        <w:t>end</w:t>
-      </w:r>
-      <w:proofErr w:type="gramEnd"/>
-      <w:r>
-        <w:t>{equation}</w:t>
-      </w:r>
-    </w:p>
-    <w:p>
-      <w:r>
-        <w:t>Then the diagonal matrix $D$ was used as the target of covariance shrinkage (Eq.~\</w:t>
-      </w:r>
-      <w:proofErr w:type="gramStart"/>
-      <w:r>
-        <w:t>ref{</w:t>
-      </w:r>
-      <w:proofErr w:type="spellStart"/>
-      <w:proofErr w:type="gramEnd"/>
-      <w:r>
-        <w:t>eq:c-diag</w:t>
-      </w:r>
-      <w:proofErr w:type="spellEnd"/>
-      <w:r>
-        <w:t>}) to produce the final regularized estimate.</w:t>
-      </w:r>
-    </w:p>
-    <w:p/>
-    <w:p>
-      <w:r>
-        <w:t>T</w:t>
-      </w:r>
-      <w:r>
-        <w:t>he</w:t>
-      </w:r>
-      <w:r>
-        <w:t xml:space="preserve"> {\</w:t>
-      </w:r>
-      <w:proofErr w:type="spellStart"/>
-      <w:r>
-        <w:t>tt</w:t>
-      </w:r>
-      <w:proofErr w:type="spellEnd"/>
-      <w:r>
-        <w:t xml:space="preserve"> </w:t>
-      </w:r>
-      <w:proofErr w:type="spellStart"/>
-      <w:r>
-        <w:t>corpcor</w:t>
-      </w:r>
-      <w:proofErr w:type="spellEnd"/>
-      <w:r>
-        <w:t xml:space="preserve">} package in </w:t>
-      </w:r>
-      <w:r>
-        <w:t xml:space="preserve">the programming language </w:t>
-      </w:r>
-      <w:r>
-        <w:t>R</w:t>
-      </w:r>
-      <w:r>
-        <w:t xml:space="preserve"> </w:t>
-      </w:r>
-      <w:r>
-        <w:t>also</w:t>
-      </w:r>
-      <w:r>
-        <w:t xml:space="preserve"> implements this estimator</w:t>
-      </w:r>
-      <w:r>
-        <w:t xml:space="preserve"> \</w:t>
-      </w:r>
-      <w:proofErr w:type="gramStart"/>
-      <w:r>
-        <w:t>cite</w:t>
-      </w:r>
-      <w:r>
-        <w:t>{</w:t>
-      </w:r>
-      <w:proofErr w:type="gramEnd"/>
-      <w:r>
-        <w:t>Schafer:2010}</w:t>
-      </w:r>
-      <w:r>
-        <w:t>, although its analytical optimization of the shrinkage intensities is based on the mean square</w:t>
-      </w:r>
-      <w:r>
-        <w:t>d</w:t>
-      </w:r>
-      <w:r>
-        <w:t xml:space="preserve"> error whereas we optimized them with respect to the loss function in Eq.~\ref{</w:t>
-      </w:r>
-      <w:proofErr w:type="spellStart"/>
-      <w:r>
-        <w:t>eq:loss</w:t>
-      </w:r>
-      <w:proofErr w:type="spellEnd"/>
-      <w:r>
-        <w:t>}.</w:t>
-      </w:r>
-    </w:p>
-    <w:p/>
-    <w:p>
-      <w:r>
-        <w:t xml:space="preserve">Estimator </w:t>
-      </w:r>
-      <w:r>
-        <w:t>$C_{\</w:t>
-      </w:r>
-      <w:proofErr w:type="spellStart"/>
-      <w:r>
-        <w:t>sf</w:t>
-      </w:r>
-      <w:proofErr w:type="spellEnd"/>
-      <w:r>
-        <w:t xml:space="preserve"> factor}$</w:t>
-      </w:r>
-      <w:r>
-        <w:t xml:space="preserve"> used two hyperparameters: the number of latent factors $d$ and the shrinkage intensity $\lambda \in [0</w:t>
-      </w:r>
-      <w:r>
-        <w:t>,</w:t>
-      </w:r>
-      <w:r>
-        <w:t xml:space="preserve"> 1]$. </w:t>
-      </w:r>
-      <w:r>
-        <w:t xml:space="preserve"> </w:t>
-      </w:r>
-    </w:p>
-    <w:p>
-      <w:r>
-        <w:t>The</w:t>
-      </w:r>
-      <w:r>
-        <w:t xml:space="preserve"> </w:t>
-      </w:r>
-      <w:r>
-        <w:t xml:space="preserve">$p\times d$ </w:t>
-      </w:r>
-      <w:r>
-        <w:t>factor loading matrix $L$ and individual variances $\Psi$ were computed by solving the minimization problem</w:t>
-      </w:r>
-    </w:p>
-    <w:p>
-      <w:pPr>
-        <w:pStyle w:val="LaTeXcode"/>
-      </w:pPr>
-      <w:r>
-        <w:t>\</w:t>
-      </w:r>
-      <w:proofErr w:type="gramStart"/>
-      <w:r>
-        <w:t>begin</w:t>
-      </w:r>
-      <w:proofErr w:type="gramEnd"/>
-      <w:r>
-        <w:t>{equation}</w:t>
-      </w:r>
-    </w:p>
-    <w:p>
-      <w:r>
-        <w:t>(L</w:t>
-      </w:r>
-      <w:proofErr w:type="gramStart"/>
-      <w:r>
-        <w:t>,\</w:t>
-      </w:r>
-      <w:proofErr w:type="gramEnd"/>
-      <w:r>
-        <w:t>Psi)</w:t>
-      </w:r>
-      <w:r>
-        <w:t xml:space="preserve"> = \</w:t>
-      </w:r>
-      <w:proofErr w:type="spellStart"/>
-      <w:r>
-        <w:t>argmin</w:t>
-      </w:r>
-      <w:proofErr w:type="spellEnd"/>
-      <w:r>
-        <w:t>\limits_{</w:t>
-      </w:r>
-      <w:r>
-        <w:t xml:space="preserve">\tilde </w:t>
-      </w:r>
-      <w:r>
-        <w:t>L,</w:t>
-      </w:r>
-      <w:r>
-        <w:t>\tilde</w:t>
-      </w:r>
-      <w:r>
-        <w:t>\Psi</w:t>
-      </w:r>
-      <w:r>
-        <w:t>} \loss{</w:t>
-      </w:r>
-      <w:r>
-        <w:t xml:space="preserve">\tilde </w:t>
-      </w:r>
-      <w:r>
-        <w:t>L</w:t>
-      </w:r>
-      <w:r>
-        <w:t xml:space="preserve"> \tilde </w:t>
-      </w:r>
-      <w:r>
-        <w:t xml:space="preserve">L^\T + </w:t>
-      </w:r>
-      <w:r>
-        <w:t>\tilde</w:t>
-      </w:r>
-      <w:r>
-        <w:t>\</w:t>
-      </w:r>
-      <w:proofErr w:type="spellStart"/>
-      <w:r>
-        <w:t>Psi</w:t>
-      </w:r>
-      <w:r>
-        <w:t>,</w:t>
-      </w:r>
-      <w:r>
-        <w:t>C</w:t>
-      </w:r>
-      <w:proofErr w:type="spellEnd"/>
-      <w:r>
-        <w:t>_{\</w:t>
-      </w:r>
-      <w:proofErr w:type="spellStart"/>
-      <w:r>
-        <w:t>sf</w:t>
-      </w:r>
-      <w:proofErr w:type="spellEnd"/>
-      <w:r>
-        <w:t xml:space="preserve"> 0}</w:t>
-      </w:r>
-      <w:r>
-        <w:t>}</w:t>
-      </w:r>
-      <w:r>
-        <w:t>,</w:t>
-      </w:r>
-    </w:p>
-    <w:p>
-      <w:pPr>
-        <w:pStyle w:val="LaTeXcode"/>
-      </w:pPr>
-      <w:r>
-        <w:t>\</w:t>
-      </w:r>
-      <w:proofErr w:type="gramStart"/>
-      <w:r>
-        <w:t>end</w:t>
-      </w:r>
-      <w:proofErr w:type="gramEnd"/>
-      <w:r>
-        <w:t>{equation}</w:t>
-      </w:r>
-    </w:p>
-    <w:p>
-      <w:proofErr w:type="gramStart"/>
-      <w:r>
-        <w:t>which</w:t>
-      </w:r>
-      <w:proofErr w:type="gramEnd"/>
-      <w:r>
-        <w:t xml:space="preserve"> we solved by an </w:t>
-      </w:r>
-      <w:r>
-        <w:t>expectation-maximization (EM) algorithm.</w:t>
-      </w:r>
-      <w:r>
-        <w:t xml:space="preserve">  Under our chosen loss function</w:t>
-      </w:r>
-      <w:r>
-        <w:t xml:space="preserve"> (Eq.~\</w:t>
-      </w:r>
-      <w:proofErr w:type="gramStart"/>
-      <w:r>
-        <w:t>ref{</w:t>
-      </w:r>
-      <w:proofErr w:type="spellStart"/>
-      <w:proofErr w:type="gramEnd"/>
-      <w:r>
-        <w:t>eq:loss</w:t>
-      </w:r>
-      <w:proofErr w:type="spellEnd"/>
-      <w:r>
-        <w:t>})</w:t>
-      </w:r>
-      <w:r>
-        <w:t xml:space="preserve">, this is equivalent to maximum likelihood estimation of $L$ and $\Psi$ under the multivariate Gaussian distribution. </w:t>
-      </w:r>
-      <w:r>
-        <w:t xml:space="preserve"> The final regularized estimate is obtained by linear shrinkage towar</w:t>
-      </w:r>
-      <w:r>
-        <w:t>d the factor model (Eq.~\</w:t>
-      </w:r>
-      <w:proofErr w:type="gramStart"/>
-      <w:r>
-        <w:t>ref{</w:t>
-      </w:r>
-      <w:proofErr w:type="spellStart"/>
-      <w:proofErr w:type="gramEnd"/>
-      <w:r>
-        <w:t>eq</w:t>
-      </w:r>
-      <w:r>
-        <w:t>:c-factor</w:t>
-      </w:r>
-      <w:proofErr w:type="spellEnd"/>
-      <w:r>
-        <w:t xml:space="preserve">}). </w:t>
-      </w:r>
-    </w:p>
-    <w:p/>
-    <w:p>
-      <w:r>
-        <w:t>Estimator $C_{\</w:t>
-      </w:r>
-      <w:proofErr w:type="spellStart"/>
-      <w:r>
-        <w:t>sf</w:t>
-      </w:r>
-      <w:proofErr w:type="spellEnd"/>
-      <w:r>
-        <w:t xml:space="preserve"> sparse</w:t>
-      </w:r>
-      <w:r>
-        <w:t>}</w:t>
-      </w:r>
-      <w:proofErr w:type="gramStart"/>
-      <w:r>
-        <w:t>$</w:t>
-      </w:r>
-      <w:r>
-        <w:t xml:space="preserve"> </w:t>
-      </w:r>
-      <w:r>
-        <w:t xml:space="preserve"> </w:t>
-      </w:r>
-      <w:r>
-        <w:t>has</w:t>
-      </w:r>
-      <w:proofErr w:type="gramEnd"/>
-      <w:r>
-        <w:t xml:space="preserve"> one hyperparameter $\lambda$, which regulates the sparsity of its precision matrix $S$. The precision matrix is computed in two steps</w:t>
-      </w:r>
-      <w:r>
-        <w:t xml:space="preserve">: </w:t>
-      </w:r>
-      <w:r>
-        <w:t>First, the zero structure $Z$ is determined by minimizing the $L_1$-penalized loss.</w:t>
-      </w:r>
-    </w:p>
-    <w:p>
-      <w:pPr>
-        <w:pStyle w:val="LaTeXcode"/>
-      </w:pPr>
-      <w:r>
-        <w:t>\</w:t>
-      </w:r>
-      <w:proofErr w:type="gramStart"/>
-      <w:r>
-        <w:t>begin</w:t>
-      </w:r>
-      <w:proofErr w:type="gramEnd"/>
-      <w:r>
-        <w:t>{equation}</w:t>
-      </w:r>
-    </w:p>
-    <w:p>
-      <w:r>
-        <w:t>Z</w:t>
-      </w:r>
-      <w:r>
-        <w:t xml:space="preserve"> = </w:t>
-      </w:r>
-      <w:r>
-        <w:t>\</w:t>
-      </w:r>
-      <w:proofErr w:type="spellStart"/>
-      <w:r>
-        <w:t>argmin</w:t>
-      </w:r>
-      <w:proofErr w:type="spellEnd"/>
-      <w:r>
-        <w:t>\limits</w:t>
-      </w:r>
-      <w:r>
-        <w:t>_</w:t>
-      </w:r>
-      <w:r>
-        <w:t>{</w:t>
-      </w:r>
-      <w:r>
-        <w:t xml:space="preserve">\tilde </w:t>
-      </w:r>
-      <w:r>
-        <w:t>Z</w:t>
-      </w:r>
-      <w:r>
-        <w:t xml:space="preserve"> \</w:t>
-      </w:r>
-      <w:proofErr w:type="spellStart"/>
-      <w:r>
-        <w:t>succ</w:t>
-      </w:r>
-      <w:proofErr w:type="spellEnd"/>
-      <w:r>
-        <w:t xml:space="preserve"> 0} \</w:t>
-      </w:r>
-      <w:proofErr w:type="gramStart"/>
-      <w:r>
-        <w:t>loss{</w:t>
-      </w:r>
-      <w:proofErr w:type="gramEnd"/>
-      <w:r>
-        <w:t>{</w:t>
-      </w:r>
-      <w:r>
-        <w:t xml:space="preserve">\tilde </w:t>
-      </w:r>
-      <w:r>
-        <w:t>Z</w:t>
-      </w:r>
-      <w:r>
-        <w:t>}</w:t>
-      </w:r>
-      <w:r>
-        <w:t>^{-</w:t>
-      </w:r>
-      <w:r>
-        <w:t>1},C_{\</w:t>
-      </w:r>
-      <w:proofErr w:type="spellStart"/>
-      <w:r>
-        <w:t>sf</w:t>
-      </w:r>
-      <w:proofErr w:type="spellEnd"/>
-      <w:r>
-        <w:t xml:space="preserve"> 0}} + \lambda \|</w:t>
-      </w:r>
-      <w:r>
-        <w:t>\tilde Z</w:t>
-      </w:r>
-      <w:r>
-        <w:t xml:space="preserve"> </w:t>
-      </w:r>
-      <w:r>
-        <w:t>\|_1</w:t>
-      </w:r>
-    </w:p>
-    <w:p>
-      <w:pPr>
-        <w:pStyle w:val="LaTeXcode"/>
-      </w:pPr>
-      <w:r>
-        <w:t>\</w:t>
-      </w:r>
-      <w:proofErr w:type="gramStart"/>
-      <w:r>
-        <w:t>end</w:t>
-      </w:r>
-      <w:proofErr w:type="gramEnd"/>
-      <w:r>
-        <w:t>{equation}</w:t>
-      </w:r>
-    </w:p>
-    <w:p>
-      <w:proofErr w:type="gramStart"/>
-      <w:r>
-        <w:t>where</w:t>
-      </w:r>
-      <w:proofErr w:type="gramEnd"/>
-      <w:r>
-        <w:t xml:space="preserve"> $\tilde Z</w:t>
-      </w:r>
-      <w:r>
-        <w:t>\</w:t>
-      </w:r>
-      <w:proofErr w:type="spellStart"/>
-      <w:r>
-        <w:t>s</w:t>
-      </w:r>
-      <w:r>
-        <w:t>ucc</w:t>
-      </w:r>
-      <w:proofErr w:type="spellEnd"/>
-      <w:r>
-        <w:t xml:space="preserve"> 0$ denotes</w:t>
-      </w:r>
-      <w:r>
-        <w:t xml:space="preserve"> the constraint that $\tilde Z</w:t>
-      </w:r>
-      <w:r>
-        <w:t>$ be a p</w:t>
-      </w:r>
-      <w:r>
-        <w:t>ositive definite matrix and $\|\tilde Z</w:t>
-      </w:r>
-      <w:r>
-        <w:t>\|_1$ is the element-wise $L_1$ norm of the matr</w:t>
-      </w:r>
-      <w:r>
-        <w:t>ix $\tilde Z</w:t>
-      </w:r>
-      <w:r>
-        <w:t xml:space="preserve">$. This </w:t>
-      </w:r>
-      <w:r>
-        <w:t xml:space="preserve">problem </w:t>
-      </w:r>
-      <w:r>
-        <w:t>formulation is known as</w:t>
-      </w:r>
-      <w:r>
-        <w:t xml:space="preserve"> \</w:t>
-      </w:r>
-      <w:proofErr w:type="spellStart"/>
-      <w:proofErr w:type="gramStart"/>
-      <w:r>
-        <w:t>emph</w:t>
-      </w:r>
-      <w:proofErr w:type="spellEnd"/>
-      <w:r>
-        <w:t>{</w:t>
-      </w:r>
-      <w:proofErr w:type="gramEnd"/>
-      <w:r>
-        <w:t>graphical lasso</w:t>
-      </w:r>
-      <w:r>
-        <w:t>}</w:t>
-      </w:r>
-      <w:r>
-        <w:t xml:space="preserve"> </w:t>
-      </w:r>
-      <w:r>
-        <w:t>\cite{Friedman:2</w:t>
-      </w:r>
-      <w:r>
-        <w:t>008}</w:t>
-      </w:r>
-      <w:r>
-        <w:t>. T</w:t>
-      </w:r>
-      <w:r>
-        <w:t>o solve this minimization problem, we modified the alternative-direction method of multipliers (ADMM) algorith</w:t>
-      </w:r>
-      <w:r>
-        <w:t>m developed by \</w:t>
-      </w:r>
-      <w:proofErr w:type="gramStart"/>
-      <w:r>
-        <w:t>cite{</w:t>
-      </w:r>
-      <w:proofErr w:type="gramEnd"/>
-      <w:r>
-        <w:t xml:space="preserve">Ma:2013}. </w:t>
-      </w:r>
-    </w:p>
-    <w:p>
-      <w:r>
-        <w:t>Then, a</w:t>
-      </w:r>
-      <w:r>
-        <w:t>fter the zero structure was determined, the remaining coefficients were fitted without penalty:</w:t>
-      </w:r>
-    </w:p>
-    <w:p>
-      <w:pPr>
-        <w:pStyle w:val="LaTeXcode"/>
-      </w:pPr>
-      <w:r>
-        <w:t>\</w:t>
-      </w:r>
-      <w:proofErr w:type="gramStart"/>
-      <w:r>
-        <w:t>begin</w:t>
-      </w:r>
-      <w:proofErr w:type="gramEnd"/>
-      <w:r>
-        <w:t>{equation}</w:t>
-      </w:r>
-    </w:p>
-    <w:p>
-      <w:r>
-        <w:t>S = \</w:t>
-      </w:r>
-      <w:proofErr w:type="spellStart"/>
-      <w:r>
-        <w:t>argmin</w:t>
-      </w:r>
-      <w:proofErr w:type="spellEnd"/>
-      <w:r>
-        <w:t>\limits</w:t>
-      </w:r>
-      <w:r>
-        <w:t>_{\tilde S \in Z^</w:t>
-      </w:r>
-      <w:r>
-        <w:t>\</w:t>
-      </w:r>
-      <w:r>
-        <w:t>sharp</w:t>
-      </w:r>
-      <w:r>
-        <w:t>} \</w:t>
-      </w:r>
-      <w:proofErr w:type="gramStart"/>
-      <w:r>
-        <w:t>loss{</w:t>
-      </w:r>
-      <w:proofErr w:type="gramEnd"/>
-      <w:r>
-        <w:t>\tilde S,C_{\</w:t>
-      </w:r>
-      <w:proofErr w:type="spellStart"/>
-      <w:r>
-        <w:t>sf</w:t>
-      </w:r>
-      <w:proofErr w:type="spellEnd"/>
-      <w:r>
-        <w:t xml:space="preserve"> 0}},</w:t>
-      </w:r>
-    </w:p>
-    <w:p>
-      <w:pPr>
-        <w:pStyle w:val="LaTeXcode"/>
-      </w:pPr>
-      <w:r>
-        <w:t>\</w:t>
-      </w:r>
-      <w:proofErr w:type="gramStart"/>
-      <w:r>
-        <w:t>end</w:t>
-      </w:r>
-      <w:proofErr w:type="gramEnd"/>
-      <w:r>
-        <w:t>{equation}</w:t>
-      </w:r>
-    </w:p>
-    <w:p>
-      <w:proofErr w:type="gramStart"/>
-      <w:r>
-        <w:t>where</w:t>
-      </w:r>
-      <w:proofErr w:type="gramEnd"/>
-      <w:r>
-        <w:t xml:space="preserve"> $Z^</w:t>
-      </w:r>
-      <w:r>
-        <w:t>\</w:t>
-      </w:r>
-      <w:r>
-        <w:t>sharp</w:t>
-      </w:r>
-      <w:r>
-        <w:t xml:space="preserve">$ </w:t>
-      </w:r>
-      <w:r>
-        <w:t>denotes</w:t>
-      </w:r>
-      <w:r>
-        <w:t xml:space="preserve"> the set of positive-definite matrices with zeros in all entries where </w:t>
-      </w:r>
-      <w:r>
-        <w:t>entries</w:t>
-      </w:r>
-      <w:r>
-        <w:t xml:space="preserve"> of $Z$ equal zero.</w:t>
-      </w:r>
-      <w:r>
-        <w:t xml:space="preserve">  </w:t>
-      </w:r>
-      <w:r>
-        <w:t>This step was also solved by ADMM.  Then the final estimate</w:t>
-      </w:r>
-      <w:r>
-        <w:t xml:space="preserve"> is the inverse of $S$</w:t>
-      </w:r>
-      <w:r>
-        <w:t xml:space="preserve"> (Eq.~\</w:t>
-      </w:r>
-      <w:proofErr w:type="gramStart"/>
-      <w:r>
-        <w:t>ref{</w:t>
-      </w:r>
-      <w:proofErr w:type="spellStart"/>
-      <w:proofErr w:type="gramEnd"/>
-      <w:r>
-        <w:t>eq:c-sparse</w:t>
-      </w:r>
-      <w:proofErr w:type="spellEnd"/>
-      <w:r>
-        <w:t>})</w:t>
-      </w:r>
-      <w:r>
-        <w:t>. Unlike $C_{\</w:t>
-      </w:r>
-      <w:proofErr w:type="spellStart"/>
-      <w:r>
-        <w:t>sf</w:t>
-      </w:r>
-      <w:proofErr w:type="spellEnd"/>
-      <w:r>
-        <w:t xml:space="preserve"> </w:t>
-      </w:r>
-      <w:proofErr w:type="spellStart"/>
-      <w:r>
-        <w:t>diag</w:t>
-      </w:r>
-      <w:proofErr w:type="spellEnd"/>
-      <w:r>
-        <w:t>}$ and $C_{\</w:t>
-      </w:r>
-      <w:proofErr w:type="spellStart"/>
-      <w:r>
-        <w:t>sf</w:t>
-      </w:r>
-      <w:proofErr w:type="spellEnd"/>
-      <w:r>
-        <w:t xml:space="preserve"> fac</w:t>
-      </w:r>
-      <w:r>
-        <w:t>tor}$, this estimator does not include linear shrinkage: the selection of the sparsity level provides sufficient flexibility to fine tune the regularization level.</w:t>
-      </w:r>
-    </w:p>
-    <w:p/>
-    <w:p>
-      <w:r>
-        <w:t>Estimator $C_{\</w:t>
-      </w:r>
-      <w:proofErr w:type="spellStart"/>
-      <w:r>
-        <w:t>sf</w:t>
-      </w:r>
-      <w:proofErr w:type="spellEnd"/>
-      <w:r>
-        <w:t xml:space="preserve"> </w:t>
-      </w:r>
-      <w:proofErr w:type="spellStart"/>
-      <w:r>
-        <w:t>sparse+lowrank</w:t>
-      </w:r>
-      <w:proofErr w:type="spellEnd"/>
-      <w:r>
-        <w:t xml:space="preserve">}$ </w:t>
-      </w:r>
-      <w:r>
-        <w:t xml:space="preserve">has two hyperparameters: the number of latent units $d$ and the sparsity level $\lambda$. </w:t>
-      </w:r>
-      <w:r>
-        <w:t xml:space="preserve">It </w:t>
-      </w:r>
-      <w:r>
-        <w:t>estimates</w:t>
-      </w:r>
-      <w:r>
-        <w:t xml:space="preserve"> the larger</w:t>
-      </w:r>
-      <w:r>
-        <w:t xml:space="preserve"> sparse</w:t>
-      </w:r>
-      <w:r>
-        <w:t xml:space="preserve"> precision matrix</w:t>
-      </w:r>
-      <w:r>
-        <w:t xml:space="preserve"> $S^\</w:t>
-      </w:r>
-      <w:proofErr w:type="spellStart"/>
-      <w:r>
-        <w:t>ast</w:t>
-      </w:r>
-      <w:proofErr w:type="spellEnd"/>
-      <w:r>
-        <w:t>$ of the</w:t>
-      </w:r>
-      <w:r>
-        <w:t xml:space="preserve"> joint distribution of the</w:t>
-      </w:r>
-      <w:r>
-        <w:t xml:space="preserve"> $p$ obs</w:t>
-      </w:r>
-      <w:r>
-        <w:t>erved neurons and $d$ latent</w:t>
-      </w:r>
-      <w:r>
-        <w:t xml:space="preserve"> units.  </w:t>
-      </w:r>
-    </w:p>
-    <w:p>
-      <w:pPr>
-        <w:pStyle w:val="LaTeXcode"/>
-      </w:pPr>
-      <w:r>
-        <w:t>\</w:t>
-      </w:r>
-      <w:proofErr w:type="gramStart"/>
-      <w:r>
-        <w:t>begin</w:t>
-      </w:r>
-      <w:proofErr w:type="gramEnd"/>
-      <w:r>
-        <w:t>{equation}</w:t>
-      </w:r>
-    </w:p>
-    <w:p>
-      <w:r>
-        <w:t>S^\</w:t>
-      </w:r>
-      <w:proofErr w:type="spellStart"/>
-      <w:r>
-        <w:t>ast</w:t>
-      </w:r>
-      <w:proofErr w:type="spellEnd"/>
-      <w:r>
-        <w:t>=</w:t>
-      </w:r>
-    </w:p>
-    <w:p>
-      <w:r>
-        <w:t>\</w:t>
-      </w:r>
-      <w:proofErr w:type="gramStart"/>
-      <w:r>
-        <w:t>begin</w:t>
-      </w:r>
-      <w:proofErr w:type="gramEnd"/>
-      <w:r>
-        <w:t>{</w:t>
-      </w:r>
-      <w:proofErr w:type="spellStart"/>
-      <w:r>
-        <w:t>pmatrix</w:t>
-      </w:r>
-      <w:proofErr w:type="spellEnd"/>
-      <w:r>
-        <w:t>}</w:t>
-      </w:r>
-    </w:p>
-    <w:p>
-      <w:r>
-        <w:t>S</w:t>
-      </w:r>
-      <w:r>
-        <w:t xml:space="preserve"> &amp; S_{12} \\</w:t>
-      </w:r>
-    </w:p>
-    <w:p>
-      <w:r>
-        <w:t>S_{12}^\T &amp; S_{22}</w:t>
-      </w:r>
-    </w:p>
-    <w:p>
-      <w:r>
-        <w:t>\</w:t>
-      </w:r>
-      <w:proofErr w:type="gramStart"/>
-      <w:r>
-        <w:t>end</w:t>
-      </w:r>
-      <w:proofErr w:type="gramEnd"/>
-      <w:r>
-        <w:t>{</w:t>
-      </w:r>
-      <w:proofErr w:type="spellStart"/>
-      <w:r>
-        <w:t>pmatrix</w:t>
-      </w:r>
-      <w:proofErr w:type="spellEnd"/>
-      <w:r>
-        <w:t>}</w:t>
-      </w:r>
-      <w:r>
-        <w:t>,</w:t>
-      </w:r>
-    </w:p>
-    <w:p>
-      <w:pPr>
-        <w:pStyle w:val="LaTeXcode"/>
-      </w:pPr>
-      <w:r>
-        <w:t>\</w:t>
-      </w:r>
-      <w:proofErr w:type="gramStart"/>
-      <w:r>
-        <w:t>end</w:t>
-      </w:r>
-      <w:proofErr w:type="gramEnd"/>
-      <w:r>
-        <w:t>{equation}</w:t>
-      </w:r>
-    </w:p>
-    <w:p>
-      <w:proofErr w:type="gramStart"/>
-      <w:r>
-        <w:t>where</w:t>
-      </w:r>
-      <w:proofErr w:type="gramEnd"/>
-      <w:r>
-        <w:t xml:space="preserve"> t</w:t>
-      </w:r>
-      <w:r>
-        <w:t>he $p\times p$ partition $S</w:t>
-      </w:r>
-      <w:r>
-        <w:t xml:space="preserve">$ corresponds to the visible units and expresses their </w:t>
-      </w:r>
-      <w:r>
-        <w:t>partial correlation structure, and $S_{12}$ and $S_{22}$ are of size $p\times d$ and $d\times d$, respectively.</w:t>
-      </w:r>
-    </w:p>
-    <w:p>
-      <w:r>
-        <w:t xml:space="preserve">Then the covariance matrix of the observed population is </w:t>
-      </w:r>
-    </w:p>
-    <w:p>
-      <w:pPr>
-        <w:pStyle w:val="LaTeXcode"/>
-      </w:pPr>
-      <w:r>
-        <w:t>\</w:t>
-      </w:r>
-      <w:proofErr w:type="gramStart"/>
-      <w:r>
-        <w:t>begin</w:t>
-      </w:r>
-      <w:proofErr w:type="gramEnd"/>
-      <w:r>
-        <w:t>{equation}</w:t>
-      </w:r>
-    </w:p>
-    <w:p>
-      <w:r>
-        <w:t>C</w:t>
-      </w:r>
-      <w:r>
-        <w:t>_{\</w:t>
-      </w:r>
-      <w:proofErr w:type="spellStart"/>
-      <w:r>
-        <w:t>sf</w:t>
-      </w:r>
-      <w:proofErr w:type="spellEnd"/>
-      <w:r>
-        <w:t xml:space="preserve"> </w:t>
-      </w:r>
-      <w:proofErr w:type="spellStart"/>
-      <w:r>
-        <w:t>sparse+lowrank</w:t>
-      </w:r>
-      <w:proofErr w:type="spellEnd"/>
-      <w:r>
-        <w:t>}</w:t>
-      </w:r>
-      <w:r>
-        <w:t xml:space="preserve"> = </w:t>
-      </w:r>
-      <w:r>
-        <w:t>(S^\</w:t>
-      </w:r>
-      <w:proofErr w:type="spellStart"/>
-      <w:r>
-        <w:t>ast</w:t>
-      </w:r>
-      <w:proofErr w:type="spellEnd"/>
-      <w:r>
-        <w:t xml:space="preserve">)^{-1} = </w:t>
-      </w:r>
-      <w:r>
-        <w:t>\</w:t>
-      </w:r>
-      <w:proofErr w:type="gramStart"/>
-      <w:r>
-        <w:t>left(</w:t>
-      </w:r>
-      <w:proofErr w:type="gramEnd"/>
-      <w:r>
-        <w:t>S</w:t>
-      </w:r>
-      <w:r>
-        <w:t>-S_{12}S_{22}^{-1}S_{12}^\T\right)</w:t>
-      </w:r>
-      <w:r>
-        <w:t>^{-1}</w:t>
-      </w:r>
-    </w:p>
-    <w:p>
-      <w:pPr>
-        <w:pStyle w:val="LaTeXcode"/>
-      </w:pPr>
-      <w:r>
-        <w:t>\</w:t>
-      </w:r>
-      <w:proofErr w:type="gramStart"/>
-      <w:r>
-        <w:t>end</w:t>
-      </w:r>
-      <w:proofErr w:type="gramEnd"/>
-      <w:r>
-        <w:t>{equation}</w:t>
-      </w:r>
-    </w:p>
-    <w:p>
-      <w:r>
-        <w:t>The matrix $</w:t>
-      </w:r>
-      <w:r>
-        <w:t xml:space="preserve"> </w:t>
-      </w:r>
-      <w:r>
-        <w:t>S_{</w:t>
-      </w:r>
-      <w:proofErr w:type="gramStart"/>
-      <w:r>
-        <w:t>12}S</w:t>
-      </w:r>
-      <w:proofErr w:type="gramEnd"/>
-      <w:r>
-        <w:t xml:space="preserve">_{22}^{-1}S_{12}^\T$ has rank $d$. Rather than searching for the optimal sparse structure of </w:t>
-      </w:r>
-      <w:r>
-        <w:t>$S_{12}$ and $S_{22}$</w:t>
-      </w:r>
-      <w:r>
-        <w:t xml:space="preserve">, an ill-posed problem, </w:t>
-      </w:r>
-      <w:r>
-        <w:t xml:space="preserve">we estimated these components together as </w:t>
-      </w:r>
-      <w:r>
-        <w:t xml:space="preserve">a single </w:t>
-      </w:r>
-      <w:r>
-        <w:t>matrix $LL^\T$</w:t>
-      </w:r>
-      <w:r>
-        <w:t xml:space="preserve"> of rank $d$</w:t>
-      </w:r>
-      <w:r>
-        <w:t>, where $L$ is of size $p\times d$</w:t>
-      </w:r>
-      <w:r>
-        <w:t>.</w:t>
-      </w:r>
-    </w:p>
-    <w:p>
-      <w:r>
-        <w:t xml:space="preserve">The estimate is found in two steps. First, we use the ADMM algorithm to </w:t>
-      </w:r>
-      <w:r>
-        <w:t>find the zero structure of $S$ by minimizing</w:t>
-      </w:r>
-      <w:r>
-        <w:t xml:space="preserve"> the $L_1$-penalized loss</w:t>
-      </w:r>
-      <w:r>
-        <w:t xml:space="preserve"> \</w:t>
-      </w:r>
-      <w:proofErr w:type="gramStart"/>
-      <w:r>
-        <w:t>cite{</w:t>
-      </w:r>
-      <w:proofErr w:type="gramEnd"/>
-      <w:r>
-        <w:t>Chandrasekaran:2010,Ma:2013</w:t>
-      </w:r>
-      <w:r>
-        <w:t>}:</w:t>
-      </w:r>
-    </w:p>
-    <w:p>
-      <w:pPr>
-        <w:pStyle w:val="LaTeXcode"/>
-      </w:pPr>
-      <w:r>
-        <w:t>\</w:t>
-      </w:r>
-      <w:proofErr w:type="gramStart"/>
-      <w:r>
-        <w:t>begin</w:t>
-      </w:r>
-      <w:proofErr w:type="gramEnd"/>
-      <w:r>
-        <w:t>{equation}</w:t>
-      </w:r>
-    </w:p>
-    <w:p>
-      <w:r>
-        <w:t>(Z</w:t>
-      </w:r>
-      <w:proofErr w:type="gramStart"/>
-      <w:r>
-        <w:t>,\</w:t>
-      </w:r>
-      <w:proofErr w:type="spellStart"/>
-      <w:proofErr w:type="gramEnd"/>
-      <w:r>
-        <w:t>cdot</w:t>
-      </w:r>
-      <w:proofErr w:type="spellEnd"/>
-      <w:r>
-        <w:t>)</w:t>
-      </w:r>
-      <w:r>
-        <w:t xml:space="preserve"> = \</w:t>
-      </w:r>
-      <w:proofErr w:type="spellStart"/>
-      <w:r>
-        <w:t>argmin</w:t>
-      </w:r>
-      <w:proofErr w:type="spellEnd"/>
-      <w:r>
-        <w:t xml:space="preserve">\limits_{\tilde </w:t>
-      </w:r>
-      <w:r>
-        <w:t>Z</w:t>
-      </w:r>
-      <w:r>
-        <w:t xml:space="preserve">,\tilde L} \loss{\tilde </w:t>
-      </w:r>
-      <w:r>
-        <w:t>Z</w:t>
-      </w:r>
-      <w:r>
-        <w:t xml:space="preserve">-\tilde L\tilde L^\T} + \|\tilde </w:t>
-      </w:r>
-      <w:r>
-        <w:t>Z</w:t>
-      </w:r>
-      <w:r>
-        <w:t>\|_1</w:t>
-      </w:r>
-    </w:p>
-    <w:p>
-      <w:pPr>
-        <w:pStyle w:val="LaTeXcode"/>
-      </w:pPr>
-      <w:r>
-        <w:t>\</w:t>
-      </w:r>
-      <w:proofErr w:type="gramStart"/>
-      <w:r>
-        <w:t>end</w:t>
-      </w:r>
-      <w:proofErr w:type="gramEnd"/>
-      <w:r>
-        <w:t>{equation}</w:t>
-      </w:r>
-    </w:p>
-    <w:p>
-      <w:r>
-        <w:t xml:space="preserve">Then we find the sparse and low-rank components of the precision matrix by minimizing the loss </w:t>
-      </w:r>
-    </w:p>
-    <w:p>
-      <w:pPr>
-        <w:pStyle w:val="LaTeXcode"/>
-      </w:pPr>
-      <w:r>
-        <w:t>\</w:t>
-      </w:r>
-      <w:proofErr w:type="gramStart"/>
-      <w:r>
-        <w:t>begin</w:t>
-      </w:r>
-      <w:proofErr w:type="gramEnd"/>
-      <w:r>
-        <w:t>{equation}</w:t>
-      </w:r>
-    </w:p>
-    <w:p>
-      <w:r>
-        <w:t>(S</w:t>
-      </w:r>
-      <w:proofErr w:type="gramStart"/>
-      <w:r>
-        <w:t>,L</w:t>
-      </w:r>
-      <w:proofErr w:type="gramEnd"/>
-      <w:r>
-        <w:t>) = \</w:t>
-      </w:r>
-      <w:proofErr w:type="spellStart"/>
-      <w:r>
-        <w:t>argmin</w:t>
-      </w:r>
-      <w:proofErr w:type="spellEnd"/>
-      <w:r>
-        <w:t>\limits_{\tilde S \in Z^\sharp,\tilde L} \loss{\tilde S-\tilde L \tilde L^\T}</w:t>
-      </w:r>
-    </w:p>
-    <w:p>
-      <w:pPr>
-        <w:pStyle w:val="LaTeXcode"/>
-      </w:pPr>
-      <w:r>
-        <w:t>\</w:t>
-      </w:r>
-      <w:proofErr w:type="gramStart"/>
-      <w:r>
-        <w:t>end</w:t>
-      </w:r>
-      <w:proofErr w:type="gramEnd"/>
-      <w:r>
-        <w:t>{equation}</w:t>
-      </w:r>
-    </w:p>
-    <w:p/>
-    <w:p>
-      <w:r>
-        <w:t>The partial correlation matrix computed from the overall estimate, computed from $C_{\</w:t>
-      </w:r>
-      <w:proofErr w:type="spellStart"/>
-      <w:r>
-        <w:t>sf</w:t>
-      </w:r>
-      <w:proofErr w:type="spellEnd"/>
-      <w:r>
-        <w:t xml:space="preserve"> </w:t>
-      </w:r>
-      <w:proofErr w:type="spellStart"/>
-      <w:r>
-        <w:t>sparse+lowrank</w:t>
-      </w:r>
-      <w:proofErr w:type="spellEnd"/>
-      <w:r>
-        <w:t>}$ according to</w:t>
-      </w:r>
-      <w:r>
-        <w:t xml:space="preserve"> </w:t>
-      </w:r>
-      <w:r>
-        <w:t>Eq.~\</w:t>
-      </w:r>
-      <w:proofErr w:type="gramStart"/>
-      <w:r>
-        <w:t>ref{</w:t>
-      </w:r>
-      <w:proofErr w:type="spellStart"/>
-      <w:proofErr w:type="gramEnd"/>
-      <w:r>
-        <w:t>eq:partial</w:t>
-      </w:r>
-      <w:proofErr w:type="spellEnd"/>
-      <w:r>
-        <w:t>}</w:t>
-      </w:r>
-      <w:r>
-        <w:t>, includes the effects of interactions between the visible and latent units.  This estimate of the parti</w:t>
-      </w:r>
-      <w:r>
-        <w:t>al correlations was used in analyses where sparsity was not required (</w:t>
-      </w:r>
-      <w:r>
-        <w:t>\</w:t>
-      </w:r>
-      <w:proofErr w:type="spellStart"/>
-      <w:proofErr w:type="gramStart"/>
-      <w:r>
-        <w:t>figref</w:t>
-      </w:r>
-      <w:proofErr w:type="spellEnd"/>
-      <w:r>
-        <w:t>{</w:t>
-      </w:r>
-      <w:proofErr w:type="gramEnd"/>
-      <w:r>
-        <w:t>05}{B and E}</w:t>
-      </w:r>
-      <w:r>
-        <w:t xml:space="preserve"> and </w:t>
-      </w:r>
-      <w:r>
-        <w:t>\</w:t>
-      </w:r>
-      <w:proofErr w:type="spellStart"/>
-      <w:r>
-        <w:t>figref</w:t>
-      </w:r>
-      <w:proofErr w:type="spellEnd"/>
-      <w:r>
-        <w:t>{06}{A}, and \</w:t>
-      </w:r>
-      <w:proofErr w:type="spellStart"/>
-      <w:r>
-        <w:t>figref</w:t>
-      </w:r>
-      <w:proofErr w:type="spellEnd"/>
-      <w:r>
-        <w:t>{</w:t>
-      </w:r>
-      <w:r>
-        <w:t>07}{A--C}</w:t>
-      </w:r>
-      <w:r>
-        <w:t>).</w:t>
-      </w:r>
-      <w:r>
-        <w:t xml:space="preserve"> </w:t>
-      </w:r>
-      <w:r>
-        <w:t xml:space="preserve"> For analyses that required a sparse network (</w:t>
-      </w:r>
-      <w:r>
-        <w:t>\</w:t>
-      </w:r>
-      <w:proofErr w:type="spellStart"/>
-      <w:proofErr w:type="gramStart"/>
-      <w:r>
-        <w:t>figref</w:t>
-      </w:r>
-      <w:proofErr w:type="spellEnd"/>
-      <w:r>
-        <w:t>{</w:t>
-      </w:r>
-      <w:proofErr w:type="gramEnd"/>
-      <w:r>
-        <w:t>05}{F, G, H} and \</w:t>
-      </w:r>
-      <w:proofErr w:type="spellStart"/>
-      <w:r>
-        <w:t>figref</w:t>
-      </w:r>
-      <w:proofErr w:type="spellEnd"/>
-      <w:r>
-        <w:t>{06}{B, D} and \</w:t>
-      </w:r>
-      <w:proofErr w:type="spellStart"/>
-      <w:r>
-        <w:t>figref</w:t>
-      </w:r>
-      <w:proofErr w:type="spellEnd"/>
-      <w:r>
-        <w:t>{07}{D--F})</w:t>
-      </w:r>
-      <w:r>
-        <w:t xml:space="preserve"> was</w:t>
-      </w:r>
-      <w:r>
-        <w:t xml:space="preserve"> computed using the extended precision matrix $S^\</w:t>
-      </w:r>
-      <w:proofErr w:type="spellStart"/>
-      <w:r>
-        <w:t>ast</w:t>
-      </w:r>
-      <w:proofErr w:type="spellEnd"/>
-      <w:r>
-        <w:t>$:</w:t>
-      </w:r>
-    </w:p>
-    <w:p>
-      <w:pPr>
-        <w:pStyle w:val="LaTeXcode"/>
-      </w:pPr>
-      <w:r>
-        <w:t>\</w:t>
-      </w:r>
-      <w:proofErr w:type="gramStart"/>
-      <w:r>
-        <w:t>begin</w:t>
-      </w:r>
-      <w:proofErr w:type="gramEnd"/>
-      <w:r>
-        <w:t>{equation}</w:t>
-      </w:r>
-    </w:p>
-    <w:p>
-      <w:r>
-        <w:t>P_{</w:t>
-      </w:r>
-      <w:r>
-        <w:t>\</w:t>
-      </w:r>
-      <w:proofErr w:type="spellStart"/>
-      <w:r>
-        <w:t>sf</w:t>
-      </w:r>
-      <w:proofErr w:type="spellEnd"/>
-      <w:r>
-        <w:t xml:space="preserve"> </w:t>
-      </w:r>
-      <w:r>
-        <w:t>sparse} = (S\</w:t>
-      </w:r>
-      <w:proofErr w:type="spellStart"/>
-      <w:r>
-        <w:t>circ</w:t>
-      </w:r>
-      <w:proofErr w:type="spellEnd"/>
-      <w:r>
-        <w:t xml:space="preserve"> I)^{-\</w:t>
-      </w:r>
-      <w:proofErr w:type="spellStart"/>
-      <w:r>
-        <w:t>frac</w:t>
-      </w:r>
-      <w:proofErr w:type="spellEnd"/>
-      <w:r>
-        <w:t xml:space="preserve"> 1 2} S  (S\</w:t>
-      </w:r>
-      <w:proofErr w:type="spellStart"/>
-      <w:r>
-        <w:t>circ</w:t>
-      </w:r>
-      <w:proofErr w:type="spellEnd"/>
-      <w:r>
-        <w:t xml:space="preserve"> I)^{-\</w:t>
-      </w:r>
-      <w:proofErr w:type="spellStart"/>
-      <w:r>
-        <w:t>frac</w:t>
-      </w:r>
-      <w:proofErr w:type="spellEnd"/>
-      <w:r>
-        <w:t xml:space="preserve"> 1 2}</w:t>
-      </w:r>
-    </w:p>
-    <w:p>
-      <w:pPr>
-        <w:pStyle w:val="LaTeXcode"/>
-      </w:pPr>
-      <w:r>
-        <w:t>\</w:t>
-      </w:r>
-      <w:proofErr w:type="gramStart"/>
-      <w:r>
-        <w:t>end</w:t>
-      </w:r>
-      <w:proofErr w:type="gramEnd"/>
-      <w:r>
-        <w:t>{equation}</w:t>
-      </w:r>
-    </w:p>
-    <w:p/>
-    <w:p>
-      <w:r>
-        <w:t>The MATLAB code for these computations is available at {\</w:t>
-      </w:r>
-      <w:proofErr w:type="spellStart"/>
-      <w:r>
-        <w:t>tt</w:t>
-      </w:r>
-      <w:proofErr w:type="spellEnd"/>
-      <w:r>
-        <w:t xml:space="preserve"> </w:t>
-      </w:r>
-      <w:hyperlink r:id="rId8" w:history="1">
+      <w:hyperlink r:id="rId9" w:history="1">
         <w:r>
           <w:rPr>
             <w:rStyle w:val="Hyperlink"/>
@@ -14055,10 +14366,7 @@
       </w:r>
     </w:p>
     <w:p/>
-    <w:p>
-      <w:bookmarkStart w:id="72" w:name="_GoBack"/>
-      <w:bookmarkEnd w:id="72"/>
-    </w:p>
+    <w:p/>
     <w:p>
       <w:pPr>
         <w:pStyle w:val="Heading2"/>
@@ -14086,7 +14394,19 @@
         <w:t xml:space="preserve"> matrices were produced by taking 150 independent samples </w:t>
       </w:r>
       <w:r>
-        <w:t>from an artificial population of 50 independent, identically normally distributed units. The covariance matrices were then subjected to the respective regularizations to produce the ground truth matrices in for simulated studies (\</w:t>
+        <w:t>from an artificial population of 50 independent, identically normally distributed units. The covariance matrices were then subjected to the respective regularizations to produ</w:t>
+      </w:r>
+      <w:r>
+        <w:t xml:space="preserve">ce the ground truth matrices </w:t>
+      </w:r>
+      <w:r>
+        <w:t>for</w:t>
+      </w:r>
+      <w:r>
+        <w:t xml:space="preserve"> the simulation</w:t>
+      </w:r>
+      <w:r>
+        <w:t xml:space="preserve"> studies (\</w:t>
       </w:r>
       <w:proofErr w:type="spellStart"/>
       <w:proofErr w:type="gramStart"/>
@@ -14100,6 +14420,9 @@
       <w:proofErr w:type="gramEnd"/>
       <w:r>
         <w:t>02}{\,row 2}.</w:t>
+      </w:r>
+      <w:r>
+        <w:t xml:space="preserve"> Samples were then generated by multivariate normal distributions with the respective true covariance matrices and estimated by each of the estimators. </w:t>
       </w:r>
     </w:p>
     <w:p/>
@@ -14465,62 +14788,6 @@
 
 <file path=word/comments.xml><?xml version="1.0" encoding="utf-8"?>
 <w:comments xmlns:wpc="http://schemas.microsoft.com/office/word/2010/wordprocessingCanvas" xmlns:mo="http://schemas.microsoft.com/office/mac/office/2008/main" xmlns:mc="http://schemas.openxmlformats.org/markup-compatibility/2006" xmlns:mv="urn:schemas-microsoft-com:mac:vml" xmlns:o="urn:schemas-microsoft-com:office:office" xmlns:r="http://schemas.openxmlformats.org/officeDocument/2006/relationships" xmlns:m="http://schemas.openxmlformats.org/officeDocument/2006/math" xmlns:v="urn:schemas-microsoft-com:vml" xmlns:wp14="http://schemas.microsoft.com/office/word/2010/wordprocessingDrawing" xmlns:wp="http://schemas.openxmlformats.org/drawingml/2006/wordprocessingDrawing" xmlns:w10="urn:schemas-microsoft-com:office:word" xmlns:w="http://schemas.openxmlformats.org/wordprocessingml/2006/main" xmlns:w14="http://schemas.microsoft.com/office/word/2010/wordml" xmlns:wpg="http://schemas.microsoft.com/office/word/2010/wordprocessingGroup" xmlns:wpi="http://schemas.microsoft.com/office/word/2010/wordprocessingInk" xmlns:wne="http://schemas.microsoft.com/office/word/2006/wordml" xmlns:wps="http://schemas.microsoft.com/office/word/2010/wordprocessingShape" mc:Ignorable="w14 wp14">
-  <w:comment w:id="0" w:author="Andreas Tolias" w:date="2013-12-21T13:10:00Z" w:initials="AT">
-    <w:p>
-      <w:pPr>
-        <w:pStyle w:val="CommentText"/>
-      </w:pPr>
-      <w:r>
-        <w:rPr>
-          <w:rStyle w:val="CommentReference"/>
-        </w:rPr>
-        <w:annotationRef/>
-      </w:r>
-      <w:r>
-        <w:t>Here we need to define what we mean by low-</w:t>
-      </w:r>
-      <w:proofErr w:type="gramStart"/>
-      <w:r>
-        <w:t>dimensional ..</w:t>
-      </w:r>
-      <w:proofErr w:type="gramEnd"/>
-      <w:r>
-        <w:t xml:space="preserve"> I found this </w:t>
-      </w:r>
-      <w:proofErr w:type="gramStart"/>
-      <w:r>
-        <w:t>confusing ..</w:t>
-      </w:r>
-      <w:proofErr w:type="gramEnd"/>
-      <w:r>
-        <w:t xml:space="preserve">  </w:t>
-      </w:r>
-      <w:proofErr w:type="gramStart"/>
-      <w:r>
-        <w:t>for</w:t>
-      </w:r>
-      <w:proofErr w:type="gramEnd"/>
-      <w:r>
-        <w:t xml:space="preserve"> example complete independent population i.e. zero non-diagonal in covariance matrix would be low-dimensional according to your definition but in fact in neural space it will be a max-entropy gauss distribution for example with flat </w:t>
-      </w:r>
-      <w:proofErr w:type="spellStart"/>
-      <w:r>
-        <w:t>eigenspectrum</w:t>
-      </w:r>
-      <w:proofErr w:type="spellEnd"/>
-      <w:r>
-        <w:t xml:space="preserve"> .. </w:t>
-      </w:r>
-      <w:proofErr w:type="gramStart"/>
-      <w:r>
-        <w:t>most</w:t>
-      </w:r>
-      <w:proofErr w:type="gramEnd"/>
-      <w:r>
-        <w:t xml:space="preserve"> people would not think as this as low-dimensional .. </w:t>
-      </w:r>
-    </w:p>
-  </w:comment>
   <w:comment w:id="1" w:author="Andreas Tolias" w:date="2013-12-21T10:56:00Z" w:initials="AT">
     <w:p>
       <w:pPr>

</xml_diff>

<commit_message>
rev39 -- verified all numbers
</commit_message>
<xml_diff>
--- a/plos.docx
+++ b/plos.docx
@@ -2153,9 +2153,14 @@
       <w:r>
         <w:t>Ambitious projects aim to record the activity of ever larger and denser subsets of neurons \</w:t>
       </w:r>
-      <w:proofErr w:type="gramStart"/>
-      <w:r>
-        <w:t>emph{</w:t>
+      <w:proofErr w:type="spellStart"/>
+      <w:proofErr w:type="gramStart"/>
+      <w:r>
+        <w:t>emph</w:t>
+      </w:r>
+      <w:proofErr w:type="spellEnd"/>
+      <w:r>
+        <w:t>{</w:t>
       </w:r>
       <w:proofErr w:type="gramEnd"/>
       <w:r>
@@ -2744,9 +2749,14 @@
       <w:r>
         <w:t>\</w:t>
       </w:r>
-      <w:proofErr w:type="gramStart"/>
-      <w:r>
-        <w:t>emph{</w:t>
+      <w:proofErr w:type="spellStart"/>
+      <w:proofErr w:type="gramStart"/>
+      <w:r>
+        <w:t>emph</w:t>
+      </w:r>
+      <w:proofErr w:type="spellEnd"/>
+      <w:r>
+        <w:t>{</w:t>
       </w:r>
       <w:proofErr w:type="gramEnd"/>
       <w:r>
@@ -2885,10 +2895,12 @@
       <w:r>
         <w:t>\</w:t>
       </w:r>
+      <w:proofErr w:type="spellStart"/>
       <w:proofErr w:type="gramStart"/>
       <w:r>
         <w:t>emph</w:t>
       </w:r>
+      <w:proofErr w:type="spellEnd"/>
       <w:proofErr w:type="gramEnd"/>
       <w:r>
         <w:t xml:space="preserve">{Functional connectivity} </w:t>
@@ -2897,7 +2909,15 @@
         <w:t>is a</w:t>
       </w:r>
       <w:r>
-        <w:t xml:space="preserve"> statistical description of \emph{multineuronal} activity patterns not reducible to the response properties of the individual cells.  Functional connectivity is commonly expressed as</w:t>
+        <w:t xml:space="preserve"> statistical description of \</w:t>
+      </w:r>
+      <w:proofErr w:type="spellStart"/>
+      <w:r>
+        <w:t>emph</w:t>
+      </w:r>
+      <w:proofErr w:type="spellEnd"/>
+      <w:r>
+        <w:t>{multineuronal} activity patterns not reducible to the response properties of the individual cells.  Functional connectivity is commonly expressed as</w:t>
       </w:r>
       <w:r>
         <w:t xml:space="preserve"> the degree of correlation, synchronization, or other forms of </w:t>
@@ -3012,9 +3032,14 @@
       <w:r>
         <w:t>, \</w:t>
       </w:r>
-      <w:proofErr w:type="gramStart"/>
-      <w:r>
-        <w:t>emph{</w:t>
+      <w:proofErr w:type="spellStart"/>
+      <w:proofErr w:type="gramStart"/>
+      <w:r>
+        <w:t>emph</w:t>
+      </w:r>
+      <w:proofErr w:type="spellEnd"/>
+      <w:r>
+        <w:t>{</w:t>
       </w:r>
       <w:proofErr w:type="gramEnd"/>
       <w:r>
@@ -3497,7 +3522,15 @@
         <w:t xml:space="preserve"> number of numerical challenges:</w:t>
       </w:r>
       <w:r>
-        <w:t xml:space="preserve">  The amount of recorded data grows only linearly with population size whereas the number of estimated coefficients increases quadratically.  This mismatch lead</w:t>
+        <w:t xml:space="preserve">  The amount of recorded data grows only linearly with population size whereas the number of estimated coefficients increases </w:t>
+      </w:r>
+      <w:proofErr w:type="spellStart"/>
+      <w:r>
+        <w:t>quadratically</w:t>
+      </w:r>
+      <w:proofErr w:type="spellEnd"/>
+      <w:r>
+        <w:t>.  This mismatch lead</w:t>
       </w:r>
       <w:r>
         <w:t>s</w:t>
@@ -3583,9 +3616,14 @@
       <w:r>
         <w:t>he \</w:t>
       </w:r>
-      <w:proofErr w:type="gramStart"/>
-      <w:r>
-        <w:t>emph{</w:t>
+      <w:proofErr w:type="spellStart"/>
+      <w:proofErr w:type="gramStart"/>
+      <w:r>
+        <w:t>emph</w:t>
+      </w:r>
+      <w:proofErr w:type="spellEnd"/>
+      <w:r>
+        <w:t>{</w:t>
       </w:r>
       <w:proofErr w:type="gramEnd"/>
       <w:r>
@@ -3633,9 +3671,14 @@
       <w:r>
         <w:t>In statistics, the technique of deliberately imposing a structure on an estimate in order to improve its performance is known as \</w:t>
       </w:r>
-      <w:proofErr w:type="gramStart"/>
-      <w:r>
-        <w:t>emph{</w:t>
+      <w:proofErr w:type="spellStart"/>
+      <w:proofErr w:type="gramStart"/>
+      <w:r>
+        <w:t>emph</w:t>
+      </w:r>
+      <w:proofErr w:type="spellEnd"/>
+      <w:r>
+        <w:t>{</w:t>
       </w:r>
       <w:proofErr w:type="gramEnd"/>
       <w:r>
@@ -3674,17 +3717,27 @@
       <w:r>
         <w:t>{shrink}) it toward a reduced representation known as the shrinkage target.  The selection of the optimal target estimate and the optimal amount of shrinkage can be deduced from the training data either analytically or by cross-validation.  Some regularization schemes only perform target selection (\</w:t>
       </w:r>
-      <w:proofErr w:type="gramStart"/>
-      <w:r>
-        <w:t>emph{</w:t>
+      <w:proofErr w:type="spellStart"/>
+      <w:proofErr w:type="gramStart"/>
+      <w:r>
+        <w:t>emph</w:t>
+      </w:r>
+      <w:proofErr w:type="spellEnd"/>
+      <w:r>
+        <w:t>{</w:t>
       </w:r>
       <w:proofErr w:type="gramEnd"/>
       <w:r>
         <w:t>dimensionality reduction, variable selection, or feature selection}) and replace the estimate completely. Others only perform shrinkage toward a single target estimate (\</w:t>
       </w:r>
-      <w:proofErr w:type="gramStart"/>
-      <w:r>
-        <w:t>emph{</w:t>
+      <w:proofErr w:type="spellStart"/>
+      <w:proofErr w:type="gramStart"/>
+      <w:r>
+        <w:t>emph</w:t>
+      </w:r>
+      <w:proofErr w:type="spellEnd"/>
+      <w:r>
+        <w:t>{</w:t>
       </w:r>
       <w:proofErr w:type="gramEnd"/>
       <w:r>
@@ -4458,9 +4511,14 @@
       <w:r>
         <w:t xml:space="preserve"> \</w:t>
       </w:r>
-      <w:proofErr w:type="gramStart"/>
-      <w:r>
-        <w:t>emph{</w:t>
+      <w:proofErr w:type="spellStart"/>
+      <w:proofErr w:type="gramStart"/>
+      <w:r>
+        <w:t>emph</w:t>
+      </w:r>
+      <w:proofErr w:type="spellEnd"/>
+      <w:r>
+        <w:t>{</w:t>
       </w:r>
       <w:proofErr w:type="gramEnd"/>
       <w:r>
@@ -4792,9 +4850,14 @@
       <w:r>
         <w:t>\</w:t>
       </w:r>
-      <w:proofErr w:type="gramStart"/>
-      <w:r>
-        <w:t>emph{</w:t>
+      <w:proofErr w:type="spellStart"/>
+      <w:proofErr w:type="gramStart"/>
+      <w:r>
+        <w:t>emph</w:t>
+      </w:r>
+      <w:proofErr w:type="spellEnd"/>
+      <w:r>
+        <w:t>{</w:t>
       </w:r>
       <w:proofErr w:type="gramEnd"/>
       <w:r>
@@ -5433,10 +5496,19 @@
         <w:t xml:space="preserve">a </w:t>
       </w:r>
       <w:r>
-        <w:t>factor model with three latent un</w:t>
-      </w:r>
-      <w:r>
-        <w:t xml:space="preserve">its ({\bf B}),  a correlation matrix with 73\%  off-diagonal zeros ({\bf  C}), and a correlation matrix whose inverse is the some a rank-1 </w:t>
+        <w:t xml:space="preserve">factor model with two </w:t>
+      </w:r>
+      <w:r>
+        <w:t>latent un</w:t>
+      </w:r>
+      <w:r>
+        <w:t>its ({\bf B}</w:t>
+      </w:r>
+      <w:r>
+        <w:t>),  a correlation matrix with 85</w:t>
+      </w:r>
+      <w:r>
+        <w:t xml:space="preserve">\%  off-diagonal zeros ({\bf  C}), and a correlation matrix whose inverse is the some a rank-1 </w:t>
       </w:r>
       <w:r>
         <w:t>(\</w:t>
@@ -5455,20 +5527,11 @@
       <w:r>
         <w:t xml:space="preserve">component and a sparse component with </w:t>
       </w:r>
-      <w:commentRangeStart w:id="0"/>
-      <w:r>
-        <w:t>78\%</w:t>
-      </w:r>
-      <w:commentRangeEnd w:id="0"/>
-      <w:r>
-        <w:rPr>
-          <w:rStyle w:val="CommentReference"/>
-          <w:color w:val="auto"/>
-        </w:rPr>
-        <w:commentReference w:id="0"/>
-      </w:r>
-      <w:r>
-        <w:t xml:space="preserve"> off-diagonal zeros. </w:t>
+      <w:r>
+        <w:t>89</w:t>
+      </w:r>
+      <w:r>
+        <w:t xml:space="preserve">\% off-diagonal zeros. </w:t>
       </w:r>
     </w:p>
     <w:p>
@@ -5830,9 +5893,14 @@
       <w:r>
         <w:t xml:space="preserve"> by linear \</w:t>
       </w:r>
-      <w:proofErr w:type="gramStart"/>
-      <w:r>
-        <w:t>emph{</w:t>
+      <w:proofErr w:type="spellStart"/>
+      <w:proofErr w:type="gramStart"/>
+      <w:r>
+        <w:t>emph</w:t>
+      </w:r>
+      <w:proofErr w:type="spellEnd"/>
+      <w:r>
+        <w:t>{</w:t>
       </w:r>
       <w:proofErr w:type="gramEnd"/>
       <w:r>
@@ -5844,7 +5912,15 @@
       </w:r>
       <w:proofErr w:type="spellEnd"/>
       <w:r>
-        <w:t xml:space="preserve"> 0}$ toward $D$ controlled by the scalar \emph{shrinkage intensity} parameter $\lambda \in [0, 1]$:</w:t>
+        <w:t xml:space="preserve"> 0}$ toward $D$ controlled by the scalar \</w:t>
+      </w:r>
+      <w:proofErr w:type="spellStart"/>
+      <w:r>
+        <w:t>emph</w:t>
+      </w:r>
+      <w:proofErr w:type="spellEnd"/>
+      <w:r>
+        <w:t>{shrinkage intensity} parameter $\lambda \in [0, 1]$:</w:t>
       </w:r>
     </w:p>
     <w:p>
@@ -6681,7 +6757,13 @@
         <w:t xml:space="preserve">To </w:t>
       </w:r>
       <w:r>
-        <w:t>demonstrate how the selection between regularized estimators allows discerning the structure of correlation, we</w:t>
+        <w:t>demonstrate how the selection between regularized estimators allows discerning the structure of correlation</w:t>
+      </w:r>
+      <w:r>
+        <w:t>s</w:t>
+      </w:r>
+      <w:r>
+        <w:t>, we</w:t>
       </w:r>
       <w:r>
         <w:t xml:space="preserve"> constructed four $</w:t>
@@ -6855,9 +6937,14 @@
       <w:r>
         <w:t>a \</w:t>
       </w:r>
-      <w:proofErr w:type="gramStart"/>
-      <w:r>
-        <w:t>emph{</w:t>
+      <w:proofErr w:type="spellStart"/>
+      <w:proofErr w:type="gramStart"/>
+      <w:r>
+        <w:t>emph</w:t>
+      </w:r>
+      <w:proofErr w:type="spellEnd"/>
+      <w:r>
+        <w:t>{</w:t>
       </w:r>
       <w:proofErr w:type="gramEnd"/>
       <w:r>
@@ -6935,9 +7022,14 @@
       <w:r>
         <w:t>\</w:t>
       </w:r>
-      <w:proofErr w:type="gramStart"/>
-      <w:r>
-        <w:t>emph{</w:t>
+      <w:proofErr w:type="spellStart"/>
+      <w:proofErr w:type="gramStart"/>
+      <w:r>
+        <w:t>emph</w:t>
+      </w:r>
+      <w:proofErr w:type="spellEnd"/>
+      <w:r>
+        <w:t>{</w:t>
       </w:r>
       <w:proofErr w:type="gramEnd"/>
       <w:r>
@@ -7106,7 +7198,10 @@
         <w:t xml:space="preserve"> 0})$ </w:t>
       </w:r>
       <w:r>
-        <w:t>through the following expression:</w:t>
+        <w:t>as</w:t>
+      </w:r>
+      <w:r>
+        <w:t>:</w:t>
       </w:r>
     </w:p>
     <w:p>
@@ -7141,29 +7236,33 @@
       </w:r>
       <w:proofErr w:type="gramEnd"/>
       <w:r>
-        <w:t>{\</w:t>
-      </w:r>
-      <w:proofErr w:type="spellStart"/>
-      <w:r>
-        <w:t>Sigma,C</w:t>
-      </w:r>
-      <w:proofErr w:type="spellEnd"/>
-      <w:r>
-        <w:t>_{\</w:t>
-      </w:r>
-      <w:proofErr w:type="spellStart"/>
-      <w:r>
-        <w:t>sf</w:t>
-      </w:r>
-      <w:proofErr w:type="spellEnd"/>
-      <w:r>
-        <w:t xml:space="preserve"> 0}}</w:t>
-      </w:r>
-      <w:r>
-        <w:t xml:space="preserve"> </w:t>
-      </w:r>
-      <w:r>
-        <w:t>= -\</w:t>
+        <w:t>{</w:t>
+      </w:r>
+      <w:r>
+        <w:t>X</w:t>
+      </w:r>
+      <w:r>
+        <w:t>,</w:t>
+      </w:r>
+      <w:r>
+        <w:t>Y</w:t>
+      </w:r>
+      <w:r>
+        <w:t>}</w:t>
+      </w:r>
+      <w:r>
+        <w:t xml:space="preserve"> </w:t>
+      </w:r>
+      <w:r>
+        <w:t>\</w:t>
+      </w:r>
+      <w:proofErr w:type="spellStart"/>
+      <w:r>
+        <w:t>equiv</w:t>
+      </w:r>
+      <w:proofErr w:type="spellEnd"/>
+      <w:r>
+        <w:t xml:space="preserve"> -\</w:t>
       </w:r>
       <w:proofErr w:type="spellStart"/>
       <w:r>
@@ -7185,23 +7284,19 @@
         <w:t xml:space="preserve"> 2 p </w:t>
       </w:r>
       <w:r>
-        <w:t>L(\</w:t>
-      </w:r>
-      <w:proofErr w:type="spellStart"/>
-      <w:r>
-        <w:t>Sigma|C</w:t>
-      </w:r>
-      <w:proofErr w:type="spellEnd"/>
-      <w:r>
-        <w:t>_{\</w:t>
-      </w:r>
-      <w:proofErr w:type="spellStart"/>
-      <w:r>
-        <w:t>sf</w:t>
-      </w:r>
-      <w:proofErr w:type="spellEnd"/>
-      <w:r>
-        <w:t xml:space="preserve"> 0})</w:t>
+        <w:t>L(</w:t>
+      </w:r>
+      <w:r>
+        <w:t>X</w:t>
+      </w:r>
+      <w:r>
+        <w:t>|</w:t>
+      </w:r>
+      <w:r>
+        <w:t>Y</w:t>
+      </w:r>
+      <w:r>
+        <w:t>)</w:t>
       </w:r>
     </w:p>
     <w:p>
@@ -7408,9 +7503,14 @@
       <w:r>
         <w:t>he \</w:t>
       </w:r>
-      <w:proofErr w:type="gramStart"/>
-      <w:r>
-        <w:t>emph{</w:t>
+      <w:proofErr w:type="spellStart"/>
+      <w:proofErr w:type="gramStart"/>
+      <w:r>
+        <w:t>emph</w:t>
+      </w:r>
+      <w:proofErr w:type="spellEnd"/>
+      <w:r>
+        <w:t>{</w:t>
       </w:r>
       <w:proofErr w:type="gramEnd"/>
       <w:r>
@@ -7797,9 +7897,14 @@
       <w:r>
         <w:t xml:space="preserve"> can be estimated solely from the data through \</w:t>
       </w:r>
-      <w:proofErr w:type="gramStart"/>
-      <w:r>
-        <w:t>emph{</w:t>
+      <w:proofErr w:type="spellStart"/>
+      <w:proofErr w:type="gramStart"/>
+      <w:r>
+        <w:t>emph</w:t>
+      </w:r>
+      <w:proofErr w:type="spellEnd"/>
+      <w:r>
+        <w:t>{</w:t>
       </w:r>
       <w:proofErr w:type="gramEnd"/>
       <w:r>
@@ -7814,9 +7919,14 @@
       <w:r>
         <w:t>nt \</w:t>
       </w:r>
-      <w:proofErr w:type="gramStart"/>
-      <w:r>
-        <w:t>emph{</w:t>
+      <w:proofErr w:type="spellStart"/>
+      <w:proofErr w:type="gramStart"/>
+      <w:r>
+        <w:t>emph</w:t>
+      </w:r>
+      <w:proofErr w:type="spellEnd"/>
+      <w:r>
+        <w:t>{</w:t>
       </w:r>
       <w:proofErr w:type="gramEnd"/>
       <w:r>
@@ -7846,14 +7956,27 @@
         <w:t xml:space="preserve"> 0}^\prime$</w:t>
       </w:r>
       <w:r>
-        <w:t xml:space="preserve"> to validate the estimate $C$ computed from the main, \emph{training sample}</w:t>
+        <w:t xml:space="preserve"> to validate the estimate $C$ computed from the main, \</w:t>
+      </w:r>
+      <w:proofErr w:type="spellStart"/>
+      <w:r>
+        <w:t>emph</w:t>
+      </w:r>
+      <w:proofErr w:type="spellEnd"/>
+      <w:r>
+        <w:t>{training sample}</w:t>
       </w:r>
       <w:r>
         <w:t>.  Then \</w:t>
       </w:r>
-      <w:proofErr w:type="gramStart"/>
-      <w:r>
-        <w:t>emph{</w:t>
+      <w:proofErr w:type="spellStart"/>
+      <w:proofErr w:type="gramStart"/>
+      <w:r>
+        <w:t>emph</w:t>
+      </w:r>
+      <w:proofErr w:type="spellEnd"/>
+      <w:r>
+        <w:t>{</w:t>
       </w:r>
       <w:proofErr w:type="gramEnd"/>
       <w:r>
@@ -8236,7 +8359,23 @@
         <w:t xml:space="preserve"> the</w:t>
       </w:r>
       <w:r>
-        <w:t xml:space="preserve"> \emph{cross-validation loss} or \emph{CV-loss} for short.  Let $C_{\</w:t>
+        <w:t xml:space="preserve"> \</w:t>
+      </w:r>
+      <w:proofErr w:type="spellStart"/>
+      <w:r>
+        <w:t>emph</w:t>
+      </w:r>
+      <w:proofErr w:type="spellEnd"/>
+      <w:r>
+        <w:t>{cross-validation loss} or \</w:t>
+      </w:r>
+      <w:proofErr w:type="spellStart"/>
+      <w:r>
+        <w:t>emph</w:t>
+      </w:r>
+      <w:proofErr w:type="spellEnd"/>
+      <w:r>
+        <w:t>{CV-loss} for short.  Let $C_{\</w:t>
       </w:r>
       <w:proofErr w:type="spellStart"/>
       <w:r>
@@ -8401,9 +8540,14 @@
       <w:r>
         <w:t xml:space="preserve"> \</w:t>
       </w:r>
-      <w:proofErr w:type="gramStart"/>
-      <w:r>
-        <w:t>emph{</w:t>
+      <w:proofErr w:type="spellStart"/>
+      <w:proofErr w:type="gramStart"/>
+      <w:r>
+        <w:t>emph</w:t>
+      </w:r>
+      <w:proofErr w:type="spellEnd"/>
+      <w:r>
+        <w:t>{</w:t>
       </w:r>
       <w:proofErr w:type="gramEnd"/>
       <w:r>
@@ -8700,7 +8844,15 @@
         <w:t xml:space="preserve"> The firing rates of neurons were inferred using </w:t>
       </w:r>
       <w:r>
-        <w:t>sparse nonnegative deconvolution \</w:t>
+        <w:t xml:space="preserve">sparse nonnegative </w:t>
+      </w:r>
+      <w:proofErr w:type="spellStart"/>
+      <w:r>
+        <w:t>deconvolution</w:t>
+      </w:r>
+      <w:proofErr w:type="spellEnd"/>
+      <w:r>
+        <w:t xml:space="preserve"> \</w:t>
       </w:r>
       <w:proofErr w:type="gramStart"/>
       <w:r>
@@ -8773,42 +8925,14 @@
       <w:r>
         <w:t xml:space="preserve">e presented </w:t>
       </w:r>
-      <w:commentRangeStart w:id="1"/>
-      <w:r>
-        <w:t>300</w:t>
-      </w:r>
-      <w:commentRangeEnd w:id="1"/>
-      <w:r>
-        <w:rPr>
-          <w:rStyle w:val="CommentReference"/>
-        </w:rPr>
-        <w:commentReference w:id="1"/>
-      </w:r>
-      <w:r>
-        <w:t xml:space="preserve"> repetitions of full-field drifting gratings with two directions of motion </w:t>
-      </w:r>
-      <w:r>
-        <w:t xml:space="preserve">in some experiments </w:t>
-      </w:r>
-      <w:r>
-        <w:t xml:space="preserve">or </w:t>
-      </w:r>
-      <w:commentRangeStart w:id="2"/>
-      <w:r>
-        <w:t>150</w:t>
-      </w:r>
-      <w:commentRangeEnd w:id="2"/>
-      <w:r>
-        <w:rPr>
-          <w:rStyle w:val="CommentReference"/>
-        </w:rPr>
-        <w:commentReference w:id="2"/>
-      </w:r>
-      <w:r>
-        <w:t xml:space="preserve"> repetitions with five directions</w:t>
-      </w:r>
-      <w:r>
-        <w:t xml:space="preserve"> in other experiments</w:t>
+      <w:r>
+        <w:t xml:space="preserve">between 100 and 300 </w:t>
+      </w:r>
+      <w:r>
+        <w:t xml:space="preserve">repetitions of full-field drifting gratings </w:t>
+      </w:r>
+      <w:r>
+        <w:t>at each direction of motion</w:t>
       </w:r>
       <w:r>
         <w:t>.</w:t>
@@ -8821,6 +8945,9 @@
       </w:r>
       <w:r>
         <w:t xml:space="preserve"> Each grating lasted 1 second and was followed by a 1-second blank.</w:t>
+      </w:r>
+      <w:r>
+        <w:t xml:space="preserve"> </w:t>
       </w:r>
       <w:r>
         <w:t xml:space="preserve"> </w:t>
@@ -9685,7 +9812,13 @@
         <w:pStyle w:val="LaTeXFigure"/>
       </w:pPr>
       <w:r>
-        <w:t xml:space="preserve">    The histograms are based on 31 imaged sites in 24 mice. </w:t>
+        <w:t xml:space="preserve">    The histograms are based on 31 imaged s</w:t>
+      </w:r>
+      <w:r>
+        <w:t>ites in 15</w:t>
+      </w:r>
+      <w:r>
+        <w:t xml:space="preserve"> mice. </w:t>
       </w:r>
     </w:p>
     <w:p>
@@ -10494,61 +10627,37 @@
         <w:t xml:space="preserve">fig:03} and Fig.~\ref{fig:05})),  the </w:t>
       </w:r>
       <w:r>
-        <w:t xml:space="preserve">sparse component had </w:t>
-      </w:r>
-      <w:commentRangeStart w:id="3"/>
-      <w:r>
-        <w:t xml:space="preserve">82.1\% </w:t>
-      </w:r>
-      <w:commentRangeEnd w:id="3"/>
-      <w:r>
-        <w:rPr>
-          <w:rStyle w:val="CommentReference"/>
-        </w:rPr>
-        <w:commentReference w:id="3"/>
-      </w:r>
-      <w:r>
-        <w:t>sparsity (or</w:t>
+        <w:t>sparse component had 8</w:t>
+      </w:r>
+      <w:r>
+        <w:t>2.2</w:t>
+      </w:r>
+      <w:r>
+        <w:t>\% sparsity (or</w:t>
       </w:r>
       <w:r>
         <w:t>, conversely,</w:t>
       </w:r>
       <w:r>
-        <w:t xml:space="preserve"> </w:t>
-      </w:r>
-      <w:commentRangeStart w:id="4"/>
-      <w:r>
-        <w:t xml:space="preserve">17.9\% </w:t>
-      </w:r>
-      <w:commentRangeEnd w:id="4"/>
-      <w:r>
-        <w:rPr>
-          <w:rStyle w:val="CommentReference"/>
-        </w:rPr>
-        <w:commentReference w:id="4"/>
-      </w:r>
-      <w:r>
-        <w:t>connectivity)</w:t>
+        <w:t xml:space="preserve"> 1</w:t>
+      </w:r>
+      <w:r>
+        <w:t>7.8</w:t>
+      </w:r>
+      <w:r>
+        <w:t>\% connectivity)</w:t>
       </w:r>
       <w:r>
         <w:t xml:space="preserve"> with average node degree </w:t>
       </w:r>
       <w:r>
-        <w:t xml:space="preserve">of </w:t>
-      </w:r>
-      <w:commentRangeStart w:id="5"/>
-      <w:r>
-        <w:t>52.5</w:t>
-      </w:r>
-      <w:commentRangeEnd w:id="5"/>
-      <w:r>
-        <w:rPr>
-          <w:rStyle w:val="CommentReference"/>
-        </w:rPr>
-        <w:commentReference w:id="5"/>
-      </w:r>
-      <w:r>
-        <w:t xml:space="preserve"> (</w:t>
+        <w:t>of 52.</w:t>
+      </w:r>
+      <w:r>
+        <w:t xml:space="preserve">8 </w:t>
+      </w:r>
+      <w:r>
+        <w:t>(</w:t>
       </w:r>
       <w:r>
         <w:t>\</w:t>
@@ -10571,13 +10680,10 @@
         <w:t xml:space="preserve">).  </w:t>
       </w:r>
       <w:r>
-        <w:t xml:space="preserve">The low-rank component </w:t>
-      </w:r>
-      <w:r>
-        <w:t>had</w:t>
-      </w:r>
-      <w:r>
-        <w:t xml:space="preserve"> rank 17.</w:t>
+        <w:t>The estimate also inferred 15</w:t>
+      </w:r>
+      <w:r>
+        <w:t xml:space="preserve"> latent units contributing to the low-rank component of the partial correlation matrix.</w:t>
       </w:r>
     </w:p>
     <w:p>
@@ -10753,43 +10859,19 @@
         <w:t>T</w:t>
       </w:r>
       <w:r>
-        <w:t xml:space="preserve">he partial correlation matrix of the regularized estimate is decomposed into a sparse component with </w:t>
-      </w:r>
-      <w:commentRangeStart w:id="6"/>
-      <w:r>
-        <w:t>82.</w:t>
-      </w:r>
-      <w:r>
-        <w:t>1</w:t>
-      </w:r>
-      <w:r>
-        <w:t>\%</w:t>
-      </w:r>
-      <w:commentRangeEnd w:id="6"/>
-      <w:r>
-        <w:rPr>
-          <w:rStyle w:val="CommentReference"/>
-          <w:color w:val="auto"/>
-        </w:rPr>
-        <w:commentReference w:id="6"/>
-      </w:r>
-      <w:r>
-        <w:t xml:space="preserve"> off-diagonal zeros (bottom-left) a</w:t>
-      </w:r>
-      <w:r>
-        <w:t xml:space="preserve">nd low-rank component of </w:t>
-      </w:r>
-      <w:commentRangeStart w:id="7"/>
-      <w:r>
-        <w:t>rank 17</w:t>
-      </w:r>
-      <w:commentRangeEnd w:id="7"/>
-      <w:r>
-        <w:rPr>
-          <w:rStyle w:val="CommentReference"/>
-          <w:color w:val="auto"/>
-        </w:rPr>
-        <w:commentReference w:id="7"/>
+        <w:t>he partial correlation matrix of the regularized estimate is decomposed into a sparse component with 82.</w:t>
+      </w:r>
+      <w:r>
+        <w:t>2</w:t>
+      </w:r>
+      <w:r>
+        <w:t>\% off-diagonal zeros (bottom-left) a</w:t>
+      </w:r>
+      <w:r>
+        <w:t>nd low-rank component of rank 1</w:t>
+      </w:r>
+      <w:r>
+        <w:t>5</w:t>
       </w:r>
       <w:r>
         <w:t xml:space="preserve"> (top-right).</w:t>
@@ -10811,40 +10893,19 @@
         <w:t xml:space="preserve"> F.} The sparse component of the regularized partial correlation matrix had little resemblance to the sample correlations. The gray interval indicates the range</w:t>
       </w:r>
       <w:r>
-        <w:t xml:space="preserve"> of correlations containing </w:t>
-      </w:r>
-      <w:commentRangeStart w:id="8"/>
-      <w:r>
-        <w:t>82.1</w:t>
-      </w:r>
-      <w:r>
-        <w:t>\%</w:t>
-      </w:r>
-      <w:commentRangeEnd w:id="8"/>
-      <w:r>
-        <w:rPr>
-          <w:rStyle w:val="CommentReference"/>
-          <w:color w:val="auto"/>
-        </w:rPr>
-        <w:commentReference w:id="8"/>
-      </w:r>
-      <w:r>
-        <w:t xml:space="preserve"> of cells pairs, equal to the fraction of zeros in the sparse partial correlation matrix. This interval contained </w:t>
-      </w:r>
-      <w:commentRangeStart w:id="9"/>
-      <w:r>
-        <w:t>58.9\%</w:t>
-      </w:r>
-      <w:commentRangeEnd w:id="9"/>
-      <w:r>
-        <w:rPr>
-          <w:rStyle w:val="CommentReference"/>
-          <w:color w:val="auto"/>
-        </w:rPr>
-        <w:commentReference w:id="9"/>
-      </w:r>
-      <w:r>
-        <w:t xml:space="preserve"> of the partial correlations. </w:t>
+        <w:t xml:space="preserve"> of correlations containing 82.</w:t>
+      </w:r>
+      <w:r>
+        <w:t>2</w:t>
+      </w:r>
+      <w:r>
+        <w:t>\% of cells pairs, equal to the fraction of zeros in the sparse partial correlation matrix. This interval contained 58.</w:t>
+      </w:r>
+      <w:r>
+        <w:t>3</w:t>
+      </w:r>
+      <w:r>
+        <w:t xml:space="preserve">\% of the partial correlations. </w:t>
       </w:r>
     </w:p>
     <w:p>
@@ -11051,35 +11112,19 @@
         <w:t xml:space="preserve">.  The networks revealed by the two methods differed </w:t>
       </w:r>
       <w:r>
-        <w:t xml:space="preserve">substantially. In the example site with </w:t>
-      </w:r>
-      <w:commentRangeStart w:id="10"/>
-      <w:r>
-        <w:t>17.9\%</w:t>
-      </w:r>
-      <w:commentRangeEnd w:id="10"/>
-      <w:r>
-        <w:rPr>
-          <w:rStyle w:val="CommentReference"/>
-        </w:rPr>
-        <w:commentReference w:id="10"/>
-      </w:r>
-      <w:r>
-        <w:t xml:space="preserve"> connectivity, only </w:t>
-      </w:r>
-      <w:commentRangeStart w:id="11"/>
-      <w:r>
-        <w:t>42\%</w:t>
-      </w:r>
-      <w:commentRangeEnd w:id="11"/>
-      <w:r>
-        <w:rPr>
-          <w:rStyle w:val="CommentReference"/>
-        </w:rPr>
-        <w:commentReference w:id="11"/>
-      </w:r>
-      <w:r>
-        <w:t xml:space="preserve"> of cell pairs connected in the $C_{\</w:t>
+        <w:t>substantially. In the example site with 1</w:t>
+      </w:r>
+      <w:r>
+        <w:t>7.8</w:t>
+      </w:r>
+      <w:r>
+        <w:t>\% connectivity, only 4</w:t>
+      </w:r>
+      <w:r>
+        <w:t>1.7</w:t>
+      </w:r>
+      <w:r>
+        <w:t>\% of cell pairs connected in the $C_{\</w:t>
       </w:r>
       <w:proofErr w:type="spellStart"/>
       <w:r>
@@ -11128,25 +11173,14 @@
       <w:r>
         <w:t xml:space="preserve">.   In particular, the thresholded sample correlations were predominantly positive whereas </w:t>
       </w:r>
-      <w:commentRangeStart w:id="12"/>
-      <w:r>
-        <w:t>38</w:t>
-      </w:r>
-      <w:r>
-        <w:t>\</w:t>
-      </w:r>
-      <w:r>
-        <w:t>%</w:t>
-      </w:r>
-      <w:commentRangeEnd w:id="12"/>
-      <w:r>
-        <w:rPr>
-          <w:rStyle w:val="CommentReference"/>
-        </w:rPr>
-        <w:commentReference w:id="12"/>
-      </w:r>
-      <w:r>
-        <w:t xml:space="preserve"> of the </w:t>
+      <w:r>
+        <w:t>43.3</w:t>
+      </w:r>
+      <w:r>
+        <w:t>\</w:t>
+      </w:r>
+      <w:r>
+        <w:t xml:space="preserve">% of the </w:t>
       </w:r>
       <w:r>
         <w:t xml:space="preserve">interactions </w:t>
@@ -11157,9 +11191,23 @@
       <w:r>
         <w:t>_{</w:t>
       </w:r>
-      <w:proofErr w:type="spellStart"/>
-      <w:r>
-        <w:t>sparse+latent</w:t>
+      <w:r>
+        <w:t>\</w:t>
+      </w:r>
+      <w:proofErr w:type="spellStart"/>
+      <w:r>
+        <w:t>sf</w:t>
+      </w:r>
+      <w:proofErr w:type="spellEnd"/>
+      <w:r>
+        <w:t xml:space="preserve"> </w:t>
+      </w:r>
+      <w:proofErr w:type="spellStart"/>
+      <w:r>
+        <w:t>s</w:t>
+      </w:r>
+      <w:r>
+        <w:t>parse+latent</w:t>
       </w:r>
       <w:proofErr w:type="spellEnd"/>
       <w:r>
@@ -12712,9 +12760,14 @@
       <w:r>
         <w:t>\</w:t>
       </w:r>
-      <w:proofErr w:type="gramStart"/>
-      <w:r>
-        <w:t>emph{</w:t>
+      <w:proofErr w:type="spellStart"/>
+      <w:proofErr w:type="gramStart"/>
+      <w:r>
+        <w:t>emph</w:t>
+      </w:r>
+      <w:proofErr w:type="spellEnd"/>
+      <w:r>
+        <w:t>{</w:t>
       </w:r>
       <w:proofErr w:type="gramEnd"/>
       <w:r>
@@ -12984,9 +13037,14 @@
       <w:r>
         <w:t xml:space="preserve"> \</w:t>
       </w:r>
-      <w:proofErr w:type="gramStart"/>
-      <w:r>
-        <w:t>emph{</w:t>
+      <w:proofErr w:type="spellStart"/>
+      <w:proofErr w:type="gramStart"/>
+      <w:r>
+        <w:t>emph</w:t>
+      </w:r>
+      <w:proofErr w:type="spellEnd"/>
+      <w:r>
+        <w:t>{</w:t>
       </w:r>
       <w:proofErr w:type="gramEnd"/>
       <w:r>
@@ -13313,13 +13371,66 @@
       <w:r>
         <w:t>as \</w:t>
       </w:r>
-      <w:proofErr w:type="gramStart"/>
-      <w:r>
-        <w:t>emph{</w:t>
-      </w:r>
-      <w:proofErr w:type="gramEnd"/>
-      <w:r>
-        <w:t>assemblies}, \emph{factor loadings}, \emph{principal components}, \emph{independent components}, \emph{activity modes}, \emph{eigenvectors}, or \emph{</w:t>
+      <w:proofErr w:type="spellStart"/>
+      <w:proofErr w:type="gramStart"/>
+      <w:r>
+        <w:t>emph</w:t>
+      </w:r>
+      <w:proofErr w:type="spellEnd"/>
+      <w:r>
+        <w:t>{</w:t>
+      </w:r>
+      <w:proofErr w:type="gramEnd"/>
+      <w:r>
+        <w:t>assemblies}, \</w:t>
+      </w:r>
+      <w:proofErr w:type="spellStart"/>
+      <w:r>
+        <w:t>emph</w:t>
+      </w:r>
+      <w:proofErr w:type="spellEnd"/>
+      <w:r>
+        <w:t>{factor loadings}, \</w:t>
+      </w:r>
+      <w:proofErr w:type="spellStart"/>
+      <w:r>
+        <w:t>emph</w:t>
+      </w:r>
+      <w:proofErr w:type="spellEnd"/>
+      <w:r>
+        <w:t>{principal components}, \</w:t>
+      </w:r>
+      <w:proofErr w:type="spellStart"/>
+      <w:r>
+        <w:t>emph</w:t>
+      </w:r>
+      <w:proofErr w:type="spellEnd"/>
+      <w:r>
+        <w:t>{independent components}, \</w:t>
+      </w:r>
+      <w:proofErr w:type="spellStart"/>
+      <w:r>
+        <w:t>emph</w:t>
+      </w:r>
+      <w:proofErr w:type="spellEnd"/>
+      <w:r>
+        <w:t>{activity modes}, \</w:t>
+      </w:r>
+      <w:proofErr w:type="spellStart"/>
+      <w:r>
+        <w:t>emph</w:t>
+      </w:r>
+      <w:proofErr w:type="spellEnd"/>
+      <w:r>
+        <w:t>{eigenvectors}, or \</w:t>
+      </w:r>
+      <w:proofErr w:type="spellStart"/>
+      <w:r>
+        <w:t>emph</w:t>
+      </w:r>
+      <w:proofErr w:type="spellEnd"/>
+      <w:r>
+        <w:t>{</w:t>
       </w:r>
       <w:r>
         <w:t>coactivation</w:t>
@@ -13752,13 +13863,26 @@
       <w:r>
         <w:t xml:space="preserve"> than a more complex model with correct representation of dependencies.   Therefore, showing that a more constrained model has better cross-validated performance than a more complex model does not support the inference that it reveals a better representation of dependencies in the data.  This caveat is related to the phenomenon known as \</w:t>
       </w:r>
-      <w:proofErr w:type="gramStart"/>
-      <w:r>
-        <w:t>emph{</w:t>
-      </w:r>
-      <w:proofErr w:type="gramEnd"/>
-      <w:r>
-        <w:t>Stein’s Paradox} \cite{Efron:1977}: in which the biasing of an estimate toward an arbitrary target is guaranteed to produce \emph{some} improvement</w:t>
+      <w:proofErr w:type="spellStart"/>
+      <w:proofErr w:type="gramStart"/>
+      <w:r>
+        <w:t>emph</w:t>
+      </w:r>
+      <w:proofErr w:type="spellEnd"/>
+      <w:r>
+        <w:t>{</w:t>
+      </w:r>
+      <w:proofErr w:type="gramEnd"/>
+      <w:r>
+        <w:t>Stein’s Paradox} \cite{Efron:1977}: in which the biasing of an estimate toward an arbitrary target is guaranteed to produce \</w:t>
+      </w:r>
+      <w:proofErr w:type="spellStart"/>
+      <w:r>
+        <w:t>emph</w:t>
+      </w:r>
+      <w:proofErr w:type="spellEnd"/>
+      <w:r>
+        <w:t>{some} improvement</w:t>
       </w:r>
       <w:r>
         <w:t xml:space="preserve"> over the best unbiased estimate.</w:t>
@@ -14248,7 +14372,23 @@
     <w:p/>
     <w:p>
       <w:r>
-        <w:t xml:space="preserve">The collected fluorescent traces were deconvolved to reconstruct the firing rates for each neuron. First, the first principal component was subtracted from the traces, which reduced common mode noise related to small movement and cardiovascular artifacts. The resulting traces were low-pass filtered below 0.1 Hz and </w:t>
+        <w:t>The collected fluorescent traces were deconvolved to reconstruct the firing rates for each neuron. First, the first principal component was subtracted from the traces, which reduced common mode noise related to small movement and cardiovascular artifacts</w:t>
+      </w:r>
+      <w:r>
+        <w:t xml:space="preserve"> \</w:t>
+      </w:r>
+      <w:proofErr w:type="gramStart"/>
+      <w:r>
+        <w:t>cite{</w:t>
+      </w:r>
+      <w:proofErr w:type="gramEnd"/>
+      <w:r>
+        <w:t>Cotton:2013}</w:t>
+      </w:r>
+      <w:bookmarkStart w:id="0" w:name="_GoBack"/>
+      <w:bookmarkEnd w:id="0"/>
+      <w:r>
+        <w:t xml:space="preserve">. The resulting traces were low-pass filtered below 0.1 Hz and </w:t>
       </w:r>
       <w:proofErr w:type="spellStart"/>
       <w:r>
@@ -14256,7 +14396,15 @@
       </w:r>
       <w:proofErr w:type="spellEnd"/>
       <w:r>
-        <w:t xml:space="preserve"> to 20 Hz. Firing rates were estimated using a fast non-negative deconvolution algorithm \</w:t>
+        <w:t xml:space="preserve"> to 20 Hz. Firing rates were estimated using a fast non-negative </w:t>
+      </w:r>
+      <w:proofErr w:type="spellStart"/>
+      <w:r>
+        <w:t>deconvolution</w:t>
+      </w:r>
+      <w:proofErr w:type="spellEnd"/>
+      <w:r>
+        <w:t xml:space="preserve"> algorithm \</w:t>
       </w:r>
       <w:proofErr w:type="gramStart"/>
       <w:r>
@@ -14462,38 +14610,34 @@
         <w:t xml:space="preserve"> a</w:t>
       </w:r>
       <w:r>
-        <w:t xml:space="preserve">nd lasted between </w:t>
-      </w:r>
-      <w:commentRangeStart w:id="13"/>
-      <w:r>
-        <w:t>12 and 20 minutes</w:t>
-      </w:r>
-      <w:commentRangeEnd w:id="13"/>
-      <w:r>
-        <w:rPr>
-          <w:rStyle w:val="CommentReference"/>
-        </w:rPr>
-        <w:commentReference w:id="13"/>
+        <w:t>nd lasted between 1</w:t>
+      </w:r>
+      <w:r>
+        <w:t>4 and 27</w:t>
+      </w:r>
+      <w:r>
+        <w:t xml:space="preserve"> minutes</w:t>
+      </w:r>
+      <w:r>
+        <w:t xml:space="preserve"> (mean 22 minutes)</w:t>
       </w:r>
       <w:r>
         <w:t xml:space="preserve">.  </w:t>
       </w:r>
       <w:r>
-        <w:t xml:space="preserve">Only spikes trains whose variance was greater than </w:t>
-      </w:r>
-      <w:commentRangeStart w:id="14"/>
-      <w:r>
-        <w:t>1\%</w:t>
-      </w:r>
-      <w:commentRangeEnd w:id="14"/>
-      <w:r>
-        <w:rPr>
-          <w:rStyle w:val="CommentReference"/>
-        </w:rPr>
-        <w:commentReference w:id="14"/>
-      </w:r>
-      <w:r>
-        <w:t xml:space="preserve"> of the median across all the traces in the recording were included in the analysis.</w:t>
+        <w:t xml:space="preserve">Only spikes trains whose variance was greater than 1\% of the median </w:t>
+      </w:r>
+      <w:r>
+        <w:t xml:space="preserve">of the variances of all the </w:t>
+      </w:r>
+      <w:r>
+        <w:t xml:space="preserve">traces in </w:t>
+      </w:r>
+      <w:r>
+        <w:t>each</w:t>
+      </w:r>
+      <w:r>
+        <w:t xml:space="preserve"> recording were included in the analysis.</w:t>
       </w:r>
       <w:r>
         <w:t xml:space="preserve"> </w:t>
@@ -14565,9 +14709,14 @@
       <w:r>
         <w:t>\</w:t>
       </w:r>
-      <w:proofErr w:type="gramStart"/>
-      <w:r>
-        <w:t>emph{</w:t>
+      <w:proofErr w:type="spellStart"/>
+      <w:proofErr w:type="gramStart"/>
+      <w:r>
+        <w:t>emph</w:t>
+      </w:r>
+      <w:proofErr w:type="spellEnd"/>
+      <w:r>
+        <w:t>{</w:t>
       </w:r>
       <w:proofErr w:type="gramEnd"/>
       <w:r>
@@ -15382,9 +15531,14 @@
       <w:r>
         <w:t xml:space="preserve"> \</w:t>
       </w:r>
-      <w:proofErr w:type="gramStart"/>
-      <w:r>
-        <w:t>emph{</w:t>
+      <w:proofErr w:type="spellStart"/>
+      <w:proofErr w:type="gramStart"/>
+      <w:r>
+        <w:t>emph</w:t>
+      </w:r>
+      <w:proofErr w:type="spellEnd"/>
+      <w:r>
+        <w:t>{</w:t>
       </w:r>
       <w:proofErr w:type="gramEnd"/>
       <w:r>
@@ -16355,7 +16509,7 @@
       <w:r>
         <w:t xml:space="preserve"> </w:t>
       </w:r>
-      <w:hyperlink r:id="rId12" w:history="1">
+      <w:hyperlink r:id="rId11" w:history="1">
         <w:r>
           <w:rPr>
             <w:rStyle w:val="Hyperlink"/>
@@ -17058,8 +17212,6 @@
       <w:r>
         <w:t>}</w:t>
       </w:r>
-      <w:bookmarkStart w:id="15" w:name="_GoBack"/>
-      <w:bookmarkEnd w:id="15"/>
       <w:r>
         <w:t>.</w:t>
       </w:r>
@@ -17171,257 +17323,6 @@
     </w:sectPr>
   </w:body>
 </w:document>
-</file>
-
-<file path=word/comments.xml><?xml version="1.0" encoding="utf-8"?>
-<w:comments xmlns:wpc="http://schemas.microsoft.com/office/word/2010/wordprocessingCanvas" xmlns:mo="http://schemas.microsoft.com/office/mac/office/2008/main" xmlns:mc="http://schemas.openxmlformats.org/markup-compatibility/2006" xmlns:mv="urn:schemas-microsoft-com:mac:vml" xmlns:o="urn:schemas-microsoft-com:office:office" xmlns:r="http://schemas.openxmlformats.org/officeDocument/2006/relationships" xmlns:m="http://schemas.openxmlformats.org/officeDocument/2006/math" xmlns:v="urn:schemas-microsoft-com:vml" xmlns:wp14="http://schemas.microsoft.com/office/word/2010/wordprocessingDrawing" xmlns:wp="http://schemas.openxmlformats.org/drawingml/2006/wordprocessingDrawing" xmlns:w10="urn:schemas-microsoft-com:office:word" xmlns:w="http://schemas.openxmlformats.org/wordprocessingml/2006/main" xmlns:w14="http://schemas.microsoft.com/office/word/2010/wordml" xmlns:wpg="http://schemas.microsoft.com/office/word/2010/wordprocessingGroup" xmlns:wpi="http://schemas.microsoft.com/office/word/2010/wordprocessingInk" xmlns:wne="http://schemas.microsoft.com/office/word/2006/wordml" xmlns:wps="http://schemas.microsoft.com/office/word/2010/wordprocessingShape" mc:Ignorable="w14 wp14">
-  <w:comment w:id="0" w:author="Dimitri Yatsenko" w:date="2014-01-16T12:04:00Z" w:initials="DY">
-    <w:p>
-      <w:pPr>
-        <w:pStyle w:val="CommentText"/>
-      </w:pPr>
-      <w:r>
-        <w:rPr>
-          <w:rStyle w:val="CommentReference"/>
-        </w:rPr>
-        <w:annotationRef/>
-      </w:r>
-      <w:proofErr w:type="gramStart"/>
-      <w:r>
-        <w:t>verify</w:t>
-      </w:r>
-      <w:proofErr w:type="gramEnd"/>
-    </w:p>
-  </w:comment>
-  <w:comment w:id="1" w:author="Dimitri Yatsenko" w:date="2014-01-17T14:56:00Z" w:initials="DY">
-    <w:p>
-      <w:pPr>
-        <w:pStyle w:val="CommentText"/>
-      </w:pPr>
-      <w:r>
-        <w:rPr>
-          <w:rStyle w:val="CommentReference"/>
-        </w:rPr>
-        <w:annotationRef/>
-      </w:r>
-      <w:proofErr w:type="gramStart"/>
-      <w:r>
-        <w:t>verify</w:t>
-      </w:r>
-      <w:proofErr w:type="gramEnd"/>
-    </w:p>
-  </w:comment>
-  <w:comment w:id="2" w:author="Dimitri Yatsenko" w:date="2014-01-17T14:56:00Z" w:initials="DY">
-    <w:p>
-      <w:pPr>
-        <w:pStyle w:val="CommentText"/>
-      </w:pPr>
-      <w:r>
-        <w:rPr>
-          <w:rStyle w:val="CommentReference"/>
-        </w:rPr>
-        <w:annotationRef/>
-      </w:r>
-      <w:proofErr w:type="gramStart"/>
-      <w:r>
-        <w:t>verify</w:t>
-      </w:r>
-      <w:proofErr w:type="gramEnd"/>
-    </w:p>
-  </w:comment>
-  <w:comment w:id="3" w:author="Dimitri Yatsenko" w:date="2014-01-19T19:47:00Z" w:initials="DY">
-    <w:p>
-      <w:pPr>
-        <w:pStyle w:val="CommentText"/>
-      </w:pPr>
-      <w:r>
-        <w:rPr>
-          <w:rStyle w:val="CommentReference"/>
-        </w:rPr>
-        <w:annotationRef/>
-      </w:r>
-      <w:r>
-        <w:t>Verify</w:t>
-      </w:r>
-    </w:p>
-  </w:comment>
-  <w:comment w:id="4" w:author="Dimitri Yatsenko" w:date="2014-01-19T19:47:00Z" w:initials="DY">
-    <w:p>
-      <w:pPr>
-        <w:pStyle w:val="CommentText"/>
-      </w:pPr>
-      <w:r>
-        <w:rPr>
-          <w:rStyle w:val="CommentReference"/>
-        </w:rPr>
-        <w:annotationRef/>
-      </w:r>
-      <w:r>
-        <w:t>Verify</w:t>
-      </w:r>
-    </w:p>
-  </w:comment>
-  <w:comment w:id="5" w:author="Dimitri Yatsenko" w:date="2014-01-19T19:47:00Z" w:initials="DY">
-    <w:p>
-      <w:pPr>
-        <w:pStyle w:val="CommentText"/>
-      </w:pPr>
-      <w:r>
-        <w:rPr>
-          <w:rStyle w:val="CommentReference"/>
-        </w:rPr>
-        <w:annotationRef/>
-      </w:r>
-      <w:r>
-        <w:t>Verify</w:t>
-      </w:r>
-    </w:p>
-  </w:comment>
-  <w:comment w:id="6" w:author="Dimitri Yatsenko" w:date="2014-01-19T19:49:00Z" w:initials="DY">
-    <w:p>
-      <w:pPr>
-        <w:pStyle w:val="CommentText"/>
-      </w:pPr>
-      <w:r>
-        <w:rPr>
-          <w:rStyle w:val="CommentReference"/>
-        </w:rPr>
-        <w:annotationRef/>
-      </w:r>
-      <w:r>
-        <w:t>Verify</w:t>
-      </w:r>
-    </w:p>
-  </w:comment>
-  <w:comment w:id="7" w:author="Dimitri Yatsenko" w:date="2014-01-19T19:49:00Z" w:initials="DY">
-    <w:p>
-      <w:pPr>
-        <w:pStyle w:val="CommentText"/>
-      </w:pPr>
-      <w:r>
-        <w:rPr>
-          <w:rStyle w:val="CommentReference"/>
-        </w:rPr>
-        <w:annotationRef/>
-      </w:r>
-      <w:r>
-        <w:t>Verify</w:t>
-      </w:r>
-    </w:p>
-  </w:comment>
-  <w:comment w:id="8" w:author="Dimitri Yatsenko" w:date="2014-01-20T08:02:00Z" w:initials="DY">
-    <w:p>
-      <w:pPr>
-        <w:pStyle w:val="CommentText"/>
-      </w:pPr>
-      <w:r>
-        <w:rPr>
-          <w:rStyle w:val="CommentReference"/>
-        </w:rPr>
-        <w:annotationRef/>
-      </w:r>
-      <w:r>
-        <w:t>Verify</w:t>
-      </w:r>
-    </w:p>
-  </w:comment>
-  <w:comment w:id="9" w:author="Dimitri Yatsenko" w:date="2014-01-20T08:02:00Z" w:initials="DY">
-    <w:p>
-      <w:pPr>
-        <w:pStyle w:val="CommentText"/>
-      </w:pPr>
-      <w:r>
-        <w:rPr>
-          <w:rStyle w:val="CommentReference"/>
-        </w:rPr>
-        <w:annotationRef/>
-      </w:r>
-      <w:r>
-        <w:t>Verify</w:t>
-      </w:r>
-    </w:p>
-  </w:comment>
-  <w:comment w:id="10" w:author="Dimitri Yatsenko" w:date="2014-01-20T08:15:00Z" w:initials="DY">
-    <w:p>
-      <w:pPr>
-        <w:pStyle w:val="CommentText"/>
-      </w:pPr>
-      <w:r>
-        <w:rPr>
-          <w:rStyle w:val="CommentReference"/>
-        </w:rPr>
-        <w:annotationRef/>
-      </w:r>
-      <w:r>
-        <w:t>Verify</w:t>
-      </w:r>
-    </w:p>
-  </w:comment>
-  <w:comment w:id="11" w:author="Dimitri Yatsenko" w:date="2014-01-20T08:15:00Z" w:initials="DY">
-    <w:p>
-      <w:pPr>
-        <w:pStyle w:val="CommentText"/>
-      </w:pPr>
-      <w:r>
-        <w:rPr>
-          <w:rStyle w:val="CommentReference"/>
-        </w:rPr>
-        <w:annotationRef/>
-      </w:r>
-      <w:r>
-        <w:t>Verify</w:t>
-      </w:r>
-    </w:p>
-  </w:comment>
-  <w:comment w:id="12" w:author="Dimitri Yatsenko" w:date="2014-01-20T09:50:00Z" w:initials="DY">
-    <w:p>
-      <w:pPr>
-        <w:pStyle w:val="CommentText"/>
-      </w:pPr>
-      <w:r>
-        <w:rPr>
-          <w:rStyle w:val="CommentReference"/>
-        </w:rPr>
-        <w:annotationRef/>
-      </w:r>
-      <w:r>
-        <w:t>Verify</w:t>
-      </w:r>
-    </w:p>
-  </w:comment>
-  <w:comment w:id="13" w:author="Dimitri Yatsenko" w:date="2014-01-20T09:34:00Z" w:initials="DY">
-    <w:p>
-      <w:pPr>
-        <w:pStyle w:val="CommentText"/>
-      </w:pPr>
-      <w:r>
-        <w:rPr>
-          <w:rStyle w:val="CommentReference"/>
-        </w:rPr>
-        <w:annotationRef/>
-      </w:r>
-      <w:r>
-        <w:t>Verify</w:t>
-      </w:r>
-    </w:p>
-  </w:comment>
-  <w:comment w:id="14" w:author="Dimitri Yatsenko" w:date="2014-01-20T09:35:00Z" w:initials="DY">
-    <w:p>
-      <w:pPr>
-        <w:pStyle w:val="CommentText"/>
-      </w:pPr>
-      <w:r>
-        <w:rPr>
-          <w:rStyle w:val="CommentReference"/>
-        </w:rPr>
-        <w:annotationRef/>
-      </w:r>
-      <w:r>
-        <w:t>Verify</w:t>
-      </w:r>
-    </w:p>
-  </w:comment>
-</w:comments>
 </file>
 
 <file path=word/endnotes.xml><?xml version="1.0" encoding="utf-8"?>
@@ -19043,7 +18944,7 @@
 </file>
 
 <file path=customXml/itemProps1.xml><?xml version="1.0" encoding="utf-8"?>
-<ds:datastoreItem xmlns:ds="http://schemas.openxmlformats.org/officeDocument/2006/customXml" ds:itemID="{D3A8037F-1E9C-0C47-96D8-B919D7A6837E}">
+<ds:datastoreItem xmlns:ds="http://schemas.openxmlformats.org/officeDocument/2006/customXml" ds:itemID="{CE1AF861-FDB5-0F47-8899-FAD3D6BFB7E7}">
   <ds:schemaRefs>
     <ds:schemaRef ds:uri="http://schemas.openxmlformats.org/officeDocument/2006/bibliography"/>
   </ds:schemaRefs>
@@ -19051,7 +18952,7 @@
 </file>
 
 <file path=customXml/itemProps2.xml><?xml version="1.0" encoding="utf-8"?>
-<ds:datastoreItem xmlns:ds="http://schemas.openxmlformats.org/officeDocument/2006/customXml" ds:itemID="{3B3677C6-38F6-2B4D-A71F-19E769C93375}">
+<ds:datastoreItem xmlns:ds="http://schemas.openxmlformats.org/officeDocument/2006/customXml" ds:itemID="{548D4CFB-2C4E-B14E-BF81-FCEBF4CD9483}">
   <ds:schemaRefs>
     <ds:schemaRef ds:uri="http://schemas.openxmlformats.org/officeDocument/2006/bibliography"/>
   </ds:schemaRefs>
@@ -19059,7 +18960,7 @@
 </file>
 
 <file path=customXml/itemProps3.xml><?xml version="1.0" encoding="utf-8"?>
-<ds:datastoreItem xmlns:ds="http://schemas.openxmlformats.org/officeDocument/2006/customXml" ds:itemID="{7F6B188B-04F4-D847-A663-0C7D6343EB18}">
+<ds:datastoreItem xmlns:ds="http://schemas.openxmlformats.org/officeDocument/2006/customXml" ds:itemID="{C2C50D97-C4C1-3A45-AAFB-BC2D66C60047}">
   <ds:schemaRefs>
     <ds:schemaRef ds:uri="http://schemas.openxmlformats.org/officeDocument/2006/bibliography"/>
   </ds:schemaRefs>
@@ -19067,7 +18968,7 @@
 </file>
 
 <file path=customXml/itemProps4.xml><?xml version="1.0" encoding="utf-8"?>
-<ds:datastoreItem xmlns:ds="http://schemas.openxmlformats.org/officeDocument/2006/customXml" ds:itemID="{D4F6ABBD-97B0-944A-8415-D2C0024DA0C0}">
+<ds:datastoreItem xmlns:ds="http://schemas.openxmlformats.org/officeDocument/2006/customXml" ds:itemID="{18D9751A-DD66-8A47-A1BB-EB815D83FC4C}">
   <ds:schemaRefs>
     <ds:schemaRef ds:uri="http://schemas.openxmlformats.org/officeDocument/2006/bibliography"/>
   </ds:schemaRefs>

</xml_diff>